<commit_message>
meetup_edit page, routes: meetup_cancel, meetup_edit, meetup_edit submit
</commit_message>
<xml_diff>
--- a/CMPT276Iteration2_ckwright.docx
+++ b/CMPT276Iteration2_ckwright.docx
@@ -10,8 +10,6 @@
           <w:szCs w:val="24"/>
         </w:rPr>
       </w:pPr>
-      <w:bookmarkStart w:id="0" w:name="_GoBack"/>
-      <w:bookmarkEnd w:id="0"/>
       <w:r>
         <w:rPr>
           <w:rFonts w:ascii="Times New Roman" w:hAnsi="Times New Roman" w:cs="Times New Roman"/>
@@ -6618,7 +6616,18 @@
           <w:szCs w:val="32"/>
           <w:u w:val="single"/>
         </w:rPr>
-        <w:t xml:space="preserve"> Plan– Iterations 1 &amp; 2</w:t>
+        <w:t xml:space="preserve"> Plan– Iterations 2</w:t>
+      </w:r>
+      <w:r>
+        <w:rPr>
+          <w:rFonts w:ascii="Times New Roman" w:hAnsi="Times New Roman" w:cs="Times New Roman"/>
+          <w:b/>
+          <w:bCs/>
+          <w:sz w:val="32"/>
+          <w:szCs w:val="32"/>
+          <w:u w:val="single"/>
+        </w:rPr>
+        <w:t xml:space="preserve"> &amp; 3</w:t>
       </w:r>
     </w:p>
     <w:tbl>
@@ -6630,11 +6639,11 @@
       </w:tblPr>
       <w:tblGrid>
         <w:gridCol w:w="1254"/>
-        <w:gridCol w:w="1248"/>
+        <w:gridCol w:w="1249"/>
         <w:gridCol w:w="1599"/>
-        <w:gridCol w:w="1979"/>
-        <w:gridCol w:w="1272"/>
-        <w:gridCol w:w="1978"/>
+        <w:gridCol w:w="1980"/>
+        <w:gridCol w:w="1271"/>
+        <w:gridCol w:w="1977"/>
       </w:tblGrid>
       <w:tr>
         <w:trPr>
@@ -6777,7 +6786,7 @@
                 <w:sz w:val="28"/>
                 <w:szCs w:val="28"/>
               </w:rPr>
-              <w:t>meetup_user</w:t>
+              <w:t>event</w:t>
             </w:r>
           </w:p>
         </w:tc>
@@ -6911,7 +6920,13 @@
               <w:rPr>
                 <w:rFonts w:ascii="Times New Roman" w:hAnsi="Times New Roman" w:cs="Times New Roman"/>
               </w:rPr>
-              <w:t>mid</w:t>
+              <w:t>e</w:t>
+            </w:r>
+            <w:r>
+              <w:rPr>
+                <w:rFonts w:ascii="Times New Roman" w:hAnsi="Times New Roman" w:cs="Times New Roman"/>
+              </w:rPr>
+              <w:t>id</w:t>
             </w:r>
           </w:p>
         </w:tc>
@@ -7009,7 +7024,7 @@
               <w:rPr>
                 <w:rFonts w:ascii="Times New Roman" w:hAnsi="Times New Roman" w:cs="Times New Roman"/>
               </w:rPr>
-              <w:t>date</w:t>
+              <w:t>users</w:t>
             </w:r>
           </w:p>
         </w:tc>
@@ -7033,7 +7048,7 @@
               <w:rPr>
                 <w:rFonts w:ascii="Times New Roman" w:hAnsi="Times New Roman" w:cs="Times New Roman"/>
               </w:rPr>
-              <w:t>date</w:t>
+              <w:t>int[]</w:t>
             </w:r>
           </w:p>
         </w:tc>
@@ -7154,6 +7169,12 @@
               <w:rPr>
                 <w:rFonts w:ascii="Times New Roman" w:hAnsi="Times New Roman" w:cs="Times New Roman"/>
               </w:rPr>
+              <w:t>date</w:t>
+            </w:r>
+            <w:r>
+              <w:rPr>
+                <w:rFonts w:ascii="Times New Roman" w:hAnsi="Times New Roman" w:cs="Times New Roman"/>
+              </w:rPr>
               <w:t>time</w:t>
             </w:r>
           </w:p>
@@ -7174,6 +7195,12 @@
                 <w:rFonts w:ascii="Times New Roman" w:hAnsi="Times New Roman" w:cs="Times New Roman"/>
               </w:rPr>
             </w:pPr>
+            <w:r>
+              <w:rPr>
+                <w:rFonts w:ascii="Times New Roman" w:hAnsi="Times New Roman" w:cs="Times New Roman"/>
+              </w:rPr>
+              <w:t>date</w:t>
+            </w:r>
             <w:r>
               <w:rPr>
                 <w:rFonts w:ascii="Times New Roman" w:hAnsi="Times New Roman" w:cs="Times New Roman"/>
@@ -7628,224 +7655,20 @@
           <w:szCs w:val="28"/>
           <w:u w:val="single"/>
         </w:rPr>
-        <w:t>Meeting 2 Overview</w:t>
-      </w:r>
-    </w:p>
-    <w:p>
-      <w:pPr>
-        <w:rPr>
-          <w:rFonts w:ascii="Times New Roman" w:hAnsi="Times New Roman" w:cs="Times New Roman"/>
-          <w:sz w:val="24"/>
-          <w:szCs w:val="24"/>
-        </w:rPr>
-      </w:pPr>
-      <w:r>
-        <w:rPr>
-          <w:rFonts w:ascii="Times New Roman" w:hAnsi="Times New Roman" w:cs="Times New Roman"/>
-          <w:sz w:val="28"/>
-          <w:szCs w:val="28"/>
-        </w:rPr>
-        <w:tab/>
-      </w:r>
-      <w:r>
-        <w:rPr>
-          <w:rFonts w:ascii="Times New Roman" w:hAnsi="Times New Roman" w:cs="Times New Roman"/>
-          <w:sz w:val="24"/>
-          <w:szCs w:val="24"/>
-        </w:rPr>
-        <w:t xml:space="preserve">Our team discussed </w:t>
-      </w:r>
-      <w:r>
-        <w:rPr>
-          <w:rFonts w:ascii="Times New Roman" w:hAnsi="Times New Roman" w:cs="Times New Roman"/>
-          <w:sz w:val="24"/>
-          <w:szCs w:val="24"/>
-        </w:rPr>
-        <w:t xml:space="preserve">separating </w:t>
-      </w:r>
-      <w:r>
-        <w:rPr>
-          <w:rFonts w:ascii="Times New Roman" w:hAnsi="Times New Roman" w:cs="Times New Roman"/>
-          <w:sz w:val="24"/>
-          <w:szCs w:val="24"/>
-        </w:rPr>
-        <w:t xml:space="preserve">SFU’s </w:t>
-      </w:r>
-      <w:r>
-        <w:rPr>
-          <w:rFonts w:ascii="Times New Roman" w:hAnsi="Times New Roman" w:cs="Times New Roman"/>
-          <w:sz w:val="24"/>
-          <w:szCs w:val="24"/>
-        </w:rPr>
-        <w:t>R</w:t>
-      </w:r>
-      <w:r>
-        <w:rPr>
-          <w:rFonts w:ascii="Times New Roman" w:hAnsi="Times New Roman" w:cs="Times New Roman"/>
-          <w:sz w:val="24"/>
-          <w:szCs w:val="24"/>
-        </w:rPr>
-        <w:t xml:space="preserve">oom </w:t>
-      </w:r>
-      <w:r>
-        <w:rPr>
-          <w:rFonts w:ascii="Times New Roman" w:hAnsi="Times New Roman" w:cs="Times New Roman"/>
-          <w:sz w:val="24"/>
-          <w:szCs w:val="24"/>
-        </w:rPr>
-        <w:t>F</w:t>
-      </w:r>
-      <w:r>
-        <w:rPr>
-          <w:rFonts w:ascii="Times New Roman" w:hAnsi="Times New Roman" w:cs="Times New Roman"/>
-          <w:sz w:val="24"/>
-          <w:szCs w:val="24"/>
-        </w:rPr>
-        <w:t xml:space="preserve">inder from </w:t>
-      </w:r>
-      <w:r>
-        <w:rPr>
-          <w:rFonts w:ascii="Times New Roman" w:hAnsi="Times New Roman" w:cs="Times New Roman"/>
-          <w:sz w:val="24"/>
-          <w:szCs w:val="24"/>
-        </w:rPr>
-        <w:t>our Google map.</w:t>
-      </w:r>
-      <w:r>
-        <w:rPr>
-          <w:rFonts w:ascii="Times New Roman" w:hAnsi="Times New Roman" w:cs="Times New Roman"/>
-          <w:sz w:val="24"/>
-          <w:szCs w:val="24"/>
-        </w:rPr>
-        <w:t xml:space="preserve"> More research is needed regarding Room Finder and Esri</w:t>
-      </w:r>
-      <w:r>
-        <w:rPr>
-          <w:rFonts w:ascii="Times New Roman" w:hAnsi="Times New Roman" w:cs="Times New Roman"/>
-          <w:sz w:val="24"/>
-          <w:szCs w:val="24"/>
-        </w:rPr>
-        <w:t>.</w:t>
-      </w:r>
-      <w:r>
-        <w:rPr>
-          <w:rFonts w:ascii="Times New Roman" w:hAnsi="Times New Roman" w:cs="Times New Roman"/>
-          <w:sz w:val="24"/>
-          <w:szCs w:val="24"/>
-        </w:rPr>
-        <w:t xml:space="preserve"> </w:t>
-      </w:r>
-      <w:r>
-        <w:rPr>
-          <w:rFonts w:ascii="Times New Roman" w:hAnsi="Times New Roman" w:cs="Times New Roman"/>
-          <w:sz w:val="24"/>
-          <w:szCs w:val="24"/>
-        </w:rPr>
-        <w:t xml:space="preserve">Our map should be for seeing </w:t>
-      </w:r>
-      <w:r>
-        <w:rPr>
-          <w:rFonts w:ascii="Times New Roman" w:hAnsi="Times New Roman" w:cs="Times New Roman"/>
-          <w:sz w:val="24"/>
-          <w:szCs w:val="24"/>
-        </w:rPr>
-        <w:t>building locations, nearby students, and current events</w:t>
-      </w:r>
-      <w:r>
-        <w:rPr>
-          <w:rFonts w:ascii="Times New Roman" w:hAnsi="Times New Roman" w:cs="Times New Roman"/>
-          <w:sz w:val="24"/>
-          <w:szCs w:val="24"/>
-        </w:rPr>
-        <w:t xml:space="preserve"> while Room Finder should be solely used for finding classrooms.</w:t>
-      </w:r>
-      <w:r>
-        <w:rPr>
-          <w:rFonts w:ascii="Times New Roman" w:hAnsi="Times New Roman" w:cs="Times New Roman"/>
-          <w:sz w:val="24"/>
-          <w:szCs w:val="24"/>
-        </w:rPr>
-        <w:t xml:space="preserve"> We also </w:t>
-      </w:r>
-      <w:r>
-        <w:rPr>
-          <w:rFonts w:ascii="Times New Roman" w:hAnsi="Times New Roman" w:cs="Times New Roman"/>
-          <w:sz w:val="24"/>
-          <w:szCs w:val="24"/>
-        </w:rPr>
-        <w:t>decided</w:t>
-      </w:r>
-      <w:r>
-        <w:rPr>
-          <w:rFonts w:ascii="Times New Roman" w:hAnsi="Times New Roman" w:cs="Times New Roman"/>
-          <w:sz w:val="24"/>
-          <w:szCs w:val="24"/>
-        </w:rPr>
-        <w:t xml:space="preserve"> to add an Admin user </w:t>
-      </w:r>
-      <w:r>
-        <w:rPr>
-          <w:rFonts w:ascii="Times New Roman" w:hAnsi="Times New Roman" w:cs="Times New Roman"/>
-          <w:sz w:val="24"/>
-          <w:szCs w:val="24"/>
-        </w:rPr>
-        <w:t>who can view all database tables for ease of debugging and monitoring.</w:t>
-      </w:r>
-    </w:p>
-    <w:p>
-      <w:pPr>
-        <w:rPr>
-          <w:rFonts w:ascii="Times New Roman" w:hAnsi="Times New Roman" w:cs="Times New Roman"/>
-          <w:sz w:val="24"/>
-          <w:szCs w:val="24"/>
-        </w:rPr>
-      </w:pPr>
-      <w:r>
-        <w:rPr>
-          <w:rFonts w:ascii="Times New Roman" w:hAnsi="Times New Roman" w:cs="Times New Roman"/>
-          <w:sz w:val="24"/>
-          <w:szCs w:val="24"/>
-        </w:rPr>
-        <w:tab/>
-        <w:t xml:space="preserve">The plan in iteration 2 will have Celina implement the Meeting Scheduling System, and Josh implement the Events database and integrate Events with the map. Parth plans to start designing minigames, and Mandeepa is looking into sockets </w:t>
-      </w:r>
-      <w:r>
-        <w:rPr>
-          <w:rFonts w:ascii="Times New Roman" w:hAnsi="Times New Roman" w:cs="Times New Roman"/>
-          <w:sz w:val="24"/>
-          <w:szCs w:val="24"/>
-        </w:rPr>
-        <w:t>to continue work on a</w:t>
-      </w:r>
-      <w:r>
-        <w:rPr>
-          <w:rFonts w:ascii="Times New Roman" w:hAnsi="Times New Roman" w:cs="Times New Roman"/>
-          <w:sz w:val="24"/>
-          <w:szCs w:val="24"/>
-        </w:rPr>
-        <w:t xml:space="preserve"> messaging system</w:t>
-      </w:r>
-      <w:r>
-        <w:rPr>
-          <w:rFonts w:ascii="Times New Roman" w:hAnsi="Times New Roman" w:cs="Times New Roman"/>
-          <w:sz w:val="24"/>
-          <w:szCs w:val="24"/>
-        </w:rPr>
-        <w:t xml:space="preserve"> between application users.</w:t>
-      </w:r>
-    </w:p>
-    <w:p>
-      <w:pPr>
-        <w:rPr>
-          <w:rFonts w:ascii="Times New Roman" w:hAnsi="Times New Roman" w:cs="Times New Roman"/>
+        <w:t xml:space="preserve">Meeting </w:t>
+      </w:r>
+      <w:r>
+        <w:rPr>
+          <w:rFonts w:ascii="Times New Roman" w:hAnsi="Times New Roman" w:cs="Times New Roman"/>
+          <w:b/>
+          <w:bCs/>
           <w:sz w:val="28"/>
           <w:szCs w:val="28"/>
           <w:u w:val="single"/>
         </w:rPr>
-      </w:pPr>
-    </w:p>
-    <w:p>
-      <w:pPr>
+        <w:t>3</w:t>
+      </w:r>
+      <w:r>
         <w:rPr>
           <w:rFonts w:ascii="Times New Roman" w:hAnsi="Times New Roman" w:cs="Times New Roman"/>
           <w:b/>
@@ -7854,131 +7677,177 @@
           <w:szCs w:val="28"/>
           <w:u w:val="single"/>
         </w:rPr>
-      </w:pPr>
-      <w:r>
-        <w:rPr>
-          <w:rFonts w:ascii="Times New Roman" w:hAnsi="Times New Roman" w:cs="Times New Roman"/>
-          <w:b/>
-          <w:bCs/>
+        <w:t xml:space="preserve"> Overview</w:t>
+      </w:r>
+    </w:p>
+    <w:p>
+      <w:pPr>
+        <w:rPr>
+          <w:rFonts w:ascii="Times New Roman" w:hAnsi="Times New Roman" w:cs="Times New Roman"/>
+          <w:sz w:val="24"/>
+          <w:szCs w:val="24"/>
+        </w:rPr>
+      </w:pPr>
+      <w:r>
+        <w:rPr>
+          <w:rFonts w:ascii="Times New Roman" w:hAnsi="Times New Roman" w:cs="Times New Roman"/>
+          <w:sz w:val="28"/>
+          <w:szCs w:val="28"/>
+        </w:rPr>
+        <w:tab/>
+      </w:r>
+      <w:r>
+        <w:rPr>
+          <w:rFonts w:ascii="Times New Roman" w:hAnsi="Times New Roman" w:cs="Times New Roman"/>
+          <w:sz w:val="24"/>
+          <w:szCs w:val="24"/>
+        </w:rPr>
+        <w:t>For iteration 3, Celina plans on add a password reset, refactoring code, altering the meetup database to work with datetime instead of a separate date and time, and a CSS overhaul of the application. She will also continue work on minigames with StudyScapes</w:t>
+      </w:r>
+      <w:r>
+        <w:rPr>
+          <w:rFonts w:ascii="Times New Roman" w:hAnsi="Times New Roman" w:cs="Times New Roman"/>
+          <w:sz w:val="24"/>
+          <w:szCs w:val="24"/>
+        </w:rPr>
+        <w:t xml:space="preserve"> and fix a row duplication bug for editing meetups</w:t>
+      </w:r>
+      <w:bookmarkStart w:id="0" w:name="_GoBack"/>
+      <w:bookmarkEnd w:id="0"/>
+      <w:r>
+        <w:rPr>
+          <w:rFonts w:ascii="Times New Roman" w:hAnsi="Times New Roman" w:cs="Times New Roman"/>
+          <w:sz w:val="24"/>
+          <w:szCs w:val="24"/>
+        </w:rPr>
+        <w:t>.</w:t>
+      </w:r>
+    </w:p>
+    <w:p>
+      <w:pPr>
+        <w:rPr>
+          <w:rFonts w:ascii="Times New Roman" w:hAnsi="Times New Roman" w:cs="Times New Roman"/>
           <w:sz w:val="28"/>
           <w:szCs w:val="28"/>
           <w:u w:val="single"/>
         </w:rPr>
-        <w:t>URLs</w:t>
-      </w:r>
-    </w:p>
-    <w:p>
-      <w:pPr>
-        <w:rPr>
-          <w:rFonts w:ascii="Times New Roman" w:hAnsi="Times New Roman" w:cs="Times New Roman"/>
-          <w:b/>
-          <w:bCs/>
-          <w:sz w:val="24"/>
-          <w:szCs w:val="24"/>
-        </w:rPr>
-      </w:pPr>
-      <w:r>
-        <w:rPr>
-          <w:rFonts w:ascii="Times New Roman" w:hAnsi="Times New Roman" w:cs="Times New Roman"/>
-          <w:b/>
-          <w:bCs/>
-          <w:sz w:val="24"/>
-          <w:szCs w:val="24"/>
-        </w:rPr>
-        <w:t>GitHub Repository:</w:t>
-      </w:r>
-      <w:r>
-        <w:rPr>
-          <w:rFonts w:ascii="Times New Roman" w:hAnsi="Times New Roman" w:cs="Times New Roman"/>
-          <w:i/>
-          <w:iCs/>
-          <w:sz w:val="24"/>
-          <w:szCs w:val="24"/>
-        </w:rPr>
-        <w:t xml:space="preserve"> https://github.com/Guojiaxi/sfu-cmpt276proj.git</w:t>
-      </w:r>
-    </w:p>
-    <w:p>
-      <w:pPr>
-        <w:rPr>
-          <w:rFonts w:ascii="Times New Roman" w:hAnsi="Times New Roman" w:cs="Times New Roman"/>
-          <w:b/>
-          <w:bCs/>
-          <w:sz w:val="24"/>
-          <w:szCs w:val="24"/>
-        </w:rPr>
-      </w:pPr>
-      <w:r>
-        <w:rPr>
-          <w:rFonts w:ascii="Times New Roman" w:hAnsi="Times New Roman" w:cs="Times New Roman"/>
-          <w:b/>
-          <w:bCs/>
-          <w:sz w:val="24"/>
-          <w:szCs w:val="24"/>
-        </w:rPr>
-        <w:t xml:space="preserve">Heroku link: </w:t>
-      </w:r>
-      <w:r>
-        <w:rPr>
-          <w:rFonts w:ascii="Times New Roman" w:hAnsi="Times New Roman" w:cs="Times New Roman"/>
-          <w:i/>
-          <w:iCs/>
-          <w:sz w:val="24"/>
-          <w:szCs w:val="24"/>
-        </w:rPr>
-        <w:t>https://cmpt276proj-jlguo.herokuapp.com/</w:t>
-      </w:r>
-    </w:p>
-    <w:p>
-      <w:pPr>
-        <w:rPr>
-          <w:rFonts w:ascii="Times New Roman" w:hAnsi="Times New Roman" w:cs="Times New Roman"/>
-          <w:b/>
-          <w:bCs/>
-          <w:sz w:val="24"/>
-          <w:szCs w:val="24"/>
-        </w:rPr>
-      </w:pPr>
-      <w:r>
-        <w:rPr>
-          <w:rFonts w:ascii="Times New Roman" w:hAnsi="Times New Roman" w:cs="Times New Roman"/>
-          <w:b/>
-          <w:bCs/>
-          <w:sz w:val="24"/>
-          <w:szCs w:val="24"/>
-        </w:rPr>
-        <w:t xml:space="preserve">Heroku Git Link: </w:t>
-      </w:r>
-      <w:r>
-        <w:rPr>
-          <w:rFonts w:ascii="Times New Roman" w:hAnsi="Times New Roman" w:cs="Times New Roman"/>
-          <w:i/>
-          <w:iCs/>
-          <w:sz w:val="24"/>
-          <w:szCs w:val="24"/>
-        </w:rPr>
-        <w:t>https://git.heroku.com/cmpt276proj-jlguo.git</w:t>
-      </w:r>
-    </w:p>
-    <w:p>
-      <w:pPr>
-        <w:rPr>
-          <w:rFonts w:ascii="Times New Roman" w:hAnsi="Times New Roman" w:cs="Times New Roman"/>
+      </w:pPr>
+    </w:p>
+    <w:p>
+      <w:pPr>
+        <w:rPr>
+          <w:rFonts w:ascii="Times New Roman" w:hAnsi="Times New Roman" w:cs="Times New Roman"/>
+          <w:b/>
+          <w:bCs/>
           <w:sz w:val="28"/>
           <w:szCs w:val="28"/>
           <w:u w:val="single"/>
         </w:rPr>
       </w:pPr>
-    </w:p>
-    <w:p>
-      <w:pPr>
-        <w:rPr>
-          <w:rFonts w:ascii="Times New Roman" w:hAnsi="Times New Roman" w:cs="Times New Roman"/>
+      <w:r>
+        <w:rPr>
+          <w:rFonts w:ascii="Times New Roman" w:hAnsi="Times New Roman" w:cs="Times New Roman"/>
+          <w:b/>
+          <w:bCs/>
           <w:sz w:val="28"/>
           <w:szCs w:val="28"/>
           <w:u w:val="single"/>
         </w:rPr>
-      </w:pPr>
+        <w:t>URLs</w:t>
+      </w:r>
+    </w:p>
+    <w:p>
+      <w:pPr>
+        <w:rPr>
+          <w:rFonts w:ascii="Times New Roman" w:hAnsi="Times New Roman" w:cs="Times New Roman"/>
+          <w:b/>
+          <w:bCs/>
+          <w:sz w:val="24"/>
+          <w:szCs w:val="24"/>
+        </w:rPr>
+      </w:pPr>
+      <w:r>
+        <w:rPr>
+          <w:rFonts w:ascii="Times New Roman" w:hAnsi="Times New Roman" w:cs="Times New Roman"/>
+          <w:b/>
+          <w:bCs/>
+          <w:sz w:val="24"/>
+          <w:szCs w:val="24"/>
+        </w:rPr>
+        <w:t>GitHub Repository:</w:t>
+      </w:r>
+      <w:r>
+        <w:rPr>
+          <w:rFonts w:ascii="Times New Roman" w:hAnsi="Times New Roman" w:cs="Times New Roman"/>
+          <w:i/>
+          <w:iCs/>
+          <w:sz w:val="24"/>
+          <w:szCs w:val="24"/>
+        </w:rPr>
+        <w:t xml:space="preserve"> https://github.com/Guojiaxi/sfu-cmpt276proj.git</w:t>
+      </w:r>
+    </w:p>
+    <w:p>
+      <w:pPr>
+        <w:rPr>
+          <w:rFonts w:ascii="Times New Roman" w:hAnsi="Times New Roman" w:cs="Times New Roman"/>
+          <w:b/>
+          <w:bCs/>
+          <w:sz w:val="24"/>
+          <w:szCs w:val="24"/>
+        </w:rPr>
+      </w:pPr>
+      <w:r>
+        <w:rPr>
+          <w:rFonts w:ascii="Times New Roman" w:hAnsi="Times New Roman" w:cs="Times New Roman"/>
+          <w:b/>
+          <w:bCs/>
+          <w:sz w:val="24"/>
+          <w:szCs w:val="24"/>
+        </w:rPr>
+        <w:t xml:space="preserve">Heroku link: </w:t>
+      </w:r>
+      <w:r>
+        <w:rPr>
+          <w:rFonts w:ascii="Times New Roman" w:hAnsi="Times New Roman" w:cs="Times New Roman"/>
+          <w:i/>
+          <w:iCs/>
+          <w:sz w:val="24"/>
+          <w:szCs w:val="24"/>
+        </w:rPr>
+        <w:t>https://cmpt276proj-jlguo.herokuapp.com/</w:t>
+      </w:r>
+    </w:p>
+    <w:p>
+      <w:pPr>
+        <w:rPr>
+          <w:rFonts w:ascii="Times New Roman" w:hAnsi="Times New Roman" w:cs="Times New Roman"/>
+          <w:b/>
+          <w:bCs/>
+          <w:sz w:val="24"/>
+          <w:szCs w:val="24"/>
+        </w:rPr>
+      </w:pPr>
+      <w:r>
+        <w:rPr>
+          <w:rFonts w:ascii="Times New Roman" w:hAnsi="Times New Roman" w:cs="Times New Roman"/>
+          <w:b/>
+          <w:bCs/>
+          <w:sz w:val="24"/>
+          <w:szCs w:val="24"/>
+        </w:rPr>
+        <w:t xml:space="preserve">Heroku Git Link: </w:t>
+      </w:r>
+      <w:r>
+        <w:rPr>
+          <w:rFonts w:ascii="Times New Roman" w:hAnsi="Times New Roman" w:cs="Times New Roman"/>
+          <w:i/>
+          <w:iCs/>
+          <w:sz w:val="24"/>
+          <w:szCs w:val="24"/>
+        </w:rPr>
+        <w:t>https://git.heroku.com/cmpt276proj-jlguo.git</w:t>
+      </w:r>
     </w:p>
     <w:p>
       <w:pPr>
@@ -8024,23 +7893,42 @@
       <w:pPr>
         <w:rPr>
           <w:rFonts w:ascii="Times New Roman" w:hAnsi="Times New Roman" w:cs="Times New Roman"/>
-          <w:b/>
-          <w:bCs/>
           <w:sz w:val="28"/>
           <w:szCs w:val="28"/>
           <w:u w:val="single"/>
         </w:rPr>
       </w:pPr>
-      <w:r>
-        <w:rPr>
-          <w:rFonts w:ascii="Times New Roman" w:hAnsi="Times New Roman" w:cs="Times New Roman"/>
-          <w:b/>
-          <w:bCs/>
+    </w:p>
+    <w:p>
+      <w:pPr>
+        <w:rPr>
+          <w:rFonts w:ascii="Times New Roman" w:hAnsi="Times New Roman" w:cs="Times New Roman"/>
           <w:sz w:val="28"/>
           <w:szCs w:val="28"/>
           <w:u w:val="single"/>
         </w:rPr>
-        <w:lastRenderedPageBreak/>
+      </w:pPr>
+    </w:p>
+    <w:p>
+      <w:pPr>
+        <w:rPr>
+          <w:rFonts w:ascii="Times New Roman" w:hAnsi="Times New Roman" w:cs="Times New Roman"/>
+          <w:b/>
+          <w:bCs/>
+          <w:sz w:val="28"/>
+          <w:szCs w:val="28"/>
+          <w:u w:val="single"/>
+        </w:rPr>
+      </w:pPr>
+      <w:r>
+        <w:rPr>
+          <w:rFonts w:ascii="Times New Roman" w:hAnsi="Times New Roman" w:cs="Times New Roman"/>
+          <w:b/>
+          <w:bCs/>
+          <w:sz w:val="28"/>
+          <w:szCs w:val="28"/>
+          <w:u w:val="single"/>
+        </w:rPr>
         <w:t>F</w:t>
       </w:r>
       <w:r>
@@ -8192,6 +8080,7 @@
           </w:tcPr>
           <w:p>
             <w:r>
+              <w:lastRenderedPageBreak/>
               <w:t>map</w:t>
             </w:r>
           </w:p>
@@ -8824,7 +8713,6 @@
     </w:p>
     <w:p>
       <w:r>
-        <w:lastRenderedPageBreak/>
         <w:t>Study Scapes</w:t>
       </w:r>
     </w:p>
@@ -8850,6 +8738,7 @@
     </w:p>
     <w:p>
       <w:r>
+        <w:lastRenderedPageBreak/>
         <w:tab/>
       </w:r>
       <w:r>
@@ -9194,7 +9083,6 @@
     </w:p>
     <w:p>
       <w:r>
-        <w:lastRenderedPageBreak/>
         <w:tab/>
         <w:t>-Meeting scheduling</w:t>
       </w:r>
@@ -9227,6 +9115,7 @@
     </w:p>
     <w:p>
       <w:r>
+        <w:lastRenderedPageBreak/>
         <w:tab/>
       </w:r>
       <w:r>
@@ -9576,17 +9465,26 @@
       <w:rPr>
         <w:rFonts w:ascii="Times New Roman" w:hAnsi="Times New Roman" w:cs="Times New Roman"/>
         <w:caps/>
-        <w:color w:val="4472C4" w:themeColor="accent1"/>
+        <w:color w:val="ED7D31" w:themeColor="accent2"/>
       </w:rPr>
     </w:pPr>
     <w:r>
       <w:rPr>
         <w:rFonts w:ascii="Times New Roman" w:hAnsi="Times New Roman" w:cs="Times New Roman"/>
-        <w:color w:val="4472C4" w:themeColor="accent1"/>
+        <w:color w:val="ED7D31" w:themeColor="accent2"/>
         <w:sz w:val="24"/>
         <w:szCs w:val="24"/>
       </w:rPr>
-      <w:t>Version 001</w:t>
+      <w:t>Version 00</w:t>
+    </w:r>
+    <w:r>
+      <w:rPr>
+        <w:rFonts w:ascii="Times New Roman" w:hAnsi="Times New Roman" w:cs="Times New Roman"/>
+        <w:color w:val="ED7D31" w:themeColor="accent2"/>
+        <w:sz w:val="24"/>
+        <w:szCs w:val="24"/>
+      </w:rPr>
+      <w:t>2</w:t>
     </w:r>
   </w:p>
   <w:p>
@@ -11101,6 +10999,7 @@
     <w:rsid w:val="004E1BC0"/>
     <w:rsid w:val="008F415A"/>
     <w:rsid w:val="00917FE4"/>
+    <w:rsid w:val="00C25FD4"/>
     <w:rsid w:val="00D80CD1"/>
     <w:rsid w:val="00EE2920"/>
   </w:rsids>

</xml_diff>

<commit_message>
minor bug changes, req doc updates, new UI images
</commit_message>
<xml_diff>
--- a/CMPT276Iteration2_ckwright.docx
+++ b/CMPT276Iteration2_ckwright.docx
@@ -60,6 +60,7 @@
         </w:rPr>
         <w:t xml:space="preserve">This application, </w:t>
       </w:r>
+      <w:proofErr w:type="spellStart"/>
       <w:r>
         <w:rPr>
           <w:rFonts w:ascii="Times New Roman" w:hAnsi="Times New Roman" w:cs="Times New Roman"/>
@@ -70,6 +71,7 @@
         </w:rPr>
         <w:t>StudyScapes</w:t>
       </w:r>
+      <w:proofErr w:type="spellEnd"/>
       <w:r>
         <w:rPr>
           <w:rFonts w:ascii="Times New Roman" w:hAnsi="Times New Roman" w:cs="Times New Roman"/>
@@ -372,7 +374,25 @@
           <w:sz w:val="24"/>
           <w:szCs w:val="24"/>
         </w:rPr>
-        <w:t xml:space="preserve">What makes StudyScapes so unique is that it applies specifically to the Simon Fraser University Burnaby Campus. It incorporates ideas from many other successful </w:t>
+        <w:t xml:space="preserve">What makes </w:t>
+      </w:r>
+      <w:proofErr w:type="spellStart"/>
+      <w:r>
+        <w:rPr>
+          <w:rFonts w:ascii="Times New Roman" w:hAnsi="Times New Roman" w:cs="Times New Roman"/>
+          <w:sz w:val="24"/>
+          <w:szCs w:val="24"/>
+        </w:rPr>
+        <w:t>StudyScapes</w:t>
+      </w:r>
+      <w:proofErr w:type="spellEnd"/>
+      <w:r>
+        <w:rPr>
+          <w:rFonts w:ascii="Times New Roman" w:hAnsi="Times New Roman" w:cs="Times New Roman"/>
+          <w:sz w:val="24"/>
+          <w:szCs w:val="24"/>
+        </w:rPr>
+        <w:t xml:space="preserve"> so unique is that it applies specifically to the Simon Fraser University Burnaby Campus. It incorporates ideas from many other successful </w:t>
       </w:r>
       <w:r>
         <w:rPr>
@@ -412,8 +432,18 @@
           <w:sz w:val="24"/>
           <w:szCs w:val="24"/>
         </w:rPr>
-        <w:t>Although Google Maps is useful, it does not provide a detailed view of the Burnaby Campus. StudyScapes</w:t>
-      </w:r>
+        <w:t xml:space="preserve">Although Google Maps is useful, it does not provide a detailed view of the Burnaby Campus. </w:t>
+      </w:r>
+      <w:proofErr w:type="spellStart"/>
+      <w:r>
+        <w:rPr>
+          <w:rFonts w:ascii="Times New Roman" w:hAnsi="Times New Roman" w:cs="Times New Roman"/>
+          <w:sz w:val="24"/>
+          <w:szCs w:val="24"/>
+        </w:rPr>
+        <w:t>StudyScapes</w:t>
+      </w:r>
+      <w:proofErr w:type="spellEnd"/>
       <w:r>
         <w:rPr>
           <w:rFonts w:ascii="Times New Roman" w:hAnsi="Times New Roman" w:cs="Times New Roman"/>
@@ -492,7 +522,25 @@
           <w:sz w:val="24"/>
           <w:szCs w:val="24"/>
         </w:rPr>
-        <w:t xml:space="preserve"> inspiration for this, as it helped students to search for and travel between rooms and buildings across campus. StudyScapes expands this to allow for scheduling events and meetings around campus with students and faculty alike.</w:t>
+        <w:t xml:space="preserve"> inspiration for this, as it helped students to search for and travel between rooms and buildings across campus. </w:t>
+      </w:r>
+      <w:proofErr w:type="spellStart"/>
+      <w:r>
+        <w:rPr>
+          <w:rFonts w:ascii="Times New Roman" w:hAnsi="Times New Roman" w:cs="Times New Roman"/>
+          <w:sz w:val="24"/>
+          <w:szCs w:val="24"/>
+        </w:rPr>
+        <w:t>StudyScapes</w:t>
+      </w:r>
+      <w:proofErr w:type="spellEnd"/>
+      <w:r>
+        <w:rPr>
+          <w:rFonts w:ascii="Times New Roman" w:hAnsi="Times New Roman" w:cs="Times New Roman"/>
+          <w:sz w:val="24"/>
+          <w:szCs w:val="24"/>
+        </w:rPr>
+        <w:t xml:space="preserve"> expands this to allow for scheduling events and meetings around campus with students and faculty alike.</w:t>
       </w:r>
       <w:r>
         <w:rPr>
@@ -1124,7 +1172,25 @@
           <w:sz w:val="24"/>
           <w:szCs w:val="24"/>
         </w:rPr>
-        <w:t>Sally logs in to StudyScapes and opens the map</w:t>
+        <w:t xml:space="preserve">Sally logs in to </w:t>
+      </w:r>
+      <w:proofErr w:type="spellStart"/>
+      <w:r>
+        <w:rPr>
+          <w:rFonts w:ascii="Times New Roman" w:hAnsi="Times New Roman" w:cs="Times New Roman"/>
+          <w:sz w:val="24"/>
+          <w:szCs w:val="24"/>
+        </w:rPr>
+        <w:t>StudyScapes</w:t>
+      </w:r>
+      <w:proofErr w:type="spellEnd"/>
+      <w:r>
+        <w:rPr>
+          <w:rFonts w:ascii="Times New Roman" w:hAnsi="Times New Roman" w:cs="Times New Roman"/>
+          <w:sz w:val="24"/>
+          <w:szCs w:val="24"/>
+        </w:rPr>
+        <w:t xml:space="preserve"> and opens the map</w:t>
       </w:r>
       <w:r>
         <w:rPr>
@@ -1140,7 +1206,15 @@
           <w:sz w:val="24"/>
           <w:szCs w:val="24"/>
         </w:rPr>
-        <w:t xml:space="preserve"> to find her current location and destination</w:t>
+        <w:t xml:space="preserve"> to find her current location and </w:t>
+      </w:r>
+      <w:r>
+        <w:rPr>
+          <w:rFonts w:ascii="Times New Roman" w:hAnsi="Times New Roman" w:cs="Times New Roman"/>
+          <w:sz w:val="24"/>
+          <w:szCs w:val="24"/>
+        </w:rPr>
+        <w:t>view other import campus locations</w:t>
       </w:r>
     </w:p>
     <w:p>
@@ -1321,6 +1395,8 @@
         </w:rPr>
         <w:t xml:space="preserve"> can be displayed</w:t>
       </w:r>
+      <w:bookmarkStart w:id="0" w:name="_GoBack"/>
+      <w:bookmarkEnd w:id="0"/>
     </w:p>
     <w:p>
       <w:pPr>
@@ -1542,7 +1618,25 @@
           <w:sz w:val="24"/>
           <w:szCs w:val="24"/>
         </w:rPr>
-        <w:t>All rows from the login database are displayed in a table on the page, including the columns uid, username, password, and role.</w:t>
+        <w:t xml:space="preserve">All rows from the login database are displayed in a table on the page, including the columns </w:t>
+      </w:r>
+      <w:proofErr w:type="spellStart"/>
+      <w:r>
+        <w:rPr>
+          <w:rFonts w:ascii="Times New Roman" w:hAnsi="Times New Roman" w:cs="Times New Roman"/>
+          <w:sz w:val="24"/>
+          <w:szCs w:val="24"/>
+        </w:rPr>
+        <w:t>uid</w:t>
+      </w:r>
+      <w:proofErr w:type="spellEnd"/>
+      <w:r>
+        <w:rPr>
+          <w:rFonts w:ascii="Times New Roman" w:hAnsi="Times New Roman" w:cs="Times New Roman"/>
+          <w:sz w:val="24"/>
+          <w:szCs w:val="24"/>
+        </w:rPr>
+        <w:t>, username, password, and role.</w:t>
       </w:r>
     </w:p>
     <w:p>
@@ -2155,7 +2249,25 @@
           <w:sz w:val="24"/>
           <w:szCs w:val="24"/>
         </w:rPr>
-        <w:t>The app loads the faculty home page and displays Professor Huck’s uid, username, and role.</w:t>
+        <w:t xml:space="preserve">The app loads the faculty home page and displays Professor Huck’s </w:t>
+      </w:r>
+      <w:proofErr w:type="spellStart"/>
+      <w:r>
+        <w:rPr>
+          <w:rFonts w:ascii="Times New Roman" w:hAnsi="Times New Roman" w:cs="Times New Roman"/>
+          <w:sz w:val="24"/>
+          <w:szCs w:val="24"/>
+        </w:rPr>
+        <w:t>uid</w:t>
+      </w:r>
+      <w:proofErr w:type="spellEnd"/>
+      <w:r>
+        <w:rPr>
+          <w:rFonts w:ascii="Times New Roman" w:hAnsi="Times New Roman" w:cs="Times New Roman"/>
+          <w:sz w:val="24"/>
+          <w:szCs w:val="24"/>
+        </w:rPr>
+        <w:t>, username, and role.</w:t>
       </w:r>
     </w:p>
     <w:p>
@@ -2522,7 +2634,25 @@
           <w:sz w:val="24"/>
           <w:szCs w:val="24"/>
         </w:rPr>
-        <w:t>The isCancelled attribute for that meeting is set to true</w:t>
+        <w:t xml:space="preserve">The </w:t>
+      </w:r>
+      <w:proofErr w:type="spellStart"/>
+      <w:r>
+        <w:rPr>
+          <w:rFonts w:ascii="Times New Roman" w:hAnsi="Times New Roman" w:cs="Times New Roman"/>
+          <w:sz w:val="24"/>
+          <w:szCs w:val="24"/>
+        </w:rPr>
+        <w:t>isCancelled</w:t>
+      </w:r>
+      <w:proofErr w:type="spellEnd"/>
+      <w:r>
+        <w:rPr>
+          <w:rFonts w:ascii="Times New Roman" w:hAnsi="Times New Roman" w:cs="Times New Roman"/>
+          <w:sz w:val="24"/>
+          <w:szCs w:val="24"/>
+        </w:rPr>
+        <w:t xml:space="preserve"> attribute for that meeting is set to true</w:t>
       </w:r>
     </w:p>
     <w:p>
@@ -2566,7 +2696,25 @@
           <w:sz w:val="24"/>
           <w:szCs w:val="24"/>
         </w:rPr>
-        <w:t>Erik is able to view the meetup as cancelled through his meetups page</w:t>
+        <w:t xml:space="preserve">Erik </w:t>
+      </w:r>
+      <w:proofErr w:type="gramStart"/>
+      <w:r>
+        <w:rPr>
+          <w:rFonts w:ascii="Times New Roman" w:hAnsi="Times New Roman" w:cs="Times New Roman"/>
+          <w:sz w:val="24"/>
+          <w:szCs w:val="24"/>
+        </w:rPr>
+        <w:t>is able to</w:t>
+      </w:r>
+      <w:proofErr w:type="gramEnd"/>
+      <w:r>
+        <w:rPr>
+          <w:rFonts w:ascii="Times New Roman" w:hAnsi="Times New Roman" w:cs="Times New Roman"/>
+          <w:sz w:val="24"/>
+          <w:szCs w:val="24"/>
+        </w:rPr>
+        <w:t xml:space="preserve"> view the meetup as cancelled through his meetups page</w:t>
       </w:r>
     </w:p>
     <w:p>
@@ -3687,7 +3835,25 @@
           <w:sz w:val="24"/>
           <w:szCs w:val="24"/>
         </w:rPr>
-        <w:t>Shows a map allowing Justin to search for his classroom or view the entire university as a whole.</w:t>
+        <w:t xml:space="preserve">Shows a map allowing Justin to search for his classroom or view the entire </w:t>
+      </w:r>
+      <w:proofErr w:type="gramStart"/>
+      <w:r>
+        <w:rPr>
+          <w:rFonts w:ascii="Times New Roman" w:hAnsi="Times New Roman" w:cs="Times New Roman"/>
+          <w:sz w:val="24"/>
+          <w:szCs w:val="24"/>
+        </w:rPr>
+        <w:t>university as a whole</w:t>
+      </w:r>
+      <w:proofErr w:type="gramEnd"/>
+      <w:r>
+        <w:rPr>
+          <w:rFonts w:ascii="Times New Roman" w:hAnsi="Times New Roman" w:cs="Times New Roman"/>
+          <w:sz w:val="24"/>
+          <w:szCs w:val="24"/>
+        </w:rPr>
+        <w:t>.</w:t>
       </w:r>
     </w:p>
     <w:p>
@@ -5748,6 +5914,7 @@
         </w:rPr>
         <w:t>S</w:t>
       </w:r>
+      <w:proofErr w:type="spellStart"/>
       <w:r>
         <w:rPr>
           <w:rFonts w:ascii="Times New Roman" w:hAnsi="Times New Roman"/>
@@ -5755,7 +5922,37 @@
           <w:szCs w:val="24"/>
           <w:lang w:val="en-US"/>
         </w:rPr>
-        <w:t xml:space="preserve">tacey logs in to StudyScapes and opens the mini games </w:t>
+        <w:t>tacey</w:t>
+      </w:r>
+      <w:proofErr w:type="spellEnd"/>
+      <w:r>
+        <w:rPr>
+          <w:rFonts w:ascii="Times New Roman" w:hAnsi="Times New Roman"/>
+          <w:sz w:val="24"/>
+          <w:szCs w:val="24"/>
+          <w:lang w:val="en-US"/>
+        </w:rPr>
+        <w:t xml:space="preserve"> logs in to </w:t>
+      </w:r>
+      <w:proofErr w:type="spellStart"/>
+      <w:r>
+        <w:rPr>
+          <w:rFonts w:ascii="Times New Roman" w:hAnsi="Times New Roman"/>
+          <w:sz w:val="24"/>
+          <w:szCs w:val="24"/>
+          <w:lang w:val="en-US"/>
+        </w:rPr>
+        <w:t>StudyScapes</w:t>
+      </w:r>
+      <w:proofErr w:type="spellEnd"/>
+      <w:r>
+        <w:rPr>
+          <w:rFonts w:ascii="Times New Roman" w:hAnsi="Times New Roman"/>
+          <w:sz w:val="24"/>
+          <w:szCs w:val="24"/>
+          <w:lang w:val="en-US"/>
+        </w:rPr>
+        <w:t xml:space="preserve"> and opens the mini games </w:t>
       </w:r>
     </w:p>
     <w:p>
@@ -6010,7 +6207,27 @@
           <w:szCs w:val="24"/>
           <w:lang w:val="en-US"/>
         </w:rPr>
-        <w:t>Patrick logs in to StudyScapes and opens the events page</w:t>
+        <w:t xml:space="preserve">Patrick logs in to </w:t>
+      </w:r>
+      <w:proofErr w:type="spellStart"/>
+      <w:r>
+        <w:rPr>
+          <w:rFonts w:ascii="Times New Roman" w:hAnsi="Times New Roman"/>
+          <w:sz w:val="24"/>
+          <w:szCs w:val="24"/>
+          <w:lang w:val="en-US"/>
+        </w:rPr>
+        <w:t>StudyScapes</w:t>
+      </w:r>
+      <w:proofErr w:type="spellEnd"/>
+      <w:r>
+        <w:rPr>
+          <w:rFonts w:ascii="Times New Roman" w:hAnsi="Times New Roman"/>
+          <w:sz w:val="24"/>
+          <w:szCs w:val="24"/>
+          <w:lang w:val="en-US"/>
+        </w:rPr>
+        <w:t xml:space="preserve"> and opens the events page</w:t>
       </w:r>
     </w:p>
     <w:p>
@@ -6214,13 +6431,12 @@
           <w:noProof/>
           <w:sz w:val="24"/>
           <w:szCs w:val="24"/>
-          <w:lang w:eastAsia="en-CA"/>
         </w:rPr>
         <w:drawing>
-          <wp:inline distT="0" distB="0" distL="0" distR="0" wp14:anchorId="6230DEC4" wp14:editId="090E556B">
-            <wp:extent cx="5215467" cy="3554430"/>
-            <wp:effectExtent l="0" t="0" r="4445" b="8255"/>
-            <wp:docPr id="1" name="Picture 1" descr="A close up of text on a white background&#10;&#10;Description automatically generated"/>
+          <wp:inline distT="0" distB="0" distL="0" distR="0" wp14:anchorId="257006B0" wp14:editId="5B9B294E">
+            <wp:extent cx="5943600" cy="1828800"/>
+            <wp:effectExtent l="19050" t="19050" r="19050" b="19050"/>
+            <wp:docPr id="7" name="Picture 7" descr="A screenshot of a cell phone&#10;&#10;Description automatically generated"/>
             <wp:cNvGraphicFramePr>
               <a:graphicFrameLocks xmlns:a="http://schemas.openxmlformats.org/drawingml/2006/main" noChangeAspect="1"/>
             </wp:cNvGraphicFramePr>
@@ -6228,10 +6444,10 @@
               <a:graphicData uri="http://schemas.openxmlformats.org/drawingml/2006/picture">
                 <pic:pic xmlns:pic="http://schemas.openxmlformats.org/drawingml/2006/picture">
                   <pic:nvPicPr>
-                    <pic:cNvPr id="1" name="UIMockup_Home.JPG"/>
+                    <pic:cNvPr id="7" name="UISnip_Login.JPG"/>
                     <pic:cNvPicPr/>
                   </pic:nvPicPr>
-                  <pic:blipFill>
+                  <pic:blipFill rotWithShape="1">
                     <a:blip r:embed="rId8" cstate="print">
                       <a:extLst>
                         <a:ext uri="{28A0092B-C50C-407E-A947-70E740481C1C}">
@@ -6239,18 +6455,27 @@
                         </a:ext>
                       </a:extLst>
                     </a:blip>
-                    <a:stretch>
-                      <a:fillRect/>
-                    </a:stretch>
+                    <a:srcRect b="37146"/>
+                    <a:stretch/>
                   </pic:blipFill>
-                  <pic:spPr>
+                  <pic:spPr bwMode="auto">
                     <a:xfrm>
                       <a:off x="0" y="0"/>
-                      <a:ext cx="5223947" cy="3560210"/>
+                      <a:ext cx="5943600" cy="1828800"/>
                     </a:xfrm>
                     <a:prstGeom prst="rect">
                       <a:avLst/>
                     </a:prstGeom>
+                    <a:ln>
+                      <a:solidFill>
+                        <a:schemeClr val="accent2"/>
+                      </a:solidFill>
+                    </a:ln>
+                    <a:extLst>
+                      <a:ext uri="{53640926-AAD7-44D8-BBD7-CCE9431645EC}">
+                        <a14:shadowObscured xmlns:a14="http://schemas.microsoft.com/office/drawing/2010/main"/>
+                      </a:ext>
+                    </a:extLst>
                   </pic:spPr>
                 </pic:pic>
               </a:graphicData>
@@ -6274,13 +6499,12 @@
           <w:noProof/>
           <w:sz w:val="24"/>
           <w:szCs w:val="24"/>
-          <w:lang w:eastAsia="en-CA"/>
         </w:rPr>
         <w:drawing>
-          <wp:inline distT="0" distB="0" distL="0" distR="0" wp14:anchorId="6B0BCEED" wp14:editId="42D9CD2A">
-            <wp:extent cx="5303164" cy="3598333"/>
-            <wp:effectExtent l="0" t="0" r="0" b="2540"/>
-            <wp:docPr id="2" name="Picture 2" descr="A close up of text on a white background&#10;&#10;Description automatically generated"/>
+          <wp:inline distT="0" distB="0" distL="0" distR="0" wp14:anchorId="6441E8AD" wp14:editId="7A243F3E">
+            <wp:extent cx="5943600" cy="2357120"/>
+            <wp:effectExtent l="19050" t="19050" r="19050" b="24130"/>
+            <wp:docPr id="8" name="Picture 8" descr="A screenshot of a cell phone&#10;&#10;Description automatically generated"/>
             <wp:cNvGraphicFramePr>
               <a:graphicFrameLocks xmlns:a="http://schemas.openxmlformats.org/drawingml/2006/main" noChangeAspect="1"/>
             </wp:cNvGraphicFramePr>
@@ -6288,10 +6512,10 @@
               <a:graphicData uri="http://schemas.openxmlformats.org/drawingml/2006/picture">
                 <pic:pic xmlns:pic="http://schemas.openxmlformats.org/drawingml/2006/picture">
                   <pic:nvPicPr>
-                    <pic:cNvPr id="2" name="UIMockup_User.JPG"/>
+                    <pic:cNvPr id="8" name="UISnip_SignUp.JPG"/>
                     <pic:cNvPicPr/>
                   </pic:nvPicPr>
-                  <pic:blipFill>
+                  <pic:blipFill rotWithShape="1">
                     <a:blip r:embed="rId9" cstate="print">
                       <a:extLst>
                         <a:ext uri="{28A0092B-C50C-407E-A947-70E740481C1C}">
@@ -6299,18 +6523,27 @@
                         </a:ext>
                       </a:extLst>
                     </a:blip>
-                    <a:stretch>
-                      <a:fillRect/>
-                    </a:stretch>
+                    <a:srcRect b="19129"/>
+                    <a:stretch/>
                   </pic:blipFill>
-                  <pic:spPr>
+                  <pic:spPr bwMode="auto">
                     <a:xfrm>
                       <a:off x="0" y="0"/>
-                      <a:ext cx="5315451" cy="3606670"/>
+                      <a:ext cx="5943600" cy="2357120"/>
                     </a:xfrm>
                     <a:prstGeom prst="rect">
                       <a:avLst/>
                     </a:prstGeom>
+                    <a:ln>
+                      <a:solidFill>
+                        <a:schemeClr val="accent2"/>
+                      </a:solidFill>
+                    </a:ln>
+                    <a:extLst>
+                      <a:ext uri="{53640926-AAD7-44D8-BBD7-CCE9431645EC}">
+                        <a14:shadowObscured xmlns:a14="http://schemas.microsoft.com/office/drawing/2010/main"/>
+                      </a:ext>
+                    </a:extLst>
                   </pic:spPr>
                 </pic:pic>
               </a:graphicData>
@@ -6334,14 +6567,12 @@
           <w:noProof/>
           <w:sz w:val="24"/>
           <w:szCs w:val="24"/>
-          <w:lang w:eastAsia="en-CA"/>
-        </w:rPr>
-        <w:lastRenderedPageBreak/>
+        </w:rPr>
         <w:drawing>
-          <wp:inline distT="0" distB="0" distL="0" distR="0" wp14:anchorId="59E83D54" wp14:editId="7F462A2E">
-            <wp:extent cx="5257800" cy="3527108"/>
-            <wp:effectExtent l="0" t="0" r="0" b="0"/>
-            <wp:docPr id="3" name="Picture 3" descr="A close up of a sign&#10;&#10;Description automatically generated"/>
+          <wp:inline distT="0" distB="0" distL="0" distR="0" wp14:anchorId="2F883A01" wp14:editId="6A87E334">
+            <wp:extent cx="5943600" cy="2317750"/>
+            <wp:effectExtent l="19050" t="19050" r="19050" b="25400"/>
+            <wp:docPr id="9" name="Picture 9" descr="A screenshot of a social media post&#10;&#10;Description automatically generated"/>
             <wp:cNvGraphicFramePr>
               <a:graphicFrameLocks xmlns:a="http://schemas.openxmlformats.org/drawingml/2006/main" noChangeAspect="1"/>
             </wp:cNvGraphicFramePr>
@@ -6349,7 +6580,7 @@
               <a:graphicData uri="http://schemas.openxmlformats.org/drawingml/2006/picture">
                 <pic:pic xmlns:pic="http://schemas.openxmlformats.org/drawingml/2006/picture">
                   <pic:nvPicPr>
-                    <pic:cNvPr id="3" name="UIMockup_Minigames.JPG"/>
+                    <pic:cNvPr id="9" name="UISnip_HomeST.JPG"/>
                     <pic:cNvPicPr/>
                   </pic:nvPicPr>
                   <pic:blipFill>
@@ -6367,11 +6598,16 @@
                   <pic:spPr>
                     <a:xfrm>
                       <a:off x="0" y="0"/>
-                      <a:ext cx="5266383" cy="3532866"/>
+                      <a:ext cx="5943600" cy="2317750"/>
                     </a:xfrm>
                     <a:prstGeom prst="rect">
                       <a:avLst/>
                     </a:prstGeom>
+                    <a:ln>
+                      <a:solidFill>
+                        <a:schemeClr val="accent2"/>
+                      </a:solidFill>
+                    </a:ln>
                   </pic:spPr>
                 </pic:pic>
               </a:graphicData>
@@ -6395,13 +6631,13 @@
           <w:noProof/>
           <w:sz w:val="24"/>
           <w:szCs w:val="24"/>
-          <w:lang w:eastAsia="en-CA"/>
-        </w:rPr>
+        </w:rPr>
+        <w:lastRenderedPageBreak/>
         <w:drawing>
-          <wp:inline distT="0" distB="0" distL="0" distR="0" wp14:anchorId="7714E93B" wp14:editId="0400D1C5">
-            <wp:extent cx="5071533" cy="3511603"/>
-            <wp:effectExtent l="0" t="0" r="0" b="0"/>
-            <wp:docPr id="4" name="Picture 4" descr="A close up of a sign&#10;&#10;Description automatically generated"/>
+          <wp:inline distT="0" distB="0" distL="0" distR="0" wp14:anchorId="2614B14F" wp14:editId="28F95E5E">
+            <wp:extent cx="5943600" cy="2032000"/>
+            <wp:effectExtent l="19050" t="19050" r="19050" b="25400"/>
+            <wp:docPr id="10" name="Picture 10" descr="A screenshot of a social media post&#10;&#10;Description automatically generated"/>
             <wp:cNvGraphicFramePr>
               <a:graphicFrameLocks xmlns:a="http://schemas.openxmlformats.org/drawingml/2006/main" noChangeAspect="1"/>
             </wp:cNvGraphicFramePr>
@@ -6409,10 +6645,10 @@
               <a:graphicData uri="http://schemas.openxmlformats.org/drawingml/2006/picture">
                 <pic:pic xmlns:pic="http://schemas.openxmlformats.org/drawingml/2006/picture">
                   <pic:nvPicPr>
-                    <pic:cNvPr id="4" name="UIMockup_Events.JPG"/>
+                    <pic:cNvPr id="10" name="UISnip_Error.JPG"/>
                     <pic:cNvPicPr/>
                   </pic:nvPicPr>
-                  <pic:blipFill>
+                  <pic:blipFill rotWithShape="1">
                     <a:blip r:embed="rId11" cstate="print">
                       <a:extLst>
                         <a:ext uri="{28A0092B-C50C-407E-A947-70E740481C1C}">
@@ -6420,18 +6656,27 @@
                         </a:ext>
                       </a:extLst>
                     </a:blip>
-                    <a:stretch>
-                      <a:fillRect/>
-                    </a:stretch>
+                    <a:srcRect b="31256"/>
+                    <a:stretch/>
                   </pic:blipFill>
-                  <pic:spPr>
+                  <pic:spPr bwMode="auto">
                     <a:xfrm>
                       <a:off x="0" y="0"/>
-                      <a:ext cx="5076794" cy="3515246"/>
+                      <a:ext cx="5943600" cy="2032000"/>
                     </a:xfrm>
                     <a:prstGeom prst="rect">
                       <a:avLst/>
                     </a:prstGeom>
+                    <a:ln>
+                      <a:solidFill>
+                        <a:schemeClr val="accent2"/>
+                      </a:solidFill>
+                    </a:ln>
+                    <a:extLst>
+                      <a:ext uri="{53640926-AAD7-44D8-BBD7-CCE9431645EC}">
+                        <a14:shadowObscured xmlns:a14="http://schemas.microsoft.com/office/drawing/2010/main"/>
+                      </a:ext>
+                    </a:extLst>
                   </pic:spPr>
                 </pic:pic>
               </a:graphicData>
@@ -6442,27 +6687,29 @@
     </w:p>
     <w:p>
       <w:pPr>
-        <w:jc w:val="center"/>
-        <w:rPr>
-          <w:rFonts w:ascii="Times New Roman" w:hAnsi="Times New Roman" w:cs="Times New Roman"/>
-          <w:sz w:val="24"/>
-          <w:szCs w:val="24"/>
-        </w:rPr>
-      </w:pPr>
-      <w:r>
-        <w:rPr>
-          <w:rFonts w:ascii="Times New Roman" w:hAnsi="Times New Roman" w:cs="Times New Roman"/>
+        <w:rPr>
+          <w:rFonts w:ascii="Times New Roman" w:hAnsi="Times New Roman" w:cs="Times New Roman"/>
+          <w:b/>
+          <w:bCs/>
+          <w:sz w:val="32"/>
+          <w:szCs w:val="32"/>
+          <w:u w:val="single"/>
+        </w:rPr>
+      </w:pPr>
+      <w:r>
+        <w:rPr>
+          <w:rFonts w:ascii="Times New Roman" w:hAnsi="Times New Roman" w:cs="Times New Roman"/>
+          <w:b/>
+          <w:bCs/>
           <w:noProof/>
-          <w:sz w:val="24"/>
-          <w:szCs w:val="24"/>
-          <w:lang w:eastAsia="en-CA"/>
-        </w:rPr>
-        <w:lastRenderedPageBreak/>
+          <w:sz w:val="32"/>
+          <w:szCs w:val="32"/>
+        </w:rPr>
         <w:drawing>
-          <wp:inline distT="0" distB="0" distL="0" distR="0" wp14:anchorId="17DC6AD0" wp14:editId="390F831E">
-            <wp:extent cx="5063067" cy="3479777"/>
-            <wp:effectExtent l="0" t="0" r="4445" b="6985"/>
-            <wp:docPr id="5" name="Picture 5" descr="A close up of a sign&#10;&#10;Description automatically generated"/>
+          <wp:inline distT="0" distB="0" distL="0" distR="0" wp14:anchorId="153621B2" wp14:editId="5698D6C7">
+            <wp:extent cx="5943600" cy="3338195"/>
+            <wp:effectExtent l="19050" t="19050" r="19050" b="14605"/>
+            <wp:docPr id="11" name="Picture 11" descr="A picture containing text, map&#10;&#10;Description automatically generated"/>
             <wp:cNvGraphicFramePr>
               <a:graphicFrameLocks xmlns:a="http://schemas.openxmlformats.org/drawingml/2006/main" noChangeAspect="1"/>
             </wp:cNvGraphicFramePr>
@@ -6470,7 +6717,7 @@
               <a:graphicData uri="http://schemas.openxmlformats.org/drawingml/2006/picture">
                 <pic:pic xmlns:pic="http://schemas.openxmlformats.org/drawingml/2006/picture">
                   <pic:nvPicPr>
-                    <pic:cNvPr id="5" name="UIMockup_Faculty.JPG"/>
+                    <pic:cNvPr id="11" name="UISnip_RoomFinder.JPG"/>
                     <pic:cNvPicPr/>
                   </pic:nvPicPr>
                   <pic:blipFill>
@@ -6488,11 +6735,16 @@
                   <pic:spPr>
                     <a:xfrm>
                       <a:off x="0" y="0"/>
-                      <a:ext cx="5070620" cy="3484968"/>
+                      <a:ext cx="5943600" cy="3338195"/>
                     </a:xfrm>
                     <a:prstGeom prst="rect">
                       <a:avLst/>
                     </a:prstGeom>
+                    <a:ln>
+                      <a:solidFill>
+                        <a:schemeClr val="accent2"/>
+                      </a:solidFill>
+                    </a:ln>
                   </pic:spPr>
                 </pic:pic>
               </a:graphicData>
@@ -6503,25 +6755,30 @@
     </w:p>
     <w:p>
       <w:pPr>
-        <w:jc w:val="center"/>
-        <w:rPr>
-          <w:rFonts w:ascii="Times New Roman" w:hAnsi="Times New Roman" w:cs="Times New Roman"/>
-          <w:sz w:val="24"/>
-          <w:szCs w:val="24"/>
-        </w:rPr>
-      </w:pPr>
-      <w:r>
-        <w:rPr>
-          <w:rFonts w:ascii="Times New Roman" w:hAnsi="Times New Roman" w:cs="Times New Roman"/>
+        <w:rPr>
+          <w:rFonts w:ascii="Times New Roman" w:hAnsi="Times New Roman" w:cs="Times New Roman"/>
+          <w:b/>
+          <w:bCs/>
+          <w:sz w:val="32"/>
+          <w:szCs w:val="32"/>
+          <w:u w:val="single"/>
+        </w:rPr>
+      </w:pPr>
+      <w:r>
+        <w:rPr>
+          <w:rFonts w:ascii="Times New Roman" w:hAnsi="Times New Roman" w:cs="Times New Roman"/>
+          <w:b/>
+          <w:bCs/>
           <w:noProof/>
-          <w:sz w:val="24"/>
-          <w:szCs w:val="24"/>
-        </w:rPr>
+          <w:sz w:val="32"/>
+          <w:szCs w:val="32"/>
+        </w:rPr>
+        <w:lastRenderedPageBreak/>
         <w:drawing>
-          <wp:inline distT="0" distB="0" distL="0" distR="0" wp14:anchorId="34B5E926" wp14:editId="217AAEB2">
-            <wp:extent cx="4724400" cy="3291433"/>
-            <wp:effectExtent l="0" t="0" r="0" b="4445"/>
-            <wp:docPr id="6" name="Picture 6" descr="A close up of a sign&#10;&#10;Description automatically generated"/>
+          <wp:inline distT="0" distB="0" distL="0" distR="0" wp14:anchorId="0A25ABB0" wp14:editId="4EFB61C3">
+            <wp:extent cx="5943600" cy="3275330"/>
+            <wp:effectExtent l="19050" t="19050" r="19050" b="20320"/>
+            <wp:docPr id="12" name="Picture 12" descr="A picture containing text, map&#10;&#10;Description automatically generated"/>
             <wp:cNvGraphicFramePr>
               <a:graphicFrameLocks xmlns:a="http://schemas.openxmlformats.org/drawingml/2006/main" noChangeAspect="1"/>
             </wp:cNvGraphicFramePr>
@@ -6529,7 +6786,7 @@
               <a:graphicData uri="http://schemas.openxmlformats.org/drawingml/2006/picture">
                 <pic:pic xmlns:pic="http://schemas.openxmlformats.org/drawingml/2006/picture">
                   <pic:nvPicPr>
-                    <pic:cNvPr id="6" name="UIMockup_Admin.jpg"/>
+                    <pic:cNvPr id="12" name="UISnip_CampusMap.JPG"/>
                     <pic:cNvPicPr/>
                   </pic:nvPicPr>
                   <pic:blipFill>
@@ -6547,11 +6804,16 @@
                   <pic:spPr>
                     <a:xfrm>
                       <a:off x="0" y="0"/>
-                      <a:ext cx="4732734" cy="3297239"/>
+                      <a:ext cx="5943600" cy="3275330"/>
                     </a:xfrm>
                     <a:prstGeom prst="rect">
                       <a:avLst/>
                     </a:prstGeom>
+                    <a:ln>
+                      <a:solidFill>
+                        <a:schemeClr val="accent2"/>
+                      </a:solidFill>
+                    </a:ln>
                   </pic:spPr>
                 </pic:pic>
               </a:graphicData>
@@ -6568,19 +6830,263 @@
           <w:bCs/>
           <w:sz w:val="32"/>
           <w:szCs w:val="32"/>
-          <w:u w:val="single"/>
-        </w:rPr>
-      </w:pPr>
-    </w:p>
-    <w:p>
-      <w:pPr>
-        <w:rPr>
-          <w:rFonts w:ascii="Times New Roman" w:hAnsi="Times New Roman" w:cs="Times New Roman"/>
-          <w:b/>
-          <w:bCs/>
+        </w:rPr>
+      </w:pPr>
+      <w:r>
+        <w:rPr>
+          <w:rFonts w:ascii="Times New Roman" w:hAnsi="Times New Roman" w:cs="Times New Roman"/>
+          <w:b/>
+          <w:bCs/>
+          <w:noProof/>
           <w:sz w:val="32"/>
           <w:szCs w:val="32"/>
-          <w:u w:val="single"/>
+        </w:rPr>
+        <w:drawing>
+          <wp:inline distT="0" distB="0" distL="0" distR="0" wp14:anchorId="7C512917" wp14:editId="2F8DC99A">
+            <wp:extent cx="5943600" cy="3817620"/>
+            <wp:effectExtent l="19050" t="19050" r="19050" b="11430"/>
+            <wp:docPr id="13" name="Picture 13" descr="A screenshot of a social media post&#10;&#10;Description automatically generated"/>
+            <wp:cNvGraphicFramePr>
+              <a:graphicFrameLocks xmlns:a="http://schemas.openxmlformats.org/drawingml/2006/main" noChangeAspect="1"/>
+            </wp:cNvGraphicFramePr>
+            <a:graphic xmlns:a="http://schemas.openxmlformats.org/drawingml/2006/main">
+              <a:graphicData uri="http://schemas.openxmlformats.org/drawingml/2006/picture">
+                <pic:pic xmlns:pic="http://schemas.openxmlformats.org/drawingml/2006/picture">
+                  <pic:nvPicPr>
+                    <pic:cNvPr id="13" name="UISnip_MeetupST.JPG"/>
+                    <pic:cNvPicPr/>
+                  </pic:nvPicPr>
+                  <pic:blipFill>
+                    <a:blip r:embed="rId14" cstate="print">
+                      <a:extLst>
+                        <a:ext uri="{28A0092B-C50C-407E-A947-70E740481C1C}">
+                          <a14:useLocalDpi xmlns:a14="http://schemas.microsoft.com/office/drawing/2010/main" val="0"/>
+                        </a:ext>
+                      </a:extLst>
+                    </a:blip>
+                    <a:stretch>
+                      <a:fillRect/>
+                    </a:stretch>
+                  </pic:blipFill>
+                  <pic:spPr>
+                    <a:xfrm>
+                      <a:off x="0" y="0"/>
+                      <a:ext cx="5943600" cy="3817620"/>
+                    </a:xfrm>
+                    <a:prstGeom prst="rect">
+                      <a:avLst/>
+                    </a:prstGeom>
+                    <a:ln>
+                      <a:solidFill>
+                        <a:schemeClr val="accent2"/>
+                      </a:solidFill>
+                    </a:ln>
+                  </pic:spPr>
+                </pic:pic>
+              </a:graphicData>
+            </a:graphic>
+          </wp:inline>
+        </w:drawing>
+      </w:r>
+    </w:p>
+    <w:p>
+      <w:pPr>
+        <w:rPr>
+          <w:rFonts w:ascii="Times New Roman" w:hAnsi="Times New Roman" w:cs="Times New Roman"/>
+          <w:b/>
+          <w:bCs/>
+          <w:sz w:val="32"/>
+          <w:szCs w:val="32"/>
+        </w:rPr>
+      </w:pPr>
+      <w:r>
+        <w:rPr>
+          <w:rFonts w:ascii="Times New Roman" w:hAnsi="Times New Roman" w:cs="Times New Roman"/>
+          <w:b/>
+          <w:bCs/>
+          <w:noProof/>
+          <w:sz w:val="32"/>
+          <w:szCs w:val="32"/>
+        </w:rPr>
+        <w:lastRenderedPageBreak/>
+        <w:drawing>
+          <wp:inline distT="0" distB="0" distL="0" distR="0" wp14:anchorId="6C07FB75" wp14:editId="456BCE38">
+            <wp:extent cx="5943600" cy="2668905"/>
+            <wp:effectExtent l="19050" t="19050" r="19050" b="17145"/>
+            <wp:docPr id="14" name="Picture 14" descr="A screenshot of a social media post&#10;&#10;Description automatically generated"/>
+            <wp:cNvGraphicFramePr>
+              <a:graphicFrameLocks xmlns:a="http://schemas.openxmlformats.org/drawingml/2006/main" noChangeAspect="1"/>
+            </wp:cNvGraphicFramePr>
+            <a:graphic xmlns:a="http://schemas.openxmlformats.org/drawingml/2006/main">
+              <a:graphicData uri="http://schemas.openxmlformats.org/drawingml/2006/picture">
+                <pic:pic xmlns:pic="http://schemas.openxmlformats.org/drawingml/2006/picture">
+                  <pic:nvPicPr>
+                    <pic:cNvPr id="14" name="UISnip_Events.JPG"/>
+                    <pic:cNvPicPr/>
+                  </pic:nvPicPr>
+                  <pic:blipFill>
+                    <a:blip r:embed="rId15" cstate="print">
+                      <a:extLst>
+                        <a:ext uri="{28A0092B-C50C-407E-A947-70E740481C1C}">
+                          <a14:useLocalDpi xmlns:a14="http://schemas.microsoft.com/office/drawing/2010/main" val="0"/>
+                        </a:ext>
+                      </a:extLst>
+                    </a:blip>
+                    <a:stretch>
+                      <a:fillRect/>
+                    </a:stretch>
+                  </pic:blipFill>
+                  <pic:spPr>
+                    <a:xfrm>
+                      <a:off x="0" y="0"/>
+                      <a:ext cx="5943600" cy="2668905"/>
+                    </a:xfrm>
+                    <a:prstGeom prst="rect">
+                      <a:avLst/>
+                    </a:prstGeom>
+                    <a:ln>
+                      <a:solidFill>
+                        <a:schemeClr val="accent2"/>
+                      </a:solidFill>
+                    </a:ln>
+                  </pic:spPr>
+                </pic:pic>
+              </a:graphicData>
+            </a:graphic>
+          </wp:inline>
+        </w:drawing>
+      </w:r>
+    </w:p>
+    <w:p>
+      <w:pPr>
+        <w:rPr>
+          <w:rFonts w:ascii="Times New Roman" w:hAnsi="Times New Roman" w:cs="Times New Roman"/>
+          <w:b/>
+          <w:bCs/>
+          <w:sz w:val="32"/>
+          <w:szCs w:val="32"/>
+        </w:rPr>
+      </w:pPr>
+      <w:r>
+        <w:rPr>
+          <w:rFonts w:ascii="Times New Roman" w:hAnsi="Times New Roman" w:cs="Times New Roman"/>
+          <w:b/>
+          <w:bCs/>
+          <w:noProof/>
+          <w:sz w:val="32"/>
+          <w:szCs w:val="32"/>
+        </w:rPr>
+        <w:drawing>
+          <wp:inline distT="0" distB="0" distL="0" distR="0" wp14:anchorId="166525AC" wp14:editId="64F092C7">
+            <wp:extent cx="5943600" cy="2642870"/>
+            <wp:effectExtent l="19050" t="19050" r="19050" b="24130"/>
+            <wp:docPr id="15" name="Picture 15" descr="A screenshot of a cell phone&#10;&#10;Description automatically generated"/>
+            <wp:cNvGraphicFramePr>
+              <a:graphicFrameLocks xmlns:a="http://schemas.openxmlformats.org/drawingml/2006/main" noChangeAspect="1"/>
+            </wp:cNvGraphicFramePr>
+            <a:graphic xmlns:a="http://schemas.openxmlformats.org/drawingml/2006/main">
+              <a:graphicData uri="http://schemas.openxmlformats.org/drawingml/2006/picture">
+                <pic:pic xmlns:pic="http://schemas.openxmlformats.org/drawingml/2006/picture">
+                  <pic:nvPicPr>
+                    <pic:cNvPr id="15" name="UISnip_HomeFA.JPG"/>
+                    <pic:cNvPicPr/>
+                  </pic:nvPicPr>
+                  <pic:blipFill>
+                    <a:blip r:embed="rId16" cstate="print">
+                      <a:extLst>
+                        <a:ext uri="{28A0092B-C50C-407E-A947-70E740481C1C}">
+                          <a14:useLocalDpi xmlns:a14="http://schemas.microsoft.com/office/drawing/2010/main" val="0"/>
+                        </a:ext>
+                      </a:extLst>
+                    </a:blip>
+                    <a:stretch>
+                      <a:fillRect/>
+                    </a:stretch>
+                  </pic:blipFill>
+                  <pic:spPr>
+                    <a:xfrm>
+                      <a:off x="0" y="0"/>
+                      <a:ext cx="5943600" cy="2642870"/>
+                    </a:xfrm>
+                    <a:prstGeom prst="rect">
+                      <a:avLst/>
+                    </a:prstGeom>
+                    <a:ln>
+                      <a:solidFill>
+                        <a:schemeClr val="accent2"/>
+                      </a:solidFill>
+                    </a:ln>
+                  </pic:spPr>
+                </pic:pic>
+              </a:graphicData>
+            </a:graphic>
+          </wp:inline>
+        </w:drawing>
+      </w:r>
+    </w:p>
+    <w:p>
+      <w:pPr>
+        <w:rPr>
+          <w:rFonts w:ascii="Times New Roman" w:hAnsi="Times New Roman" w:cs="Times New Roman"/>
+          <w:b/>
+          <w:bCs/>
+          <w:sz w:val="32"/>
+          <w:szCs w:val="32"/>
+        </w:rPr>
+      </w:pPr>
+    </w:p>
+    <w:p>
+      <w:pPr>
+        <w:rPr>
+          <w:rFonts w:ascii="Times New Roman" w:hAnsi="Times New Roman" w:cs="Times New Roman"/>
+          <w:b/>
+          <w:bCs/>
+          <w:sz w:val="32"/>
+          <w:szCs w:val="32"/>
+        </w:rPr>
+      </w:pPr>
+    </w:p>
+    <w:p>
+      <w:pPr>
+        <w:rPr>
+          <w:rFonts w:ascii="Times New Roman" w:hAnsi="Times New Roman" w:cs="Times New Roman"/>
+          <w:b/>
+          <w:bCs/>
+          <w:sz w:val="32"/>
+          <w:szCs w:val="32"/>
+        </w:rPr>
+      </w:pPr>
+    </w:p>
+    <w:p>
+      <w:pPr>
+        <w:rPr>
+          <w:rFonts w:ascii="Times New Roman" w:hAnsi="Times New Roman" w:cs="Times New Roman"/>
+          <w:b/>
+          <w:bCs/>
+          <w:sz w:val="32"/>
+          <w:szCs w:val="32"/>
+        </w:rPr>
+      </w:pPr>
+    </w:p>
+    <w:p>
+      <w:pPr>
+        <w:rPr>
+          <w:rFonts w:ascii="Times New Roman" w:hAnsi="Times New Roman" w:cs="Times New Roman"/>
+          <w:b/>
+          <w:bCs/>
+          <w:sz w:val="32"/>
+          <w:szCs w:val="32"/>
+        </w:rPr>
+      </w:pPr>
+    </w:p>
+    <w:p>
+      <w:pPr>
+        <w:rPr>
+          <w:rFonts w:ascii="Times New Roman" w:hAnsi="Times New Roman" w:cs="Times New Roman"/>
+          <w:b/>
+          <w:bCs/>
+          <w:sz w:val="32"/>
+          <w:szCs w:val="32"/>
         </w:rPr>
       </w:pPr>
     </w:p>
@@ -6638,12 +7144,12 @@
         <w:tblLook w:val="04A0" w:firstRow="1" w:lastRow="0" w:firstColumn="1" w:lastColumn="0" w:noHBand="0" w:noVBand="1"/>
       </w:tblPr>
       <w:tblGrid>
-        <w:gridCol w:w="1254"/>
-        <w:gridCol w:w="1249"/>
-        <w:gridCol w:w="1599"/>
-        <w:gridCol w:w="1980"/>
-        <w:gridCol w:w="1271"/>
-        <w:gridCol w:w="1977"/>
+        <w:gridCol w:w="1240"/>
+        <w:gridCol w:w="1228"/>
+        <w:gridCol w:w="1573"/>
+        <w:gridCol w:w="1907"/>
+        <w:gridCol w:w="1463"/>
+        <w:gridCol w:w="1919"/>
       </w:tblGrid>
       <w:tr>
         <w:trPr>
@@ -6672,6 +7178,7 @@
                 <w:szCs w:val="28"/>
               </w:rPr>
             </w:pPr>
+            <w:proofErr w:type="spellStart"/>
             <w:r>
               <w:rPr>
                 <w:rFonts w:ascii="Times New Roman" w:hAnsi="Times New Roman" w:cs="Times New Roman"/>
@@ -6682,7 +7189,20 @@
                 <w:sz w:val="28"/>
                 <w:szCs w:val="28"/>
               </w:rPr>
-              <w:t>StudyScapes Database</w:t>
+              <w:t>StudyScapes</w:t>
+            </w:r>
+            <w:proofErr w:type="spellEnd"/>
+            <w:r>
+              <w:rPr>
+                <w:rFonts w:ascii="Times New Roman" w:hAnsi="Times New Roman" w:cs="Times New Roman"/>
+                <w:b/>
+                <w:bCs/>
+                <w:i/>
+                <w:iCs/>
+                <w:sz w:val="28"/>
+                <w:szCs w:val="28"/>
+              </w:rPr>
+              <w:t xml:space="preserve"> Database</w:t>
             </w:r>
           </w:p>
         </w:tc>
@@ -6774,6 +7294,7 @@
                 <w:rFonts w:ascii="Times New Roman" w:hAnsi="Times New Roman" w:cs="Times New Roman"/>
                 <w:b/>
                 <w:bCs/>
+                <w:color w:val="ED7D31" w:themeColor="accent2"/>
                 <w:sz w:val="28"/>
                 <w:szCs w:val="28"/>
               </w:rPr>
@@ -6783,6 +7304,7 @@
                 <w:rFonts w:ascii="Times New Roman" w:hAnsi="Times New Roman" w:cs="Times New Roman"/>
                 <w:b/>
                 <w:bCs/>
+                <w:color w:val="ED7D31" w:themeColor="accent2"/>
                 <w:sz w:val="28"/>
                 <w:szCs w:val="28"/>
               </w:rPr>
@@ -6810,12 +7332,14 @@
                 <w:rFonts w:ascii="Times New Roman" w:hAnsi="Times New Roman" w:cs="Times New Roman"/>
               </w:rPr>
             </w:pPr>
+            <w:proofErr w:type="spellStart"/>
             <w:r>
               <w:rPr>
                 <w:rFonts w:ascii="Times New Roman" w:hAnsi="Times New Roman" w:cs="Times New Roman"/>
               </w:rPr>
               <w:t>uid</w:t>
             </w:r>
+            <w:proofErr w:type="spellEnd"/>
           </w:p>
         </w:tc>
         <w:tc>
@@ -6914,20 +7438,25 @@
               <w:jc w:val="center"/>
               <w:rPr>
                 <w:rFonts w:ascii="Times New Roman" w:hAnsi="Times New Roman" w:cs="Times New Roman"/>
+                <w:color w:val="ED7D31" w:themeColor="accent2"/>
               </w:rPr>
             </w:pPr>
+            <w:proofErr w:type="spellStart"/>
             <w:r>
               <w:rPr>
                 <w:rFonts w:ascii="Times New Roman" w:hAnsi="Times New Roman" w:cs="Times New Roman"/>
+                <w:color w:val="ED7D31" w:themeColor="accent2"/>
               </w:rPr>
               <w:t>e</w:t>
             </w:r>
             <w:r>
               <w:rPr>
                 <w:rFonts w:ascii="Times New Roman" w:hAnsi="Times New Roman" w:cs="Times New Roman"/>
+                <w:color w:val="ED7D31" w:themeColor="accent2"/>
               </w:rPr>
               <w:t>id</w:t>
             </w:r>
+            <w:proofErr w:type="spellEnd"/>
           </w:p>
         </w:tc>
         <w:tc>
@@ -6943,13 +7472,36 @@
               <w:jc w:val="center"/>
               <w:rPr>
                 <w:rFonts w:ascii="Times New Roman" w:hAnsi="Times New Roman" w:cs="Times New Roman"/>
+                <w:color w:val="ED7D31" w:themeColor="accent2"/>
               </w:rPr>
             </w:pPr>
             <w:r>
               <w:rPr>
                 <w:rFonts w:ascii="Times New Roman" w:hAnsi="Times New Roman" w:cs="Times New Roman"/>
+                <w:color w:val="ED7D31" w:themeColor="accent2"/>
               </w:rPr>
-              <w:t>int (FK)</w:t>
+              <w:t>serial</w:t>
+            </w:r>
+            <w:r>
+              <w:rPr>
+                <w:rFonts w:ascii="Times New Roman" w:hAnsi="Times New Roman" w:cs="Times New Roman"/>
+                <w:color w:val="ED7D31" w:themeColor="accent2"/>
+              </w:rPr>
+              <w:t xml:space="preserve"> (</w:t>
+            </w:r>
+            <w:r>
+              <w:rPr>
+                <w:rFonts w:ascii="Times New Roman" w:hAnsi="Times New Roman" w:cs="Times New Roman"/>
+                <w:color w:val="ED7D31" w:themeColor="accent2"/>
+              </w:rPr>
+              <w:t>P</w:t>
+            </w:r>
+            <w:r>
+              <w:rPr>
+                <w:rFonts w:ascii="Times New Roman" w:hAnsi="Times New Roman" w:cs="Times New Roman"/>
+                <w:color w:val="ED7D31" w:themeColor="accent2"/>
+              </w:rPr>
+              <w:t>K)</w:t>
             </w:r>
           </w:p>
         </w:tc>
@@ -6996,11 +7548,19 @@
                 <w:rFonts w:ascii="Times New Roman" w:hAnsi="Times New Roman" w:cs="Times New Roman"/>
               </w:rPr>
             </w:pPr>
+            <w:proofErr w:type="gramStart"/>
             <w:r>
               <w:rPr>
                 <w:rFonts w:ascii="Times New Roman" w:hAnsi="Times New Roman" w:cs="Times New Roman"/>
               </w:rPr>
-              <w:t>char(20)</w:t>
+              <w:t>char(</w:t>
+            </w:r>
+            <w:proofErr w:type="gramEnd"/>
+            <w:r>
+              <w:rPr>
+                <w:rFonts w:ascii="Times New Roman" w:hAnsi="Times New Roman" w:cs="Times New Roman"/>
+              </w:rPr>
+              <w:t>20)</w:t>
             </w:r>
           </w:p>
         </w:tc>
@@ -7044,11 +7604,19 @@
                 <w:rFonts w:ascii="Times New Roman" w:hAnsi="Times New Roman" w:cs="Times New Roman"/>
               </w:rPr>
             </w:pPr>
+            <w:proofErr w:type="gramStart"/>
             <w:r>
               <w:rPr>
                 <w:rFonts w:ascii="Times New Roman" w:hAnsi="Times New Roman" w:cs="Times New Roman"/>
               </w:rPr>
-              <w:t>int[]</w:t>
+              <w:t>int[</w:t>
+            </w:r>
+            <w:proofErr w:type="gramEnd"/>
+            <w:r>
+              <w:rPr>
+                <w:rFonts w:ascii="Times New Roman" w:hAnsi="Times New Roman" w:cs="Times New Roman"/>
+              </w:rPr>
+              <w:t>]</w:t>
             </w:r>
           </w:p>
         </w:tc>
@@ -7065,13 +7633,15 @@
               <w:jc w:val="center"/>
               <w:rPr>
                 <w:rFonts w:ascii="Times New Roman" w:hAnsi="Times New Roman" w:cs="Times New Roman"/>
+                <w:color w:val="ED7D31" w:themeColor="accent2"/>
               </w:rPr>
             </w:pPr>
             <w:r>
               <w:rPr>
                 <w:rFonts w:ascii="Times New Roman" w:hAnsi="Times New Roman" w:cs="Times New Roman"/>
+                <w:color w:val="ED7D31" w:themeColor="accent2"/>
               </w:rPr>
-              <w:t>uid</w:t>
+              <w:t>name</w:t>
             </w:r>
           </w:p>
         </w:tc>
@@ -7088,13 +7658,15 @@
               <w:jc w:val="center"/>
               <w:rPr>
                 <w:rFonts w:ascii="Times New Roman" w:hAnsi="Times New Roman" w:cs="Times New Roman"/>
+                <w:color w:val="ED7D31" w:themeColor="accent2"/>
               </w:rPr>
             </w:pPr>
             <w:r>
               <w:rPr>
                 <w:rFonts w:ascii="Times New Roman" w:hAnsi="Times New Roman" w:cs="Times New Roman"/>
+                <w:color w:val="ED7D31" w:themeColor="accent2"/>
               </w:rPr>
-              <w:t>int (FK)</w:t>
+              <w:t>varchar</w:t>
             </w:r>
           </w:p>
         </w:tc>
@@ -7141,11 +7713,19 @@
                 <w:rFonts w:ascii="Times New Roman" w:hAnsi="Times New Roman" w:cs="Times New Roman"/>
               </w:rPr>
             </w:pPr>
+            <w:proofErr w:type="gramStart"/>
             <w:r>
               <w:rPr>
                 <w:rFonts w:ascii="Times New Roman" w:hAnsi="Times New Roman" w:cs="Times New Roman"/>
               </w:rPr>
-              <w:t>char(60)</w:t>
+              <w:t>char(</w:t>
+            </w:r>
+            <w:proofErr w:type="gramEnd"/>
+            <w:r>
+              <w:rPr>
+                <w:rFonts w:ascii="Times New Roman" w:hAnsi="Times New Roman" w:cs="Times New Roman"/>
+              </w:rPr>
+              <w:t>60)</w:t>
             </w:r>
           </w:p>
         </w:tc>
@@ -7222,8 +7802,18 @@
               <w:jc w:val="center"/>
               <w:rPr>
                 <w:rFonts w:ascii="Times New Roman" w:hAnsi="Times New Roman" w:cs="Times New Roman"/>
+                <w:color w:val="ED7D31" w:themeColor="accent2"/>
               </w:rPr>
             </w:pPr>
+            <w:proofErr w:type="spellStart"/>
+            <w:r>
+              <w:rPr>
+                <w:rFonts w:ascii="Times New Roman" w:hAnsi="Times New Roman" w:cs="Times New Roman"/>
+                <w:color w:val="ED7D31" w:themeColor="accent2"/>
+              </w:rPr>
+              <w:t>host_name</w:t>
+            </w:r>
+            <w:proofErr w:type="spellEnd"/>
           </w:p>
         </w:tc>
         <w:tc>
@@ -7239,8 +7829,16 @@
               <w:jc w:val="center"/>
               <w:rPr>
                 <w:rFonts w:ascii="Times New Roman" w:hAnsi="Times New Roman" w:cs="Times New Roman"/>
+                <w:color w:val="ED7D31" w:themeColor="accent2"/>
               </w:rPr>
             </w:pPr>
+            <w:r>
+              <w:rPr>
+                <w:rFonts w:ascii="Times New Roman" w:hAnsi="Times New Roman" w:cs="Times New Roman"/>
+                <w:color w:val="ED7D31" w:themeColor="accent2"/>
+              </w:rPr>
+              <w:t>varchar</w:t>
+            </w:r>
           </w:p>
         </w:tc>
       </w:tr>
@@ -7286,11 +7884,19 @@
                 <w:rFonts w:ascii="Times New Roman" w:hAnsi="Times New Roman" w:cs="Times New Roman"/>
               </w:rPr>
             </w:pPr>
+            <w:proofErr w:type="gramStart"/>
             <w:r>
               <w:rPr>
                 <w:rFonts w:ascii="Times New Roman" w:hAnsi="Times New Roman" w:cs="Times New Roman"/>
               </w:rPr>
-              <w:t>char(20)</w:t>
+              <w:t>char(</w:t>
+            </w:r>
+            <w:proofErr w:type="gramEnd"/>
+            <w:r>
+              <w:rPr>
+                <w:rFonts w:ascii="Times New Roman" w:hAnsi="Times New Roman" w:cs="Times New Roman"/>
+              </w:rPr>
+              <w:t>20)</w:t>
             </w:r>
           </w:p>
         </w:tc>
@@ -7337,8 +7943,9 @@
             <w:r>
               <w:rPr>
                 <w:rFonts w:ascii="Times New Roman" w:hAnsi="Times New Roman" w:cs="Times New Roman"/>
+                <w:color w:val="ED7D31" w:themeColor="accent2"/>
               </w:rPr>
-              <w:t>char(10)</w:t>
+              <w:t>varchar</w:t>
             </w:r>
           </w:p>
         </w:tc>
@@ -7355,8 +7962,18 @@
               <w:jc w:val="center"/>
               <w:rPr>
                 <w:rFonts w:ascii="Times New Roman" w:hAnsi="Times New Roman" w:cs="Times New Roman"/>
+                <w:color w:val="ED7D31" w:themeColor="accent2"/>
               </w:rPr>
             </w:pPr>
+            <w:proofErr w:type="spellStart"/>
+            <w:r>
+              <w:rPr>
+                <w:rFonts w:ascii="Times New Roman" w:hAnsi="Times New Roman" w:cs="Times New Roman"/>
+                <w:color w:val="ED7D31" w:themeColor="accent2"/>
+              </w:rPr>
+              <w:t>url</w:t>
+            </w:r>
+            <w:proofErr w:type="spellEnd"/>
           </w:p>
         </w:tc>
         <w:tc>
@@ -7372,8 +7989,16 @@
               <w:jc w:val="center"/>
               <w:rPr>
                 <w:rFonts w:ascii="Times New Roman" w:hAnsi="Times New Roman" w:cs="Times New Roman"/>
+                <w:color w:val="ED7D31" w:themeColor="accent2"/>
               </w:rPr>
             </w:pPr>
+            <w:r>
+              <w:rPr>
+                <w:rFonts w:ascii="Times New Roman" w:hAnsi="Times New Roman" w:cs="Times New Roman"/>
+                <w:color w:val="ED7D31" w:themeColor="accent2"/>
+              </w:rPr>
+              <w:t>varchar</w:t>
+            </w:r>
           </w:p>
         </w:tc>
       </w:tr>
@@ -7431,12 +8056,14 @@
                 <w:rFonts w:ascii="Times New Roman" w:hAnsi="Times New Roman" w:cs="Times New Roman"/>
               </w:rPr>
             </w:pPr>
+            <w:proofErr w:type="spellStart"/>
             <w:r>
               <w:rPr>
                 <w:rFonts w:ascii="Times New Roman" w:hAnsi="Times New Roman" w:cs="Times New Roman"/>
               </w:rPr>
               <w:t>isPending</w:t>
             </w:r>
+            <w:proofErr w:type="spellEnd"/>
           </w:p>
         </w:tc>
         <w:tc>
@@ -7455,17 +8082,74 @@
                 <w:rFonts w:ascii="Times New Roman" w:hAnsi="Times New Roman" w:cs="Times New Roman"/>
               </w:rPr>
             </w:pPr>
+            <w:proofErr w:type="spellStart"/>
             <w:r>
               <w:rPr>
                 <w:rFonts w:ascii="Times New Roman" w:hAnsi="Times New Roman" w:cs="Times New Roman"/>
               </w:rPr>
               <w:t>boolean</w:t>
             </w:r>
+            <w:proofErr w:type="spellEnd"/>
           </w:p>
         </w:tc>
         <w:tc>
           <w:tcPr>
             <w:tcW w:w="1275" w:type="dxa"/>
+            <w:tcBorders>
+              <w:left w:val="single" w:sz="12" w:space="0" w:color="auto"/>
+            </w:tcBorders>
+            <w:shd w:val="clear" w:color="auto" w:fill="BFBFBF" w:themeFill="background1" w:themeFillShade="BF"/>
+          </w:tcPr>
+          <w:p>
+            <w:pPr>
+              <w:jc w:val="center"/>
+              <w:rPr>
+                <w:rFonts w:ascii="Times New Roman" w:hAnsi="Times New Roman" w:cs="Times New Roman"/>
+                <w:color w:val="ED7D31" w:themeColor="accent2"/>
+              </w:rPr>
+            </w:pPr>
+            <w:r>
+              <w:rPr>
+                <w:rFonts w:ascii="Times New Roman" w:hAnsi="Times New Roman" w:cs="Times New Roman"/>
+                <w:color w:val="ED7D31" w:themeColor="accent2"/>
+              </w:rPr>
+              <w:t>location</w:t>
+            </w:r>
+          </w:p>
+        </w:tc>
+        <w:tc>
+          <w:tcPr>
+            <w:tcW w:w="1984" w:type="dxa"/>
+            <w:tcBorders>
+              <w:right w:val="single" w:sz="12" w:space="0" w:color="auto"/>
+            </w:tcBorders>
+            <w:shd w:val="clear" w:color="auto" w:fill="D9D9D9" w:themeFill="background1" w:themeFillShade="D9"/>
+          </w:tcPr>
+          <w:p>
+            <w:pPr>
+              <w:jc w:val="center"/>
+              <w:rPr>
+                <w:rFonts w:ascii="Times New Roman" w:hAnsi="Times New Roman" w:cs="Times New Roman"/>
+                <w:color w:val="ED7D31" w:themeColor="accent2"/>
+              </w:rPr>
+            </w:pPr>
+            <w:r>
+              <w:rPr>
+                <w:rFonts w:ascii="Times New Roman" w:hAnsi="Times New Roman" w:cs="Times New Roman"/>
+                <w:color w:val="ED7D31" w:themeColor="accent2"/>
+              </w:rPr>
+              <w:t>varchar</w:t>
+            </w:r>
+          </w:p>
+        </w:tc>
+      </w:tr>
+      <w:tr>
+        <w:trPr>
+          <w:jc w:val="center"/>
+        </w:trPr>
+        <w:tc>
+          <w:tcPr>
+            <w:tcW w:w="1255" w:type="dxa"/>
             <w:tcBorders>
               <w:left w:val="single" w:sz="12" w:space="0" w:color="auto"/>
             </w:tcBorders>
@@ -7482,7 +8166,7 @@
         </w:tc>
         <w:tc>
           <w:tcPr>
-            <w:tcW w:w="1984" w:type="dxa"/>
+            <w:tcW w:w="1250" w:type="dxa"/>
             <w:tcBorders>
               <w:right w:val="single" w:sz="12" w:space="0" w:color="auto"/>
             </w:tcBorders>
@@ -7495,6 +8179,110 @@
                 <w:rFonts w:ascii="Times New Roman" w:hAnsi="Times New Roman" w:cs="Times New Roman"/>
               </w:rPr>
             </w:pPr>
+          </w:p>
+        </w:tc>
+        <w:tc>
+          <w:tcPr>
+            <w:tcW w:w="1601" w:type="dxa"/>
+            <w:tcBorders>
+              <w:left w:val="single" w:sz="12" w:space="0" w:color="auto"/>
+              <w:right w:val="single" w:sz="12" w:space="0" w:color="auto"/>
+            </w:tcBorders>
+            <w:shd w:val="clear" w:color="auto" w:fill="BFBFBF" w:themeFill="background1" w:themeFillShade="BF"/>
+          </w:tcPr>
+          <w:p>
+            <w:pPr>
+              <w:jc w:val="center"/>
+              <w:rPr>
+                <w:rFonts w:ascii="Times New Roman" w:hAnsi="Times New Roman" w:cs="Times New Roman"/>
+              </w:rPr>
+            </w:pPr>
+            <w:proofErr w:type="spellStart"/>
+            <w:r>
+              <w:rPr>
+                <w:rFonts w:ascii="Times New Roman" w:hAnsi="Times New Roman" w:cs="Times New Roman"/>
+              </w:rPr>
+              <w:t>isCancelled</w:t>
+            </w:r>
+            <w:proofErr w:type="spellEnd"/>
+          </w:p>
+        </w:tc>
+        <w:tc>
+          <w:tcPr>
+            <w:tcW w:w="1985" w:type="dxa"/>
+            <w:tcBorders>
+              <w:left w:val="single" w:sz="12" w:space="0" w:color="auto"/>
+              <w:right w:val="single" w:sz="12" w:space="0" w:color="auto"/>
+            </w:tcBorders>
+            <w:shd w:val="clear" w:color="auto" w:fill="D9D9D9" w:themeFill="background1" w:themeFillShade="D9"/>
+          </w:tcPr>
+          <w:p>
+            <w:pPr>
+              <w:jc w:val="center"/>
+              <w:rPr>
+                <w:rFonts w:ascii="Times New Roman" w:hAnsi="Times New Roman" w:cs="Times New Roman"/>
+              </w:rPr>
+            </w:pPr>
+            <w:proofErr w:type="spellStart"/>
+            <w:r>
+              <w:rPr>
+                <w:rFonts w:ascii="Times New Roman" w:hAnsi="Times New Roman" w:cs="Times New Roman"/>
+              </w:rPr>
+              <w:t>boolean</w:t>
+            </w:r>
+            <w:proofErr w:type="spellEnd"/>
+          </w:p>
+        </w:tc>
+        <w:tc>
+          <w:tcPr>
+            <w:tcW w:w="1275" w:type="dxa"/>
+            <w:tcBorders>
+              <w:left w:val="single" w:sz="12" w:space="0" w:color="auto"/>
+            </w:tcBorders>
+            <w:shd w:val="clear" w:color="auto" w:fill="BFBFBF" w:themeFill="background1" w:themeFillShade="BF"/>
+          </w:tcPr>
+          <w:p>
+            <w:pPr>
+              <w:jc w:val="center"/>
+              <w:rPr>
+                <w:rFonts w:ascii="Times New Roman" w:hAnsi="Times New Roman" w:cs="Times New Roman"/>
+                <w:color w:val="ED7D31" w:themeColor="accent2"/>
+              </w:rPr>
+            </w:pPr>
+            <w:proofErr w:type="spellStart"/>
+            <w:r>
+              <w:rPr>
+                <w:rFonts w:ascii="Times New Roman" w:hAnsi="Times New Roman" w:cs="Times New Roman"/>
+                <w:color w:val="ED7D31" w:themeColor="accent2"/>
+              </w:rPr>
+              <w:t>start_datetime</w:t>
+            </w:r>
+            <w:proofErr w:type="spellEnd"/>
+          </w:p>
+        </w:tc>
+        <w:tc>
+          <w:tcPr>
+            <w:tcW w:w="1984" w:type="dxa"/>
+            <w:tcBorders>
+              <w:right w:val="single" w:sz="12" w:space="0" w:color="auto"/>
+            </w:tcBorders>
+            <w:shd w:val="clear" w:color="auto" w:fill="D9D9D9" w:themeFill="background1" w:themeFillShade="D9"/>
+          </w:tcPr>
+          <w:p>
+            <w:pPr>
+              <w:jc w:val="center"/>
+              <w:rPr>
+                <w:rFonts w:ascii="Times New Roman" w:hAnsi="Times New Roman" w:cs="Times New Roman"/>
+                <w:color w:val="ED7D31" w:themeColor="accent2"/>
+              </w:rPr>
+            </w:pPr>
+            <w:r>
+              <w:rPr>
+                <w:rFonts w:ascii="Times New Roman" w:hAnsi="Times New Roman" w:cs="Times New Roman"/>
+                <w:color w:val="ED7D31" w:themeColor="accent2"/>
+              </w:rPr>
+              <w:t>timestamp</w:t>
+            </w:r>
           </w:p>
         </w:tc>
       </w:tr>
@@ -7555,12 +8343,6 @@
                 <w:rFonts w:ascii="Times New Roman" w:hAnsi="Times New Roman" w:cs="Times New Roman"/>
               </w:rPr>
             </w:pPr>
-            <w:r>
-              <w:rPr>
-                <w:rFonts w:ascii="Times New Roman" w:hAnsi="Times New Roman" w:cs="Times New Roman"/>
-              </w:rPr>
-              <w:t>isCancelled</w:t>
-            </w:r>
           </w:p>
         </w:tc>
         <w:tc>
@@ -7580,12 +8362,6 @@
                 <w:rFonts w:ascii="Times New Roman" w:hAnsi="Times New Roman" w:cs="Times New Roman"/>
               </w:rPr>
             </w:pPr>
-            <w:r>
-              <w:rPr>
-                <w:rFonts w:ascii="Times New Roman" w:hAnsi="Times New Roman" w:cs="Times New Roman"/>
-              </w:rPr>
-              <w:t>boolean</w:t>
-            </w:r>
           </w:p>
         </w:tc>
         <w:tc>
@@ -7602,8 +8378,18 @@
               <w:jc w:val="center"/>
               <w:rPr>
                 <w:rFonts w:ascii="Times New Roman" w:hAnsi="Times New Roman" w:cs="Times New Roman"/>
+                <w:color w:val="ED7D31" w:themeColor="accent2"/>
               </w:rPr>
             </w:pPr>
+            <w:proofErr w:type="spellStart"/>
+            <w:r>
+              <w:rPr>
+                <w:rFonts w:ascii="Times New Roman" w:hAnsi="Times New Roman" w:cs="Times New Roman"/>
+                <w:color w:val="ED7D31" w:themeColor="accent2"/>
+              </w:rPr>
+              <w:t>end_datetime</w:t>
+            </w:r>
+            <w:proofErr w:type="spellEnd"/>
           </w:p>
         </w:tc>
         <w:tc>
@@ -7620,8 +8406,16 @@
               <w:jc w:val="center"/>
               <w:rPr>
                 <w:rFonts w:ascii="Times New Roman" w:hAnsi="Times New Roman" w:cs="Times New Roman"/>
+                <w:color w:val="ED7D31" w:themeColor="accent2"/>
               </w:rPr>
             </w:pPr>
+            <w:r>
+              <w:rPr>
+                <w:rFonts w:ascii="Times New Roman" w:hAnsi="Times New Roman" w:cs="Times New Roman"/>
+                <w:color w:val="ED7D31" w:themeColor="accent2"/>
+              </w:rPr>
+              <w:t>timestamp</w:t>
+            </w:r>
           </w:p>
         </w:tc>
       </w:tr>
@@ -7702,25 +8496,235 @@
           <w:sz w:val="24"/>
           <w:szCs w:val="24"/>
         </w:rPr>
-        <w:t>For iteration 3, Celina plans on add a password reset, refactoring code, altering the meetup database to work with datetime instead of a separate date and time, and a CSS overhaul of the application. She will also continue work on minigames with StudyScapes</w:t>
-      </w:r>
-      <w:r>
-        <w:rPr>
-          <w:rFonts w:ascii="Times New Roman" w:hAnsi="Times New Roman" w:cs="Times New Roman"/>
-          <w:sz w:val="24"/>
-          <w:szCs w:val="24"/>
-        </w:rPr>
-        <w:t xml:space="preserve"> and fix a row duplication bug for editing meetups</w:t>
-      </w:r>
-      <w:bookmarkStart w:id="0" w:name="_GoBack"/>
-      <w:bookmarkEnd w:id="0"/>
-      <w:r>
-        <w:rPr>
-          <w:rFonts w:ascii="Times New Roman" w:hAnsi="Times New Roman" w:cs="Times New Roman"/>
-          <w:sz w:val="24"/>
-          <w:szCs w:val="24"/>
-        </w:rPr>
-        <w:t>.</w:t>
+        <w:t>For iteration 3, Celina plans on add</w:t>
+      </w:r>
+      <w:r>
+        <w:rPr>
+          <w:rFonts w:ascii="Times New Roman" w:hAnsi="Times New Roman" w:cs="Times New Roman"/>
+          <w:sz w:val="24"/>
+          <w:szCs w:val="24"/>
+        </w:rPr>
+        <w:t>ing</w:t>
+      </w:r>
+      <w:r>
+        <w:rPr>
+          <w:rFonts w:ascii="Times New Roman" w:hAnsi="Times New Roman" w:cs="Times New Roman"/>
+          <w:sz w:val="24"/>
+          <w:szCs w:val="24"/>
+        </w:rPr>
+        <w:t xml:space="preserve"> a password reset, refactoring cod</w:t>
+      </w:r>
+      <w:r>
+        <w:rPr>
+          <w:rFonts w:ascii="Times New Roman" w:hAnsi="Times New Roman" w:cs="Times New Roman"/>
+          <w:sz w:val="24"/>
+          <w:szCs w:val="24"/>
+        </w:rPr>
+        <w:t>e (including</w:t>
+      </w:r>
+      <w:r>
+        <w:rPr>
+          <w:rFonts w:ascii="Times New Roman" w:hAnsi="Times New Roman" w:cs="Times New Roman"/>
+          <w:sz w:val="24"/>
+          <w:szCs w:val="24"/>
+        </w:rPr>
+        <w:t xml:space="preserve"> altering the meetup database to work with datetime instead of a separate date and time</w:t>
+      </w:r>
+      <w:r>
+        <w:rPr>
+          <w:rFonts w:ascii="Times New Roman" w:hAnsi="Times New Roman" w:cs="Times New Roman"/>
+          <w:sz w:val="24"/>
+          <w:szCs w:val="24"/>
+        </w:rPr>
+        <w:t>)</w:t>
+      </w:r>
+      <w:r>
+        <w:rPr>
+          <w:rFonts w:ascii="Times New Roman" w:hAnsi="Times New Roman" w:cs="Times New Roman"/>
+          <w:sz w:val="24"/>
+          <w:szCs w:val="24"/>
+        </w:rPr>
+        <w:t xml:space="preserve">, </w:t>
+      </w:r>
+      <w:r>
+        <w:rPr>
+          <w:rFonts w:ascii="Times New Roman" w:hAnsi="Times New Roman" w:cs="Times New Roman"/>
+          <w:sz w:val="24"/>
+          <w:szCs w:val="24"/>
+        </w:rPr>
+        <w:t>fixing</w:t>
+      </w:r>
+      <w:r>
+        <w:rPr>
+          <w:rFonts w:ascii="Times New Roman" w:hAnsi="Times New Roman" w:cs="Times New Roman"/>
+          <w:sz w:val="24"/>
+          <w:szCs w:val="24"/>
+        </w:rPr>
+        <w:t xml:space="preserve"> a date display bug in the meetup edit page,</w:t>
+      </w:r>
+      <w:r>
+        <w:rPr>
+          <w:rFonts w:ascii="Times New Roman" w:hAnsi="Times New Roman" w:cs="Times New Roman"/>
+          <w:sz w:val="24"/>
+          <w:szCs w:val="24"/>
+        </w:rPr>
+        <w:t xml:space="preserve"> and </w:t>
+      </w:r>
+      <w:r>
+        <w:rPr>
+          <w:rFonts w:ascii="Times New Roman" w:hAnsi="Times New Roman" w:cs="Times New Roman"/>
+          <w:sz w:val="24"/>
+          <w:szCs w:val="24"/>
+        </w:rPr>
+        <w:t xml:space="preserve">doing </w:t>
+      </w:r>
+      <w:r>
+        <w:rPr>
+          <w:rFonts w:ascii="Times New Roman" w:hAnsi="Times New Roman" w:cs="Times New Roman"/>
+          <w:sz w:val="24"/>
+          <w:szCs w:val="24"/>
+        </w:rPr>
+        <w:t xml:space="preserve">a CSS overhaul of the application. She will also continue work on </w:t>
+      </w:r>
+      <w:r>
+        <w:rPr>
+          <w:rFonts w:ascii="Times New Roman" w:hAnsi="Times New Roman" w:cs="Times New Roman"/>
+          <w:sz w:val="24"/>
+          <w:szCs w:val="24"/>
+        </w:rPr>
+        <w:t>meetups so faculty ahs more use of the feature and will add a minigame</w:t>
+      </w:r>
+      <w:r>
+        <w:rPr>
+          <w:rFonts w:ascii="Times New Roman" w:hAnsi="Times New Roman" w:cs="Times New Roman"/>
+          <w:sz w:val="24"/>
+          <w:szCs w:val="24"/>
+        </w:rPr>
+        <w:t xml:space="preserve"> </w:t>
+      </w:r>
+      <w:r>
+        <w:rPr>
+          <w:rFonts w:ascii="Times New Roman" w:hAnsi="Times New Roman" w:cs="Times New Roman"/>
+          <w:sz w:val="24"/>
+          <w:szCs w:val="24"/>
+        </w:rPr>
+        <w:t xml:space="preserve">as </w:t>
+      </w:r>
+      <w:r>
+        <w:rPr>
+          <w:rFonts w:ascii="Times New Roman" w:hAnsi="Times New Roman" w:cs="Times New Roman"/>
+          <w:sz w:val="24"/>
+          <w:szCs w:val="24"/>
+        </w:rPr>
+        <w:t xml:space="preserve">a </w:t>
+      </w:r>
+      <w:r>
+        <w:rPr>
+          <w:rFonts w:ascii="Times New Roman" w:hAnsi="Times New Roman" w:cs="Times New Roman"/>
+          <w:sz w:val="24"/>
+          <w:szCs w:val="24"/>
+        </w:rPr>
+        <w:t>final feature</w:t>
+      </w:r>
+      <w:r>
+        <w:rPr>
+          <w:rFonts w:ascii="Times New Roman" w:hAnsi="Times New Roman" w:cs="Times New Roman"/>
+          <w:sz w:val="24"/>
+          <w:szCs w:val="24"/>
+        </w:rPr>
+        <w:t xml:space="preserve">. She will also </w:t>
+      </w:r>
+      <w:r>
+        <w:rPr>
+          <w:rFonts w:ascii="Times New Roman" w:hAnsi="Times New Roman" w:cs="Times New Roman"/>
+          <w:sz w:val="24"/>
+          <w:szCs w:val="24"/>
+        </w:rPr>
+        <w:t>do plenty of application testing for bugs</w:t>
+      </w:r>
+      <w:r>
+        <w:rPr>
+          <w:rFonts w:ascii="Times New Roman" w:hAnsi="Times New Roman" w:cs="Times New Roman"/>
+          <w:sz w:val="24"/>
+          <w:szCs w:val="24"/>
+        </w:rPr>
+        <w:t xml:space="preserve"> and</w:t>
+      </w:r>
+      <w:r>
+        <w:rPr>
+          <w:rFonts w:ascii="Times New Roman" w:hAnsi="Times New Roman" w:cs="Times New Roman"/>
+          <w:sz w:val="24"/>
+          <w:szCs w:val="24"/>
+        </w:rPr>
+        <w:t xml:space="preserve"> make sure the meetups feature is as stream-lined as possible.</w:t>
+      </w:r>
+    </w:p>
+    <w:p>
+      <w:pPr>
+        <w:rPr>
+          <w:rFonts w:ascii="Times New Roman" w:hAnsi="Times New Roman" w:cs="Times New Roman"/>
+          <w:sz w:val="24"/>
+          <w:szCs w:val="24"/>
+        </w:rPr>
+      </w:pPr>
+      <w:r>
+        <w:rPr>
+          <w:rFonts w:ascii="Times New Roman" w:hAnsi="Times New Roman" w:cs="Times New Roman"/>
+          <w:sz w:val="24"/>
+          <w:szCs w:val="24"/>
+        </w:rPr>
+        <w:tab/>
+        <w:t xml:space="preserve">Josh plans on refactoring the code (in particular, the page navigation), </w:t>
+      </w:r>
+      <w:r>
+        <w:rPr>
+          <w:rFonts w:ascii="Times New Roman" w:hAnsi="Times New Roman" w:cs="Times New Roman"/>
+          <w:sz w:val="24"/>
+          <w:szCs w:val="24"/>
+        </w:rPr>
+        <w:t xml:space="preserve">adding event markers to the map and working alongside </w:t>
+      </w:r>
+      <w:proofErr w:type="spellStart"/>
+      <w:r>
+        <w:rPr>
+          <w:rFonts w:ascii="Times New Roman" w:hAnsi="Times New Roman" w:cs="Times New Roman"/>
+          <w:sz w:val="24"/>
+          <w:szCs w:val="24"/>
+        </w:rPr>
+        <w:t>Parth</w:t>
+      </w:r>
+      <w:proofErr w:type="spellEnd"/>
+      <w:r>
+        <w:rPr>
+          <w:rFonts w:ascii="Times New Roman" w:hAnsi="Times New Roman" w:cs="Times New Roman"/>
+          <w:sz w:val="24"/>
+          <w:szCs w:val="24"/>
+        </w:rPr>
+        <w:t xml:space="preserve"> with socket.io, </w:t>
+      </w:r>
+      <w:r>
+        <w:rPr>
+          <w:rFonts w:ascii="Times New Roman" w:hAnsi="Times New Roman" w:cs="Times New Roman"/>
+          <w:sz w:val="24"/>
+          <w:szCs w:val="24"/>
+        </w:rPr>
+        <w:t>reorganizing pages for user convenience (for example, adding an account-specific dropdown)</w:t>
+      </w:r>
+      <w:r>
+        <w:rPr>
+          <w:rFonts w:ascii="Times New Roman" w:hAnsi="Times New Roman" w:cs="Times New Roman"/>
+          <w:sz w:val="24"/>
+          <w:szCs w:val="24"/>
+        </w:rPr>
+        <w:t>, and map filtering options</w:t>
+      </w:r>
+      <w:r>
+        <w:rPr>
+          <w:rFonts w:ascii="Times New Roman" w:hAnsi="Times New Roman" w:cs="Times New Roman"/>
+          <w:sz w:val="24"/>
+          <w:szCs w:val="24"/>
+        </w:rPr>
+        <w:t xml:space="preserve">. </w:t>
       </w:r>
     </w:p>
     <w:p>
@@ -8080,7 +9084,6 @@
           </w:tcPr>
           <w:p>
             <w:r>
-              <w:lastRenderedPageBreak/>
               <w:t>map</w:t>
             </w:r>
           </w:p>
@@ -8699,6 +9702,7 @@
         <w:rPr>
           <w:highlight w:val="darkGray"/>
         </w:rPr>
+        <w:lastRenderedPageBreak/>
         <w:t xml:space="preserve">GRAY = </w:t>
       </w:r>
       <w:r>
@@ -8713,8 +9717,13 @@
     </w:p>
     <w:p>
       <w:r>
-        <w:t>Study Scapes</w:t>
-      </w:r>
+        <w:t xml:space="preserve">Study </w:t>
+      </w:r>
+      <w:proofErr w:type="spellStart"/>
+      <w:r>
+        <w:t>Scapes</w:t>
+      </w:r>
+      <w:proofErr w:type="spellEnd"/>
     </w:p>
     <w:p>
       <w:r>
@@ -8733,7 +9742,355 @@
         <w:rPr>
           <w:highlight w:val="darkGray"/>
         </w:rPr>
-        <w:t>-guest homepage = ?</w:t>
+        <w:t xml:space="preserve">-guest homepage </w:t>
+      </w:r>
+      <w:proofErr w:type="gramStart"/>
+      <w:r>
+        <w:rPr>
+          <w:highlight w:val="darkGray"/>
+        </w:rPr>
+        <w:t>= ?</w:t>
+      </w:r>
+      <w:proofErr w:type="gramEnd"/>
+    </w:p>
+    <w:p>
+      <w:r>
+        <w:tab/>
+      </w:r>
+      <w:r>
+        <w:tab/>
+      </w:r>
+      <w:r>
+        <w:rPr>
+          <w:highlight w:val="darkGray"/>
+        </w:rPr>
+        <w:t xml:space="preserve">-user homepage </w:t>
+      </w:r>
+      <w:proofErr w:type="gramStart"/>
+      <w:r>
+        <w:rPr>
+          <w:highlight w:val="darkGray"/>
+        </w:rPr>
+        <w:t>= ?</w:t>
+      </w:r>
+      <w:proofErr w:type="gramEnd"/>
+    </w:p>
+    <w:p>
+      <w:r>
+        <w:tab/>
+        <w:t>-Security</w:t>
+      </w:r>
+    </w:p>
+    <w:p>
+      <w:r>
+        <w:tab/>
+      </w:r>
+      <w:r>
+        <w:tab/>
+        <w:t>-login</w:t>
+      </w:r>
+    </w:p>
+    <w:p>
+      <w:r>
+        <w:tab/>
+      </w:r>
+      <w:r>
+        <w:tab/>
+      </w:r>
+      <w:r>
+        <w:tab/>
+      </w:r>
+      <w:r>
+        <w:rPr>
+          <w:highlight w:val="green"/>
+        </w:rPr>
+        <w:t>-login system</w:t>
+      </w:r>
+    </w:p>
+    <w:p>
+      <w:r>
+        <w:tab/>
+      </w:r>
+      <w:r>
+        <w:tab/>
+      </w:r>
+      <w:r>
+        <w:tab/>
+      </w:r>
+      <w:r>
+        <w:rPr>
+          <w:highlight w:val="green"/>
+        </w:rPr>
+        <w:t>-logged-in tracking</w:t>
+      </w:r>
+      <w:r>
+        <w:t xml:space="preserve"> </w:t>
+      </w:r>
+    </w:p>
+    <w:p>
+      <w:r>
+        <w:tab/>
+      </w:r>
+      <w:r>
+        <w:tab/>
+      </w:r>
+      <w:r>
+        <w:tab/>
+      </w:r>
+      <w:r>
+        <w:rPr>
+          <w:highlight w:val="green"/>
+        </w:rPr>
+        <w:t>-secured passwords (hashed)</w:t>
+      </w:r>
+    </w:p>
+    <w:p>
+      <w:r>
+        <w:tab/>
+      </w:r>
+      <w:r>
+        <w:tab/>
+        <w:t>-sign-up</w:t>
+      </w:r>
+    </w:p>
+    <w:p>
+      <w:r>
+        <w:tab/>
+      </w:r>
+      <w:r>
+        <w:tab/>
+      </w:r>
+      <w:r>
+        <w:tab/>
+      </w:r>
+      <w:r>
+        <w:rPr>
+          <w:highlight w:val="green"/>
+        </w:rPr>
+        <w:t>-sign-up system</w:t>
+      </w:r>
+    </w:p>
+    <w:p>
+      <w:r>
+        <w:tab/>
+      </w:r>
+      <w:r>
+        <w:tab/>
+        <w:t>-logout</w:t>
+      </w:r>
+    </w:p>
+    <w:p>
+      <w:r>
+        <w:tab/>
+      </w:r>
+      <w:r>
+        <w:tab/>
+      </w:r>
+      <w:r>
+        <w:tab/>
+      </w:r>
+      <w:r>
+        <w:rPr>
+          <w:highlight w:val="blue"/>
+        </w:rPr>
+        <w:t>-ensure secure logout</w:t>
+      </w:r>
+    </w:p>
+    <w:p>
+      <w:r>
+        <w:tab/>
+        <w:t>-Dashboard</w:t>
+      </w:r>
+    </w:p>
+    <w:p>
+      <w:r>
+        <w:tab/>
+      </w:r>
+      <w:r>
+        <w:tab/>
+        <w:t>-schedule</w:t>
+      </w:r>
+    </w:p>
+    <w:p>
+      <w:r>
+        <w:tab/>
+      </w:r>
+      <w:r>
+        <w:tab/>
+      </w:r>
+      <w:r>
+        <w:tab/>
+      </w:r>
+      <w:r>
+        <w:rPr>
+          <w:highlight w:val="red"/>
+        </w:rPr>
+        <w:t xml:space="preserve">-schedule </w:t>
+      </w:r>
+      <w:r>
+        <w:rPr>
+          <w:highlight w:val="red"/>
+        </w:rPr>
+        <w:t>timetable</w:t>
+      </w:r>
+    </w:p>
+    <w:p>
+      <w:r>
+        <w:tab/>
+      </w:r>
+      <w:r>
+        <w:tab/>
+      </w:r>
+      <w:r>
+        <w:tab/>
+      </w:r>
+      <w:r>
+        <w:rPr>
+          <w:highlight w:val="yellow"/>
+        </w:rPr>
+        <w:t>-plotted meetings</w:t>
+      </w:r>
+      <w:r>
+        <w:t xml:space="preserve"> (needs schedule timetable)</w:t>
+      </w:r>
+    </w:p>
+    <w:p>
+      <w:r>
+        <w:tab/>
+      </w:r>
+      <w:r>
+        <w:tab/>
+      </w:r>
+      <w:r>
+        <w:tab/>
+      </w:r>
+      <w:r>
+        <w:rPr>
+          <w:highlight w:val="yellow"/>
+        </w:rPr>
+        <w:t>-plotted participating events</w:t>
+      </w:r>
+      <w:r>
+        <w:t xml:space="preserve"> (needs schedule timetable)</w:t>
+      </w:r>
+    </w:p>
+    <w:p>
+      <w:pPr>
+        <w:ind w:left="1440" w:firstLine="720"/>
+      </w:pPr>
+      <w:r>
+        <w:rPr>
+          <w:highlight w:val="blue"/>
+        </w:rPr>
+        <w:t>-meetup database</w:t>
+      </w:r>
+    </w:p>
+    <w:p>
+      <w:r>
+        <w:tab/>
+      </w:r>
+      <w:r>
+        <w:tab/>
+      </w:r>
+      <w:r>
+        <w:rPr>
+          <w:highlight w:val="magenta"/>
+        </w:rPr>
+        <w:t>-user-defined profile page</w:t>
+      </w:r>
+    </w:p>
+    <w:p>
+      <w:r>
+        <w:tab/>
+        <w:t>-Map</w:t>
+      </w:r>
+    </w:p>
+    <w:p>
+      <w:r>
+        <w:tab/>
+      </w:r>
+      <w:r>
+        <w:tab/>
+      </w:r>
+      <w:r>
+        <w:rPr>
+          <w:highlight w:val="red"/>
+        </w:rPr>
+        <w:t>-room finder</w:t>
+      </w:r>
+    </w:p>
+    <w:p>
+      <w:r>
+        <w:tab/>
+      </w:r>
+      <w:r>
+        <w:tab/>
+        <w:t>-geolocation</w:t>
+      </w:r>
+    </w:p>
+    <w:p>
+      <w:r>
+        <w:tab/>
+      </w:r>
+      <w:r>
+        <w:tab/>
+      </w:r>
+      <w:r>
+        <w:tab/>
+      </w:r>
+      <w:r>
+        <w:rPr>
+          <w:highlight w:val="green"/>
+        </w:rPr>
+        <w:t>-map</w:t>
+      </w:r>
+    </w:p>
+    <w:p>
+      <w:r>
+        <w:tab/>
+      </w:r>
+      <w:r>
+        <w:tab/>
+      </w:r>
+      <w:r>
+        <w:tab/>
+      </w:r>
+      <w:r>
+        <w:rPr>
+          <w:highlight w:val="red"/>
+        </w:rPr>
+        <w:t>-place markers</w:t>
+      </w:r>
+      <w:r>
+        <w:t xml:space="preserve"> (</w:t>
+      </w:r>
+      <w:proofErr w:type="spellStart"/>
+      <w:r>
+        <w:t>locationArray</w:t>
+      </w:r>
+      <w:proofErr w:type="spellEnd"/>
+      <w:r>
+        <w:t xml:space="preserve"> acquired!)</w:t>
+      </w:r>
+    </w:p>
+    <w:p>
+      <w:r>
+        <w:tab/>
+      </w:r>
+      <w:r>
+        <w:tab/>
+      </w:r>
+      <w:r>
+        <w:tab/>
+      </w:r>
+      <w:r>
+        <w:rPr>
+          <w:highlight w:val="red"/>
+        </w:rPr>
+        <w:t>-user location tracking</w:t>
+      </w:r>
+      <w:r>
+        <w:t xml:space="preserve"> (needs knowledge of sockets)</w:t>
       </w:r>
     </w:p>
     <w:p>
@@ -8745,330 +10102,6 @@
         <w:tab/>
       </w:r>
       <w:r>
-        <w:rPr>
-          <w:highlight w:val="darkGray"/>
-        </w:rPr>
-        <w:t>-user homepage = ?</w:t>
-      </w:r>
-    </w:p>
-    <w:p>
-      <w:r>
-        <w:tab/>
-        <w:t>-Security</w:t>
-      </w:r>
-    </w:p>
-    <w:p>
-      <w:r>
-        <w:tab/>
-      </w:r>
-      <w:r>
-        <w:tab/>
-        <w:t>-login</w:t>
-      </w:r>
-    </w:p>
-    <w:p>
-      <w:r>
-        <w:tab/>
-      </w:r>
-      <w:r>
-        <w:tab/>
-      </w:r>
-      <w:r>
-        <w:tab/>
-      </w:r>
-      <w:r>
-        <w:rPr>
-          <w:highlight w:val="green"/>
-        </w:rPr>
-        <w:t>-login system</w:t>
-      </w:r>
-    </w:p>
-    <w:p>
-      <w:r>
-        <w:tab/>
-      </w:r>
-      <w:r>
-        <w:tab/>
-      </w:r>
-      <w:r>
-        <w:tab/>
-      </w:r>
-      <w:r>
-        <w:rPr>
-          <w:highlight w:val="green"/>
-        </w:rPr>
-        <w:t>-logged-in tracking</w:t>
-      </w:r>
-      <w:r>
-        <w:t xml:space="preserve"> </w:t>
-      </w:r>
-    </w:p>
-    <w:p>
-      <w:r>
-        <w:tab/>
-      </w:r>
-      <w:r>
-        <w:tab/>
-      </w:r>
-      <w:r>
-        <w:tab/>
-      </w:r>
-      <w:r>
-        <w:rPr>
-          <w:highlight w:val="green"/>
-        </w:rPr>
-        <w:t>-secured passwords (hashed)</w:t>
-      </w:r>
-    </w:p>
-    <w:p>
-      <w:r>
-        <w:tab/>
-      </w:r>
-      <w:r>
-        <w:tab/>
-        <w:t>-sign-up</w:t>
-      </w:r>
-    </w:p>
-    <w:p>
-      <w:r>
-        <w:tab/>
-      </w:r>
-      <w:r>
-        <w:tab/>
-      </w:r>
-      <w:r>
-        <w:tab/>
-      </w:r>
-      <w:r>
-        <w:rPr>
-          <w:highlight w:val="green"/>
-        </w:rPr>
-        <w:t>-sign-up system</w:t>
-      </w:r>
-    </w:p>
-    <w:p>
-      <w:r>
-        <w:tab/>
-      </w:r>
-      <w:r>
-        <w:tab/>
-        <w:t>-logout</w:t>
-      </w:r>
-    </w:p>
-    <w:p>
-      <w:r>
-        <w:tab/>
-      </w:r>
-      <w:r>
-        <w:tab/>
-      </w:r>
-      <w:r>
-        <w:tab/>
-      </w:r>
-      <w:r>
-        <w:rPr>
-          <w:highlight w:val="blue"/>
-        </w:rPr>
-        <w:t>-ensure secure logout</w:t>
-      </w:r>
-    </w:p>
-    <w:p>
-      <w:r>
-        <w:tab/>
-        <w:t>-Dashboard</w:t>
-      </w:r>
-    </w:p>
-    <w:p>
-      <w:r>
-        <w:tab/>
-      </w:r>
-      <w:r>
-        <w:tab/>
-        <w:t>-schedule</w:t>
-      </w:r>
-    </w:p>
-    <w:p>
-      <w:r>
-        <w:tab/>
-      </w:r>
-      <w:r>
-        <w:tab/>
-      </w:r>
-      <w:r>
-        <w:tab/>
-      </w:r>
-      <w:r>
-        <w:rPr>
-          <w:highlight w:val="red"/>
-        </w:rPr>
-        <w:t xml:space="preserve">-schedule </w:t>
-      </w:r>
-      <w:r>
-        <w:rPr>
-          <w:highlight w:val="red"/>
-        </w:rPr>
-        <w:t>timetable</w:t>
-      </w:r>
-    </w:p>
-    <w:p>
-      <w:r>
-        <w:tab/>
-      </w:r>
-      <w:r>
-        <w:tab/>
-      </w:r>
-      <w:r>
-        <w:tab/>
-      </w:r>
-      <w:r>
-        <w:rPr>
-          <w:highlight w:val="yellow"/>
-        </w:rPr>
-        <w:t>-plotted meetings</w:t>
-      </w:r>
-      <w:r>
-        <w:t xml:space="preserve"> (needs schedule timetable)</w:t>
-      </w:r>
-    </w:p>
-    <w:p>
-      <w:r>
-        <w:tab/>
-      </w:r>
-      <w:r>
-        <w:tab/>
-      </w:r>
-      <w:r>
-        <w:tab/>
-      </w:r>
-      <w:r>
-        <w:rPr>
-          <w:highlight w:val="yellow"/>
-        </w:rPr>
-        <w:t>-plotted participating events</w:t>
-      </w:r>
-      <w:r>
-        <w:t xml:space="preserve"> (needs schedule timetable)</w:t>
-      </w:r>
-    </w:p>
-    <w:p>
-      <w:pPr>
-        <w:ind w:left="1440" w:firstLine="720"/>
-      </w:pPr>
-      <w:r>
-        <w:rPr>
-          <w:highlight w:val="blue"/>
-        </w:rPr>
-        <w:t>-meetup database</w:t>
-      </w:r>
-    </w:p>
-    <w:p>
-      <w:r>
-        <w:tab/>
-      </w:r>
-      <w:r>
-        <w:tab/>
-      </w:r>
-      <w:r>
-        <w:rPr>
-          <w:highlight w:val="magenta"/>
-        </w:rPr>
-        <w:t>-user-defined profile page</w:t>
-      </w:r>
-    </w:p>
-    <w:p>
-      <w:r>
-        <w:tab/>
-        <w:t>-Map</w:t>
-      </w:r>
-    </w:p>
-    <w:p>
-      <w:r>
-        <w:tab/>
-      </w:r>
-      <w:r>
-        <w:tab/>
-      </w:r>
-      <w:r>
-        <w:rPr>
-          <w:highlight w:val="red"/>
-        </w:rPr>
-        <w:t>-room finder</w:t>
-      </w:r>
-    </w:p>
-    <w:p>
-      <w:r>
-        <w:tab/>
-      </w:r>
-      <w:r>
-        <w:tab/>
-        <w:t>-geolocation</w:t>
-      </w:r>
-    </w:p>
-    <w:p>
-      <w:r>
-        <w:tab/>
-      </w:r>
-      <w:r>
-        <w:tab/>
-      </w:r>
-      <w:r>
-        <w:tab/>
-      </w:r>
-      <w:r>
-        <w:rPr>
-          <w:highlight w:val="green"/>
-        </w:rPr>
-        <w:t>-map</w:t>
-      </w:r>
-    </w:p>
-    <w:p>
-      <w:r>
-        <w:tab/>
-      </w:r>
-      <w:r>
-        <w:tab/>
-      </w:r>
-      <w:r>
-        <w:tab/>
-      </w:r>
-      <w:r>
-        <w:rPr>
-          <w:highlight w:val="red"/>
-        </w:rPr>
-        <w:t>-place markers</w:t>
-      </w:r>
-      <w:r>
-        <w:t xml:space="preserve"> (locationArray acquired!)</w:t>
-      </w:r>
-    </w:p>
-    <w:p>
-      <w:r>
-        <w:tab/>
-      </w:r>
-      <w:r>
-        <w:tab/>
-      </w:r>
-      <w:r>
-        <w:tab/>
-      </w:r>
-      <w:r>
-        <w:rPr>
-          <w:highlight w:val="red"/>
-        </w:rPr>
-        <w:t>-user location tracking</w:t>
-      </w:r>
-      <w:r>
-        <w:t xml:space="preserve"> (needs knowledge of sockets)</w:t>
-      </w:r>
-    </w:p>
-    <w:p>
-      <w:r>
-        <w:tab/>
-      </w:r>
-      <w:r>
-        <w:tab/>
-      </w:r>
-      <w:r>
         <w:tab/>
       </w:r>
       <w:r>
@@ -9115,7 +10148,6 @@
     </w:p>
     <w:p>
       <w:r>
-        <w:lastRenderedPageBreak/>
         <w:tab/>
       </w:r>
       <w:r>
@@ -9154,8 +10186,16 @@
         <w:rPr>
           <w:highlight w:val="magenta"/>
         </w:rPr>
-        <w:t>-meeting notifying maybe through email?</w:t>
-      </w:r>
+        <w:t xml:space="preserve">-meeting notifying maybe through </w:t>
+      </w:r>
+      <w:proofErr w:type="gramStart"/>
+      <w:r>
+        <w:rPr>
+          <w:highlight w:val="magenta"/>
+        </w:rPr>
+        <w:t>email?</w:t>
+      </w:r>
+      <w:proofErr w:type="gramEnd"/>
     </w:p>
     <w:p>
       <w:r>
@@ -9324,7 +10364,7 @@
       </w:pPr>
     </w:p>
     <w:sectPr>
-      <w:headerReference w:type="default" r:id="rId14"/>
+      <w:headerReference w:type="default" r:id="rId17"/>
       <w:pgSz w:w="12240" w:h="15840"/>
       <w:pgMar w:top="1440" w:right="1440" w:bottom="1440" w:left="1440" w:header="708" w:footer="708" w:gutter="0"/>
       <w:cols w:space="708"/>
@@ -9396,6 +10436,7 @@
         <w:color w:val="44546A" w:themeColor="text2"/>
       </w:rPr>
     </w:pPr>
+    <w:proofErr w:type="spellStart"/>
     <w:r>
       <w:rPr>
         <w:rFonts w:ascii="Times New Roman" w:hAnsi="Times New Roman" w:cs="Times New Roman"/>
@@ -9404,6 +10445,7 @@
       </w:rPr>
       <w:t>StudyScapes</w:t>
     </w:r>
+    <w:proofErr w:type="spellEnd"/>
     <w:r>
       <w:rPr>
         <w:rFonts w:ascii="Times New Roman" w:hAnsi="Times New Roman" w:cs="Times New Roman"/>
@@ -10992,6 +12034,7 @@
   </w:compat>
   <w:rsids>
     <w:rsidRoot w:val="00917FE4"/>
+    <w:rsid w:val="00137816"/>
     <w:rsid w:val="001D3A14"/>
     <w:rsid w:val="002814A0"/>
     <w:rsid w:val="003228CB"/>
@@ -10999,7 +12042,6 @@
     <w:rsid w:val="004E1BC0"/>
     <w:rsid w:val="008F415A"/>
     <w:rsid w:val="00917FE4"/>
-    <w:rsid w:val="00C25FD4"/>
     <w:rsid w:val="00D80CD1"/>
     <w:rsid w:val="00EE2920"/>
   </w:rsids>

</xml_diff>

<commit_message>
added stories into iteration2 doc and updated features board
</commit_message>
<xml_diff>
--- a/CMPT276Iteration2_ckwright.docx
+++ b/CMPT276Iteration2_ckwright.docx
@@ -1,6 +1,6 @@
 
 <file path=word/document.xml><?xml version="1.0" encoding="utf-8"?>
-<w:document xmlns:wpc="http://schemas.microsoft.com/office/word/2010/wordprocessingCanvas" xmlns:cx="http://schemas.microsoft.com/office/drawing/2014/chartex" xmlns:cx1="http://schemas.microsoft.com/office/drawing/2015/9/8/chartex" xmlns:cx2="http://schemas.microsoft.com/office/drawing/2015/10/21/chartex" xmlns:cx3="http://schemas.microsoft.com/office/drawing/2016/5/9/chartex" xmlns:cx4="http://schemas.microsoft.com/office/drawing/2016/5/10/chartex" xmlns:cx5="http://schemas.microsoft.com/office/drawing/2016/5/11/chartex" xmlns:cx6="http://schemas.microsoft.com/office/drawing/2016/5/12/chartex" xmlns:cx7="http://schemas.microsoft.com/office/drawing/2016/5/13/chartex" xmlns:cx8="http://schemas.microsoft.com/office/drawing/2016/5/14/chartex" xmlns:mc="http://schemas.openxmlformats.org/markup-compatibility/2006" xmlns:aink="http://schemas.microsoft.com/office/drawing/2016/ink" xmlns:am3d="http://schemas.microsoft.com/office/drawing/2017/model3d" xmlns:o="urn:schemas-microsoft-com:office:office" xmlns:r="http://schemas.openxmlformats.org/officeDocument/2006/relationships" xmlns:m="http://schemas.openxmlformats.org/officeDocument/2006/math" xmlns:v="urn:schemas-microsoft-com:vml" xmlns:wp14="http://schemas.microsoft.com/office/word/2010/wordprocessingDrawing" xmlns:wp="http://schemas.openxmlformats.org/drawingml/2006/wordprocessingDrawing" xmlns:w10="urn:schemas-microsoft-com:office:word" xmlns:w="http://schemas.openxmlformats.org/wordprocessingml/2006/main" xmlns:w14="http://schemas.microsoft.com/office/word/2010/wordml" xmlns:w15="http://schemas.microsoft.com/office/word/2012/wordml" xmlns:w16cid="http://schemas.microsoft.com/office/word/2016/wordml/cid" xmlns:w16se="http://schemas.microsoft.com/office/word/2015/wordml/symex" xmlns:wpg="http://schemas.microsoft.com/office/word/2010/wordprocessingGroup" xmlns:wpi="http://schemas.microsoft.com/office/word/2010/wordprocessingInk" xmlns:wne="http://schemas.microsoft.com/office/word/2006/wordml" xmlns:wps="http://schemas.microsoft.com/office/word/2010/wordprocessingShape" mc:Ignorable="w14 w15 w16se w16cid wp14">
+<w:document xmlns:wpc="http://schemas.microsoft.com/office/word/2010/wordprocessingCanvas" xmlns:cx="http://schemas.microsoft.com/office/drawing/2014/chartex" xmlns:cx1="http://schemas.microsoft.com/office/drawing/2015/9/8/chartex" xmlns:cx2="http://schemas.microsoft.com/office/drawing/2015/10/21/chartex" xmlns:cx3="http://schemas.microsoft.com/office/drawing/2016/5/9/chartex" xmlns:cx4="http://schemas.microsoft.com/office/drawing/2016/5/10/chartex" xmlns:cx5="http://schemas.microsoft.com/office/drawing/2016/5/11/chartex" xmlns:cx6="http://schemas.microsoft.com/office/drawing/2016/5/12/chartex" xmlns:cx7="http://schemas.microsoft.com/office/drawing/2016/5/13/chartex" xmlns:cx8="http://schemas.microsoft.com/office/drawing/2016/5/14/chartex" xmlns:mc="http://schemas.openxmlformats.org/markup-compatibility/2006" xmlns:aink="http://schemas.microsoft.com/office/drawing/2016/ink" xmlns:am3d="http://schemas.microsoft.com/office/drawing/2017/model3d" xmlns:o="urn:schemas-microsoft-com:office:office" xmlns:r="http://schemas.openxmlformats.org/officeDocument/2006/relationships" xmlns:m="http://schemas.openxmlformats.org/officeDocument/2006/math" xmlns:v="urn:schemas-microsoft-com:vml" xmlns:wp14="http://schemas.microsoft.com/office/word/2010/wordprocessingDrawing" xmlns:wp="http://schemas.openxmlformats.org/drawingml/2006/wordprocessingDrawing" xmlns:w10="urn:schemas-microsoft-com:office:word" xmlns:w="http://schemas.openxmlformats.org/wordprocessingml/2006/main" xmlns:w14="http://schemas.microsoft.com/office/word/2010/wordml" xmlns:w15="http://schemas.microsoft.com/office/word/2012/wordml" xmlns:w16cex="http://schemas.microsoft.com/office/word/2018/wordml/cex" xmlns:w16cid="http://schemas.microsoft.com/office/word/2016/wordml/cid" xmlns:w16="http://schemas.microsoft.com/office/word/2018/wordml" xmlns:w16se="http://schemas.microsoft.com/office/word/2015/wordml/symex" xmlns:wpg="http://schemas.microsoft.com/office/word/2010/wordprocessingGroup" xmlns:wpi="http://schemas.microsoft.com/office/word/2010/wordprocessingInk" xmlns:wne="http://schemas.microsoft.com/office/word/2006/wordml" xmlns:wps="http://schemas.microsoft.com/office/word/2010/wordprocessingShape" mc:Ignorable="w14 w15 w16se w16cid w16 w16cex wp14">
   <w:body>
     <w:p>
       <w:pPr>
@@ -946,17 +946,86 @@
           <w:sz w:val="24"/>
           <w:szCs w:val="24"/>
         </w:rPr>
-        <w:t xml:space="preserve">A test login </w:t>
-      </w:r>
-      <w:r>
+        <w:t>A test login for student is username: ASDF and password: pass1</w:t>
+      </w:r>
+    </w:p>
+    <w:p>
+      <w:pPr>
+        <w:rPr>
+          <w:rFonts w:ascii="Times New Roman" w:hAnsi="Times New Roman" w:cs="Times New Roman"/>
+          <w:sz w:val="24"/>
+          <w:szCs w:val="24"/>
+        </w:rPr>
+      </w:pPr>
+    </w:p>
+    <w:p>
+      <w:pPr>
+        <w:rPr>
+          <w:rFonts w:ascii="Times New Roman" w:hAnsi="Times New Roman" w:cs="Times New Roman"/>
+          <w:sz w:val="24"/>
+          <w:szCs w:val="24"/>
+        </w:rPr>
+      </w:pPr>
+      <w:r>
+        <w:rPr>
+          <w:rFonts w:ascii="Times New Roman" w:hAnsi="Times New Roman" w:cs="Times New Roman"/>
+          <w:b/>
+          <w:bCs/>
+          <w:sz w:val="24"/>
+          <w:szCs w:val="24"/>
+        </w:rPr>
+        <w:t xml:space="preserve">Admin </w:t>
+      </w:r>
+      <w:r>
+        <w:rPr>
+          <w:rFonts w:ascii="Times New Roman" w:hAnsi="Times New Roman" w:cs="Times New Roman"/>
+          <w:sz w:val="24"/>
+          <w:szCs w:val="24"/>
+        </w:rPr>
+        <w:t xml:space="preserve">can view all database content including usernames, roles, meetings, and much more. The admin account is used for verification of debugging purposes. For the sake of security and privacy of users, the admin can only view </w:t>
+      </w:r>
+      <w:r>
+        <w:rPr>
+          <w:rFonts w:ascii="Times New Roman" w:hAnsi="Times New Roman" w:cs="Times New Roman"/>
+          <w:sz w:val="24"/>
+          <w:szCs w:val="24"/>
+        </w:rPr>
+        <w:t xml:space="preserve">hashed </w:t>
+      </w:r>
+      <w:r>
+        <w:rPr>
+          <w:rFonts w:ascii="Times New Roman" w:hAnsi="Times New Roman" w:cs="Times New Roman"/>
+          <w:sz w:val="24"/>
+          <w:szCs w:val="24"/>
+        </w:rPr>
+        <w:t>password</w:t>
+      </w:r>
+      <w:r>
+        <w:rPr>
+          <w:rFonts w:ascii="Times New Roman" w:hAnsi="Times New Roman" w:cs="Times New Roman"/>
+          <w:sz w:val="24"/>
+          <w:szCs w:val="24"/>
+        </w:rPr>
+        <w:t>s</w:t>
+      </w:r>
+      <w:r>
+        <w:rPr>
+          <w:rFonts w:ascii="Times New Roman" w:hAnsi="Times New Roman" w:cs="Times New Roman"/>
+          <w:sz w:val="24"/>
+          <w:szCs w:val="24"/>
+        </w:rPr>
+        <w:t>.</w:t>
+      </w:r>
+    </w:p>
+    <w:p>
+      <w:pPr>
         <w:rPr>
           <w:rFonts w:ascii="Times New Roman" w:hAnsi="Times New Roman" w:cs="Times New Roman"/>
           <w:color w:val="ED7D31" w:themeColor="accent2"/>
           <w:sz w:val="24"/>
           <w:szCs w:val="24"/>
         </w:rPr>
-        <w:t xml:space="preserve">for student </w:t>
-      </w:r>
+      </w:pPr>
       <w:r>
         <w:rPr>
           <w:rFonts w:ascii="Times New Roman" w:hAnsi="Times New Roman" w:cs="Times New Roman"/>
@@ -964,139 +1033,7 @@
           <w:sz w:val="24"/>
           <w:szCs w:val="24"/>
         </w:rPr>
-        <w:t>is username: ASDF and password: pass1</w:t>
-      </w:r>
-    </w:p>
-    <w:p>
-      <w:pPr>
-        <w:rPr>
-          <w:rFonts w:ascii="Times New Roman" w:hAnsi="Times New Roman" w:cs="Times New Roman"/>
-          <w:sz w:val="24"/>
-          <w:szCs w:val="24"/>
-        </w:rPr>
-      </w:pPr>
-    </w:p>
-    <w:p>
-      <w:pPr>
-        <w:rPr>
-          <w:rFonts w:ascii="Times New Roman" w:hAnsi="Times New Roman" w:cs="Times New Roman"/>
-          <w:sz w:val="24"/>
-          <w:szCs w:val="24"/>
-        </w:rPr>
-      </w:pPr>
-      <w:r>
-        <w:rPr>
-          <w:rFonts w:ascii="Times New Roman" w:hAnsi="Times New Roman" w:cs="Times New Roman"/>
-          <w:b/>
-          <w:bCs/>
-          <w:sz w:val="24"/>
-          <w:szCs w:val="24"/>
-        </w:rPr>
-        <w:t xml:space="preserve">Admin </w:t>
-      </w:r>
-      <w:r>
-        <w:rPr>
-          <w:rFonts w:ascii="Times New Roman" w:hAnsi="Times New Roman" w:cs="Times New Roman"/>
-          <w:sz w:val="24"/>
-          <w:szCs w:val="24"/>
-        </w:rPr>
-        <w:t xml:space="preserve">can view all database content including usernames, roles, meetings, and much more. The admin account is used for verification of debugging purposes. For the sake of security and privacy of users, the admin can only view </w:t>
-      </w:r>
-      <w:r>
-        <w:rPr>
-          <w:rFonts w:ascii="Times New Roman" w:hAnsi="Times New Roman" w:cs="Times New Roman"/>
-          <w:sz w:val="24"/>
-          <w:szCs w:val="24"/>
-        </w:rPr>
-        <w:t xml:space="preserve">hashed </w:t>
-      </w:r>
-      <w:r>
-        <w:rPr>
-          <w:rFonts w:ascii="Times New Roman" w:hAnsi="Times New Roman" w:cs="Times New Roman"/>
-          <w:sz w:val="24"/>
-          <w:szCs w:val="24"/>
-        </w:rPr>
-        <w:t>password</w:t>
-      </w:r>
-      <w:r>
-        <w:rPr>
-          <w:rFonts w:ascii="Times New Roman" w:hAnsi="Times New Roman" w:cs="Times New Roman"/>
-          <w:sz w:val="24"/>
-          <w:szCs w:val="24"/>
-        </w:rPr>
-        <w:t>s</w:t>
-      </w:r>
-      <w:r>
-        <w:rPr>
-          <w:rFonts w:ascii="Times New Roman" w:hAnsi="Times New Roman" w:cs="Times New Roman"/>
-          <w:sz w:val="24"/>
-          <w:szCs w:val="24"/>
-        </w:rPr>
-        <w:t>.</w:t>
-      </w:r>
-    </w:p>
-    <w:p>
-      <w:pPr>
-        <w:rPr>
-          <w:rFonts w:ascii="Times New Roman" w:hAnsi="Times New Roman" w:cs="Times New Roman"/>
-          <w:color w:val="ED7D31" w:themeColor="accent2"/>
-          <w:sz w:val="24"/>
-          <w:szCs w:val="24"/>
-        </w:rPr>
-      </w:pPr>
-      <w:r>
-        <w:rPr>
-          <w:rFonts w:ascii="Times New Roman" w:hAnsi="Times New Roman" w:cs="Times New Roman"/>
-          <w:color w:val="ED7D31" w:themeColor="accent2"/>
-          <w:sz w:val="24"/>
-          <w:szCs w:val="24"/>
-        </w:rPr>
-        <w:t xml:space="preserve">A test login </w:t>
-      </w:r>
-      <w:r>
-        <w:rPr>
-          <w:rFonts w:ascii="Times New Roman" w:hAnsi="Times New Roman" w:cs="Times New Roman"/>
-          <w:color w:val="ED7D31" w:themeColor="accent2"/>
-          <w:sz w:val="24"/>
-          <w:szCs w:val="24"/>
-        </w:rPr>
-        <w:t>for admin</w:t>
-      </w:r>
-      <w:r>
-        <w:rPr>
-          <w:rFonts w:ascii="Times New Roman" w:hAnsi="Times New Roman" w:cs="Times New Roman"/>
-          <w:color w:val="ED7D31" w:themeColor="accent2"/>
-          <w:sz w:val="24"/>
-          <w:szCs w:val="24"/>
-        </w:rPr>
-        <w:t xml:space="preserve"> is username: </w:t>
-      </w:r>
-      <w:r>
-        <w:rPr>
-          <w:rFonts w:ascii="Times New Roman" w:hAnsi="Times New Roman" w:cs="Times New Roman"/>
-          <w:color w:val="ED7D31" w:themeColor="accent2"/>
-          <w:sz w:val="24"/>
-          <w:szCs w:val="24"/>
-        </w:rPr>
-        <w:t>ADMIN</w:t>
-      </w:r>
-      <w:r>
-        <w:rPr>
-          <w:rFonts w:ascii="Times New Roman" w:hAnsi="Times New Roman" w:cs="Times New Roman"/>
-          <w:color w:val="ED7D31" w:themeColor="accent2"/>
-          <w:sz w:val="24"/>
-          <w:szCs w:val="24"/>
-        </w:rPr>
-        <w:t xml:space="preserve"> and password: </w:t>
-      </w:r>
-      <w:r>
-        <w:rPr>
-          <w:rFonts w:ascii="Times New Roman" w:hAnsi="Times New Roman" w:cs="Times New Roman"/>
-          <w:color w:val="ED7D31" w:themeColor="accent2"/>
-          <w:sz w:val="24"/>
-          <w:szCs w:val="24"/>
-        </w:rPr>
-        <w:t>ADMIN</w:t>
+        <w:t>A test login for admin is username: ADMIN and password: ADMIN</w:t>
       </w:r>
     </w:p>
     <w:p>
@@ -1154,6 +1091,34 @@
           <w:u w:val="single"/>
         </w:rPr>
         <w:t xml:space="preserve"> Stories</w:t>
+      </w:r>
+    </w:p>
+    <w:p>
+      <w:pPr>
+        <w:rPr>
+          <w:rFonts w:ascii="Times New Roman" w:hAnsi="Times New Roman" w:cs="Times New Roman"/>
+          <w:sz w:val="28"/>
+          <w:szCs w:val="28"/>
+          <w:u w:val="single"/>
+        </w:rPr>
+      </w:pPr>
+      <w:r>
+        <w:rPr>
+          <w:rFonts w:ascii="Times New Roman" w:hAnsi="Times New Roman" w:cs="Times New Roman"/>
+          <w:sz w:val="28"/>
+          <w:szCs w:val="28"/>
+          <w:u w:val="single"/>
+        </w:rPr>
+        <w:t>Story #</w:t>
+      </w:r>
+      <w:r>
+        <w:rPr>
+          <w:rFonts w:ascii="Times New Roman" w:hAnsi="Times New Roman" w:cs="Times New Roman"/>
+          <w:sz w:val="28"/>
+          <w:szCs w:val="28"/>
+          <w:u w:val="single"/>
+        </w:rPr>
+        <w:t>4</w:t>
       </w:r>
     </w:p>
     <w:p>
@@ -1490,6 +1455,9 @@
     </w:p>
     <w:p>
       <w:pPr>
+        <w:pBdr>
+          <w:bottom w:val="single" w:sz="6" w:space="1" w:color="auto"/>
+        </w:pBdr>
         <w:rPr>
           <w:rFonts w:ascii="Times New Roman" w:hAnsi="Times New Roman" w:cs="Times New Roman"/>
           <w:i/>
@@ -1580,28 +1548,30 @@
     </w:p>
     <w:p>
       <w:pPr>
-        <w:pStyle w:val="BodyA"/>
-        <w:rPr>
-          <w:rFonts w:ascii="Times New Roman" w:hAnsi="Times New Roman"/>
-          <w:b/>
-          <w:bCs/>
-          <w:color w:val="808080"/>
-          <w:sz w:val="24"/>
-          <w:szCs w:val="24"/>
-          <w:lang w:val="en-US"/>
-        </w:rPr>
-      </w:pPr>
-      <w:r>
-        <w:rPr>
-          <w:rFonts w:ascii="Times New Roman" w:hAnsi="Times New Roman"/>
-          <w:b/>
-          <w:bCs/>
-          <w:color w:val="808080"/>
-          <w:sz w:val="24"/>
-          <w:szCs w:val="24"/>
-          <w:lang w:val="en-US"/>
-        </w:rPr>
-        <w:t>---</w:t>
+        <w:rPr>
+          <w:rFonts w:ascii="Times New Roman" w:hAnsi="Times New Roman" w:cs="Times New Roman"/>
+          <w:sz w:val="28"/>
+          <w:szCs w:val="28"/>
+          <w:u w:val="single"/>
+        </w:rPr>
+      </w:pPr>
+      <w:r>
+        <w:rPr>
+          <w:rFonts w:ascii="Times New Roman" w:hAnsi="Times New Roman" w:cs="Times New Roman"/>
+          <w:sz w:val="28"/>
+          <w:szCs w:val="28"/>
+          <w:u w:val="single"/>
+        </w:rPr>
+        <w:t>Story #</w:t>
+      </w:r>
+      <w:r>
+        <w:rPr>
+          <w:rFonts w:ascii="Times New Roman" w:hAnsi="Times New Roman" w:cs="Times New Roman"/>
+          <w:sz w:val="28"/>
+          <w:szCs w:val="28"/>
+          <w:u w:val="single"/>
+        </w:rPr>
+        <w:t>5</w:t>
       </w:r>
     </w:p>
     <w:p>
@@ -1839,6 +1809,9 @@
     </w:p>
     <w:p>
       <w:pPr>
+        <w:pBdr>
+          <w:bottom w:val="single" w:sz="6" w:space="1" w:color="auto"/>
+        </w:pBdr>
         <w:rPr>
           <w:rFonts w:ascii="Times New Roman" w:hAnsi="Times New Roman" w:cs="Times New Roman"/>
           <w:i/>
@@ -1895,27 +1868,30 @@
     </w:p>
     <w:p>
       <w:pPr>
-        <w:pStyle w:val="BodyA"/>
-        <w:rPr>
-          <w:rFonts w:ascii="Times New Roman" w:eastAsia="Times New Roman" w:hAnsi="Times New Roman" w:cs="Times New Roman"/>
-          <w:b/>
-          <w:bCs/>
-          <w:color w:val="808080"/>
-          <w:sz w:val="24"/>
-          <w:szCs w:val="24"/>
-        </w:rPr>
-      </w:pPr>
-      <w:r>
-        <w:rPr>
-          <w:rFonts w:ascii="Times New Roman" w:hAnsi="Times New Roman"/>
-          <w:b/>
-          <w:bCs/>
-          <w:color w:val="808080"/>
-          <w:sz w:val="24"/>
-          <w:szCs w:val="24"/>
-          <w:lang w:val="en-US"/>
-        </w:rPr>
-        <w:t>---</w:t>
+        <w:rPr>
+          <w:rFonts w:ascii="Times New Roman" w:hAnsi="Times New Roman" w:cs="Times New Roman"/>
+          <w:sz w:val="28"/>
+          <w:szCs w:val="28"/>
+          <w:u w:val="single"/>
+        </w:rPr>
+      </w:pPr>
+      <w:r>
+        <w:rPr>
+          <w:rFonts w:ascii="Times New Roman" w:hAnsi="Times New Roman" w:cs="Times New Roman"/>
+          <w:sz w:val="28"/>
+          <w:szCs w:val="28"/>
+          <w:u w:val="single"/>
+        </w:rPr>
+        <w:t>Story #</w:t>
+      </w:r>
+      <w:r>
+        <w:rPr>
+          <w:rFonts w:ascii="Times New Roman" w:hAnsi="Times New Roman" w:cs="Times New Roman"/>
+          <w:sz w:val="28"/>
+          <w:szCs w:val="28"/>
+          <w:u w:val="single"/>
+        </w:rPr>
+        <w:t>6</w:t>
       </w:r>
     </w:p>
     <w:p>
@@ -2004,6 +1980,7 @@
           <w:sz w:val="24"/>
           <w:szCs w:val="24"/>
         </w:rPr>
+        <w:lastRenderedPageBreak/>
         <w:t xml:space="preserve">Triggers/Preconditions: </w:t>
       </w:r>
       <w:r>
@@ -2031,7 +2008,6 @@
           <w:sz w:val="24"/>
           <w:szCs w:val="24"/>
         </w:rPr>
-        <w:lastRenderedPageBreak/>
         <w:t xml:space="preserve">Actions/Postconditions: </w:t>
       </w:r>
       <w:r>
@@ -2150,6 +2126,9 @@
     </w:p>
     <w:p>
       <w:pPr>
+        <w:pBdr>
+          <w:bottom w:val="single" w:sz="6" w:space="1" w:color="auto"/>
+        </w:pBdr>
         <w:rPr>
           <w:rFonts w:ascii="Times New Roman" w:hAnsi="Times New Roman" w:cs="Times New Roman"/>
           <w:b/>
@@ -2223,23 +2202,28 @@
       <w:pPr>
         <w:rPr>
           <w:rFonts w:ascii="Times New Roman" w:hAnsi="Times New Roman" w:cs="Times New Roman"/>
-          <w:b/>
-          <w:bCs/>
-          <w:color w:val="808080" w:themeColor="background1" w:themeShade="80"/>
-          <w:sz w:val="24"/>
-          <w:szCs w:val="24"/>
-        </w:rPr>
-      </w:pPr>
-      <w:r>
-        <w:rPr>
-          <w:rFonts w:ascii="Times New Roman" w:hAnsi="Times New Roman" w:cs="Times New Roman"/>
-          <w:b/>
-          <w:bCs/>
-          <w:color w:val="808080" w:themeColor="background1" w:themeShade="80"/>
-          <w:sz w:val="24"/>
-          <w:szCs w:val="24"/>
-        </w:rPr>
-        <w:t>---</w:t>
+          <w:sz w:val="28"/>
+          <w:szCs w:val="28"/>
+          <w:u w:val="single"/>
+        </w:rPr>
+      </w:pPr>
+      <w:r>
+        <w:rPr>
+          <w:rFonts w:ascii="Times New Roman" w:hAnsi="Times New Roman" w:cs="Times New Roman"/>
+          <w:sz w:val="28"/>
+          <w:szCs w:val="28"/>
+          <w:u w:val="single"/>
+        </w:rPr>
+        <w:t>Story #</w:t>
+      </w:r>
+      <w:r>
+        <w:rPr>
+          <w:rFonts w:ascii="Times New Roman" w:hAnsi="Times New Roman" w:cs="Times New Roman"/>
+          <w:sz w:val="28"/>
+          <w:szCs w:val="28"/>
+          <w:u w:val="single"/>
+        </w:rPr>
+        <w:t>7</w:t>
       </w:r>
     </w:p>
     <w:p>
@@ -2491,6 +2475,9 @@
     </w:p>
     <w:p>
       <w:pPr>
+        <w:pBdr>
+          <w:bottom w:val="single" w:sz="6" w:space="1" w:color="auto"/>
+        </w:pBdr>
         <w:rPr>
           <w:rFonts w:ascii="Times New Roman" w:hAnsi="Times New Roman" w:cs="Times New Roman"/>
           <w:b/>
@@ -2554,23 +2541,28 @@
       <w:pPr>
         <w:rPr>
           <w:rFonts w:ascii="Times New Roman" w:hAnsi="Times New Roman" w:cs="Times New Roman"/>
-          <w:b/>
-          <w:bCs/>
-          <w:color w:val="808080" w:themeColor="background1" w:themeShade="80"/>
-          <w:sz w:val="24"/>
-          <w:szCs w:val="24"/>
-        </w:rPr>
-      </w:pPr>
-      <w:r>
-        <w:rPr>
-          <w:rFonts w:ascii="Times New Roman" w:hAnsi="Times New Roman" w:cs="Times New Roman"/>
-          <w:b/>
-          <w:bCs/>
-          <w:color w:val="808080" w:themeColor="background1" w:themeShade="80"/>
-          <w:sz w:val="24"/>
-          <w:szCs w:val="24"/>
-        </w:rPr>
-        <w:t>---</w:t>
+          <w:sz w:val="28"/>
+          <w:szCs w:val="28"/>
+          <w:u w:val="single"/>
+        </w:rPr>
+      </w:pPr>
+      <w:r>
+        <w:rPr>
+          <w:rFonts w:ascii="Times New Roman" w:hAnsi="Times New Roman" w:cs="Times New Roman"/>
+          <w:sz w:val="28"/>
+          <w:szCs w:val="28"/>
+          <w:u w:val="single"/>
+        </w:rPr>
+        <w:t>Story #</w:t>
+      </w:r>
+      <w:r>
+        <w:rPr>
+          <w:rFonts w:ascii="Times New Roman" w:hAnsi="Times New Roman" w:cs="Times New Roman"/>
+          <w:sz w:val="28"/>
+          <w:szCs w:val="28"/>
+          <w:u w:val="single"/>
+        </w:rPr>
+        <w:t>8</w:t>
       </w:r>
     </w:p>
     <w:p>
@@ -2737,6 +2729,7 @@
           <w:sz w:val="24"/>
           <w:szCs w:val="24"/>
         </w:rPr>
+        <w:lastRenderedPageBreak/>
         <w:t xml:space="preserve">Meetup </w:t>
       </w:r>
       <w:r>
@@ -2811,12 +2804,14 @@
           <w:sz w:val="24"/>
           <w:szCs w:val="24"/>
         </w:rPr>
-        <w:lastRenderedPageBreak/>
         <w:t>Finished/cancelled meetups are not displayed</w:t>
       </w:r>
     </w:p>
     <w:p>
       <w:pPr>
+        <w:pBdr>
+          <w:bottom w:val="single" w:sz="6" w:space="1" w:color="auto"/>
+        </w:pBdr>
         <w:rPr>
           <w:rFonts w:ascii="Times New Roman" w:hAnsi="Times New Roman" w:cs="Times New Roman"/>
           <w:b/>
@@ -2860,23 +2855,28 @@
       <w:pPr>
         <w:rPr>
           <w:rFonts w:ascii="Times New Roman" w:hAnsi="Times New Roman" w:cs="Times New Roman"/>
-          <w:b/>
-          <w:bCs/>
-          <w:color w:val="808080" w:themeColor="background1" w:themeShade="80"/>
-          <w:sz w:val="24"/>
-          <w:szCs w:val="24"/>
-        </w:rPr>
-      </w:pPr>
-      <w:r>
-        <w:rPr>
-          <w:rFonts w:ascii="Times New Roman" w:hAnsi="Times New Roman" w:cs="Times New Roman"/>
-          <w:b/>
-          <w:bCs/>
-          <w:color w:val="808080" w:themeColor="background1" w:themeShade="80"/>
-          <w:sz w:val="24"/>
-          <w:szCs w:val="24"/>
-        </w:rPr>
-        <w:t>---</w:t>
+          <w:sz w:val="28"/>
+          <w:szCs w:val="28"/>
+          <w:u w:val="single"/>
+        </w:rPr>
+      </w:pPr>
+      <w:r>
+        <w:rPr>
+          <w:rFonts w:ascii="Times New Roman" w:hAnsi="Times New Roman" w:cs="Times New Roman"/>
+          <w:sz w:val="28"/>
+          <w:szCs w:val="28"/>
+          <w:u w:val="single"/>
+        </w:rPr>
+        <w:t>Story #</w:t>
+      </w:r>
+      <w:r>
+        <w:rPr>
+          <w:rFonts w:ascii="Times New Roman" w:hAnsi="Times New Roman" w:cs="Times New Roman"/>
+          <w:sz w:val="28"/>
+          <w:szCs w:val="28"/>
+          <w:u w:val="single"/>
+        </w:rPr>
+        <w:t>9</w:t>
       </w:r>
     </w:p>
     <w:p>
@@ -3070,6 +3070,9 @@
     </w:p>
     <w:p>
       <w:pPr>
+        <w:pBdr>
+          <w:bottom w:val="single" w:sz="6" w:space="1" w:color="auto"/>
+        </w:pBdr>
         <w:rPr>
           <w:rFonts w:ascii="Times New Roman" w:hAnsi="Times New Roman" w:cs="Times New Roman"/>
           <w:sz w:val="24"/>
@@ -3110,23 +3113,28 @@
       <w:pPr>
         <w:rPr>
           <w:rFonts w:ascii="Times New Roman" w:hAnsi="Times New Roman" w:cs="Times New Roman"/>
-          <w:b/>
-          <w:bCs/>
-          <w:color w:val="808080" w:themeColor="background1" w:themeShade="80"/>
-          <w:sz w:val="24"/>
-          <w:szCs w:val="24"/>
-        </w:rPr>
-      </w:pPr>
-      <w:r>
-        <w:rPr>
-          <w:rFonts w:ascii="Times New Roman" w:hAnsi="Times New Roman" w:cs="Times New Roman"/>
-          <w:b/>
-          <w:bCs/>
-          <w:color w:val="808080" w:themeColor="background1" w:themeShade="80"/>
-          <w:sz w:val="24"/>
-          <w:szCs w:val="24"/>
-        </w:rPr>
-        <w:t>---</w:t>
+          <w:sz w:val="28"/>
+          <w:szCs w:val="28"/>
+          <w:u w:val="single"/>
+        </w:rPr>
+      </w:pPr>
+      <w:r>
+        <w:rPr>
+          <w:rFonts w:ascii="Times New Roman" w:hAnsi="Times New Roman" w:cs="Times New Roman"/>
+          <w:sz w:val="28"/>
+          <w:szCs w:val="28"/>
+          <w:u w:val="single"/>
+        </w:rPr>
+        <w:t>Story #</w:t>
+      </w:r>
+      <w:r>
+        <w:rPr>
+          <w:rFonts w:ascii="Times New Roman" w:hAnsi="Times New Roman" w:cs="Times New Roman"/>
+          <w:sz w:val="28"/>
+          <w:szCs w:val="28"/>
+          <w:u w:val="single"/>
+        </w:rPr>
+        <w:t>10</w:t>
       </w:r>
     </w:p>
     <w:p>
@@ -3376,6 +3384,9 @@
     </w:p>
     <w:p>
       <w:pPr>
+        <w:pBdr>
+          <w:bottom w:val="single" w:sz="6" w:space="1" w:color="auto"/>
+        </w:pBdr>
         <w:rPr>
           <w:rFonts w:ascii="Times New Roman" w:hAnsi="Times New Roman" w:cs="Times New Roman"/>
           <w:i/>
@@ -3440,41 +3451,47 @@
       <w:pPr>
         <w:rPr>
           <w:rFonts w:ascii="Times New Roman" w:hAnsi="Times New Roman" w:cs="Times New Roman"/>
-          <w:b/>
-          <w:bCs/>
-          <w:color w:val="808080" w:themeColor="background1" w:themeShade="80"/>
-          <w:sz w:val="24"/>
-          <w:szCs w:val="24"/>
-        </w:rPr>
-      </w:pPr>
-      <w:r>
-        <w:rPr>
-          <w:rFonts w:ascii="Times New Roman" w:hAnsi="Times New Roman" w:cs="Times New Roman"/>
-          <w:b/>
-          <w:bCs/>
-          <w:color w:val="808080" w:themeColor="background1" w:themeShade="80"/>
-          <w:sz w:val="24"/>
-          <w:szCs w:val="24"/>
-        </w:rPr>
-        <w:t>---</w:t>
-      </w:r>
-    </w:p>
-    <w:p>
-      <w:pPr>
-        <w:rPr>
-          <w:rFonts w:ascii="Times New Roman" w:hAnsi="Times New Roman" w:cs="Times New Roman"/>
-          <w:sz w:val="24"/>
-          <w:szCs w:val="24"/>
-        </w:rPr>
-      </w:pPr>
-      <w:r>
-        <w:rPr>
-          <w:rFonts w:ascii="Times New Roman" w:hAnsi="Times New Roman" w:cs="Times New Roman"/>
-          <w:b/>
-          <w:bCs/>
-          <w:sz w:val="24"/>
-          <w:szCs w:val="24"/>
-        </w:rPr>
+          <w:sz w:val="28"/>
+          <w:szCs w:val="28"/>
+          <w:u w:val="single"/>
+        </w:rPr>
+      </w:pPr>
+      <w:r>
+        <w:rPr>
+          <w:rFonts w:ascii="Times New Roman" w:hAnsi="Times New Roman" w:cs="Times New Roman"/>
+          <w:sz w:val="28"/>
+          <w:szCs w:val="28"/>
+          <w:u w:val="single"/>
+        </w:rPr>
+        <w:t>Story #1</w:t>
+      </w:r>
+      <w:r>
+        <w:rPr>
+          <w:rFonts w:ascii="Times New Roman" w:hAnsi="Times New Roman" w:cs="Times New Roman"/>
+          <w:sz w:val="28"/>
+          <w:szCs w:val="28"/>
+          <w:u w:val="single"/>
+        </w:rPr>
+        <w:t>1</w:t>
+      </w:r>
+    </w:p>
+    <w:p>
+      <w:pPr>
+        <w:rPr>
+          <w:rFonts w:ascii="Times New Roman" w:hAnsi="Times New Roman" w:cs="Times New Roman"/>
+          <w:sz w:val="24"/>
+          <w:szCs w:val="24"/>
+        </w:rPr>
+      </w:pPr>
+      <w:r>
+        <w:rPr>
+          <w:rFonts w:ascii="Times New Roman" w:hAnsi="Times New Roman" w:cs="Times New Roman"/>
+          <w:b/>
+          <w:bCs/>
+          <w:sz w:val="24"/>
+          <w:szCs w:val="24"/>
+        </w:rPr>
+        <w:lastRenderedPageBreak/>
         <w:t>Name/Description:</w:t>
       </w:r>
       <w:r>
@@ -3491,15 +3508,7 @@
           <w:sz w:val="24"/>
           <w:szCs w:val="24"/>
         </w:rPr>
-        <w:t>View error page when a user has no meetups</w:t>
-      </w:r>
-      <w:r>
-        <w:rPr>
-          <w:rFonts w:ascii="Times New Roman" w:hAnsi="Times New Roman" w:cs="Times New Roman"/>
-          <w:sz w:val="24"/>
-          <w:szCs w:val="24"/>
-        </w:rPr>
-        <w:t>.</w:t>
+        <w:t>View error page when a user has no meetups.</w:t>
       </w:r>
     </w:p>
     <w:p>
@@ -3534,15 +3543,7 @@
           <w:sz w:val="24"/>
           <w:szCs w:val="24"/>
         </w:rPr>
-        <w:t xml:space="preserve">A </w:t>
-      </w:r>
-      <w:r>
-        <w:rPr>
-          <w:rFonts w:ascii="Times New Roman" w:hAnsi="Times New Roman" w:cs="Times New Roman"/>
-          <w:sz w:val="24"/>
-          <w:szCs w:val="24"/>
-        </w:rPr>
-        <w:t>student named Huck</w:t>
+        <w:t>A student named Huck</w:t>
       </w:r>
     </w:p>
     <w:p>
@@ -3569,42 +3570,25 @@
           <w:sz w:val="24"/>
           <w:szCs w:val="24"/>
         </w:rPr>
-        <w:t>Huck</w:t>
-      </w:r>
-      <w:r>
-        <w:rPr>
-          <w:rFonts w:ascii="Times New Roman" w:hAnsi="Times New Roman" w:cs="Times New Roman"/>
-          <w:sz w:val="24"/>
-          <w:szCs w:val="24"/>
-        </w:rPr>
-        <w:t xml:space="preserve"> clicks the </w:t>
-      </w:r>
-      <w:r>
-        <w:rPr>
-          <w:rFonts w:ascii="Times New Roman" w:hAnsi="Times New Roman" w:cs="Times New Roman"/>
-          <w:sz w:val="24"/>
-          <w:szCs w:val="24"/>
-        </w:rPr>
-        <w:t>meetups page, but doesn’t have any meetups</w:t>
-      </w:r>
-    </w:p>
-    <w:p>
-      <w:pPr>
-        <w:rPr>
-          <w:rFonts w:ascii="Times New Roman" w:hAnsi="Times New Roman" w:cs="Times New Roman"/>
-          <w:sz w:val="24"/>
-          <w:szCs w:val="24"/>
-        </w:rPr>
-      </w:pPr>
-      <w:r>
-        <w:rPr>
-          <w:rFonts w:ascii="Times New Roman" w:hAnsi="Times New Roman" w:cs="Times New Roman"/>
-          <w:b/>
-          <w:bCs/>
-          <w:sz w:val="24"/>
-          <w:szCs w:val="24"/>
-        </w:rPr>
-        <w:lastRenderedPageBreak/>
+        <w:t>Huck clicks the meetups page, but doesn’t have any meetups</w:t>
+      </w:r>
+    </w:p>
+    <w:p>
+      <w:pPr>
+        <w:rPr>
+          <w:rFonts w:ascii="Times New Roman" w:hAnsi="Times New Roman" w:cs="Times New Roman"/>
+          <w:sz w:val="24"/>
+          <w:szCs w:val="24"/>
+        </w:rPr>
+      </w:pPr>
+      <w:r>
+        <w:rPr>
+          <w:rFonts w:ascii="Times New Roman" w:hAnsi="Times New Roman" w:cs="Times New Roman"/>
+          <w:b/>
+          <w:bCs/>
+          <w:sz w:val="24"/>
+          <w:szCs w:val="24"/>
+        </w:rPr>
         <w:t xml:space="preserve">Actions/Postconditions: </w:t>
       </w:r>
       <w:r>
@@ -3659,15 +3643,7 @@
           <w:sz w:val="24"/>
           <w:szCs w:val="24"/>
         </w:rPr>
-        <w:t xml:space="preserve">An </w:t>
-      </w:r>
-      <w:r>
-        <w:rPr>
-          <w:rFonts w:ascii="Times New Roman" w:hAnsi="Times New Roman" w:cs="Times New Roman"/>
-          <w:sz w:val="24"/>
-          <w:szCs w:val="24"/>
-        </w:rPr>
-        <w:t>error page is displayed</w:t>
+        <w:t>An error page is displayed</w:t>
       </w:r>
     </w:p>
     <w:p>
@@ -3719,11 +3695,297 @@
         </w:rPr>
         <w:t>The request meeting button is shown</w:t>
       </w:r>
-      <w:bookmarkStart w:id="0" w:name="_GoBack"/>
-      <w:bookmarkEnd w:id="0"/>
-    </w:p>
-    <w:p>
-      <w:pPr>
+    </w:p>
+    <w:p>
+      <w:pPr>
+        <w:pBdr>
+          <w:bottom w:val="single" w:sz="6" w:space="1" w:color="auto"/>
+        </w:pBdr>
+        <w:rPr>
+          <w:rFonts w:ascii="Times New Roman" w:hAnsi="Times New Roman" w:cs="Times New Roman"/>
+          <w:i/>
+          <w:iCs/>
+          <w:color w:val="70AD47" w:themeColor="accent6"/>
+          <w:sz w:val="24"/>
+          <w:szCs w:val="24"/>
+        </w:rPr>
+      </w:pPr>
+      <w:r>
+        <w:rPr>
+          <w:rFonts w:ascii="Times New Roman" w:hAnsi="Times New Roman" w:cs="Times New Roman"/>
+          <w:b/>
+          <w:bCs/>
+          <w:sz w:val="24"/>
+          <w:szCs w:val="24"/>
+        </w:rPr>
+        <w:t xml:space="preserve">Iteration: </w:t>
+      </w:r>
+      <w:r>
+        <w:rPr>
+          <w:rFonts w:ascii="Times New Roman" w:hAnsi="Times New Roman" w:cs="Times New Roman"/>
+          <w:sz w:val="24"/>
+          <w:szCs w:val="24"/>
+        </w:rPr>
+        <w:t xml:space="preserve">to be implemented in </w:t>
+      </w:r>
+      <w:r>
+        <w:rPr>
+          <w:rFonts w:ascii="Times New Roman" w:hAnsi="Times New Roman" w:cs="Times New Roman"/>
+          <w:i/>
+          <w:iCs/>
+          <w:color w:val="ED7D31" w:themeColor="accent2"/>
+          <w:sz w:val="24"/>
+          <w:szCs w:val="24"/>
+        </w:rPr>
+        <w:t>iteration 002</w:t>
+      </w:r>
+      <w:r>
+        <w:rPr>
+          <w:rFonts w:ascii="Times New Roman" w:hAnsi="Times New Roman" w:cs="Times New Roman"/>
+          <w:i/>
+          <w:iCs/>
+          <w:sz w:val="24"/>
+          <w:szCs w:val="24"/>
+        </w:rPr>
+        <w:t xml:space="preserve">, with additions in </w:t>
+      </w:r>
+      <w:r>
+        <w:rPr>
+          <w:rFonts w:ascii="Times New Roman" w:hAnsi="Times New Roman" w:cs="Times New Roman"/>
+          <w:i/>
+          <w:iCs/>
+          <w:color w:val="70AD47" w:themeColor="accent6"/>
+          <w:sz w:val="24"/>
+          <w:szCs w:val="24"/>
+        </w:rPr>
+        <w:t xml:space="preserve">iteration 3 </w:t>
+      </w:r>
+    </w:p>
+    <w:p>
+      <w:pPr>
+        <w:pStyle w:val="BodyA"/>
+        <w:rPr>
+          <w:rFonts w:ascii="Times New Roman" w:hAnsi="Times New Roman"/>
+          <w:b/>
+          <w:bCs/>
+          <w:sz w:val="24"/>
+          <w:szCs w:val="24"/>
+          <w:lang w:val="en-US"/>
+        </w:rPr>
+      </w:pPr>
+      <w:r>
+        <w:rPr>
+          <w:rFonts w:ascii="Times New Roman" w:hAnsi="Times New Roman" w:cs="Times New Roman"/>
+          <w:sz w:val="28"/>
+          <w:szCs w:val="28"/>
+          <w:u w:val="single"/>
+        </w:rPr>
+        <w:t>Story #1</w:t>
+      </w:r>
+      <w:r>
+        <w:rPr>
+          <w:rFonts w:ascii="Times New Roman" w:hAnsi="Times New Roman" w:cs="Times New Roman"/>
+          <w:sz w:val="28"/>
+          <w:szCs w:val="28"/>
+          <w:u w:val="single"/>
+        </w:rPr>
+        <w:t>2</w:t>
+      </w:r>
+    </w:p>
+    <w:p>
+      <w:pPr>
+        <w:pStyle w:val="BodyA"/>
+        <w:rPr>
+          <w:rFonts w:ascii="Times New Roman" w:eastAsia="Times New Roman" w:hAnsi="Times New Roman" w:cs="Times New Roman"/>
+          <w:sz w:val="24"/>
+          <w:szCs w:val="24"/>
+        </w:rPr>
+      </w:pPr>
+      <w:r>
+        <w:rPr>
+          <w:rFonts w:ascii="Times New Roman" w:hAnsi="Times New Roman"/>
+          <w:b/>
+          <w:bCs/>
+          <w:sz w:val="24"/>
+          <w:szCs w:val="24"/>
+          <w:lang w:val="en-US"/>
+        </w:rPr>
+        <w:t>Name/Description:</w:t>
+      </w:r>
+      <w:r>
+        <w:rPr>
+          <w:rFonts w:ascii="Times New Roman" w:hAnsi="Times New Roman"/>
+          <w:sz w:val="24"/>
+          <w:szCs w:val="24"/>
+          <w:lang w:val="en-US"/>
+        </w:rPr>
+        <w:t xml:space="preserve"> A new student wants to explore campus and see what the main “attractions” or hotspots are.</w:t>
+      </w:r>
+    </w:p>
+    <w:p>
+      <w:pPr>
+        <w:pStyle w:val="BodyA"/>
+        <w:rPr>
+          <w:rFonts w:ascii="Times New Roman" w:eastAsia="Times New Roman" w:hAnsi="Times New Roman" w:cs="Times New Roman"/>
+          <w:sz w:val="24"/>
+          <w:szCs w:val="24"/>
+        </w:rPr>
+      </w:pPr>
+      <w:r>
+        <w:rPr>
+          <w:rFonts w:ascii="Times New Roman" w:hAnsi="Times New Roman"/>
+          <w:b/>
+          <w:bCs/>
+          <w:sz w:val="24"/>
+          <w:szCs w:val="24"/>
+          <w:lang w:val="en-US"/>
+        </w:rPr>
+        <w:t>Actors:</w:t>
+      </w:r>
+      <w:r>
+        <w:rPr>
+          <w:rFonts w:ascii="Times New Roman" w:hAnsi="Times New Roman"/>
+          <w:sz w:val="24"/>
+          <w:szCs w:val="24"/>
+          <w:lang w:val="en-US"/>
+        </w:rPr>
+        <w:t xml:space="preserve"> New student named “Jordan”</w:t>
+      </w:r>
+    </w:p>
+    <w:p>
+      <w:pPr>
+        <w:pStyle w:val="BodyA"/>
+        <w:rPr>
+          <w:rFonts w:ascii="Times New Roman" w:eastAsia="Times New Roman" w:hAnsi="Times New Roman" w:cs="Times New Roman"/>
+          <w:sz w:val="24"/>
+          <w:szCs w:val="24"/>
+        </w:rPr>
+      </w:pPr>
+      <w:r>
+        <w:rPr>
+          <w:rFonts w:ascii="Times New Roman" w:hAnsi="Times New Roman"/>
+          <w:b/>
+          <w:bCs/>
+          <w:sz w:val="24"/>
+          <w:szCs w:val="24"/>
+          <w:lang w:val="en-US"/>
+        </w:rPr>
+        <w:t xml:space="preserve">Triggers/Preconditions: </w:t>
+      </w:r>
+      <w:r>
+        <w:rPr>
+          <w:rFonts w:ascii="Times New Roman" w:hAnsi="Times New Roman"/>
+          <w:sz w:val="24"/>
+          <w:szCs w:val="24"/>
+          <w:lang w:val="en-US"/>
+        </w:rPr>
+        <w:t>Jordan logs in to StudyScapes and opens the View My Location page</w:t>
+      </w:r>
+    </w:p>
+    <w:p>
+      <w:pPr>
+        <w:pStyle w:val="BodyA"/>
+        <w:rPr>
+          <w:rFonts w:ascii="Times New Roman" w:eastAsia="Times New Roman" w:hAnsi="Times New Roman" w:cs="Times New Roman"/>
+          <w:sz w:val="24"/>
+          <w:szCs w:val="24"/>
+          <w:lang w:val="en-US"/>
+        </w:rPr>
+      </w:pPr>
+      <w:r>
+        <w:rPr>
+          <w:rFonts w:ascii="Times New Roman" w:hAnsi="Times New Roman" w:cs="Times New Roman"/>
+          <w:b/>
+          <w:bCs/>
+          <w:sz w:val="24"/>
+          <w:szCs w:val="24"/>
+        </w:rPr>
+        <w:t xml:space="preserve">Actions/Postconditions: </w:t>
+      </w:r>
+      <w:r>
+        <w:rPr>
+          <w:rFonts w:ascii="Times New Roman" w:hAnsi="Times New Roman"/>
+          <w:sz w:val="24"/>
+          <w:szCs w:val="24"/>
+          <w:lang w:val="en-US"/>
+        </w:rPr>
+        <w:t>After opening the view my location tab, the player can look around at the markers on campus and view where/what are the main hotspots on campus, such as the dining hall, AQ, etc.</w:t>
+      </w:r>
+    </w:p>
+    <w:p>
+      <w:pPr>
+        <w:pStyle w:val="BodyA"/>
+        <w:rPr>
+          <w:rFonts w:ascii="Times New Roman" w:eastAsia="Times New Roman" w:hAnsi="Times New Roman" w:cs="Times New Roman"/>
+          <w:b/>
+          <w:bCs/>
+          <w:sz w:val="24"/>
+          <w:szCs w:val="24"/>
+        </w:rPr>
+      </w:pPr>
+      <w:r>
+        <w:rPr>
+          <w:rFonts w:ascii="Times New Roman" w:hAnsi="Times New Roman"/>
+          <w:b/>
+          <w:bCs/>
+          <w:sz w:val="24"/>
+          <w:szCs w:val="24"/>
+          <w:lang w:val="en-US"/>
+        </w:rPr>
+        <w:t xml:space="preserve">Acceptance Tests: </w:t>
+      </w:r>
+    </w:p>
+    <w:p>
+      <w:pPr>
+        <w:pStyle w:val="ListParagraph"/>
+        <w:numPr>
+          <w:ilvl w:val="0"/>
+          <w:numId w:val="7"/>
+        </w:numPr>
+        <w:spacing w:line="254" w:lineRule="auto"/>
+        <w:rPr>
+          <w:rFonts w:ascii="Times New Roman" w:eastAsia="Arial Unicode MS" w:hAnsi="Times New Roman" w:cs="Arial Unicode MS"/>
+          <w:sz w:val="24"/>
+          <w:szCs w:val="24"/>
+        </w:rPr>
+      </w:pPr>
+      <w:r>
+        <w:rPr>
+          <w:rFonts w:ascii="Times New Roman" w:hAnsi="Times New Roman"/>
+          <w:sz w:val="24"/>
+          <w:szCs w:val="24"/>
+        </w:rPr>
+        <w:t>Different Markers are viewable on the map</w:t>
+      </w:r>
+    </w:p>
+    <w:p>
+      <w:pPr>
+        <w:pStyle w:val="ListParagraph"/>
+        <w:numPr>
+          <w:ilvl w:val="0"/>
+          <w:numId w:val="7"/>
+        </w:numPr>
+        <w:spacing w:line="254" w:lineRule="auto"/>
+        <w:rPr>
+          <w:rFonts w:ascii="Times New Roman" w:hAnsi="Times New Roman"/>
+          <w:sz w:val="24"/>
+          <w:szCs w:val="24"/>
+        </w:rPr>
+      </w:pPr>
+      <w:r>
+        <w:rPr>
+          <w:rFonts w:ascii="Times New Roman" w:hAnsi="Times New Roman"/>
+          <w:sz w:val="24"/>
+          <w:szCs w:val="24"/>
+        </w:rPr>
+        <w:t>User can compare their current location to how far it is to the marker.</w:t>
+      </w:r>
+    </w:p>
+    <w:p>
+      <w:pPr>
+        <w:pBdr>
+          <w:bottom w:val="single" w:sz="6" w:space="1" w:color="auto"/>
+        </w:pBdr>
         <w:rPr>
           <w:rFonts w:ascii="Times New Roman" w:hAnsi="Times New Roman" w:cs="Times New Roman"/>
           <w:i/>
@@ -3735,11 +3997,12 @@
       </w:pPr>
       <w:r>
         <w:rPr>
-          <w:rFonts w:ascii="Times New Roman" w:hAnsi="Times New Roman" w:cs="Times New Roman"/>
-          <w:b/>
-          <w:bCs/>
-          <w:sz w:val="24"/>
-          <w:szCs w:val="24"/>
+          <w:rFonts w:ascii="Times New Roman" w:hAnsi="Times New Roman"/>
+          <w:b/>
+          <w:bCs/>
+          <w:sz w:val="24"/>
+          <w:szCs w:val="24"/>
+          <w:lang w:val="en-US"/>
         </w:rPr>
         <w:t xml:space="preserve">Iteration: </w:t>
       </w:r>
@@ -3749,86 +4012,302 @@
           <w:sz w:val="24"/>
           <w:szCs w:val="24"/>
         </w:rPr>
-        <w:t xml:space="preserve">to be implemented in </w:t>
+        <w:t xml:space="preserve">Completed in </w:t>
       </w:r>
       <w:r>
         <w:rPr>
           <w:rFonts w:ascii="Times New Roman" w:hAnsi="Times New Roman" w:cs="Times New Roman"/>
           <w:i/>
           <w:iCs/>
-          <w:color w:val="ED7D31" w:themeColor="accent2"/>
+          <w:color w:val="4472C4" w:themeColor="accent1"/>
           <w:sz w:val="24"/>
           <w:szCs w:val="24"/>
         </w:rPr>
         <w:t>iteration 002</w:t>
       </w:r>
-      <w:r>
-        <w:rPr>
-          <w:rFonts w:ascii="Times New Roman" w:hAnsi="Times New Roman" w:cs="Times New Roman"/>
-          <w:i/>
-          <w:iCs/>
-          <w:sz w:val="24"/>
-          <w:szCs w:val="24"/>
-        </w:rPr>
-        <w:t xml:space="preserve">, with additions in </w:t>
-      </w:r>
-      <w:r>
-        <w:rPr>
-          <w:rFonts w:ascii="Times New Roman" w:hAnsi="Times New Roman" w:cs="Times New Roman"/>
-          <w:i/>
-          <w:iCs/>
-          <w:color w:val="70AD47" w:themeColor="accent6"/>
-          <w:sz w:val="24"/>
-          <w:szCs w:val="24"/>
-        </w:rPr>
-        <w:t xml:space="preserve">iteration 3 </w:t>
-      </w:r>
-    </w:p>
-    <w:p>
-      <w:pPr>
-        <w:rPr>
-          <w:rFonts w:ascii="Times New Roman" w:hAnsi="Times New Roman" w:cs="Times New Roman"/>
-          <w:b/>
-          <w:bCs/>
-          <w:color w:val="808080" w:themeColor="background1" w:themeShade="80"/>
-          <w:sz w:val="24"/>
-          <w:szCs w:val="24"/>
-        </w:rPr>
-      </w:pPr>
-      <w:r>
-        <w:rPr>
-          <w:rFonts w:ascii="Times New Roman" w:hAnsi="Times New Roman" w:cs="Times New Roman"/>
-          <w:b/>
-          <w:bCs/>
-          <w:color w:val="808080" w:themeColor="background1" w:themeShade="80"/>
-          <w:sz w:val="24"/>
-          <w:szCs w:val="24"/>
-        </w:rPr>
-        <w:t>---</w:t>
-      </w:r>
     </w:p>
     <w:p>
       <w:pPr>
         <w:pStyle w:val="BodyA"/>
         <w:rPr>
-          <w:rFonts w:ascii="Times New Roman" w:hAnsi="Times New Roman" w:cs="Times New Roman"/>
-          <w:i/>
-          <w:iCs/>
-          <w:sz w:val="24"/>
-          <w:szCs w:val="24"/>
-        </w:rPr>
-      </w:pPr>
-    </w:p>
-    <w:p>
-      <w:pPr>
-        <w:rPr>
-          <w:rFonts w:ascii="Times New Roman" w:hAnsi="Times New Roman" w:cs="Times New Roman"/>
-          <w:b/>
-          <w:bCs/>
+          <w:rFonts w:ascii="Times New Roman" w:hAnsi="Times New Roman"/>
+          <w:b/>
+          <w:bCs/>
+          <w:sz w:val="24"/>
+          <w:szCs w:val="24"/>
+          <w:lang w:val="en-US"/>
+        </w:rPr>
+      </w:pPr>
+      <w:r>
+        <w:rPr>
+          <w:rFonts w:ascii="Times New Roman" w:hAnsi="Times New Roman" w:cs="Times New Roman"/>
           <w:sz w:val="28"/>
           <w:szCs w:val="28"/>
           <w:u w:val="single"/>
         </w:rPr>
+        <w:t>Story #1</w:t>
+      </w:r>
+      <w:r>
+        <w:rPr>
+          <w:rFonts w:ascii="Times New Roman" w:hAnsi="Times New Roman" w:cs="Times New Roman"/>
+          <w:sz w:val="28"/>
+          <w:szCs w:val="28"/>
+          <w:u w:val="single"/>
+        </w:rPr>
+        <w:t>3</w:t>
+      </w:r>
+    </w:p>
+    <w:p>
+      <w:pPr>
+        <w:pStyle w:val="BodyA"/>
+        <w:rPr>
+          <w:rFonts w:ascii="Times New Roman" w:eastAsia="Times New Roman" w:hAnsi="Times New Roman" w:cs="Times New Roman"/>
+          <w:sz w:val="24"/>
+          <w:szCs w:val="24"/>
+        </w:rPr>
+      </w:pPr>
+      <w:r>
+        <w:rPr>
+          <w:rFonts w:ascii="Times New Roman" w:hAnsi="Times New Roman"/>
+          <w:b/>
+          <w:bCs/>
+          <w:sz w:val="24"/>
+          <w:szCs w:val="24"/>
+          <w:lang w:val="en-US"/>
+        </w:rPr>
+        <w:t>Name/Description:</w:t>
+      </w:r>
+      <w:r>
+        <w:rPr>
+          <w:rFonts w:ascii="Times New Roman" w:hAnsi="Times New Roman"/>
+          <w:sz w:val="24"/>
+          <w:szCs w:val="24"/>
+          <w:lang w:val="en-US"/>
+        </w:rPr>
+        <w:t xml:space="preserve"> A new student is lost on campus and needs to find where their lecture room is </w:t>
+      </w:r>
+    </w:p>
+    <w:p>
+      <w:pPr>
+        <w:pStyle w:val="BodyA"/>
+        <w:rPr>
+          <w:rFonts w:ascii="Times New Roman" w:eastAsia="Times New Roman" w:hAnsi="Times New Roman" w:cs="Times New Roman"/>
+          <w:sz w:val="24"/>
+          <w:szCs w:val="24"/>
+        </w:rPr>
+      </w:pPr>
+      <w:r>
+        <w:rPr>
+          <w:rFonts w:ascii="Times New Roman" w:hAnsi="Times New Roman"/>
+          <w:b/>
+          <w:bCs/>
+          <w:sz w:val="24"/>
+          <w:szCs w:val="24"/>
+          <w:lang w:val="en-US"/>
+        </w:rPr>
+        <w:t>Actors:</w:t>
+      </w:r>
+      <w:r>
+        <w:rPr>
+          <w:rFonts w:ascii="Times New Roman" w:hAnsi="Times New Roman"/>
+          <w:sz w:val="24"/>
+          <w:szCs w:val="24"/>
+          <w:lang w:val="en-US"/>
+        </w:rPr>
+        <w:t xml:space="preserve"> New student named “Phillip”</w:t>
+      </w:r>
+    </w:p>
+    <w:p>
+      <w:pPr>
+        <w:pStyle w:val="BodyA"/>
+        <w:rPr>
+          <w:rFonts w:ascii="Times New Roman" w:eastAsia="Times New Roman" w:hAnsi="Times New Roman" w:cs="Times New Roman"/>
+          <w:sz w:val="24"/>
+          <w:szCs w:val="24"/>
+        </w:rPr>
+      </w:pPr>
+      <w:r>
+        <w:rPr>
+          <w:rFonts w:ascii="Times New Roman" w:hAnsi="Times New Roman"/>
+          <w:b/>
+          <w:bCs/>
+          <w:sz w:val="24"/>
+          <w:szCs w:val="24"/>
+          <w:lang w:val="en-US"/>
+        </w:rPr>
+        <w:t xml:space="preserve">Triggers/Preconditions: </w:t>
+      </w:r>
+      <w:r>
+        <w:rPr>
+          <w:rFonts w:ascii="Times New Roman" w:hAnsi="Times New Roman"/>
+          <w:sz w:val="24"/>
+          <w:szCs w:val="24"/>
+          <w:lang w:val="en-US"/>
+        </w:rPr>
+        <w:t>Phillip logs in to StudyScapes and opens the Room Finder page</w:t>
+      </w:r>
+    </w:p>
+    <w:p>
+      <w:pPr>
+        <w:pStyle w:val="BodyA"/>
+        <w:rPr>
+          <w:rFonts w:ascii="Times New Roman" w:eastAsia="Times New Roman" w:hAnsi="Times New Roman" w:cs="Times New Roman"/>
+          <w:sz w:val="24"/>
+          <w:szCs w:val="24"/>
+          <w:lang w:val="en-US"/>
+        </w:rPr>
+      </w:pPr>
+      <w:r>
+        <w:rPr>
+          <w:rFonts w:ascii="Times New Roman" w:hAnsi="Times New Roman" w:cs="Times New Roman"/>
+          <w:b/>
+          <w:bCs/>
+          <w:sz w:val="24"/>
+          <w:szCs w:val="24"/>
+        </w:rPr>
+        <w:t xml:space="preserve">Actions/Postconditions: </w:t>
+      </w:r>
+      <w:r>
+        <w:rPr>
+          <w:rFonts w:ascii="Times New Roman" w:hAnsi="Times New Roman"/>
+          <w:sz w:val="24"/>
+          <w:szCs w:val="24"/>
+          <w:lang w:val="en-US"/>
+        </w:rPr>
+        <w:t>After opening the Room Finder page, the user is able to search for their classroom and see exactly where they need to go on campus to go to their classroom.</w:t>
+      </w:r>
+    </w:p>
+    <w:p>
+      <w:pPr>
+        <w:pStyle w:val="BodyA"/>
+        <w:rPr>
+          <w:rFonts w:ascii="Times New Roman" w:eastAsia="Times New Roman" w:hAnsi="Times New Roman" w:cs="Times New Roman"/>
+          <w:b/>
+          <w:bCs/>
+          <w:sz w:val="24"/>
+          <w:szCs w:val="24"/>
+        </w:rPr>
+      </w:pPr>
+      <w:r>
+        <w:rPr>
+          <w:rFonts w:ascii="Times New Roman" w:hAnsi="Times New Roman"/>
+          <w:b/>
+          <w:bCs/>
+          <w:sz w:val="24"/>
+          <w:szCs w:val="24"/>
+          <w:lang w:val="en-US"/>
+        </w:rPr>
+        <w:lastRenderedPageBreak/>
+        <w:t xml:space="preserve">Acceptance Tests: </w:t>
+      </w:r>
+    </w:p>
+    <w:p>
+      <w:pPr>
+        <w:pStyle w:val="ListParagraph"/>
+        <w:numPr>
+          <w:ilvl w:val="0"/>
+          <w:numId w:val="7"/>
+        </w:numPr>
+        <w:spacing w:line="254" w:lineRule="auto"/>
+        <w:rPr>
+          <w:rFonts w:ascii="Times New Roman" w:eastAsia="Arial Unicode MS" w:hAnsi="Times New Roman" w:cs="Arial Unicode MS"/>
+          <w:sz w:val="24"/>
+          <w:szCs w:val="24"/>
+        </w:rPr>
+      </w:pPr>
+      <w:r>
+        <w:rPr>
+          <w:rFonts w:ascii="Times New Roman" w:hAnsi="Times New Roman"/>
+          <w:sz w:val="24"/>
+          <w:szCs w:val="24"/>
+        </w:rPr>
+        <w:t>Able to search the database of classrooms</w:t>
+      </w:r>
+    </w:p>
+    <w:p>
+      <w:pPr>
+        <w:pStyle w:val="ListParagraph"/>
+        <w:numPr>
+          <w:ilvl w:val="0"/>
+          <w:numId w:val="7"/>
+        </w:numPr>
+        <w:spacing w:line="254" w:lineRule="auto"/>
+        <w:rPr>
+          <w:rFonts w:ascii="Times New Roman" w:hAnsi="Times New Roman"/>
+          <w:sz w:val="24"/>
+          <w:szCs w:val="24"/>
+        </w:rPr>
+      </w:pPr>
+      <w:r>
+        <w:rPr>
+          <w:rFonts w:ascii="Times New Roman" w:hAnsi="Times New Roman"/>
+          <w:sz w:val="24"/>
+          <w:szCs w:val="24"/>
+        </w:rPr>
+        <w:t>Specific classroom is highlighted on the map.</w:t>
+      </w:r>
+    </w:p>
+    <w:p>
+      <w:pPr>
+        <w:rPr>
+          <w:rFonts w:ascii="Times New Roman" w:hAnsi="Times New Roman" w:cs="Times New Roman"/>
+          <w:i/>
+          <w:iCs/>
+          <w:color w:val="4472C4" w:themeColor="accent1"/>
+          <w:sz w:val="24"/>
+          <w:szCs w:val="24"/>
+        </w:rPr>
+      </w:pPr>
+      <w:r>
+        <w:rPr>
+          <w:rFonts w:ascii="Times New Roman" w:hAnsi="Times New Roman"/>
+          <w:b/>
+          <w:bCs/>
+          <w:sz w:val="24"/>
+          <w:szCs w:val="24"/>
+          <w:lang w:val="en-US"/>
+        </w:rPr>
+        <w:t xml:space="preserve">Iteration: </w:t>
+      </w:r>
+      <w:r>
+        <w:rPr>
+          <w:rFonts w:ascii="Times New Roman" w:hAnsi="Times New Roman" w:cs="Times New Roman"/>
+          <w:sz w:val="24"/>
+          <w:szCs w:val="24"/>
+        </w:rPr>
+        <w:t xml:space="preserve">Completed in </w:t>
+      </w:r>
+      <w:r>
+        <w:rPr>
+          <w:rFonts w:ascii="Times New Roman" w:hAnsi="Times New Roman" w:cs="Times New Roman"/>
+          <w:i/>
+          <w:iCs/>
+          <w:color w:val="4472C4" w:themeColor="accent1"/>
+          <w:sz w:val="24"/>
+          <w:szCs w:val="24"/>
+        </w:rPr>
+        <w:t>iteration 002</w:t>
+      </w:r>
+    </w:p>
+    <w:p>
+      <w:pPr>
+        <w:rPr>
+          <w:rFonts w:ascii="Times New Roman" w:hAnsi="Times New Roman" w:cs="Times New Roman"/>
+          <w:sz w:val="24"/>
+          <w:szCs w:val="24"/>
+        </w:rPr>
+      </w:pPr>
+    </w:p>
+    <w:p>
+      <w:pPr>
+        <w:rPr>
+          <w:rFonts w:ascii="Times New Roman" w:hAnsi="Times New Roman" w:cs="Times New Roman"/>
+          <w:b/>
+          <w:bCs/>
+          <w:sz w:val="28"/>
+          <w:szCs w:val="28"/>
+          <w:u w:val="single"/>
+        </w:rPr>
       </w:pPr>
       <w:r>
         <w:rPr>
@@ -3862,6 +4341,43 @@
           <w:u w:val="single"/>
         </w:rPr>
         <w:t>Future Iterations</w:t>
+      </w:r>
+    </w:p>
+    <w:p>
+      <w:pPr>
+        <w:rPr>
+          <w:rFonts w:ascii="Times New Roman" w:hAnsi="Times New Roman" w:cs="Times New Roman"/>
+          <w:sz w:val="28"/>
+          <w:szCs w:val="28"/>
+          <w:u w:val="single"/>
+        </w:rPr>
+      </w:pPr>
+      <w:r>
+        <w:rPr>
+          <w:rFonts w:ascii="Times New Roman" w:hAnsi="Times New Roman" w:cs="Times New Roman"/>
+          <w:sz w:val="28"/>
+          <w:szCs w:val="28"/>
+          <w:u w:val="single"/>
+        </w:rPr>
+        <w:t>Story #</w:t>
+      </w:r>
+      <w:r>
+        <w:rPr>
+          <w:rFonts w:ascii="Times New Roman" w:hAnsi="Times New Roman" w:cs="Times New Roman"/>
+          <w:sz w:val="28"/>
+          <w:szCs w:val="28"/>
+          <w:u w:val="single"/>
+        </w:rPr>
+        <w:t>1</w:t>
+      </w:r>
+      <w:r>
+        <w:rPr>
+          <w:rFonts w:ascii="Times New Roman" w:hAnsi="Times New Roman" w:cs="Times New Roman"/>
+          <w:sz w:val="28"/>
+          <w:szCs w:val="28"/>
+          <w:u w:val="single"/>
+        </w:rPr>
+        <w:t>4</w:t>
       </w:r>
     </w:p>
     <w:p>
@@ -4099,6 +4615,9 @@
     </w:p>
     <w:p>
       <w:pPr>
+        <w:pBdr>
+          <w:bottom w:val="single" w:sz="6" w:space="1" w:color="auto"/>
+        </w:pBdr>
         <w:rPr>
           <w:rFonts w:ascii="Times New Roman" w:hAnsi="Times New Roman" w:cs="Times New Roman"/>
           <w:sz w:val="24"/>
@@ -4160,13 +4679,20 @@
       <w:r>
         <w:rPr>
           <w:rFonts w:ascii="Times New Roman" w:hAnsi="Times New Roman" w:cs="Times New Roman"/>
-          <w:b/>
-          <w:bCs/>
-          <w:color w:val="808080" w:themeColor="background1" w:themeShade="80"/>
-          <w:sz w:val="24"/>
-          <w:szCs w:val="24"/>
-        </w:rPr>
-        <w:t>---</w:t>
+          <w:sz w:val="28"/>
+          <w:szCs w:val="28"/>
+          <w:u w:val="single"/>
+        </w:rPr>
+        <w:t>Story #1</w:t>
+      </w:r>
+      <w:r>
+        <w:rPr>
+          <w:rFonts w:ascii="Times New Roman" w:hAnsi="Times New Roman" w:cs="Times New Roman"/>
+          <w:sz w:val="28"/>
+          <w:szCs w:val="28"/>
+          <w:u w:val="single"/>
+        </w:rPr>
+        <w:t>5</w:t>
       </w:r>
     </w:p>
     <w:p>
@@ -4441,7 +4967,6 @@
           <w:sz w:val="24"/>
           <w:szCs w:val="24"/>
         </w:rPr>
-        <w:lastRenderedPageBreak/>
         <w:t xml:space="preserve">The map is rendered </w:t>
       </w:r>
       <w:r>
@@ -4604,6 +5129,7 @@
           <w:sz w:val="24"/>
           <w:szCs w:val="24"/>
         </w:rPr>
+        <w:lastRenderedPageBreak/>
         <w:t xml:space="preserve">Clicking on a marker </w:t>
       </w:r>
       <w:r>
@@ -4617,6 +5143,9 @@
     </w:p>
     <w:p>
       <w:pPr>
+        <w:pBdr>
+          <w:bottom w:val="single" w:sz="6" w:space="1" w:color="auto"/>
+        </w:pBdr>
         <w:rPr>
           <w:rFonts w:ascii="Times New Roman" w:hAnsi="Times New Roman" w:cs="Times New Roman"/>
           <w:sz w:val="24"/>
@@ -4688,13 +5217,20 @@
       <w:r>
         <w:rPr>
           <w:rFonts w:ascii="Times New Roman" w:hAnsi="Times New Roman" w:cs="Times New Roman"/>
-          <w:b/>
-          <w:bCs/>
-          <w:color w:val="808080" w:themeColor="background1" w:themeShade="80"/>
-          <w:sz w:val="24"/>
-          <w:szCs w:val="24"/>
-        </w:rPr>
-        <w:t>---</w:t>
+          <w:sz w:val="28"/>
+          <w:szCs w:val="28"/>
+          <w:u w:val="single"/>
+        </w:rPr>
+        <w:t>Story #1</w:t>
+      </w:r>
+      <w:r>
+        <w:rPr>
+          <w:rFonts w:ascii="Times New Roman" w:hAnsi="Times New Roman" w:cs="Times New Roman"/>
+          <w:sz w:val="28"/>
+          <w:szCs w:val="28"/>
+          <w:u w:val="single"/>
+        </w:rPr>
+        <w:t>6</w:t>
       </w:r>
     </w:p>
     <w:p>
@@ -5018,6 +5554,9 @@
     </w:p>
     <w:p>
       <w:pPr>
+        <w:pBdr>
+          <w:bottom w:val="single" w:sz="6" w:space="1" w:color="auto"/>
+        </w:pBdr>
         <w:rPr>
           <w:rFonts w:ascii="Times New Roman" w:hAnsi="Times New Roman" w:cs="Times New Roman"/>
           <w:i/>
@@ -5092,15 +5631,21 @@
       </w:pPr>
       <w:r>
         <w:rPr>
-          <w:rFonts w:ascii="Times New Roman" w:hAnsi="Times New Roman"/>
-          <w:i/>
-          <w:iCs/>
-          <w:color w:val="808080"/>
-          <w:sz w:val="24"/>
-          <w:szCs w:val="24"/>
-          <w:lang w:val="en-US"/>
-        </w:rPr>
-        <w:t>---</w:t>
+          <w:rFonts w:ascii="Times New Roman" w:hAnsi="Times New Roman" w:cs="Times New Roman"/>
+          <w:sz w:val="28"/>
+          <w:szCs w:val="28"/>
+          <w:u w:val="single"/>
+        </w:rPr>
+        <w:t>Story #1</w:t>
+      </w:r>
+      <w:r>
+        <w:rPr>
+          <w:rFonts w:ascii="Times New Roman" w:hAnsi="Times New Roman" w:cs="Times New Roman"/>
+          <w:sz w:val="28"/>
+          <w:szCs w:val="28"/>
+          <w:u w:val="single"/>
+        </w:rPr>
+        <w:t>7</w:t>
       </w:r>
     </w:p>
     <w:p>
@@ -5304,6 +5849,9 @@
     <w:p>
       <w:pPr>
         <w:pStyle w:val="BodyA"/>
+        <w:pBdr>
+          <w:bottom w:val="single" w:sz="6" w:space="1" w:color="auto"/>
+        </w:pBdr>
         <w:rPr>
           <w:rFonts w:ascii="Times New Roman" w:eastAsia="Times New Roman" w:hAnsi="Times New Roman" w:cs="Times New Roman"/>
           <w:i/>
@@ -5368,13 +5916,20 @@
       <w:r>
         <w:rPr>
           <w:rFonts w:ascii="Times New Roman" w:hAnsi="Times New Roman" w:cs="Times New Roman"/>
-          <w:b/>
-          <w:bCs/>
-          <w:color w:val="808080" w:themeColor="background1" w:themeShade="80"/>
-          <w:sz w:val="24"/>
-          <w:szCs w:val="24"/>
-        </w:rPr>
-        <w:t>---</w:t>
+          <w:sz w:val="28"/>
+          <w:szCs w:val="28"/>
+          <w:u w:val="single"/>
+        </w:rPr>
+        <w:t>Story #1</w:t>
+      </w:r>
+      <w:r>
+        <w:rPr>
+          <w:rFonts w:ascii="Times New Roman" w:hAnsi="Times New Roman" w:cs="Times New Roman"/>
+          <w:sz w:val="28"/>
+          <w:szCs w:val="28"/>
+          <w:u w:val="single"/>
+        </w:rPr>
+        <w:t>8</w:t>
       </w:r>
     </w:p>
     <w:p>
@@ -5395,67 +5950,67 @@
           <w:szCs w:val="24"/>
           <w:lang w:val="en-US"/>
         </w:rPr>
+        <w:t>Name/Description:</w:t>
+      </w:r>
+      <w:r>
+        <w:rPr>
+          <w:rFonts w:ascii="Times New Roman" w:hAnsi="Times New Roman"/>
+          <w:sz w:val="24"/>
+          <w:szCs w:val="24"/>
+          <w:lang w:val="en-US"/>
+        </w:rPr>
+        <w:t xml:space="preserve"> A new student wants to meet other students with similar interest on the Burnaby campus</w:t>
+      </w:r>
+    </w:p>
+    <w:p>
+      <w:pPr>
+        <w:pStyle w:val="BodyA"/>
+        <w:rPr>
+          <w:rFonts w:ascii="Times New Roman" w:eastAsia="Times New Roman" w:hAnsi="Times New Roman" w:cs="Times New Roman"/>
+          <w:sz w:val="24"/>
+          <w:szCs w:val="24"/>
+        </w:rPr>
+      </w:pPr>
+      <w:r>
+        <w:rPr>
+          <w:rFonts w:ascii="Times New Roman" w:hAnsi="Times New Roman"/>
+          <w:b/>
+          <w:bCs/>
+          <w:sz w:val="24"/>
+          <w:szCs w:val="24"/>
+          <w:lang w:val="en-US"/>
+        </w:rPr>
+        <w:t>Actors:</w:t>
+      </w:r>
+      <w:r>
+        <w:rPr>
+          <w:rFonts w:ascii="Times New Roman" w:hAnsi="Times New Roman"/>
+          <w:sz w:val="24"/>
+          <w:szCs w:val="24"/>
+          <w:lang w:val="en-US"/>
+        </w:rPr>
+        <w:t xml:space="preserve"> New student named ‘Patrick’</w:t>
+      </w:r>
+    </w:p>
+    <w:p>
+      <w:pPr>
+        <w:pStyle w:val="BodyA"/>
+        <w:rPr>
+          <w:rFonts w:ascii="Times New Roman" w:eastAsia="Times New Roman" w:hAnsi="Times New Roman" w:cs="Times New Roman"/>
+          <w:sz w:val="24"/>
+          <w:szCs w:val="24"/>
+        </w:rPr>
+      </w:pPr>
+      <w:r>
+        <w:rPr>
+          <w:rFonts w:ascii="Times New Roman" w:hAnsi="Times New Roman"/>
+          <w:b/>
+          <w:bCs/>
+          <w:sz w:val="24"/>
+          <w:szCs w:val="24"/>
+          <w:lang w:val="en-US"/>
+        </w:rPr>
         <w:lastRenderedPageBreak/>
-        <w:t>Name/Description:</w:t>
-      </w:r>
-      <w:r>
-        <w:rPr>
-          <w:rFonts w:ascii="Times New Roman" w:hAnsi="Times New Roman"/>
-          <w:sz w:val="24"/>
-          <w:szCs w:val="24"/>
-          <w:lang w:val="en-US"/>
-        </w:rPr>
-        <w:t xml:space="preserve"> A new student wants to meet other students with similar interest on the Burnaby campus</w:t>
-      </w:r>
-    </w:p>
-    <w:p>
-      <w:pPr>
-        <w:pStyle w:val="BodyA"/>
-        <w:rPr>
-          <w:rFonts w:ascii="Times New Roman" w:eastAsia="Times New Roman" w:hAnsi="Times New Roman" w:cs="Times New Roman"/>
-          <w:sz w:val="24"/>
-          <w:szCs w:val="24"/>
-        </w:rPr>
-      </w:pPr>
-      <w:r>
-        <w:rPr>
-          <w:rFonts w:ascii="Times New Roman" w:hAnsi="Times New Roman"/>
-          <w:b/>
-          <w:bCs/>
-          <w:sz w:val="24"/>
-          <w:szCs w:val="24"/>
-          <w:lang w:val="en-US"/>
-        </w:rPr>
-        <w:t>Actors:</w:t>
-      </w:r>
-      <w:r>
-        <w:rPr>
-          <w:rFonts w:ascii="Times New Roman" w:hAnsi="Times New Roman"/>
-          <w:sz w:val="24"/>
-          <w:szCs w:val="24"/>
-          <w:lang w:val="en-US"/>
-        </w:rPr>
-        <w:t xml:space="preserve"> New student named ‘Patrick’</w:t>
-      </w:r>
-    </w:p>
-    <w:p>
-      <w:pPr>
-        <w:pStyle w:val="BodyA"/>
-        <w:rPr>
-          <w:rFonts w:ascii="Times New Roman" w:eastAsia="Times New Roman" w:hAnsi="Times New Roman" w:cs="Times New Roman"/>
-          <w:sz w:val="24"/>
-          <w:szCs w:val="24"/>
-        </w:rPr>
-      </w:pPr>
-      <w:r>
-        <w:rPr>
-          <w:rFonts w:ascii="Times New Roman" w:hAnsi="Times New Roman"/>
-          <w:b/>
-          <w:bCs/>
-          <w:sz w:val="24"/>
-          <w:szCs w:val="24"/>
-          <w:lang w:val="en-US"/>
-        </w:rPr>
         <w:t xml:space="preserve">Triggers/Preconditions: </w:t>
       </w:r>
       <w:r>
@@ -5572,10 +6127,14 @@
     <w:p>
       <w:pPr>
         <w:pStyle w:val="BodyA"/>
-        <w:rPr>
-          <w:rFonts w:ascii="Times New Roman" w:eastAsia="Times New Roman" w:hAnsi="Times New Roman" w:cs="Times New Roman"/>
+        <w:pBdr>
+          <w:bottom w:val="single" w:sz="6" w:space="1" w:color="auto"/>
+        </w:pBdr>
+        <w:rPr>
+          <w:rFonts w:ascii="Times New Roman" w:hAnsi="Times New Roman" w:cs="Times New Roman"/>
           <w:i/>
           <w:iCs/>
+          <w:color w:val="70AD47" w:themeColor="accent6"/>
           <w:sz w:val="24"/>
           <w:szCs w:val="24"/>
         </w:rPr>
@@ -5662,6 +6221,600 @@
         </w:rPr>
         <w:t>iteration 3</w:t>
       </w:r>
+    </w:p>
+    <w:p>
+      <w:pPr>
+        <w:pStyle w:val="BodyA"/>
+        <w:rPr>
+          <w:rFonts w:ascii="Times New Roman" w:eastAsia="Times New Roman" w:hAnsi="Times New Roman" w:cs="Times New Roman"/>
+          <w:b/>
+          <w:bCs/>
+          <w:color w:val="000000" w:themeColor="text1"/>
+          <w:sz w:val="24"/>
+          <w:szCs w:val="24"/>
+        </w:rPr>
+      </w:pPr>
+      <w:r>
+        <w:rPr>
+          <w:rFonts w:ascii="Times New Roman" w:hAnsi="Times New Roman" w:cs="Times New Roman"/>
+          <w:sz w:val="28"/>
+          <w:szCs w:val="28"/>
+          <w:u w:val="single"/>
+        </w:rPr>
+        <w:t>Story #1</w:t>
+      </w:r>
+      <w:r>
+        <w:rPr>
+          <w:rFonts w:ascii="Times New Roman" w:hAnsi="Times New Roman" w:cs="Times New Roman"/>
+          <w:sz w:val="28"/>
+          <w:szCs w:val="28"/>
+          <w:u w:val="single"/>
+        </w:rPr>
+        <w:t>9</w:t>
+      </w:r>
+    </w:p>
+    <w:p>
+      <w:pPr>
+        <w:rPr>
+          <w:rFonts w:ascii="Times New Roman" w:hAnsi="Times New Roman" w:cs="Times New Roman"/>
+          <w:sz w:val="24"/>
+          <w:szCs w:val="24"/>
+        </w:rPr>
+      </w:pPr>
+      <w:r>
+        <w:rPr>
+          <w:rFonts w:ascii="Times New Roman" w:hAnsi="Times New Roman" w:cs="Times New Roman"/>
+          <w:b/>
+          <w:bCs/>
+          <w:sz w:val="24"/>
+          <w:szCs w:val="24"/>
+        </w:rPr>
+        <w:t xml:space="preserve">Name/Description: </w:t>
+      </w:r>
+      <w:r>
+        <w:rPr>
+          <w:rFonts w:ascii="Times New Roman" w:hAnsi="Times New Roman" w:cs="Times New Roman"/>
+          <w:sz w:val="24"/>
+          <w:szCs w:val="24"/>
+        </w:rPr>
+        <w:t>Viewing the user’s schedule timetable in the Dashboard</w:t>
+      </w:r>
+    </w:p>
+    <w:p>
+      <w:pPr>
+        <w:rPr>
+          <w:rFonts w:ascii="Times New Roman" w:hAnsi="Times New Roman" w:cs="Times New Roman"/>
+          <w:sz w:val="24"/>
+          <w:szCs w:val="24"/>
+        </w:rPr>
+      </w:pPr>
+      <w:r>
+        <w:rPr>
+          <w:rFonts w:ascii="Times New Roman" w:hAnsi="Times New Roman" w:cs="Times New Roman"/>
+          <w:b/>
+          <w:bCs/>
+          <w:sz w:val="24"/>
+          <w:szCs w:val="24"/>
+        </w:rPr>
+        <w:t xml:space="preserve">Actors: </w:t>
+      </w:r>
+      <w:r>
+        <w:rPr>
+          <w:rFonts w:ascii="Times New Roman" w:hAnsi="Times New Roman" w:cs="Times New Roman"/>
+          <w:sz w:val="24"/>
+          <w:szCs w:val="24"/>
+        </w:rPr>
+        <w:t>A user (student/faculty)</w:t>
+      </w:r>
+    </w:p>
+    <w:p>
+      <w:pPr>
+        <w:rPr>
+          <w:rFonts w:ascii="Times New Roman" w:hAnsi="Times New Roman" w:cs="Times New Roman"/>
+          <w:sz w:val="24"/>
+          <w:szCs w:val="24"/>
+        </w:rPr>
+      </w:pPr>
+      <w:r>
+        <w:rPr>
+          <w:rFonts w:ascii="Times New Roman" w:hAnsi="Times New Roman" w:cs="Times New Roman"/>
+          <w:b/>
+          <w:bCs/>
+          <w:sz w:val="24"/>
+          <w:szCs w:val="24"/>
+        </w:rPr>
+        <w:t xml:space="preserve">Triggers/Preconditions: </w:t>
+      </w:r>
+      <w:r>
+        <w:rPr>
+          <w:rFonts w:ascii="Times New Roman" w:hAnsi="Times New Roman" w:cs="Times New Roman"/>
+          <w:sz w:val="24"/>
+          <w:szCs w:val="24"/>
+        </w:rPr>
+        <w:t>User logs into StudyScapes or goes to Dashboard page</w:t>
+      </w:r>
+    </w:p>
+    <w:p>
+      <w:pPr>
+        <w:rPr>
+          <w:rFonts w:ascii="Times New Roman" w:hAnsi="Times New Roman" w:cs="Times New Roman"/>
+          <w:sz w:val="24"/>
+          <w:szCs w:val="24"/>
+        </w:rPr>
+      </w:pPr>
+      <w:r>
+        <w:rPr>
+          <w:rFonts w:ascii="Times New Roman" w:hAnsi="Times New Roman" w:cs="Times New Roman"/>
+          <w:b/>
+          <w:bCs/>
+          <w:sz w:val="24"/>
+          <w:szCs w:val="24"/>
+        </w:rPr>
+        <w:t xml:space="preserve">Actions/Postconditions: </w:t>
+      </w:r>
+      <w:r>
+        <w:rPr>
+          <w:rFonts w:ascii="Times New Roman" w:hAnsi="Times New Roman" w:cs="Times New Roman"/>
+          <w:sz w:val="24"/>
+          <w:szCs w:val="24"/>
+        </w:rPr>
+        <w:t>The Dashboard is shown with a schedule timetable on the page. The schedule visually represents a weekly calendar, displaying meetings that the user has committed to participate in.</w:t>
+      </w:r>
+    </w:p>
+    <w:p>
+      <w:pPr>
+        <w:rPr>
+          <w:rFonts w:ascii="Times New Roman" w:hAnsi="Times New Roman" w:cs="Times New Roman"/>
+          <w:b/>
+          <w:bCs/>
+          <w:sz w:val="24"/>
+          <w:szCs w:val="24"/>
+        </w:rPr>
+      </w:pPr>
+      <w:r>
+        <w:rPr>
+          <w:rFonts w:ascii="Times New Roman" w:hAnsi="Times New Roman" w:cs="Times New Roman"/>
+          <w:b/>
+          <w:bCs/>
+          <w:sz w:val="24"/>
+          <w:szCs w:val="24"/>
+        </w:rPr>
+        <w:t>Acceptance Tests:</w:t>
+      </w:r>
+    </w:p>
+    <w:p>
+      <w:pPr>
+        <w:pStyle w:val="ListParagraph"/>
+        <w:numPr>
+          <w:ilvl w:val="0"/>
+          <w:numId w:val="3"/>
+        </w:numPr>
+        <w:rPr>
+          <w:rFonts w:ascii="Times New Roman" w:hAnsi="Times New Roman" w:cs="Times New Roman"/>
+          <w:sz w:val="24"/>
+          <w:szCs w:val="24"/>
+        </w:rPr>
+      </w:pPr>
+      <w:r>
+        <w:rPr>
+          <w:rFonts w:ascii="Times New Roman" w:hAnsi="Times New Roman" w:cs="Times New Roman"/>
+          <w:sz w:val="24"/>
+          <w:szCs w:val="24"/>
+        </w:rPr>
+        <w:t>The schedule shows 7 days ahead including the current day.</w:t>
+      </w:r>
+    </w:p>
+    <w:p>
+      <w:pPr>
+        <w:pStyle w:val="ListParagraph"/>
+        <w:numPr>
+          <w:ilvl w:val="0"/>
+          <w:numId w:val="3"/>
+        </w:numPr>
+        <w:rPr>
+          <w:rFonts w:ascii="Times New Roman" w:hAnsi="Times New Roman" w:cs="Times New Roman"/>
+          <w:sz w:val="24"/>
+          <w:szCs w:val="24"/>
+        </w:rPr>
+      </w:pPr>
+      <w:r>
+        <w:rPr>
+          <w:rFonts w:ascii="Times New Roman" w:hAnsi="Times New Roman" w:cs="Times New Roman"/>
+          <w:sz w:val="24"/>
+          <w:szCs w:val="24"/>
+        </w:rPr>
+        <w:t>A schedule timetable is displayed with participating meetings at their correct positions.</w:t>
+      </w:r>
+    </w:p>
+    <w:p>
+      <w:pPr>
+        <w:pStyle w:val="ListParagraph"/>
+        <w:numPr>
+          <w:ilvl w:val="0"/>
+          <w:numId w:val="3"/>
+        </w:numPr>
+        <w:rPr>
+          <w:rFonts w:ascii="Times New Roman" w:hAnsi="Times New Roman" w:cs="Times New Roman"/>
+          <w:b/>
+          <w:bCs/>
+          <w:sz w:val="24"/>
+          <w:szCs w:val="24"/>
+        </w:rPr>
+      </w:pPr>
+      <w:r>
+        <w:rPr>
+          <w:rFonts w:ascii="Times New Roman" w:hAnsi="Times New Roman" w:cs="Times New Roman"/>
+          <w:sz w:val="24"/>
+          <w:szCs w:val="24"/>
+        </w:rPr>
+        <w:t>Canceled meetings are not shown on timetable.</w:t>
+      </w:r>
+    </w:p>
+    <w:p>
+      <w:pPr>
+        <w:pBdr>
+          <w:bottom w:val="single" w:sz="6" w:space="1" w:color="auto"/>
+        </w:pBdr>
+        <w:rPr>
+          <w:rFonts w:ascii="Times New Roman" w:hAnsi="Times New Roman" w:cs="Times New Roman"/>
+          <w:i/>
+          <w:iCs/>
+          <w:color w:val="ED7D31" w:themeColor="accent2"/>
+          <w:sz w:val="24"/>
+          <w:szCs w:val="24"/>
+        </w:rPr>
+      </w:pPr>
+      <w:r>
+        <w:rPr>
+          <w:rFonts w:ascii="Times New Roman" w:hAnsi="Times New Roman" w:cs="Times New Roman"/>
+          <w:b/>
+          <w:bCs/>
+          <w:sz w:val="24"/>
+          <w:szCs w:val="24"/>
+        </w:rPr>
+        <w:t xml:space="preserve">Iteration: </w:t>
+      </w:r>
+      <w:r>
+        <w:rPr>
+          <w:rFonts w:ascii="Times New Roman" w:hAnsi="Times New Roman" w:cs="Times New Roman"/>
+          <w:sz w:val="24"/>
+          <w:szCs w:val="24"/>
+        </w:rPr>
+        <w:t xml:space="preserve">to be implemented in </w:t>
+      </w:r>
+      <w:r>
+        <w:rPr>
+          <w:rFonts w:ascii="Times New Roman" w:hAnsi="Times New Roman" w:cs="Times New Roman"/>
+          <w:i/>
+          <w:iCs/>
+          <w:color w:val="70AD47" w:themeColor="accent6"/>
+          <w:sz w:val="24"/>
+          <w:szCs w:val="24"/>
+        </w:rPr>
+        <w:t xml:space="preserve">iteration </w:t>
+      </w:r>
+      <w:r>
+        <w:rPr>
+          <w:rFonts w:ascii="Times New Roman" w:hAnsi="Times New Roman" w:cs="Times New Roman"/>
+          <w:i/>
+          <w:iCs/>
+          <w:color w:val="70AD47" w:themeColor="accent6"/>
+          <w:sz w:val="24"/>
+          <w:szCs w:val="24"/>
+        </w:rPr>
+        <w:t>00</w:t>
+      </w:r>
+      <w:r>
+        <w:rPr>
+          <w:rFonts w:ascii="Times New Roman" w:hAnsi="Times New Roman" w:cs="Times New Roman"/>
+          <w:i/>
+          <w:iCs/>
+          <w:color w:val="70AD47" w:themeColor="accent6"/>
+          <w:sz w:val="24"/>
+          <w:szCs w:val="24"/>
+        </w:rPr>
+        <w:t>3</w:t>
+      </w:r>
+    </w:p>
+    <w:p>
+      <w:pPr>
+        <w:pStyle w:val="BodyA"/>
+        <w:rPr>
+          <w:rFonts w:ascii="Times New Roman" w:eastAsia="Times New Roman" w:hAnsi="Times New Roman" w:cs="Times New Roman"/>
+          <w:b/>
+          <w:bCs/>
+          <w:color w:val="000000" w:themeColor="text1"/>
+          <w:sz w:val="24"/>
+          <w:szCs w:val="24"/>
+        </w:rPr>
+      </w:pPr>
+      <w:r>
+        <w:rPr>
+          <w:rFonts w:ascii="Times New Roman" w:hAnsi="Times New Roman" w:cs="Times New Roman"/>
+          <w:sz w:val="28"/>
+          <w:szCs w:val="28"/>
+          <w:u w:val="single"/>
+        </w:rPr>
+        <w:t>Story #</w:t>
+      </w:r>
+      <w:r>
+        <w:rPr>
+          <w:rFonts w:ascii="Times New Roman" w:hAnsi="Times New Roman" w:cs="Times New Roman"/>
+          <w:sz w:val="28"/>
+          <w:szCs w:val="28"/>
+          <w:u w:val="single"/>
+        </w:rPr>
+        <w:t>20</w:t>
+      </w:r>
+    </w:p>
+    <w:p>
+      <w:pPr>
+        <w:pStyle w:val="BodyA"/>
+        <w:rPr>
+          <w:rFonts w:ascii="Times New Roman" w:hAnsi="Times New Roman"/>
+          <w:sz w:val="24"/>
+          <w:szCs w:val="24"/>
+          <w:lang w:val="en-US"/>
+        </w:rPr>
+      </w:pPr>
+      <w:r>
+        <w:rPr>
+          <w:rFonts w:ascii="Times New Roman" w:hAnsi="Times New Roman"/>
+          <w:b/>
+          <w:bCs/>
+          <w:sz w:val="24"/>
+          <w:szCs w:val="24"/>
+          <w:lang w:val="en-US"/>
+        </w:rPr>
+        <w:t>Name/Description:</w:t>
+      </w:r>
+      <w:r>
+        <w:rPr>
+          <w:rFonts w:ascii="Times New Roman" w:hAnsi="Times New Roman"/>
+          <w:sz w:val="24"/>
+          <w:szCs w:val="24"/>
+          <w:lang w:val="en-US"/>
+        </w:rPr>
+        <w:t xml:space="preserve"> A student is looking for their friend on campus but is unsure where they are.</w:t>
+      </w:r>
+    </w:p>
+    <w:p>
+      <w:pPr>
+        <w:pStyle w:val="BodyA"/>
+        <w:rPr>
+          <w:rFonts w:ascii="Times New Roman" w:eastAsia="Times New Roman" w:hAnsi="Times New Roman" w:cs="Times New Roman"/>
+          <w:sz w:val="24"/>
+          <w:szCs w:val="24"/>
+        </w:rPr>
+      </w:pPr>
+      <w:r>
+        <w:rPr>
+          <w:rFonts w:ascii="Times New Roman" w:hAnsi="Times New Roman"/>
+          <w:b/>
+          <w:bCs/>
+          <w:sz w:val="24"/>
+          <w:szCs w:val="24"/>
+          <w:lang w:val="en-US"/>
+        </w:rPr>
+        <w:t>Actors:</w:t>
+      </w:r>
+      <w:r>
+        <w:rPr>
+          <w:rFonts w:ascii="Times New Roman" w:hAnsi="Times New Roman"/>
+          <w:sz w:val="24"/>
+          <w:szCs w:val="24"/>
+          <w:lang w:val="en-US"/>
+        </w:rPr>
+        <w:t xml:space="preserve"> New student named “Adam”</w:t>
+      </w:r>
+    </w:p>
+    <w:p>
+      <w:pPr>
+        <w:pStyle w:val="BodyA"/>
+        <w:rPr>
+          <w:rFonts w:ascii="Times New Roman" w:eastAsia="Times New Roman" w:hAnsi="Times New Roman" w:cs="Times New Roman"/>
+          <w:sz w:val="24"/>
+          <w:szCs w:val="24"/>
+        </w:rPr>
+      </w:pPr>
+      <w:r>
+        <w:rPr>
+          <w:rFonts w:ascii="Times New Roman" w:hAnsi="Times New Roman"/>
+          <w:b/>
+          <w:bCs/>
+          <w:sz w:val="24"/>
+          <w:szCs w:val="24"/>
+          <w:lang w:val="en-US"/>
+        </w:rPr>
+        <w:t xml:space="preserve">Triggers/Preconditions: </w:t>
+      </w:r>
+      <w:r>
+        <w:rPr>
+          <w:rFonts w:ascii="Times New Roman" w:hAnsi="Times New Roman"/>
+          <w:sz w:val="24"/>
+          <w:szCs w:val="24"/>
+          <w:lang w:val="en-US"/>
+        </w:rPr>
+        <w:t>Adam logs in to StudyScapes and opens the View My Location page</w:t>
+      </w:r>
+    </w:p>
+    <w:p>
+      <w:pPr>
+        <w:pStyle w:val="BodyA"/>
+        <w:rPr>
+          <w:rFonts w:ascii="Times New Roman" w:eastAsia="Times New Roman" w:hAnsi="Times New Roman" w:cs="Times New Roman"/>
+          <w:sz w:val="24"/>
+          <w:szCs w:val="24"/>
+          <w:lang w:val="en-US"/>
+        </w:rPr>
+      </w:pPr>
+      <w:r>
+        <w:rPr>
+          <w:rFonts w:ascii="Times New Roman" w:hAnsi="Times New Roman" w:cs="Times New Roman"/>
+          <w:b/>
+          <w:bCs/>
+          <w:sz w:val="24"/>
+          <w:szCs w:val="24"/>
+        </w:rPr>
+        <w:t xml:space="preserve">Actions/Postconditions: </w:t>
+      </w:r>
+      <w:r>
+        <w:rPr>
+          <w:rFonts w:ascii="Times New Roman" w:hAnsi="Times New Roman"/>
+          <w:sz w:val="24"/>
+          <w:szCs w:val="24"/>
+          <w:lang w:val="en-US"/>
+        </w:rPr>
+        <w:t>After opening the View My Location page, Adam is able to see the location of other people and can easily locate their friend in order to meet up with them.</w:t>
+      </w:r>
+    </w:p>
+    <w:p>
+      <w:pPr>
+        <w:pStyle w:val="BodyA"/>
+        <w:rPr>
+          <w:rFonts w:ascii="Times New Roman" w:eastAsia="Times New Roman" w:hAnsi="Times New Roman" w:cs="Times New Roman"/>
+          <w:b/>
+          <w:bCs/>
+          <w:sz w:val="24"/>
+          <w:szCs w:val="24"/>
+        </w:rPr>
+      </w:pPr>
+      <w:r>
+        <w:rPr>
+          <w:rFonts w:ascii="Times New Roman" w:hAnsi="Times New Roman"/>
+          <w:b/>
+          <w:bCs/>
+          <w:sz w:val="24"/>
+          <w:szCs w:val="24"/>
+          <w:lang w:val="en-US"/>
+        </w:rPr>
+        <w:t xml:space="preserve">Acceptance Tests: </w:t>
+      </w:r>
+    </w:p>
+    <w:p>
+      <w:pPr>
+        <w:pStyle w:val="ListParagraph"/>
+        <w:numPr>
+          <w:ilvl w:val="0"/>
+          <w:numId w:val="7"/>
+        </w:numPr>
+        <w:spacing w:line="254" w:lineRule="auto"/>
+        <w:rPr>
+          <w:rFonts w:ascii="Times New Roman" w:eastAsia="Arial Unicode MS" w:hAnsi="Times New Roman" w:cs="Arial Unicode MS"/>
+          <w:sz w:val="24"/>
+          <w:szCs w:val="24"/>
+        </w:rPr>
+      </w:pPr>
+      <w:r>
+        <w:rPr>
+          <w:rFonts w:ascii="Times New Roman" w:hAnsi="Times New Roman"/>
+          <w:sz w:val="24"/>
+          <w:szCs w:val="24"/>
+        </w:rPr>
+        <w:t>Able to see other users on the map.</w:t>
+      </w:r>
+    </w:p>
+    <w:p>
+      <w:pPr>
+        <w:pStyle w:val="ListParagraph"/>
+        <w:numPr>
+          <w:ilvl w:val="0"/>
+          <w:numId w:val="7"/>
+        </w:numPr>
+        <w:spacing w:line="254" w:lineRule="auto"/>
+        <w:rPr>
+          <w:rFonts w:ascii="Times New Roman" w:hAnsi="Times New Roman"/>
+          <w:sz w:val="24"/>
+          <w:szCs w:val="24"/>
+        </w:rPr>
+      </w:pPr>
+      <w:r>
+        <w:rPr>
+          <w:rFonts w:ascii="Times New Roman" w:hAnsi="Times New Roman"/>
+          <w:sz w:val="24"/>
+          <w:szCs w:val="24"/>
+        </w:rPr>
+        <w:t>Able to view the names on each marker on the map.</w:t>
+      </w:r>
+    </w:p>
+    <w:p>
+      <w:pPr>
+        <w:pStyle w:val="ListParagraph"/>
+        <w:numPr>
+          <w:ilvl w:val="0"/>
+          <w:numId w:val="7"/>
+        </w:numPr>
+        <w:spacing w:line="254" w:lineRule="auto"/>
+        <w:rPr>
+          <w:rFonts w:ascii="Times New Roman" w:hAnsi="Times New Roman"/>
+          <w:sz w:val="24"/>
+          <w:szCs w:val="24"/>
+        </w:rPr>
+      </w:pPr>
+      <w:r>
+        <w:rPr>
+          <w:rFonts w:ascii="Times New Roman" w:hAnsi="Times New Roman"/>
+          <w:sz w:val="24"/>
+          <w:szCs w:val="24"/>
+        </w:rPr>
+        <w:t>Location updates as user moves.</w:t>
+      </w:r>
+    </w:p>
+    <w:p>
+      <w:pPr>
+        <w:rPr>
+          <w:rFonts w:ascii="Times New Roman" w:hAnsi="Times New Roman" w:cs="Times New Roman"/>
+          <w:i/>
+          <w:iCs/>
+          <w:color w:val="4472C4" w:themeColor="accent1"/>
+          <w:sz w:val="24"/>
+          <w:szCs w:val="24"/>
+        </w:rPr>
+      </w:pPr>
+      <w:r>
+        <w:rPr>
+          <w:rFonts w:ascii="Times New Roman" w:hAnsi="Times New Roman"/>
+          <w:b/>
+          <w:bCs/>
+          <w:sz w:val="24"/>
+          <w:szCs w:val="24"/>
+          <w:lang w:val="en-US"/>
+        </w:rPr>
+        <w:lastRenderedPageBreak/>
+        <w:t xml:space="preserve">Iteration: </w:t>
+      </w:r>
+      <w:r>
+        <w:rPr>
+          <w:rFonts w:ascii="Times New Roman" w:hAnsi="Times New Roman" w:cs="Times New Roman"/>
+          <w:sz w:val="24"/>
+          <w:szCs w:val="24"/>
+        </w:rPr>
+        <w:t xml:space="preserve">To be completed in </w:t>
+      </w:r>
+      <w:r>
+        <w:rPr>
+          <w:rFonts w:ascii="Times New Roman" w:hAnsi="Times New Roman" w:cs="Times New Roman"/>
+          <w:i/>
+          <w:iCs/>
+          <w:color w:val="4472C4" w:themeColor="accent1"/>
+          <w:sz w:val="24"/>
+          <w:szCs w:val="24"/>
+        </w:rPr>
+        <w:t>iteration 003</w:t>
+      </w:r>
+    </w:p>
+    <w:p>
+      <w:pPr>
+        <w:pStyle w:val="BodyA"/>
+        <w:rPr>
+          <w:rFonts w:ascii="Times New Roman" w:eastAsia="Times New Roman" w:hAnsi="Times New Roman" w:cs="Times New Roman"/>
+          <w:b/>
+          <w:bCs/>
+          <w:color w:val="000000" w:themeColor="text1"/>
+          <w:sz w:val="24"/>
+          <w:szCs w:val="24"/>
+        </w:rPr>
+      </w:pPr>
     </w:p>
     <w:p>
       <w:pPr>
@@ -8119,6 +9272,15 @@
       </w:r>
     </w:p>
     <w:p/>
+    <w:p>
+      <w:pPr>
+        <w:rPr>
+          <w:rFonts w:ascii="Times New Roman" w:hAnsi="Times New Roman" w:cs="Times New Roman"/>
+          <w:sz w:val="24"/>
+          <w:szCs w:val="24"/>
+        </w:rPr>
+      </w:pPr>
+    </w:p>
     <w:tbl>
       <w:tblPr>
         <w:tblStyle w:val="TableGrid"/>
@@ -8265,7 +9427,7 @@
           </w:tcPr>
           <w:p>
             <w:r>
-              <w:t>Ensure secure logout</w:t>
+              <w:t>Place map markers</w:t>
             </w:r>
           </w:p>
         </w:tc>
@@ -8275,7 +9437,7 @@
           </w:tcPr>
           <w:p>
             <w:r>
-              <w:t>Logged-in tracking</w:t>
+              <w:t>Event markers</w:t>
             </w:r>
           </w:p>
         </w:tc>
@@ -8285,7 +9447,7 @@
           </w:tcPr>
           <w:p>
             <w:r>
-              <w:t>Plotted meetings</w:t>
+              <w:t>Plotted meetings (schedule timetable)</w:t>
             </w:r>
           </w:p>
         </w:tc>
@@ -8303,7 +9465,11 @@
           <w:tcPr>
             <w:tcW w:w="1449" w:type="dxa"/>
           </w:tcPr>
-          <w:p/>
+          <w:p>
+            <w:r>
+              <w:t>Chat</w:t>
+            </w:r>
+          </w:p>
         </w:tc>
       </w:tr>
       <w:tr>
@@ -8323,7 +9489,7 @@
           </w:tcPr>
           <w:p>
             <w:r>
-              <w:t>Meetings database</w:t>
+              <w:t>User location tracking</w:t>
             </w:r>
           </w:p>
         </w:tc>
@@ -8333,7 +9499,7 @@
           </w:tcPr>
           <w:p>
             <w:r>
-              <w:t>Sign-up system</w:t>
+              <w:t>Dashboard schedule timetable</w:t>
             </w:r>
           </w:p>
         </w:tc>
@@ -8343,7 +9509,7 @@
           </w:tcPr>
           <w:p>
             <w:r>
-              <w:t>Plotted participating events</w:t>
+              <w:t>Plotted participating events (schedule timetable)</w:t>
             </w:r>
           </w:p>
         </w:tc>
@@ -8387,7 +9553,7 @@
           </w:tcPr>
           <w:p>
             <w:r>
-              <w:t>Dashboard schedule timetable</w:t>
+              <w:t>meeting invitation/response</w:t>
             </w:r>
           </w:p>
         </w:tc>
@@ -8395,11 +9561,7 @@
           <w:tcPr>
             <w:tcW w:w="1967" w:type="dxa"/>
           </w:tcPr>
-          <w:p>
-            <w:r>
-              <w:t>Event markers</w:t>
-            </w:r>
-          </w:p>
+          <w:p/>
         </w:tc>
         <w:tc>
           <w:tcPr>
@@ -8423,7 +9585,11 @@
           <w:tcPr>
             <w:tcW w:w="1487" w:type="dxa"/>
           </w:tcPr>
-          <w:p/>
+          <w:p>
+            <w:r>
+              <w:t>Logged-in tracking</w:t>
+            </w:r>
+          </w:p>
         </w:tc>
         <w:tc>
           <w:tcPr>
@@ -8437,7 +9603,7 @@
           </w:tcPr>
           <w:p>
             <w:r>
-              <w:t>Room finder</w:t>
+              <w:t>minigames</w:t>
             </w:r>
           </w:p>
         </w:tc>
@@ -8445,11 +9611,7 @@
           <w:tcPr>
             <w:tcW w:w="1967" w:type="dxa"/>
           </w:tcPr>
-          <w:p>
-            <w:r>
-              <w:t>meeting invitation/response</w:t>
-            </w:r>
-          </w:p>
+          <w:p/>
         </w:tc>
         <w:tc>
           <w:tcPr>
@@ -8473,7 +9635,11 @@
           <w:tcPr>
             <w:tcW w:w="1487" w:type="dxa"/>
           </w:tcPr>
-          <w:p/>
+          <w:p>
+            <w:r>
+              <w:t>Sign-up system</w:t>
+            </w:r>
+          </w:p>
         </w:tc>
         <w:tc>
           <w:tcPr>
@@ -8485,21 +9651,13 @@
           <w:tcPr>
             <w:tcW w:w="1967" w:type="dxa"/>
           </w:tcPr>
-          <w:p>
-            <w:r>
-              <w:t>Place map markers</w:t>
-            </w:r>
-          </w:p>
+          <w:p/>
         </w:tc>
         <w:tc>
           <w:tcPr>
             <w:tcW w:w="1967" w:type="dxa"/>
           </w:tcPr>
-          <w:p>
-            <w:r>
-              <w:t>minigames</w:t>
-            </w:r>
-          </w:p>
+          <w:p/>
         </w:tc>
         <w:tc>
           <w:tcPr>
@@ -8523,7 +9681,11 @@
           <w:tcPr>
             <w:tcW w:w="1487" w:type="dxa"/>
           </w:tcPr>
-          <w:p/>
+          <w:p>
+            <w:r>
+              <w:t>Room finder</w:t>
+            </w:r>
+          </w:p>
         </w:tc>
         <w:tc>
           <w:tcPr>
@@ -8535,11 +9697,7 @@
           <w:tcPr>
             <w:tcW w:w="1967" w:type="dxa"/>
           </w:tcPr>
-          <w:p>
-            <w:r>
-              <w:t>User location tracking</w:t>
-            </w:r>
-          </w:p>
+          <w:p/>
         </w:tc>
         <w:tc>
           <w:tcPr>
@@ -8569,133 +9727,16 @@
           <w:tcPr>
             <w:tcW w:w="1487" w:type="dxa"/>
           </w:tcPr>
-          <w:p/>
-        </w:tc>
-        <w:tc>
-          <w:tcPr>
-            <w:tcW w:w="1435" w:type="dxa"/>
-          </w:tcPr>
-          <w:p/>
-        </w:tc>
-        <w:tc>
-          <w:tcPr>
-            <w:tcW w:w="1967" w:type="dxa"/>
-          </w:tcPr>
-          <w:p>
-            <w:r>
-              <w:t>Server-side storage for meetings</w:t>
-            </w:r>
-          </w:p>
-        </w:tc>
-        <w:tc>
-          <w:tcPr>
-            <w:tcW w:w="1967" w:type="dxa"/>
-          </w:tcPr>
-          <w:p/>
-        </w:tc>
-        <w:tc>
-          <w:tcPr>
-            <w:tcW w:w="1451" w:type="dxa"/>
-          </w:tcPr>
-          <w:p/>
-        </w:tc>
-        <w:tc>
-          <w:tcPr>
-            <w:tcW w:w="1449" w:type="dxa"/>
-          </w:tcPr>
-          <w:p/>
-        </w:tc>
-      </w:tr>
-      <w:tr>
-        <w:tc>
-          <w:tcPr>
-            <w:tcW w:w="1487" w:type="dxa"/>
-          </w:tcPr>
-          <w:p/>
-        </w:tc>
-        <w:tc>
-          <w:tcPr>
-            <w:tcW w:w="1435" w:type="dxa"/>
-          </w:tcPr>
-          <w:p/>
-        </w:tc>
-        <w:tc>
-          <w:tcPr>
-            <w:tcW w:w="1967" w:type="dxa"/>
-          </w:tcPr>
           <w:p>
             <w:r>
               <w:t>Server-side storage for events</w:t>
             </w:r>
           </w:p>
-        </w:tc>
-        <w:tc>
-          <w:tcPr>
-            <w:tcW w:w="1967" w:type="dxa"/>
-          </w:tcPr>
-          <w:p/>
-        </w:tc>
-        <w:tc>
-          <w:tcPr>
-            <w:tcW w:w="1451" w:type="dxa"/>
-          </w:tcPr>
-          <w:p/>
-        </w:tc>
-        <w:tc>
-          <w:tcPr>
-            <w:tcW w:w="1449" w:type="dxa"/>
-          </w:tcPr>
-          <w:p/>
-        </w:tc>
-      </w:tr>
-      <w:tr>
-        <w:tc>
-          <w:tcPr>
-            <w:tcW w:w="1487" w:type="dxa"/>
-          </w:tcPr>
-          <w:p/>
-        </w:tc>
-        <w:tc>
-          <w:tcPr>
-            <w:tcW w:w="1435" w:type="dxa"/>
-          </w:tcPr>
-          <w:p/>
-        </w:tc>
-        <w:tc>
-          <w:tcPr>
-            <w:tcW w:w="1967" w:type="dxa"/>
-          </w:tcPr>
           <w:p>
             <w:r>
-              <w:t>Events timetable</w:t>
+              <w:t>(database)</w:t>
             </w:r>
           </w:p>
-        </w:tc>
-        <w:tc>
-          <w:tcPr>
-            <w:tcW w:w="1967" w:type="dxa"/>
-          </w:tcPr>
-          <w:p/>
-        </w:tc>
-        <w:tc>
-          <w:tcPr>
-            <w:tcW w:w="1451" w:type="dxa"/>
-          </w:tcPr>
-          <w:p/>
-        </w:tc>
-        <w:tc>
-          <w:tcPr>
-            <w:tcW w:w="1449" w:type="dxa"/>
-          </w:tcPr>
-          <w:p/>
-        </w:tc>
-      </w:tr>
-      <w:tr>
-        <w:tc>
-          <w:tcPr>
-            <w:tcW w:w="1487" w:type="dxa"/>
-          </w:tcPr>
-          <w:p/>
         </w:tc>
         <w:tc>
           <w:tcPr>
@@ -8733,7 +9774,11 @@
           <w:tcPr>
             <w:tcW w:w="1487" w:type="dxa"/>
           </w:tcPr>
-          <w:p/>
+          <w:p>
+            <w:r>
+              <w:t>Server-side storage for meetings (database)</w:t>
+            </w:r>
+          </w:p>
         </w:tc>
         <w:tc>
           <w:tcPr>
@@ -8770,13 +9815,6 @@
     <w:p>
       <w:pPr>
         <w:rPr>
-          <w:highlight w:val="green"/>
-        </w:rPr>
-      </w:pPr>
-    </w:p>
-    <w:p>
-      <w:pPr>
-        <w:rPr>
           <w:rFonts w:ascii="Times New Roman" w:hAnsi="Times New Roman" w:cs="Times New Roman"/>
         </w:rPr>
       </w:pPr>
@@ -8793,7 +9831,7 @@
 </file>
 
 <file path=word/endnotes.xml><?xml version="1.0" encoding="utf-8"?>
-<w:endnotes xmlns:wpc="http://schemas.microsoft.com/office/word/2010/wordprocessingCanvas" xmlns:cx="http://schemas.microsoft.com/office/drawing/2014/chartex" xmlns:cx1="http://schemas.microsoft.com/office/drawing/2015/9/8/chartex" xmlns:cx2="http://schemas.microsoft.com/office/drawing/2015/10/21/chartex" xmlns:cx3="http://schemas.microsoft.com/office/drawing/2016/5/9/chartex" xmlns:cx4="http://schemas.microsoft.com/office/drawing/2016/5/10/chartex" xmlns:cx5="http://schemas.microsoft.com/office/drawing/2016/5/11/chartex" xmlns:cx6="http://schemas.microsoft.com/office/drawing/2016/5/12/chartex" xmlns:cx7="http://schemas.microsoft.com/office/drawing/2016/5/13/chartex" xmlns:cx8="http://schemas.microsoft.com/office/drawing/2016/5/14/chartex" xmlns:mc="http://schemas.openxmlformats.org/markup-compatibility/2006" xmlns:aink="http://schemas.microsoft.com/office/drawing/2016/ink" xmlns:am3d="http://schemas.microsoft.com/office/drawing/2017/model3d" xmlns:o="urn:schemas-microsoft-com:office:office" xmlns:r="http://schemas.openxmlformats.org/officeDocument/2006/relationships" xmlns:m="http://schemas.openxmlformats.org/officeDocument/2006/math" xmlns:v="urn:schemas-microsoft-com:vml" xmlns:wp14="http://schemas.microsoft.com/office/word/2010/wordprocessingDrawing" xmlns:wp="http://schemas.openxmlformats.org/drawingml/2006/wordprocessingDrawing" xmlns:w10="urn:schemas-microsoft-com:office:word" xmlns:w="http://schemas.openxmlformats.org/wordprocessingml/2006/main" xmlns:w14="http://schemas.microsoft.com/office/word/2010/wordml" xmlns:w15="http://schemas.microsoft.com/office/word/2012/wordml" xmlns:w16cid="http://schemas.microsoft.com/office/word/2016/wordml/cid" xmlns:w16se="http://schemas.microsoft.com/office/word/2015/wordml/symex" xmlns:wpg="http://schemas.microsoft.com/office/word/2010/wordprocessingGroup" xmlns:wpi="http://schemas.microsoft.com/office/word/2010/wordprocessingInk" xmlns:wne="http://schemas.microsoft.com/office/word/2006/wordml" xmlns:wps="http://schemas.microsoft.com/office/word/2010/wordprocessingShape" mc:Ignorable="w14 w15 w16se w16cid wp14">
+<w:endnotes xmlns:wpc="http://schemas.microsoft.com/office/word/2010/wordprocessingCanvas" xmlns:cx="http://schemas.microsoft.com/office/drawing/2014/chartex" xmlns:cx1="http://schemas.microsoft.com/office/drawing/2015/9/8/chartex" xmlns:cx2="http://schemas.microsoft.com/office/drawing/2015/10/21/chartex" xmlns:cx3="http://schemas.microsoft.com/office/drawing/2016/5/9/chartex" xmlns:cx4="http://schemas.microsoft.com/office/drawing/2016/5/10/chartex" xmlns:cx5="http://schemas.microsoft.com/office/drawing/2016/5/11/chartex" xmlns:cx6="http://schemas.microsoft.com/office/drawing/2016/5/12/chartex" xmlns:cx7="http://schemas.microsoft.com/office/drawing/2016/5/13/chartex" xmlns:cx8="http://schemas.microsoft.com/office/drawing/2016/5/14/chartex" xmlns:mc="http://schemas.openxmlformats.org/markup-compatibility/2006" xmlns:aink="http://schemas.microsoft.com/office/drawing/2016/ink" xmlns:am3d="http://schemas.microsoft.com/office/drawing/2017/model3d" xmlns:o="urn:schemas-microsoft-com:office:office" xmlns:r="http://schemas.openxmlformats.org/officeDocument/2006/relationships" xmlns:m="http://schemas.openxmlformats.org/officeDocument/2006/math" xmlns:v="urn:schemas-microsoft-com:vml" xmlns:wp14="http://schemas.microsoft.com/office/word/2010/wordprocessingDrawing" xmlns:wp="http://schemas.openxmlformats.org/drawingml/2006/wordprocessingDrawing" xmlns:w10="urn:schemas-microsoft-com:office:word" xmlns:w="http://schemas.openxmlformats.org/wordprocessingml/2006/main" xmlns:w14="http://schemas.microsoft.com/office/word/2010/wordml" xmlns:w15="http://schemas.microsoft.com/office/word/2012/wordml" xmlns:w16cex="http://schemas.microsoft.com/office/word/2018/wordml/cex" xmlns:w16cid="http://schemas.microsoft.com/office/word/2016/wordml/cid" xmlns:w16="http://schemas.microsoft.com/office/word/2018/wordml" xmlns:w16se="http://schemas.microsoft.com/office/word/2015/wordml/symex" xmlns:wpg="http://schemas.microsoft.com/office/word/2010/wordprocessingGroup" xmlns:wpi="http://schemas.microsoft.com/office/word/2010/wordprocessingInk" xmlns:wne="http://schemas.microsoft.com/office/word/2006/wordml" xmlns:wps="http://schemas.microsoft.com/office/word/2010/wordprocessingShape" mc:Ignorable="w14 w15 w16se w16cid w16 w16cex wp14">
   <w:endnote w:type="separator" w:id="-1">
     <w:p>
       <w:pPr>
@@ -8818,7 +9856,7 @@
 </file>
 
 <file path=word/footnotes.xml><?xml version="1.0" encoding="utf-8"?>
-<w:footnotes xmlns:wpc="http://schemas.microsoft.com/office/word/2010/wordprocessingCanvas" xmlns:cx="http://schemas.microsoft.com/office/drawing/2014/chartex" xmlns:cx1="http://schemas.microsoft.com/office/drawing/2015/9/8/chartex" xmlns:cx2="http://schemas.microsoft.com/office/drawing/2015/10/21/chartex" xmlns:cx3="http://schemas.microsoft.com/office/drawing/2016/5/9/chartex" xmlns:cx4="http://schemas.microsoft.com/office/drawing/2016/5/10/chartex" xmlns:cx5="http://schemas.microsoft.com/office/drawing/2016/5/11/chartex" xmlns:cx6="http://schemas.microsoft.com/office/drawing/2016/5/12/chartex" xmlns:cx7="http://schemas.microsoft.com/office/drawing/2016/5/13/chartex" xmlns:cx8="http://schemas.microsoft.com/office/drawing/2016/5/14/chartex" xmlns:mc="http://schemas.openxmlformats.org/markup-compatibility/2006" xmlns:aink="http://schemas.microsoft.com/office/drawing/2016/ink" xmlns:am3d="http://schemas.microsoft.com/office/drawing/2017/model3d" xmlns:o="urn:schemas-microsoft-com:office:office" xmlns:r="http://schemas.openxmlformats.org/officeDocument/2006/relationships" xmlns:m="http://schemas.openxmlformats.org/officeDocument/2006/math" xmlns:v="urn:schemas-microsoft-com:vml" xmlns:wp14="http://schemas.microsoft.com/office/word/2010/wordprocessingDrawing" xmlns:wp="http://schemas.openxmlformats.org/drawingml/2006/wordprocessingDrawing" xmlns:w10="urn:schemas-microsoft-com:office:word" xmlns:w="http://schemas.openxmlformats.org/wordprocessingml/2006/main" xmlns:w14="http://schemas.microsoft.com/office/word/2010/wordml" xmlns:w15="http://schemas.microsoft.com/office/word/2012/wordml" xmlns:w16cid="http://schemas.microsoft.com/office/word/2016/wordml/cid" xmlns:w16se="http://schemas.microsoft.com/office/word/2015/wordml/symex" xmlns:wpg="http://schemas.microsoft.com/office/word/2010/wordprocessingGroup" xmlns:wpi="http://schemas.microsoft.com/office/word/2010/wordprocessingInk" xmlns:wne="http://schemas.microsoft.com/office/word/2006/wordml" xmlns:wps="http://schemas.microsoft.com/office/word/2010/wordprocessingShape" mc:Ignorable="w14 w15 w16se w16cid wp14">
+<w:footnotes xmlns:wpc="http://schemas.microsoft.com/office/word/2010/wordprocessingCanvas" xmlns:cx="http://schemas.microsoft.com/office/drawing/2014/chartex" xmlns:cx1="http://schemas.microsoft.com/office/drawing/2015/9/8/chartex" xmlns:cx2="http://schemas.microsoft.com/office/drawing/2015/10/21/chartex" xmlns:cx3="http://schemas.microsoft.com/office/drawing/2016/5/9/chartex" xmlns:cx4="http://schemas.microsoft.com/office/drawing/2016/5/10/chartex" xmlns:cx5="http://schemas.microsoft.com/office/drawing/2016/5/11/chartex" xmlns:cx6="http://schemas.microsoft.com/office/drawing/2016/5/12/chartex" xmlns:cx7="http://schemas.microsoft.com/office/drawing/2016/5/13/chartex" xmlns:cx8="http://schemas.microsoft.com/office/drawing/2016/5/14/chartex" xmlns:mc="http://schemas.openxmlformats.org/markup-compatibility/2006" xmlns:aink="http://schemas.microsoft.com/office/drawing/2016/ink" xmlns:am3d="http://schemas.microsoft.com/office/drawing/2017/model3d" xmlns:o="urn:schemas-microsoft-com:office:office" xmlns:r="http://schemas.openxmlformats.org/officeDocument/2006/relationships" xmlns:m="http://schemas.openxmlformats.org/officeDocument/2006/math" xmlns:v="urn:schemas-microsoft-com:vml" xmlns:wp14="http://schemas.microsoft.com/office/word/2010/wordprocessingDrawing" xmlns:wp="http://schemas.openxmlformats.org/drawingml/2006/wordprocessingDrawing" xmlns:w10="urn:schemas-microsoft-com:office:word" xmlns:w="http://schemas.openxmlformats.org/wordprocessingml/2006/main" xmlns:w14="http://schemas.microsoft.com/office/word/2010/wordml" xmlns:w15="http://schemas.microsoft.com/office/word/2012/wordml" xmlns:w16cex="http://schemas.microsoft.com/office/word/2018/wordml/cex" xmlns:w16cid="http://schemas.microsoft.com/office/word/2016/wordml/cid" xmlns:w16="http://schemas.microsoft.com/office/word/2018/wordml" xmlns:w16se="http://schemas.microsoft.com/office/word/2015/wordml/symex" xmlns:wpg="http://schemas.microsoft.com/office/word/2010/wordprocessingGroup" xmlns:wpi="http://schemas.microsoft.com/office/word/2010/wordprocessingInk" xmlns:wne="http://schemas.microsoft.com/office/word/2006/wordml" xmlns:wps="http://schemas.microsoft.com/office/word/2010/wordprocessingShape" mc:Ignorable="w14 w15 w16se w16cid w16 w16cex wp14">
   <w:footnote w:type="separator" w:id="-1">
     <w:p>
       <w:pPr>
@@ -8843,7 +9881,7 @@
 </file>
 
 <file path=word/header1.xml><?xml version="1.0" encoding="utf-8"?>
-<w:hdr xmlns:wpc="http://schemas.microsoft.com/office/word/2010/wordprocessingCanvas" xmlns:cx="http://schemas.microsoft.com/office/drawing/2014/chartex" xmlns:cx1="http://schemas.microsoft.com/office/drawing/2015/9/8/chartex" xmlns:cx2="http://schemas.microsoft.com/office/drawing/2015/10/21/chartex" xmlns:cx3="http://schemas.microsoft.com/office/drawing/2016/5/9/chartex" xmlns:cx4="http://schemas.microsoft.com/office/drawing/2016/5/10/chartex" xmlns:cx5="http://schemas.microsoft.com/office/drawing/2016/5/11/chartex" xmlns:cx6="http://schemas.microsoft.com/office/drawing/2016/5/12/chartex" xmlns:cx7="http://schemas.microsoft.com/office/drawing/2016/5/13/chartex" xmlns:cx8="http://schemas.microsoft.com/office/drawing/2016/5/14/chartex" xmlns:mc="http://schemas.openxmlformats.org/markup-compatibility/2006" xmlns:aink="http://schemas.microsoft.com/office/drawing/2016/ink" xmlns:am3d="http://schemas.microsoft.com/office/drawing/2017/model3d" xmlns:o="urn:schemas-microsoft-com:office:office" xmlns:r="http://schemas.openxmlformats.org/officeDocument/2006/relationships" xmlns:m="http://schemas.openxmlformats.org/officeDocument/2006/math" xmlns:v="urn:schemas-microsoft-com:vml" xmlns:wp14="http://schemas.microsoft.com/office/word/2010/wordprocessingDrawing" xmlns:wp="http://schemas.openxmlformats.org/drawingml/2006/wordprocessingDrawing" xmlns:w10="urn:schemas-microsoft-com:office:word" xmlns:w="http://schemas.openxmlformats.org/wordprocessingml/2006/main" xmlns:w14="http://schemas.microsoft.com/office/word/2010/wordml" xmlns:w15="http://schemas.microsoft.com/office/word/2012/wordml" xmlns:w16cid="http://schemas.microsoft.com/office/word/2016/wordml/cid" xmlns:w16se="http://schemas.microsoft.com/office/word/2015/wordml/symex" xmlns:wpg="http://schemas.microsoft.com/office/word/2010/wordprocessingGroup" xmlns:wpi="http://schemas.microsoft.com/office/word/2010/wordprocessingInk" xmlns:wne="http://schemas.microsoft.com/office/word/2006/wordml" xmlns:wps="http://schemas.microsoft.com/office/word/2010/wordprocessingShape" mc:Ignorable="w14 w15 w16se w16cid wp14">
+<w:hdr xmlns:wpc="http://schemas.microsoft.com/office/word/2010/wordprocessingCanvas" xmlns:cx="http://schemas.microsoft.com/office/drawing/2014/chartex" xmlns:cx1="http://schemas.microsoft.com/office/drawing/2015/9/8/chartex" xmlns:cx2="http://schemas.microsoft.com/office/drawing/2015/10/21/chartex" xmlns:cx3="http://schemas.microsoft.com/office/drawing/2016/5/9/chartex" xmlns:cx4="http://schemas.microsoft.com/office/drawing/2016/5/10/chartex" xmlns:cx5="http://schemas.microsoft.com/office/drawing/2016/5/11/chartex" xmlns:cx6="http://schemas.microsoft.com/office/drawing/2016/5/12/chartex" xmlns:cx7="http://schemas.microsoft.com/office/drawing/2016/5/13/chartex" xmlns:cx8="http://schemas.microsoft.com/office/drawing/2016/5/14/chartex" xmlns:mc="http://schemas.openxmlformats.org/markup-compatibility/2006" xmlns:aink="http://schemas.microsoft.com/office/drawing/2016/ink" xmlns:am3d="http://schemas.microsoft.com/office/drawing/2017/model3d" xmlns:o="urn:schemas-microsoft-com:office:office" xmlns:r="http://schemas.openxmlformats.org/officeDocument/2006/relationships" xmlns:m="http://schemas.openxmlformats.org/officeDocument/2006/math" xmlns:v="urn:schemas-microsoft-com:vml" xmlns:wp14="http://schemas.microsoft.com/office/word/2010/wordprocessingDrawing" xmlns:wp="http://schemas.openxmlformats.org/drawingml/2006/wordprocessingDrawing" xmlns:w10="urn:schemas-microsoft-com:office:word" xmlns:w="http://schemas.openxmlformats.org/wordprocessingml/2006/main" xmlns:w14="http://schemas.microsoft.com/office/word/2010/wordml" xmlns:w15="http://schemas.microsoft.com/office/word/2012/wordml" xmlns:w16cex="http://schemas.microsoft.com/office/word/2018/wordml/cex" xmlns:w16cid="http://schemas.microsoft.com/office/word/2016/wordml/cid" xmlns:w16="http://schemas.microsoft.com/office/word/2018/wordml" xmlns:w16se="http://schemas.microsoft.com/office/word/2015/wordml/symex" xmlns:wpg="http://schemas.microsoft.com/office/word/2010/wordprocessingGroup" xmlns:wpi="http://schemas.microsoft.com/office/word/2010/wordprocessingInk" xmlns:wne="http://schemas.microsoft.com/office/word/2006/wordml" xmlns:wps="http://schemas.microsoft.com/office/word/2010/wordprocessingShape" mc:Ignorable="w14 w15 w16se w16cid w16 w16cex wp14">
   <w:p>
     <w:pPr>
       <w:pStyle w:val="Header"/>
@@ -8999,7 +10037,7 @@
 </file>
 
 <file path=word/numbering.xml><?xml version="1.0" encoding="utf-8"?>
-<w:numbering xmlns:wpc="http://schemas.microsoft.com/office/word/2010/wordprocessingCanvas" xmlns:cx="http://schemas.microsoft.com/office/drawing/2014/chartex" xmlns:cx1="http://schemas.microsoft.com/office/drawing/2015/9/8/chartex" xmlns:cx2="http://schemas.microsoft.com/office/drawing/2015/10/21/chartex" xmlns:cx3="http://schemas.microsoft.com/office/drawing/2016/5/9/chartex" xmlns:cx4="http://schemas.microsoft.com/office/drawing/2016/5/10/chartex" xmlns:cx5="http://schemas.microsoft.com/office/drawing/2016/5/11/chartex" xmlns:cx6="http://schemas.microsoft.com/office/drawing/2016/5/12/chartex" xmlns:cx7="http://schemas.microsoft.com/office/drawing/2016/5/13/chartex" xmlns:cx8="http://schemas.microsoft.com/office/drawing/2016/5/14/chartex" xmlns:mc="http://schemas.openxmlformats.org/markup-compatibility/2006" xmlns:aink="http://schemas.microsoft.com/office/drawing/2016/ink" xmlns:am3d="http://schemas.microsoft.com/office/drawing/2017/model3d" xmlns:o="urn:schemas-microsoft-com:office:office" xmlns:r="http://schemas.openxmlformats.org/officeDocument/2006/relationships" xmlns:m="http://schemas.openxmlformats.org/officeDocument/2006/math" xmlns:v="urn:schemas-microsoft-com:vml" xmlns:wp14="http://schemas.microsoft.com/office/word/2010/wordprocessingDrawing" xmlns:wp="http://schemas.openxmlformats.org/drawingml/2006/wordprocessingDrawing" xmlns:w10="urn:schemas-microsoft-com:office:word" xmlns:w="http://schemas.openxmlformats.org/wordprocessingml/2006/main" xmlns:w14="http://schemas.microsoft.com/office/word/2010/wordml" xmlns:w15="http://schemas.microsoft.com/office/word/2012/wordml" xmlns:w16cid="http://schemas.microsoft.com/office/word/2016/wordml/cid" xmlns:w16se="http://schemas.microsoft.com/office/word/2015/wordml/symex" xmlns:wpg="http://schemas.microsoft.com/office/word/2010/wordprocessingGroup" xmlns:wpi="http://schemas.microsoft.com/office/word/2010/wordprocessingInk" xmlns:wne="http://schemas.microsoft.com/office/word/2006/wordml" xmlns:wps="http://schemas.microsoft.com/office/word/2010/wordprocessingShape" mc:Ignorable="w14 w15 w16se w16cid wp14">
+<w:numbering xmlns:wpc="http://schemas.microsoft.com/office/word/2010/wordprocessingCanvas" xmlns:cx="http://schemas.microsoft.com/office/drawing/2014/chartex" xmlns:cx1="http://schemas.microsoft.com/office/drawing/2015/9/8/chartex" xmlns:cx2="http://schemas.microsoft.com/office/drawing/2015/10/21/chartex" xmlns:cx3="http://schemas.microsoft.com/office/drawing/2016/5/9/chartex" xmlns:cx4="http://schemas.microsoft.com/office/drawing/2016/5/10/chartex" xmlns:cx5="http://schemas.microsoft.com/office/drawing/2016/5/11/chartex" xmlns:cx6="http://schemas.microsoft.com/office/drawing/2016/5/12/chartex" xmlns:cx7="http://schemas.microsoft.com/office/drawing/2016/5/13/chartex" xmlns:cx8="http://schemas.microsoft.com/office/drawing/2016/5/14/chartex" xmlns:mc="http://schemas.openxmlformats.org/markup-compatibility/2006" xmlns:aink="http://schemas.microsoft.com/office/drawing/2016/ink" xmlns:am3d="http://schemas.microsoft.com/office/drawing/2017/model3d" xmlns:o="urn:schemas-microsoft-com:office:office" xmlns:r="http://schemas.openxmlformats.org/officeDocument/2006/relationships" xmlns:m="http://schemas.openxmlformats.org/officeDocument/2006/math" xmlns:v="urn:schemas-microsoft-com:vml" xmlns:wp14="http://schemas.microsoft.com/office/word/2010/wordprocessingDrawing" xmlns:wp="http://schemas.openxmlformats.org/drawingml/2006/wordprocessingDrawing" xmlns:w10="urn:schemas-microsoft-com:office:word" xmlns:w="http://schemas.openxmlformats.org/wordprocessingml/2006/main" xmlns:w14="http://schemas.microsoft.com/office/word/2010/wordml" xmlns:w15="http://schemas.microsoft.com/office/word/2012/wordml" xmlns:w16cex="http://schemas.microsoft.com/office/word/2018/wordml/cex" xmlns:w16cid="http://schemas.microsoft.com/office/word/2016/wordml/cid" xmlns:w16="http://schemas.microsoft.com/office/word/2018/wordml" xmlns:w16se="http://schemas.microsoft.com/office/word/2015/wordml/symex" xmlns:wpg="http://schemas.microsoft.com/office/word/2010/wordprocessingGroup" xmlns:wpi="http://schemas.microsoft.com/office/word/2010/wordprocessingInk" xmlns:wne="http://schemas.microsoft.com/office/word/2006/wordml" xmlns:wps="http://schemas.microsoft.com/office/word/2010/wordprocessingShape" mc:Ignorable="w14 w15 w16se w16cid w16 w16cex wp14">
   <w:abstractNum w:abstractNumId="0" w15:restartNumberingAfterBreak="0">
     <w:nsid w:val="08F833E5"/>
     <w:multiLevelType w:val="hybridMultilevel"/>
@@ -9770,11 +10808,23 @@
   <w:num w:numId="6">
     <w:abstractNumId w:val="3"/>
   </w:num>
+  <w:num w:numId="7">
+    <w:abstractNumId w:val="4"/>
+    <w:lvlOverride w:ilvl="0"/>
+    <w:lvlOverride w:ilvl="1"/>
+    <w:lvlOverride w:ilvl="2"/>
+    <w:lvlOverride w:ilvl="3"/>
+    <w:lvlOverride w:ilvl="4"/>
+    <w:lvlOverride w:ilvl="5"/>
+    <w:lvlOverride w:ilvl="6"/>
+    <w:lvlOverride w:ilvl="7"/>
+    <w:lvlOverride w:ilvl="8"/>
+  </w:num>
 </w:numbering>
 </file>
 
 <file path=word/styles.xml><?xml version="1.0" encoding="utf-8"?>
-<w:styles xmlns:mc="http://schemas.openxmlformats.org/markup-compatibility/2006" xmlns:r="http://schemas.openxmlformats.org/officeDocument/2006/relationships" xmlns:w="http://schemas.openxmlformats.org/wordprocessingml/2006/main" xmlns:w14="http://schemas.microsoft.com/office/word/2010/wordml" xmlns:w15="http://schemas.microsoft.com/office/word/2012/wordml" xmlns:w16cid="http://schemas.microsoft.com/office/word/2016/wordml/cid" xmlns:w16se="http://schemas.microsoft.com/office/word/2015/wordml/symex" mc:Ignorable="w14 w15 w16se w16cid">
+<w:styles xmlns:mc="http://schemas.openxmlformats.org/markup-compatibility/2006" xmlns:r="http://schemas.openxmlformats.org/officeDocument/2006/relationships" xmlns:w="http://schemas.openxmlformats.org/wordprocessingml/2006/main" xmlns:w14="http://schemas.microsoft.com/office/word/2010/wordml" xmlns:w15="http://schemas.microsoft.com/office/word/2012/wordml" xmlns:w16cex="http://schemas.microsoft.com/office/word/2018/wordml/cex" xmlns:w16cid="http://schemas.microsoft.com/office/word/2016/wordml/cid" xmlns:w16="http://schemas.microsoft.com/office/word/2018/wordml" xmlns:w16se="http://schemas.microsoft.com/office/word/2015/wordml/symex" mc:Ignorable="w14 w15 w16se w16cid w16 w16cex">
   <w:docDefaults>
     <w:rPrDefault>
       <w:rPr>
@@ -10314,7 +11364,7 @@
 </file>
 
 <file path=word/glossary/document.xml><?xml version="1.0" encoding="utf-8"?>
-<w:glossaryDocument xmlns:wpc="http://schemas.microsoft.com/office/word/2010/wordprocessingCanvas" xmlns:cx="http://schemas.microsoft.com/office/drawing/2014/chartex" xmlns:cx1="http://schemas.microsoft.com/office/drawing/2015/9/8/chartex" xmlns:cx2="http://schemas.microsoft.com/office/drawing/2015/10/21/chartex" xmlns:cx3="http://schemas.microsoft.com/office/drawing/2016/5/9/chartex" xmlns:cx4="http://schemas.microsoft.com/office/drawing/2016/5/10/chartex" xmlns:cx5="http://schemas.microsoft.com/office/drawing/2016/5/11/chartex" xmlns:cx6="http://schemas.microsoft.com/office/drawing/2016/5/12/chartex" xmlns:cx7="http://schemas.microsoft.com/office/drawing/2016/5/13/chartex" xmlns:cx8="http://schemas.microsoft.com/office/drawing/2016/5/14/chartex" xmlns:mc="http://schemas.openxmlformats.org/markup-compatibility/2006" xmlns:aink="http://schemas.microsoft.com/office/drawing/2016/ink" xmlns:am3d="http://schemas.microsoft.com/office/drawing/2017/model3d" xmlns:o="urn:schemas-microsoft-com:office:office" xmlns:r="http://schemas.openxmlformats.org/officeDocument/2006/relationships" xmlns:m="http://schemas.openxmlformats.org/officeDocument/2006/math" xmlns:v="urn:schemas-microsoft-com:vml" xmlns:wp14="http://schemas.microsoft.com/office/word/2010/wordprocessingDrawing" xmlns:wp="http://schemas.openxmlformats.org/drawingml/2006/wordprocessingDrawing" xmlns:w10="urn:schemas-microsoft-com:office:word" xmlns:w="http://schemas.openxmlformats.org/wordprocessingml/2006/main" xmlns:w14="http://schemas.microsoft.com/office/word/2010/wordml" xmlns:w15="http://schemas.microsoft.com/office/word/2012/wordml" xmlns:w16cid="http://schemas.microsoft.com/office/word/2016/wordml/cid" xmlns:w16se="http://schemas.microsoft.com/office/word/2015/wordml/symex" xmlns:wpg="http://schemas.microsoft.com/office/word/2010/wordprocessingGroup" xmlns:wpi="http://schemas.microsoft.com/office/word/2010/wordprocessingInk" xmlns:wne="http://schemas.microsoft.com/office/word/2006/wordml" xmlns:wps="http://schemas.microsoft.com/office/word/2010/wordprocessingShape" mc:Ignorable="w14 w15 w16se w16cid wp14">
+<w:glossaryDocument xmlns:wpc="http://schemas.microsoft.com/office/word/2010/wordprocessingCanvas" xmlns:cx="http://schemas.microsoft.com/office/drawing/2014/chartex" xmlns:cx1="http://schemas.microsoft.com/office/drawing/2015/9/8/chartex" xmlns:cx2="http://schemas.microsoft.com/office/drawing/2015/10/21/chartex" xmlns:cx3="http://schemas.microsoft.com/office/drawing/2016/5/9/chartex" xmlns:cx4="http://schemas.microsoft.com/office/drawing/2016/5/10/chartex" xmlns:cx5="http://schemas.microsoft.com/office/drawing/2016/5/11/chartex" xmlns:cx6="http://schemas.microsoft.com/office/drawing/2016/5/12/chartex" xmlns:cx7="http://schemas.microsoft.com/office/drawing/2016/5/13/chartex" xmlns:cx8="http://schemas.microsoft.com/office/drawing/2016/5/14/chartex" xmlns:mc="http://schemas.openxmlformats.org/markup-compatibility/2006" xmlns:aink="http://schemas.microsoft.com/office/drawing/2016/ink" xmlns:am3d="http://schemas.microsoft.com/office/drawing/2017/model3d" xmlns:o="urn:schemas-microsoft-com:office:office" xmlns:r="http://schemas.openxmlformats.org/officeDocument/2006/relationships" xmlns:m="http://schemas.openxmlformats.org/officeDocument/2006/math" xmlns:v="urn:schemas-microsoft-com:vml" xmlns:wp14="http://schemas.microsoft.com/office/word/2010/wordprocessingDrawing" xmlns:wp="http://schemas.openxmlformats.org/drawingml/2006/wordprocessingDrawing" xmlns:w10="urn:schemas-microsoft-com:office:word" xmlns:w="http://schemas.openxmlformats.org/wordprocessingml/2006/main" xmlns:w14="http://schemas.microsoft.com/office/word/2010/wordml" xmlns:w15="http://schemas.microsoft.com/office/word/2012/wordml" xmlns:w16cex="http://schemas.microsoft.com/office/word/2018/wordml/cex" xmlns:w16cid="http://schemas.microsoft.com/office/word/2016/wordml/cid" xmlns:w16="http://schemas.microsoft.com/office/word/2018/wordml" xmlns:w16se="http://schemas.microsoft.com/office/word/2015/wordml/symex" xmlns:wpg="http://schemas.microsoft.com/office/word/2010/wordprocessingGroup" xmlns:wpi="http://schemas.microsoft.com/office/word/2010/wordprocessingInk" xmlns:wne="http://schemas.microsoft.com/office/word/2006/wordml" xmlns:wps="http://schemas.microsoft.com/office/word/2010/wordprocessingShape" mc:Ignorable="w14 w15 w16se w16cid w16 w16cex wp14">
   <w:docParts>
     <w:docPart>
       <w:docPartPr>
@@ -10381,7 +11431,7 @@
 </file>
 
 <file path=word/glossary/fontTable.xml><?xml version="1.0" encoding="utf-8"?>
-<w:fonts xmlns:mc="http://schemas.openxmlformats.org/markup-compatibility/2006" xmlns:r="http://schemas.openxmlformats.org/officeDocument/2006/relationships" xmlns:w="http://schemas.openxmlformats.org/wordprocessingml/2006/main" xmlns:w14="http://schemas.microsoft.com/office/word/2010/wordml" xmlns:w15="http://schemas.microsoft.com/office/word/2012/wordml" xmlns:w16cid="http://schemas.microsoft.com/office/word/2016/wordml/cid" xmlns:w16se="http://schemas.microsoft.com/office/word/2015/wordml/symex" mc:Ignorable="w14 w15 w16se w16cid">
+<w:fonts xmlns:mc="http://schemas.openxmlformats.org/markup-compatibility/2006" xmlns:r="http://schemas.openxmlformats.org/officeDocument/2006/relationships" xmlns:w="http://schemas.openxmlformats.org/wordprocessingml/2006/main" xmlns:w14="http://schemas.microsoft.com/office/word/2010/wordml" xmlns:w15="http://schemas.microsoft.com/office/word/2012/wordml" xmlns:w16cex="http://schemas.microsoft.com/office/word/2018/wordml/cex" xmlns:w16cid="http://schemas.microsoft.com/office/word/2016/wordml/cid" xmlns:w16="http://schemas.microsoft.com/office/word/2018/wordml" xmlns:w16se="http://schemas.microsoft.com/office/word/2015/wordml/symex" mc:Ignorable="w14 w15 w16se w16cid w16 w16cex">
   <w:font w:name="Symbol">
     <w:panose1 w:val="05050102010706020507"/>
     <w:charset w:val="02"/>
@@ -10435,7 +11485,7 @@
 </file>
 
 <file path=word/glossary/settings.xml><?xml version="1.0" encoding="utf-8"?>
-<w:settings xmlns:mc="http://schemas.openxmlformats.org/markup-compatibility/2006" xmlns:o="urn:schemas-microsoft-com:office:office" xmlns:r="http://schemas.openxmlformats.org/officeDocument/2006/relationships" xmlns:m="http://schemas.openxmlformats.org/officeDocument/2006/math" xmlns:v="urn:schemas-microsoft-com:vml" xmlns:w10="urn:schemas-microsoft-com:office:word" xmlns:w="http://schemas.openxmlformats.org/wordprocessingml/2006/main" xmlns:w14="http://schemas.microsoft.com/office/word/2010/wordml" xmlns:w15="http://schemas.microsoft.com/office/word/2012/wordml" xmlns:w16cid="http://schemas.microsoft.com/office/word/2016/wordml/cid" xmlns:w16se="http://schemas.microsoft.com/office/word/2015/wordml/symex" xmlns:sl="http://schemas.openxmlformats.org/schemaLibrary/2006/main" mc:Ignorable="w14 w15 w16se w16cid">
+<w:settings xmlns:mc="http://schemas.openxmlformats.org/markup-compatibility/2006" xmlns:o="urn:schemas-microsoft-com:office:office" xmlns:r="http://schemas.openxmlformats.org/officeDocument/2006/relationships" xmlns:m="http://schemas.openxmlformats.org/officeDocument/2006/math" xmlns:v="urn:schemas-microsoft-com:vml" xmlns:w10="urn:schemas-microsoft-com:office:word" xmlns:w="http://schemas.openxmlformats.org/wordprocessingml/2006/main" xmlns:w14="http://schemas.microsoft.com/office/word/2010/wordml" xmlns:w15="http://schemas.microsoft.com/office/word/2012/wordml" xmlns:w16cex="http://schemas.microsoft.com/office/word/2018/wordml/cex" xmlns:w16cid="http://schemas.microsoft.com/office/word/2016/wordml/cid" xmlns:w16="http://schemas.microsoft.com/office/word/2018/wordml" xmlns:w16se="http://schemas.microsoft.com/office/word/2015/wordml/symex" xmlns:sl="http://schemas.openxmlformats.org/schemaLibrary/2006/main" mc:Ignorable="w14 w15 w16se w16cid w16 w16cex">
   <w:view w:val="normal"/>
   <w:defaultTabStop w:val="720"/>
   <w:characterSpacingControl w:val="doNotCompress"/>
@@ -10484,7 +11534,7 @@
 </file>
 
 <file path=word/glossary/styles.xml><?xml version="1.0" encoding="utf-8"?>
-<w:styles xmlns:mc="http://schemas.openxmlformats.org/markup-compatibility/2006" xmlns:r="http://schemas.openxmlformats.org/officeDocument/2006/relationships" xmlns:w="http://schemas.openxmlformats.org/wordprocessingml/2006/main" xmlns:w14="http://schemas.microsoft.com/office/word/2010/wordml" xmlns:w15="http://schemas.microsoft.com/office/word/2012/wordml" xmlns:w16cid="http://schemas.microsoft.com/office/word/2016/wordml/cid" xmlns:w16se="http://schemas.microsoft.com/office/word/2015/wordml/symex" mc:Ignorable="w14 w15 w16se w16cid">
+<w:styles xmlns:mc="http://schemas.openxmlformats.org/markup-compatibility/2006" xmlns:r="http://schemas.openxmlformats.org/officeDocument/2006/relationships" xmlns:w="http://schemas.openxmlformats.org/wordprocessingml/2006/main" xmlns:w14="http://schemas.microsoft.com/office/word/2010/wordml" xmlns:w15="http://schemas.microsoft.com/office/word/2012/wordml" xmlns:w16cex="http://schemas.microsoft.com/office/word/2018/wordml/cex" xmlns:w16cid="http://schemas.microsoft.com/office/word/2016/wordml/cid" xmlns:w16="http://schemas.microsoft.com/office/word/2018/wordml" xmlns:w16se="http://schemas.microsoft.com/office/word/2015/wordml/symex" mc:Ignorable="w14 w15 w16se w16cid w16 w16cex">
   <w:docDefaults>
     <w:rPrDefault>
       <w:rPr>
@@ -10939,7 +11989,7 @@
 </file>
 
 <file path=word/glossary/webSettings.xml><?xml version="1.0" encoding="utf-8"?>
-<w:webSettings xmlns:mc="http://schemas.openxmlformats.org/markup-compatibility/2006" xmlns:r="http://schemas.openxmlformats.org/officeDocument/2006/relationships" xmlns:w="http://schemas.openxmlformats.org/wordprocessingml/2006/main" xmlns:w14="http://schemas.microsoft.com/office/word/2010/wordml" xmlns:w15="http://schemas.microsoft.com/office/word/2012/wordml" xmlns:w16cid="http://schemas.microsoft.com/office/word/2016/wordml/cid" xmlns:w16se="http://schemas.microsoft.com/office/word/2015/wordml/symex" mc:Ignorable="w14 w15 w16se w16cid">
+<w:webSettings xmlns:mc="http://schemas.openxmlformats.org/markup-compatibility/2006" xmlns:r="http://schemas.openxmlformats.org/officeDocument/2006/relationships" xmlns:w="http://schemas.openxmlformats.org/wordprocessingml/2006/main" xmlns:w14="http://schemas.microsoft.com/office/word/2010/wordml" xmlns:w15="http://schemas.microsoft.com/office/word/2012/wordml" xmlns:w16cex="http://schemas.microsoft.com/office/word/2018/wordml/cex" xmlns:w16cid="http://schemas.microsoft.com/office/word/2016/wordml/cid" xmlns:w16="http://schemas.microsoft.com/office/word/2018/wordml" xmlns:w16se="http://schemas.microsoft.com/office/word/2015/wordml/symex" mc:Ignorable="w14 w15 w16se w16cid w16 w16cex">
   <w:optimizeForBrowser/>
   <w:allowPNG/>
 </w:webSettings>

</xml_diff>

<commit_message>
req doc: velocity table, disclaimer, story points, it3 plan for Parth
</commit_message>
<xml_diff>
--- a/CMPT276Iteration2_ckwright.docx
+++ b/CMPT276Iteration2_ckwright.docx
@@ -1,6 +1,6 @@
 
 <file path=word/document.xml><?xml version="1.0" encoding="utf-8"?>
-<w:document xmlns:wpc="http://schemas.microsoft.com/office/word/2010/wordprocessingCanvas" xmlns:cx="http://schemas.microsoft.com/office/drawing/2014/chartex" xmlns:cx1="http://schemas.microsoft.com/office/drawing/2015/9/8/chartex" xmlns:cx2="http://schemas.microsoft.com/office/drawing/2015/10/21/chartex" xmlns:cx3="http://schemas.microsoft.com/office/drawing/2016/5/9/chartex" xmlns:cx4="http://schemas.microsoft.com/office/drawing/2016/5/10/chartex" xmlns:cx5="http://schemas.microsoft.com/office/drawing/2016/5/11/chartex" xmlns:cx6="http://schemas.microsoft.com/office/drawing/2016/5/12/chartex" xmlns:cx7="http://schemas.microsoft.com/office/drawing/2016/5/13/chartex" xmlns:cx8="http://schemas.microsoft.com/office/drawing/2016/5/14/chartex" xmlns:mc="http://schemas.openxmlformats.org/markup-compatibility/2006" xmlns:aink="http://schemas.microsoft.com/office/drawing/2016/ink" xmlns:am3d="http://schemas.microsoft.com/office/drawing/2017/model3d" xmlns:o="urn:schemas-microsoft-com:office:office" xmlns:r="http://schemas.openxmlformats.org/officeDocument/2006/relationships" xmlns:m="http://schemas.openxmlformats.org/officeDocument/2006/math" xmlns:v="urn:schemas-microsoft-com:vml" xmlns:wp14="http://schemas.microsoft.com/office/word/2010/wordprocessingDrawing" xmlns:wp="http://schemas.openxmlformats.org/drawingml/2006/wordprocessingDrawing" xmlns:w10="urn:schemas-microsoft-com:office:word" xmlns:w="http://schemas.openxmlformats.org/wordprocessingml/2006/main" xmlns:w14="http://schemas.microsoft.com/office/word/2010/wordml" xmlns:w15="http://schemas.microsoft.com/office/word/2012/wordml" xmlns:w16cex="http://schemas.microsoft.com/office/word/2018/wordml/cex" xmlns:w16cid="http://schemas.microsoft.com/office/word/2016/wordml/cid" xmlns:w16="http://schemas.microsoft.com/office/word/2018/wordml" xmlns:w16se="http://schemas.microsoft.com/office/word/2015/wordml/symex" xmlns:wpg="http://schemas.microsoft.com/office/word/2010/wordprocessingGroup" xmlns:wpi="http://schemas.microsoft.com/office/word/2010/wordprocessingInk" xmlns:wne="http://schemas.microsoft.com/office/word/2006/wordml" xmlns:wps="http://schemas.microsoft.com/office/word/2010/wordprocessingShape" mc:Ignorable="w14 w15 w16se w16cid w16 w16cex wp14">
+<w:document xmlns:wpc="http://schemas.microsoft.com/office/word/2010/wordprocessingCanvas" xmlns:cx="http://schemas.microsoft.com/office/drawing/2014/chartex" xmlns:cx1="http://schemas.microsoft.com/office/drawing/2015/9/8/chartex" xmlns:cx2="http://schemas.microsoft.com/office/drawing/2015/10/21/chartex" xmlns:cx3="http://schemas.microsoft.com/office/drawing/2016/5/9/chartex" xmlns:cx4="http://schemas.microsoft.com/office/drawing/2016/5/10/chartex" xmlns:cx5="http://schemas.microsoft.com/office/drawing/2016/5/11/chartex" xmlns:cx6="http://schemas.microsoft.com/office/drawing/2016/5/12/chartex" xmlns:cx7="http://schemas.microsoft.com/office/drawing/2016/5/13/chartex" xmlns:cx8="http://schemas.microsoft.com/office/drawing/2016/5/14/chartex" xmlns:mc="http://schemas.openxmlformats.org/markup-compatibility/2006" xmlns:aink="http://schemas.microsoft.com/office/drawing/2016/ink" xmlns:am3d="http://schemas.microsoft.com/office/drawing/2017/model3d" xmlns:o="urn:schemas-microsoft-com:office:office" xmlns:r="http://schemas.openxmlformats.org/officeDocument/2006/relationships" xmlns:m="http://schemas.openxmlformats.org/officeDocument/2006/math" xmlns:v="urn:schemas-microsoft-com:vml" xmlns:wp14="http://schemas.microsoft.com/office/word/2010/wordprocessingDrawing" xmlns:wp="http://schemas.openxmlformats.org/drawingml/2006/wordprocessingDrawing" xmlns:w10="urn:schemas-microsoft-com:office:word" xmlns:w="http://schemas.openxmlformats.org/wordprocessingml/2006/main" xmlns:w14="http://schemas.microsoft.com/office/word/2010/wordml" xmlns:w15="http://schemas.microsoft.com/office/word/2012/wordml" xmlns:w16cid="http://schemas.microsoft.com/office/word/2016/wordml/cid" xmlns:w16se="http://schemas.microsoft.com/office/word/2015/wordml/symex" xmlns:wpg="http://schemas.microsoft.com/office/word/2010/wordprocessingGroup" xmlns:wpi="http://schemas.microsoft.com/office/word/2010/wordprocessingInk" xmlns:wne="http://schemas.microsoft.com/office/word/2006/wordml" xmlns:wps="http://schemas.microsoft.com/office/word/2010/wordprocessingShape" mc:Ignorable="w14 w15 w16se w16cid wp14">
   <w:body>
     <w:p>
       <w:pPr>
@@ -1511,40 +1511,6 @@
         </w:rPr>
         <w:t>iteration 002</w:t>
       </w:r>
-      <w:r>
-        <w:rPr>
-          <w:rFonts w:ascii="Times New Roman" w:hAnsi="Times New Roman" w:cs="Times New Roman"/>
-          <w:color w:val="ED7D31" w:themeColor="accent2"/>
-          <w:sz w:val="24"/>
-          <w:szCs w:val="24"/>
-        </w:rPr>
-        <w:t xml:space="preserve">, </w:t>
-      </w:r>
-      <w:r>
-        <w:rPr>
-          <w:rFonts w:ascii="Times New Roman" w:hAnsi="Times New Roman" w:cs="Times New Roman"/>
-          <w:sz w:val="24"/>
-          <w:szCs w:val="24"/>
-        </w:rPr>
-        <w:t xml:space="preserve">with possible additions </w:t>
-      </w:r>
-      <w:r>
-        <w:rPr>
-          <w:rFonts w:ascii="Times New Roman" w:hAnsi="Times New Roman" w:cs="Times New Roman"/>
-          <w:sz w:val="24"/>
-          <w:szCs w:val="24"/>
-        </w:rPr>
-        <w:t xml:space="preserve">in </w:t>
-      </w:r>
-      <w:r>
-        <w:rPr>
-          <w:rFonts w:ascii="Times New Roman" w:hAnsi="Times New Roman" w:cs="Times New Roman"/>
-          <w:color w:val="70AD47" w:themeColor="accent6"/>
-          <w:sz w:val="24"/>
-          <w:szCs w:val="24"/>
-        </w:rPr>
-        <w:t>iteration 3</w:t>
-      </w:r>
     </w:p>
     <w:p>
       <w:pPr>
@@ -1848,23 +1814,6 @@
         </w:rPr>
         <w:t>iteration 2</w:t>
       </w:r>
-      <w:r>
-        <w:rPr>
-          <w:rFonts w:ascii="Times New Roman" w:hAnsi="Times New Roman" w:cs="Times New Roman"/>
-          <w:sz w:val="24"/>
-          <w:szCs w:val="24"/>
-        </w:rPr>
-        <w:t xml:space="preserve">, to be completed in </w:t>
-      </w:r>
-      <w:r>
-        <w:rPr>
-          <w:rFonts w:ascii="Times New Roman" w:hAnsi="Times New Roman" w:cs="Times New Roman"/>
-          <w:color w:val="70AD47" w:themeColor="accent6"/>
-          <w:sz w:val="24"/>
-          <w:szCs w:val="24"/>
-        </w:rPr>
-        <w:t>iteration 3</w:t>
-      </w:r>
     </w:p>
     <w:p>
       <w:pPr>
@@ -2166,37 +2115,6 @@
         </w:rPr>
         <w:t>iteration 002</w:t>
       </w:r>
-      <w:r>
-        <w:rPr>
-          <w:rFonts w:ascii="Times New Roman" w:hAnsi="Times New Roman" w:cs="Times New Roman"/>
-          <w:i/>
-          <w:iCs/>
-          <w:sz w:val="24"/>
-          <w:szCs w:val="24"/>
-        </w:rPr>
-        <w:t xml:space="preserve">, </w:t>
-      </w:r>
-      <w:r>
-        <w:rPr>
-          <w:rFonts w:ascii="Times New Roman" w:hAnsi="Times New Roman" w:cs="Times New Roman"/>
-          <w:i/>
-          <w:iCs/>
-          <w:sz w:val="24"/>
-          <w:szCs w:val="24"/>
-        </w:rPr>
-        <w:t xml:space="preserve">to be completed in </w:t>
-      </w:r>
-      <w:r>
-        <w:rPr>
-          <w:rFonts w:ascii="Times New Roman" w:hAnsi="Times New Roman" w:cs="Times New Roman"/>
-          <w:i/>
-          <w:iCs/>
-          <w:color w:val="70AD47" w:themeColor="accent6"/>
-          <w:sz w:val="24"/>
-          <w:szCs w:val="24"/>
-        </w:rPr>
-        <w:t>iteration 3</w:t>
-      </w:r>
     </w:p>
     <w:p>
       <w:pPr>
@@ -2867,16 +2785,7 @@
           <w:szCs w:val="28"/>
           <w:u w:val="single"/>
         </w:rPr>
-        <w:t>Story #</w:t>
-      </w:r>
-      <w:r>
-        <w:rPr>
-          <w:rFonts w:ascii="Times New Roman" w:hAnsi="Times New Roman" w:cs="Times New Roman"/>
-          <w:sz w:val="28"/>
-          <w:szCs w:val="28"/>
-          <w:u w:val="single"/>
-        </w:rPr>
-        <w:t>9</w:t>
+        <w:t>Story #9</w:t>
       </w:r>
     </w:p>
     <w:p>
@@ -3463,16 +3372,7 @@
           <w:szCs w:val="28"/>
           <w:u w:val="single"/>
         </w:rPr>
-        <w:t>Story #1</w:t>
-      </w:r>
-      <w:r>
-        <w:rPr>
-          <w:rFonts w:ascii="Times New Roman" w:hAnsi="Times New Roman" w:cs="Times New Roman"/>
-          <w:sz w:val="28"/>
-          <w:szCs w:val="28"/>
-          <w:u w:val="single"/>
-        </w:rPr>
-        <w:t>1</w:t>
+        <w:t>Story #11</w:t>
       </w:r>
     </w:p>
     <w:p>
@@ -3780,16 +3680,7 @@
           <w:szCs w:val="28"/>
           <w:u w:val="single"/>
         </w:rPr>
-        <w:t>Story #1</w:t>
-      </w:r>
-      <w:r>
-        <w:rPr>
-          <w:rFonts w:ascii="Times New Roman" w:hAnsi="Times New Roman" w:cs="Times New Roman"/>
-          <w:sz w:val="28"/>
-          <w:szCs w:val="28"/>
-          <w:u w:val="single"/>
-        </w:rPr>
-        <w:t>2</w:t>
+        <w:t>Story #12</w:t>
       </w:r>
     </w:p>
     <w:p>
@@ -4045,16 +3936,7 @@
           <w:szCs w:val="28"/>
           <w:u w:val="single"/>
         </w:rPr>
-        <w:t>Story #1</w:t>
-      </w:r>
-      <w:r>
-        <w:rPr>
-          <w:rFonts w:ascii="Times New Roman" w:hAnsi="Times New Roman" w:cs="Times New Roman"/>
-          <w:sz w:val="28"/>
-          <w:szCs w:val="28"/>
-          <w:u w:val="single"/>
-        </w:rPr>
-        <w:t>3</w:t>
+        <w:t>Story #13</w:t>
       </w:r>
     </w:p>
     <w:p>
@@ -4359,16 +4241,7 @@
           <w:szCs w:val="28"/>
           <w:u w:val="single"/>
         </w:rPr>
-        <w:t>Story #</w:t>
-      </w:r>
-      <w:r>
-        <w:rPr>
-          <w:rFonts w:ascii="Times New Roman" w:hAnsi="Times New Roman" w:cs="Times New Roman"/>
-          <w:sz w:val="28"/>
-          <w:szCs w:val="28"/>
-          <w:u w:val="single"/>
-        </w:rPr>
-        <w:t>1</w:t>
+        <w:t>Story #1</w:t>
       </w:r>
       <w:r>
         <w:rPr>
@@ -6358,7 +6231,15 @@
           <w:sz w:val="24"/>
           <w:szCs w:val="24"/>
         </w:rPr>
-        <w:t>The Dashboard is shown with a schedule timetable on the page. The schedule visually represents a weekly calendar, displaying meetings that the user has committed to participate in.</w:t>
+        <w:t>The Dashboard is shown with a schedule timetable on the page. The schedule visually represents a weekly calendar, displaying meetings that the user has committed to participate in</w:t>
+      </w:r>
+      <w:r>
+        <w:rPr>
+          <w:rFonts w:ascii="Times New Roman" w:hAnsi="Times New Roman" w:cs="Times New Roman"/>
+          <w:sz w:val="24"/>
+          <w:szCs w:val="24"/>
+        </w:rPr>
+        <w:t xml:space="preserve"> along with events.</w:t>
       </w:r>
     </w:p>
     <w:p>
@@ -6535,16 +6416,7 @@
           <w:szCs w:val="28"/>
           <w:u w:val="single"/>
         </w:rPr>
-        <w:t>Story #</w:t>
-      </w:r>
-      <w:r>
-        <w:rPr>
-          <w:rFonts w:ascii="Times New Roman" w:hAnsi="Times New Roman" w:cs="Times New Roman"/>
-          <w:sz w:val="28"/>
-          <w:szCs w:val="28"/>
-          <w:u w:val="single"/>
-        </w:rPr>
-        <w:t>20</w:t>
+        <w:t>Story #20</w:t>
       </w:r>
     </w:p>
     <w:p>
@@ -7519,9 +7391,2619 @@
           <w:u w:val="single"/>
         </w:rPr>
         <w:lastRenderedPageBreak/>
-        <w:t>The Database</w:t>
-      </w:r>
-      <w:r>
+        <w:t xml:space="preserve">Velocity Measurement </w:t>
+      </w:r>
+    </w:p>
+    <w:tbl>
+      <w:tblPr>
+        <w:tblStyle w:val="TableGrid"/>
+        <w:tblW w:w="9351" w:type="dxa"/>
+        <w:tblLook w:val="04A0" w:firstRow="1" w:lastRow="0" w:firstColumn="1" w:lastColumn="0" w:noHBand="0" w:noVBand="1"/>
+      </w:tblPr>
+      <w:tblGrid>
+        <w:gridCol w:w="5949"/>
+        <w:gridCol w:w="3402"/>
+      </w:tblGrid>
+      <w:tr>
+        <w:tc>
+          <w:tcPr>
+            <w:tcW w:w="5949" w:type="dxa"/>
+            <w:tcBorders>
+              <w:top w:val="nil"/>
+              <w:left w:val="nil"/>
+              <w:bottom w:val="nil"/>
+              <w:right w:val="nil"/>
+            </w:tcBorders>
+          </w:tcPr>
+          <w:tbl>
+            <w:tblPr>
+              <w:tblStyle w:val="TableGrid"/>
+              <w:tblW w:w="0" w:type="auto"/>
+              <w:tblLook w:val="04A0" w:firstRow="1" w:lastRow="0" w:firstColumn="1" w:lastColumn="0" w:noHBand="0" w:noVBand="1"/>
+            </w:tblPr>
+            <w:tblGrid>
+              <w:gridCol w:w="1246"/>
+              <w:gridCol w:w="1017"/>
+              <w:gridCol w:w="3289"/>
+            </w:tblGrid>
+            <w:tr>
+              <w:tc>
+                <w:tcPr>
+                  <w:tcW w:w="5552" w:type="dxa"/>
+                  <w:gridSpan w:val="3"/>
+                </w:tcPr>
+                <w:p>
+                  <w:pPr>
+                    <w:jc w:val="center"/>
+                    <w:rPr>
+                      <w:rFonts w:ascii="Times New Roman" w:hAnsi="Times New Roman" w:cs="Times New Roman"/>
+                      <w:b/>
+                      <w:bCs/>
+                      <w:i/>
+                      <w:iCs/>
+                      <w:sz w:val="28"/>
+                      <w:szCs w:val="28"/>
+                    </w:rPr>
+                  </w:pPr>
+                  <w:r>
+                    <w:rPr>
+                      <w:rFonts w:ascii="Times New Roman" w:hAnsi="Times New Roman" w:cs="Times New Roman"/>
+                      <w:b/>
+                      <w:bCs/>
+                      <w:i/>
+                      <w:iCs/>
+                      <w:sz w:val="28"/>
+                      <w:szCs w:val="28"/>
+                    </w:rPr>
+                    <w:t>Story Points</w:t>
+                  </w:r>
+                </w:p>
+              </w:tc>
+            </w:tr>
+            <w:tr>
+              <w:tc>
+                <w:tcPr>
+                  <w:tcW w:w="1246" w:type="dxa"/>
+                </w:tcPr>
+                <w:p>
+                  <w:pPr>
+                    <w:jc w:val="center"/>
+                    <w:rPr>
+                      <w:rFonts w:ascii="Times New Roman" w:hAnsi="Times New Roman" w:cs="Times New Roman"/>
+                      <w:b/>
+                      <w:bCs/>
+                      <w:sz w:val="28"/>
+                      <w:szCs w:val="28"/>
+                    </w:rPr>
+                  </w:pPr>
+                  <w:r>
+                    <w:rPr>
+                      <w:rFonts w:ascii="Times New Roman" w:hAnsi="Times New Roman" w:cs="Times New Roman"/>
+                      <w:b/>
+                      <w:bCs/>
+                      <w:sz w:val="28"/>
+                      <w:szCs w:val="28"/>
+                    </w:rPr>
+                    <w:t>Story Number</w:t>
+                  </w:r>
+                </w:p>
+              </w:tc>
+              <w:tc>
+                <w:tcPr>
+                  <w:tcW w:w="1017" w:type="dxa"/>
+                </w:tcPr>
+                <w:p>
+                  <w:pPr>
+                    <w:jc w:val="center"/>
+                    <w:rPr>
+                      <w:rFonts w:ascii="Times New Roman" w:hAnsi="Times New Roman" w:cs="Times New Roman"/>
+                      <w:b/>
+                      <w:bCs/>
+                      <w:sz w:val="28"/>
+                      <w:szCs w:val="28"/>
+                    </w:rPr>
+                  </w:pPr>
+                  <w:r>
+                    <w:rPr>
+                      <w:rFonts w:ascii="Times New Roman" w:hAnsi="Times New Roman" w:cs="Times New Roman"/>
+                      <w:b/>
+                      <w:bCs/>
+                      <w:sz w:val="28"/>
+                      <w:szCs w:val="28"/>
+                    </w:rPr>
+                    <w:t>Points</w:t>
+                  </w:r>
+                </w:p>
+              </w:tc>
+              <w:tc>
+                <w:tcPr>
+                  <w:tcW w:w="3289" w:type="dxa"/>
+                </w:tcPr>
+                <w:p>
+                  <w:pPr>
+                    <w:jc w:val="center"/>
+                    <w:rPr>
+                      <w:rFonts w:ascii="Times New Roman" w:hAnsi="Times New Roman" w:cs="Times New Roman"/>
+                      <w:b/>
+                      <w:bCs/>
+                      <w:sz w:val="28"/>
+                      <w:szCs w:val="28"/>
+                    </w:rPr>
+                  </w:pPr>
+                  <w:r>
+                    <w:rPr>
+                      <w:rFonts w:ascii="Times New Roman" w:hAnsi="Times New Roman" w:cs="Times New Roman"/>
+                      <w:b/>
+                      <w:bCs/>
+                      <w:sz w:val="28"/>
+                      <w:szCs w:val="28"/>
+                    </w:rPr>
+                    <w:t>Iteration</w:t>
+                  </w:r>
+                </w:p>
+              </w:tc>
+            </w:tr>
+            <w:tr>
+              <w:tc>
+                <w:tcPr>
+                  <w:tcW w:w="1246" w:type="dxa"/>
+                </w:tcPr>
+                <w:p>
+                  <w:pPr>
+                    <w:jc w:val="center"/>
+                    <w:rPr>
+                      <w:rFonts w:ascii="Times New Roman" w:hAnsi="Times New Roman" w:cs="Times New Roman"/>
+                      <w:color w:val="4472C4" w:themeColor="accent1"/>
+                      <w:sz w:val="24"/>
+                      <w:szCs w:val="24"/>
+                    </w:rPr>
+                  </w:pPr>
+                  <w:r>
+                    <w:rPr>
+                      <w:rFonts w:ascii="Times New Roman" w:hAnsi="Times New Roman" w:cs="Times New Roman"/>
+                      <w:color w:val="4472C4" w:themeColor="accent1"/>
+                      <w:sz w:val="24"/>
+                      <w:szCs w:val="24"/>
+                    </w:rPr>
+                    <w:t>1</w:t>
+                  </w:r>
+                </w:p>
+              </w:tc>
+              <w:tc>
+                <w:tcPr>
+                  <w:tcW w:w="1017" w:type="dxa"/>
+                </w:tcPr>
+                <w:p>
+                  <w:pPr>
+                    <w:jc w:val="center"/>
+                    <w:rPr>
+                      <w:rFonts w:ascii="Times New Roman" w:hAnsi="Times New Roman" w:cs="Times New Roman"/>
+                      <w:color w:val="4472C4" w:themeColor="accent1"/>
+                      <w:sz w:val="24"/>
+                      <w:szCs w:val="24"/>
+                    </w:rPr>
+                  </w:pPr>
+                  <w:r>
+                    <w:rPr>
+                      <w:rFonts w:ascii="Times New Roman" w:hAnsi="Times New Roman" w:cs="Times New Roman"/>
+                      <w:color w:val="4472C4" w:themeColor="accent1"/>
+                      <w:sz w:val="24"/>
+                      <w:szCs w:val="24"/>
+                    </w:rPr>
+                    <w:t>2</w:t>
+                  </w:r>
+                </w:p>
+              </w:tc>
+              <w:tc>
+                <w:tcPr>
+                  <w:tcW w:w="3289" w:type="dxa"/>
+                </w:tcPr>
+                <w:p>
+                  <w:pPr>
+                    <w:jc w:val="center"/>
+                    <w:rPr>
+                      <w:rFonts w:ascii="Times New Roman" w:hAnsi="Times New Roman" w:cs="Times New Roman"/>
+                      <w:color w:val="4472C4" w:themeColor="accent1"/>
+                      <w:sz w:val="24"/>
+                      <w:szCs w:val="24"/>
+                    </w:rPr>
+                  </w:pPr>
+                  <w:r>
+                    <w:rPr>
+                      <w:rFonts w:ascii="Times New Roman" w:hAnsi="Times New Roman" w:cs="Times New Roman"/>
+                      <w:color w:val="4472C4" w:themeColor="accent1"/>
+                      <w:sz w:val="24"/>
+                      <w:szCs w:val="24"/>
+                    </w:rPr>
+                    <w:t>Iteration 1</w:t>
+                  </w:r>
+                </w:p>
+              </w:tc>
+            </w:tr>
+            <w:tr>
+              <w:tc>
+                <w:tcPr>
+                  <w:tcW w:w="1246" w:type="dxa"/>
+                </w:tcPr>
+                <w:p>
+                  <w:pPr>
+                    <w:jc w:val="center"/>
+                    <w:rPr>
+                      <w:rFonts w:ascii="Times New Roman" w:hAnsi="Times New Roman" w:cs="Times New Roman"/>
+                      <w:color w:val="4472C4" w:themeColor="accent1"/>
+                      <w:sz w:val="24"/>
+                      <w:szCs w:val="24"/>
+                    </w:rPr>
+                  </w:pPr>
+                  <w:r>
+                    <w:rPr>
+                      <w:rFonts w:ascii="Times New Roman" w:hAnsi="Times New Roman" w:cs="Times New Roman"/>
+                      <w:color w:val="4472C4" w:themeColor="accent1"/>
+                      <w:sz w:val="24"/>
+                      <w:szCs w:val="24"/>
+                    </w:rPr>
+                    <w:t>2</w:t>
+                  </w:r>
+                </w:p>
+              </w:tc>
+              <w:tc>
+                <w:tcPr>
+                  <w:tcW w:w="1017" w:type="dxa"/>
+                </w:tcPr>
+                <w:p>
+                  <w:pPr>
+                    <w:jc w:val="center"/>
+                    <w:rPr>
+                      <w:rFonts w:ascii="Times New Roman" w:hAnsi="Times New Roman" w:cs="Times New Roman"/>
+                      <w:color w:val="4472C4" w:themeColor="accent1"/>
+                      <w:sz w:val="24"/>
+                      <w:szCs w:val="24"/>
+                    </w:rPr>
+                  </w:pPr>
+                  <w:r>
+                    <w:rPr>
+                      <w:rFonts w:ascii="Times New Roman" w:hAnsi="Times New Roman" w:cs="Times New Roman"/>
+                      <w:color w:val="4472C4" w:themeColor="accent1"/>
+                      <w:sz w:val="24"/>
+                      <w:szCs w:val="24"/>
+                    </w:rPr>
+                    <w:t>3</w:t>
+                  </w:r>
+                </w:p>
+              </w:tc>
+              <w:tc>
+                <w:tcPr>
+                  <w:tcW w:w="3289" w:type="dxa"/>
+                </w:tcPr>
+                <w:p>
+                  <w:pPr>
+                    <w:jc w:val="center"/>
+                    <w:rPr>
+                      <w:rFonts w:ascii="Times New Roman" w:hAnsi="Times New Roman" w:cs="Times New Roman"/>
+                      <w:color w:val="4472C4" w:themeColor="accent1"/>
+                      <w:sz w:val="24"/>
+                      <w:szCs w:val="24"/>
+                    </w:rPr>
+                  </w:pPr>
+                  <w:r>
+                    <w:rPr>
+                      <w:rFonts w:ascii="Times New Roman" w:hAnsi="Times New Roman" w:cs="Times New Roman"/>
+                      <w:color w:val="4472C4" w:themeColor="accent1"/>
+                      <w:sz w:val="24"/>
+                      <w:szCs w:val="24"/>
+                    </w:rPr>
+                    <w:t>Iteration 1</w:t>
+                  </w:r>
+                </w:p>
+              </w:tc>
+            </w:tr>
+            <w:tr>
+              <w:tc>
+                <w:tcPr>
+                  <w:tcW w:w="1246" w:type="dxa"/>
+                </w:tcPr>
+                <w:p>
+                  <w:pPr>
+                    <w:jc w:val="center"/>
+                    <w:rPr>
+                      <w:rFonts w:ascii="Times New Roman" w:hAnsi="Times New Roman" w:cs="Times New Roman"/>
+                      <w:color w:val="4472C4" w:themeColor="accent1"/>
+                      <w:sz w:val="24"/>
+                      <w:szCs w:val="24"/>
+                    </w:rPr>
+                  </w:pPr>
+                  <w:r>
+                    <w:rPr>
+                      <w:rFonts w:ascii="Times New Roman" w:hAnsi="Times New Roman" w:cs="Times New Roman"/>
+                      <w:color w:val="4472C4" w:themeColor="accent1"/>
+                      <w:sz w:val="24"/>
+                      <w:szCs w:val="24"/>
+                    </w:rPr>
+                    <w:t>3</w:t>
+                  </w:r>
+                </w:p>
+              </w:tc>
+              <w:tc>
+                <w:tcPr>
+                  <w:tcW w:w="1017" w:type="dxa"/>
+                </w:tcPr>
+                <w:p>
+                  <w:pPr>
+                    <w:jc w:val="center"/>
+                    <w:rPr>
+                      <w:rFonts w:ascii="Times New Roman" w:hAnsi="Times New Roman" w:cs="Times New Roman"/>
+                      <w:color w:val="4472C4" w:themeColor="accent1"/>
+                      <w:sz w:val="24"/>
+                      <w:szCs w:val="24"/>
+                    </w:rPr>
+                  </w:pPr>
+                  <w:r>
+                    <w:rPr>
+                      <w:rFonts w:ascii="Times New Roman" w:hAnsi="Times New Roman" w:cs="Times New Roman"/>
+                      <w:color w:val="4472C4" w:themeColor="accent1"/>
+                      <w:sz w:val="24"/>
+                      <w:szCs w:val="24"/>
+                    </w:rPr>
+                    <w:t>3</w:t>
+                  </w:r>
+                </w:p>
+              </w:tc>
+              <w:tc>
+                <w:tcPr>
+                  <w:tcW w:w="3289" w:type="dxa"/>
+                </w:tcPr>
+                <w:p>
+                  <w:pPr>
+                    <w:jc w:val="center"/>
+                    <w:rPr>
+                      <w:rFonts w:ascii="Times New Roman" w:hAnsi="Times New Roman" w:cs="Times New Roman"/>
+                      <w:color w:val="4472C4" w:themeColor="accent1"/>
+                      <w:sz w:val="24"/>
+                      <w:szCs w:val="24"/>
+                    </w:rPr>
+                  </w:pPr>
+                  <w:r>
+                    <w:rPr>
+                      <w:rFonts w:ascii="Times New Roman" w:hAnsi="Times New Roman" w:cs="Times New Roman"/>
+                      <w:color w:val="4472C4" w:themeColor="accent1"/>
+                      <w:sz w:val="24"/>
+                      <w:szCs w:val="24"/>
+                    </w:rPr>
+                    <w:t>Iteration 1</w:t>
+                  </w:r>
+                </w:p>
+              </w:tc>
+            </w:tr>
+            <w:tr>
+              <w:tc>
+                <w:tcPr>
+                  <w:tcW w:w="1246" w:type="dxa"/>
+                </w:tcPr>
+                <w:p>
+                  <w:pPr>
+                    <w:jc w:val="center"/>
+                    <w:rPr>
+                      <w:rFonts w:ascii="Times New Roman" w:hAnsi="Times New Roman" w:cs="Times New Roman"/>
+                      <w:color w:val="ED7D31" w:themeColor="accent2"/>
+                      <w:sz w:val="24"/>
+                      <w:szCs w:val="24"/>
+                    </w:rPr>
+                  </w:pPr>
+                  <w:r>
+                    <w:rPr>
+                      <w:rFonts w:ascii="Times New Roman" w:hAnsi="Times New Roman" w:cs="Times New Roman"/>
+                      <w:color w:val="ED7D31" w:themeColor="accent2"/>
+                      <w:sz w:val="24"/>
+                      <w:szCs w:val="24"/>
+                    </w:rPr>
+                    <w:t>4</w:t>
+                  </w:r>
+                </w:p>
+              </w:tc>
+              <w:tc>
+                <w:tcPr>
+                  <w:tcW w:w="1017" w:type="dxa"/>
+                </w:tcPr>
+                <w:p>
+                  <w:pPr>
+                    <w:jc w:val="center"/>
+                    <w:rPr>
+                      <w:rFonts w:ascii="Times New Roman" w:hAnsi="Times New Roman" w:cs="Times New Roman"/>
+                      <w:color w:val="ED7D31" w:themeColor="accent2"/>
+                      <w:sz w:val="24"/>
+                      <w:szCs w:val="24"/>
+                    </w:rPr>
+                  </w:pPr>
+                  <w:r>
+                    <w:rPr>
+                      <w:rFonts w:ascii="Times New Roman" w:hAnsi="Times New Roman" w:cs="Times New Roman"/>
+                      <w:color w:val="ED7D31" w:themeColor="accent2"/>
+                      <w:sz w:val="24"/>
+                      <w:szCs w:val="24"/>
+                    </w:rPr>
+                    <w:t>3</w:t>
+                  </w:r>
+                </w:p>
+              </w:tc>
+              <w:tc>
+                <w:tcPr>
+                  <w:tcW w:w="3289" w:type="dxa"/>
+                </w:tcPr>
+                <w:p>
+                  <w:pPr>
+                    <w:jc w:val="center"/>
+                    <w:rPr>
+                      <w:rFonts w:ascii="Times New Roman" w:hAnsi="Times New Roman" w:cs="Times New Roman"/>
+                      <w:color w:val="ED7D31" w:themeColor="accent2"/>
+                      <w:sz w:val="24"/>
+                      <w:szCs w:val="24"/>
+                    </w:rPr>
+                  </w:pPr>
+                  <w:r>
+                    <w:rPr>
+                      <w:rFonts w:ascii="Times New Roman" w:hAnsi="Times New Roman" w:cs="Times New Roman"/>
+                      <w:color w:val="ED7D31" w:themeColor="accent2"/>
+                      <w:sz w:val="24"/>
+                      <w:szCs w:val="24"/>
+                    </w:rPr>
+                    <w:t>Iteration 2</w:t>
+                  </w:r>
+                </w:p>
+              </w:tc>
+            </w:tr>
+            <w:tr>
+              <w:tc>
+                <w:tcPr>
+                  <w:tcW w:w="1246" w:type="dxa"/>
+                </w:tcPr>
+                <w:p>
+                  <w:pPr>
+                    <w:jc w:val="center"/>
+                    <w:rPr>
+                      <w:rFonts w:ascii="Times New Roman" w:hAnsi="Times New Roman" w:cs="Times New Roman"/>
+                      <w:color w:val="ED7D31" w:themeColor="accent2"/>
+                      <w:sz w:val="24"/>
+                      <w:szCs w:val="24"/>
+                    </w:rPr>
+                  </w:pPr>
+                  <w:r>
+                    <w:rPr>
+                      <w:rFonts w:ascii="Times New Roman" w:hAnsi="Times New Roman" w:cs="Times New Roman"/>
+                      <w:color w:val="ED7D31" w:themeColor="accent2"/>
+                      <w:sz w:val="24"/>
+                      <w:szCs w:val="24"/>
+                    </w:rPr>
+                    <w:t>5</w:t>
+                  </w:r>
+                </w:p>
+              </w:tc>
+              <w:tc>
+                <w:tcPr>
+                  <w:tcW w:w="1017" w:type="dxa"/>
+                </w:tcPr>
+                <w:p>
+                  <w:pPr>
+                    <w:jc w:val="center"/>
+                    <w:rPr>
+                      <w:rFonts w:ascii="Times New Roman" w:hAnsi="Times New Roman" w:cs="Times New Roman"/>
+                      <w:color w:val="ED7D31" w:themeColor="accent2"/>
+                      <w:sz w:val="24"/>
+                      <w:szCs w:val="24"/>
+                    </w:rPr>
+                  </w:pPr>
+                  <w:r>
+                    <w:rPr>
+                      <w:rFonts w:ascii="Times New Roman" w:hAnsi="Times New Roman" w:cs="Times New Roman"/>
+                      <w:color w:val="ED7D31" w:themeColor="accent2"/>
+                      <w:sz w:val="24"/>
+                      <w:szCs w:val="24"/>
+                    </w:rPr>
+                    <w:t>2</w:t>
+                  </w:r>
+                </w:p>
+              </w:tc>
+              <w:tc>
+                <w:tcPr>
+                  <w:tcW w:w="3289" w:type="dxa"/>
+                </w:tcPr>
+                <w:p>
+                  <w:pPr>
+                    <w:jc w:val="center"/>
+                    <w:rPr>
+                      <w:rFonts w:ascii="Times New Roman" w:hAnsi="Times New Roman" w:cs="Times New Roman"/>
+                      <w:color w:val="ED7D31" w:themeColor="accent2"/>
+                      <w:sz w:val="24"/>
+                      <w:szCs w:val="24"/>
+                    </w:rPr>
+                  </w:pPr>
+                  <w:r>
+                    <w:rPr>
+                      <w:rFonts w:ascii="Times New Roman" w:hAnsi="Times New Roman" w:cs="Times New Roman"/>
+                      <w:color w:val="ED7D31" w:themeColor="accent2"/>
+                      <w:sz w:val="24"/>
+                      <w:szCs w:val="24"/>
+                    </w:rPr>
+                    <w:t>Iteration 2</w:t>
+                  </w:r>
+                </w:p>
+              </w:tc>
+            </w:tr>
+            <w:tr>
+              <w:tc>
+                <w:tcPr>
+                  <w:tcW w:w="1246" w:type="dxa"/>
+                </w:tcPr>
+                <w:p>
+                  <w:pPr>
+                    <w:jc w:val="center"/>
+                    <w:rPr>
+                      <w:rFonts w:ascii="Times New Roman" w:hAnsi="Times New Roman" w:cs="Times New Roman"/>
+                      <w:color w:val="ED7D31" w:themeColor="accent2"/>
+                      <w:sz w:val="24"/>
+                      <w:szCs w:val="24"/>
+                    </w:rPr>
+                  </w:pPr>
+                  <w:r>
+                    <w:rPr>
+                      <w:rFonts w:ascii="Times New Roman" w:hAnsi="Times New Roman" w:cs="Times New Roman"/>
+                      <w:color w:val="ED7D31" w:themeColor="accent2"/>
+                      <w:sz w:val="24"/>
+                      <w:szCs w:val="24"/>
+                    </w:rPr>
+                    <w:t>6</w:t>
+                  </w:r>
+                </w:p>
+              </w:tc>
+              <w:tc>
+                <w:tcPr>
+                  <w:tcW w:w="1017" w:type="dxa"/>
+                </w:tcPr>
+                <w:p>
+                  <w:pPr>
+                    <w:jc w:val="center"/>
+                    <w:rPr>
+                      <w:rFonts w:ascii="Times New Roman" w:hAnsi="Times New Roman" w:cs="Times New Roman"/>
+                      <w:color w:val="ED7D31" w:themeColor="accent2"/>
+                      <w:sz w:val="24"/>
+                      <w:szCs w:val="24"/>
+                    </w:rPr>
+                  </w:pPr>
+                  <w:r>
+                    <w:rPr>
+                      <w:rFonts w:ascii="Times New Roman" w:hAnsi="Times New Roman" w:cs="Times New Roman"/>
+                      <w:color w:val="ED7D31" w:themeColor="accent2"/>
+                      <w:sz w:val="24"/>
+                      <w:szCs w:val="24"/>
+                    </w:rPr>
+                    <w:t>2</w:t>
+                  </w:r>
+                </w:p>
+              </w:tc>
+              <w:tc>
+                <w:tcPr>
+                  <w:tcW w:w="3289" w:type="dxa"/>
+                </w:tcPr>
+                <w:p>
+                  <w:pPr>
+                    <w:jc w:val="center"/>
+                    <w:rPr>
+                      <w:rFonts w:ascii="Times New Roman" w:hAnsi="Times New Roman" w:cs="Times New Roman"/>
+                      <w:color w:val="ED7D31" w:themeColor="accent2"/>
+                      <w:sz w:val="24"/>
+                      <w:szCs w:val="24"/>
+                    </w:rPr>
+                  </w:pPr>
+                  <w:r>
+                    <w:rPr>
+                      <w:rFonts w:ascii="Times New Roman" w:hAnsi="Times New Roman" w:cs="Times New Roman"/>
+                      <w:color w:val="ED7D31" w:themeColor="accent2"/>
+                      <w:sz w:val="24"/>
+                      <w:szCs w:val="24"/>
+                    </w:rPr>
+                    <w:t>Iteration 2</w:t>
+                  </w:r>
+                </w:p>
+              </w:tc>
+            </w:tr>
+            <w:tr>
+              <w:tc>
+                <w:tcPr>
+                  <w:tcW w:w="1246" w:type="dxa"/>
+                </w:tcPr>
+                <w:p>
+                  <w:pPr>
+                    <w:jc w:val="center"/>
+                    <w:rPr>
+                      <w:rFonts w:ascii="Times New Roman" w:hAnsi="Times New Roman" w:cs="Times New Roman"/>
+                      <w:color w:val="ED7D31" w:themeColor="accent2"/>
+                      <w:sz w:val="24"/>
+                      <w:szCs w:val="24"/>
+                    </w:rPr>
+                  </w:pPr>
+                  <w:r>
+                    <w:rPr>
+                      <w:rFonts w:ascii="Times New Roman" w:hAnsi="Times New Roman" w:cs="Times New Roman"/>
+                      <w:color w:val="ED7D31" w:themeColor="accent2"/>
+                      <w:sz w:val="24"/>
+                      <w:szCs w:val="24"/>
+                    </w:rPr>
+                    <w:t>7</w:t>
+                  </w:r>
+                </w:p>
+              </w:tc>
+              <w:tc>
+                <w:tcPr>
+                  <w:tcW w:w="1017" w:type="dxa"/>
+                </w:tcPr>
+                <w:p>
+                  <w:pPr>
+                    <w:jc w:val="center"/>
+                    <w:rPr>
+                      <w:rFonts w:ascii="Times New Roman" w:hAnsi="Times New Roman" w:cs="Times New Roman"/>
+                      <w:color w:val="ED7D31" w:themeColor="accent2"/>
+                      <w:sz w:val="24"/>
+                      <w:szCs w:val="24"/>
+                    </w:rPr>
+                  </w:pPr>
+                  <w:r>
+                    <w:rPr>
+                      <w:rFonts w:ascii="Times New Roman" w:hAnsi="Times New Roman" w:cs="Times New Roman"/>
+                      <w:color w:val="ED7D31" w:themeColor="accent2"/>
+                      <w:sz w:val="24"/>
+                      <w:szCs w:val="24"/>
+                    </w:rPr>
+                    <w:t xml:space="preserve">2 </w:t>
+                  </w:r>
+                  <w:r>
+                    <w:rPr>
+                      <w:rFonts w:ascii="Times New Roman" w:hAnsi="Times New Roman" w:cs="Times New Roman"/>
+                      <w:color w:val="70AD47" w:themeColor="accent6"/>
+                      <w:sz w:val="24"/>
+                      <w:szCs w:val="24"/>
+                    </w:rPr>
+                    <w:t>+ 2</w:t>
+                  </w:r>
+                </w:p>
+              </w:tc>
+              <w:tc>
+                <w:tcPr>
+                  <w:tcW w:w="3289" w:type="dxa"/>
+                </w:tcPr>
+                <w:p>
+                  <w:pPr>
+                    <w:jc w:val="center"/>
+                    <w:rPr>
+                      <w:rFonts w:ascii="Times New Roman" w:hAnsi="Times New Roman" w:cs="Times New Roman"/>
+                      <w:color w:val="ED7D31" w:themeColor="accent2"/>
+                      <w:sz w:val="24"/>
+                      <w:szCs w:val="24"/>
+                    </w:rPr>
+                  </w:pPr>
+                  <w:r>
+                    <w:rPr>
+                      <w:rFonts w:ascii="Times New Roman" w:hAnsi="Times New Roman" w:cs="Times New Roman"/>
+                      <w:color w:val="ED7D31" w:themeColor="accent2"/>
+                      <w:sz w:val="24"/>
+                      <w:szCs w:val="24"/>
+                    </w:rPr>
+                    <w:t xml:space="preserve">Iteration 2 </w:t>
+                  </w:r>
+                  <w:r>
+                    <w:rPr>
+                      <w:rFonts w:ascii="Times New Roman" w:hAnsi="Times New Roman" w:cs="Times New Roman"/>
+                      <w:color w:val="70AD47" w:themeColor="accent6"/>
+                      <w:sz w:val="24"/>
+                      <w:szCs w:val="24"/>
+                    </w:rPr>
+                    <w:t>+ iteration 3</w:t>
+                  </w:r>
+                </w:p>
+              </w:tc>
+            </w:tr>
+            <w:tr>
+              <w:tc>
+                <w:tcPr>
+                  <w:tcW w:w="1246" w:type="dxa"/>
+                </w:tcPr>
+                <w:p>
+                  <w:pPr>
+                    <w:jc w:val="center"/>
+                    <w:rPr>
+                      <w:rFonts w:ascii="Times New Roman" w:hAnsi="Times New Roman" w:cs="Times New Roman"/>
+                      <w:color w:val="ED7D31" w:themeColor="accent2"/>
+                      <w:sz w:val="24"/>
+                      <w:szCs w:val="24"/>
+                    </w:rPr>
+                  </w:pPr>
+                  <w:r>
+                    <w:rPr>
+                      <w:rFonts w:ascii="Times New Roman" w:hAnsi="Times New Roman" w:cs="Times New Roman"/>
+                      <w:color w:val="ED7D31" w:themeColor="accent2"/>
+                      <w:sz w:val="24"/>
+                      <w:szCs w:val="24"/>
+                    </w:rPr>
+                    <w:t>8</w:t>
+                  </w:r>
+                </w:p>
+              </w:tc>
+              <w:tc>
+                <w:tcPr>
+                  <w:tcW w:w="1017" w:type="dxa"/>
+                </w:tcPr>
+                <w:p>
+                  <w:pPr>
+                    <w:jc w:val="center"/>
+                    <w:rPr>
+                      <w:rFonts w:ascii="Times New Roman" w:hAnsi="Times New Roman" w:cs="Times New Roman"/>
+                      <w:color w:val="ED7D31" w:themeColor="accent2"/>
+                      <w:sz w:val="24"/>
+                      <w:szCs w:val="24"/>
+                    </w:rPr>
+                  </w:pPr>
+                  <w:r>
+                    <w:rPr>
+                      <w:rFonts w:ascii="Times New Roman" w:hAnsi="Times New Roman" w:cs="Times New Roman"/>
+                      <w:color w:val="ED7D31" w:themeColor="accent2"/>
+                      <w:sz w:val="24"/>
+                      <w:szCs w:val="24"/>
+                    </w:rPr>
+                    <w:t>2</w:t>
+                  </w:r>
+                </w:p>
+              </w:tc>
+              <w:tc>
+                <w:tcPr>
+                  <w:tcW w:w="3289" w:type="dxa"/>
+                </w:tcPr>
+                <w:p>
+                  <w:pPr>
+                    <w:jc w:val="center"/>
+                    <w:rPr>
+                      <w:rFonts w:ascii="Times New Roman" w:hAnsi="Times New Roman" w:cs="Times New Roman"/>
+                      <w:color w:val="ED7D31" w:themeColor="accent2"/>
+                      <w:sz w:val="24"/>
+                      <w:szCs w:val="24"/>
+                    </w:rPr>
+                  </w:pPr>
+                  <w:r>
+                    <w:rPr>
+                      <w:rFonts w:ascii="Times New Roman" w:hAnsi="Times New Roman" w:cs="Times New Roman"/>
+                      <w:color w:val="ED7D31" w:themeColor="accent2"/>
+                      <w:sz w:val="24"/>
+                      <w:szCs w:val="24"/>
+                    </w:rPr>
+                    <w:t>Iteration 2</w:t>
+                  </w:r>
+                </w:p>
+              </w:tc>
+            </w:tr>
+            <w:tr>
+              <w:tc>
+                <w:tcPr>
+                  <w:tcW w:w="1246" w:type="dxa"/>
+                </w:tcPr>
+                <w:p>
+                  <w:pPr>
+                    <w:jc w:val="center"/>
+                    <w:rPr>
+                      <w:rFonts w:ascii="Times New Roman" w:hAnsi="Times New Roman" w:cs="Times New Roman"/>
+                      <w:color w:val="ED7D31" w:themeColor="accent2"/>
+                      <w:sz w:val="24"/>
+                      <w:szCs w:val="24"/>
+                    </w:rPr>
+                  </w:pPr>
+                  <w:r>
+                    <w:rPr>
+                      <w:rFonts w:ascii="Times New Roman" w:hAnsi="Times New Roman" w:cs="Times New Roman"/>
+                      <w:color w:val="ED7D31" w:themeColor="accent2"/>
+                      <w:sz w:val="24"/>
+                      <w:szCs w:val="24"/>
+                    </w:rPr>
+                    <w:t>9</w:t>
+                  </w:r>
+                </w:p>
+              </w:tc>
+              <w:tc>
+                <w:tcPr>
+                  <w:tcW w:w="1017" w:type="dxa"/>
+                </w:tcPr>
+                <w:p>
+                  <w:pPr>
+                    <w:jc w:val="center"/>
+                    <w:rPr>
+                      <w:rFonts w:ascii="Times New Roman" w:hAnsi="Times New Roman" w:cs="Times New Roman"/>
+                      <w:color w:val="ED7D31" w:themeColor="accent2"/>
+                      <w:sz w:val="24"/>
+                      <w:szCs w:val="24"/>
+                    </w:rPr>
+                  </w:pPr>
+                  <w:r>
+                    <w:rPr>
+                      <w:rFonts w:ascii="Times New Roman" w:hAnsi="Times New Roman" w:cs="Times New Roman"/>
+                      <w:color w:val="ED7D31" w:themeColor="accent2"/>
+                      <w:sz w:val="24"/>
+                      <w:szCs w:val="24"/>
+                    </w:rPr>
+                    <w:t>1</w:t>
+                  </w:r>
+                </w:p>
+              </w:tc>
+              <w:tc>
+                <w:tcPr>
+                  <w:tcW w:w="3289" w:type="dxa"/>
+                </w:tcPr>
+                <w:p>
+                  <w:pPr>
+                    <w:jc w:val="center"/>
+                    <w:rPr>
+                      <w:rFonts w:ascii="Times New Roman" w:hAnsi="Times New Roman" w:cs="Times New Roman"/>
+                      <w:color w:val="ED7D31" w:themeColor="accent2"/>
+                      <w:sz w:val="24"/>
+                      <w:szCs w:val="24"/>
+                    </w:rPr>
+                  </w:pPr>
+                  <w:r>
+                    <w:rPr>
+                      <w:rFonts w:ascii="Times New Roman" w:hAnsi="Times New Roman" w:cs="Times New Roman"/>
+                      <w:color w:val="ED7D31" w:themeColor="accent2"/>
+                      <w:sz w:val="24"/>
+                      <w:szCs w:val="24"/>
+                    </w:rPr>
+                    <w:t>Iteration 2</w:t>
+                  </w:r>
+                </w:p>
+              </w:tc>
+            </w:tr>
+            <w:tr>
+              <w:tc>
+                <w:tcPr>
+                  <w:tcW w:w="1246" w:type="dxa"/>
+                </w:tcPr>
+                <w:p>
+                  <w:pPr>
+                    <w:jc w:val="center"/>
+                    <w:rPr>
+                      <w:rFonts w:ascii="Times New Roman" w:hAnsi="Times New Roman" w:cs="Times New Roman"/>
+                      <w:color w:val="ED7D31" w:themeColor="accent2"/>
+                      <w:sz w:val="24"/>
+                      <w:szCs w:val="24"/>
+                    </w:rPr>
+                  </w:pPr>
+                  <w:r>
+                    <w:rPr>
+                      <w:rFonts w:ascii="Times New Roman" w:hAnsi="Times New Roman" w:cs="Times New Roman"/>
+                      <w:color w:val="ED7D31" w:themeColor="accent2"/>
+                      <w:sz w:val="24"/>
+                      <w:szCs w:val="24"/>
+                    </w:rPr>
+                    <w:t>10</w:t>
+                  </w:r>
+                </w:p>
+              </w:tc>
+              <w:tc>
+                <w:tcPr>
+                  <w:tcW w:w="1017" w:type="dxa"/>
+                </w:tcPr>
+                <w:p>
+                  <w:pPr>
+                    <w:jc w:val="center"/>
+                    <w:rPr>
+                      <w:rFonts w:ascii="Times New Roman" w:hAnsi="Times New Roman" w:cs="Times New Roman"/>
+                      <w:color w:val="ED7D31" w:themeColor="accent2"/>
+                      <w:sz w:val="24"/>
+                      <w:szCs w:val="24"/>
+                    </w:rPr>
+                  </w:pPr>
+                  <w:r>
+                    <w:rPr>
+                      <w:rFonts w:ascii="Times New Roman" w:hAnsi="Times New Roman" w:cs="Times New Roman"/>
+                      <w:color w:val="ED7D31" w:themeColor="accent2"/>
+                      <w:sz w:val="24"/>
+                      <w:szCs w:val="24"/>
+                    </w:rPr>
+                    <w:t xml:space="preserve">2 </w:t>
+                  </w:r>
+                  <w:r>
+                    <w:rPr>
+                      <w:rFonts w:ascii="Times New Roman" w:hAnsi="Times New Roman" w:cs="Times New Roman"/>
+                      <w:color w:val="70AD47" w:themeColor="accent6"/>
+                      <w:sz w:val="24"/>
+                      <w:szCs w:val="24"/>
+                    </w:rPr>
+                    <w:t>+ 3</w:t>
+                  </w:r>
+                </w:p>
+              </w:tc>
+              <w:tc>
+                <w:tcPr>
+                  <w:tcW w:w="3289" w:type="dxa"/>
+                </w:tcPr>
+                <w:p>
+                  <w:pPr>
+                    <w:jc w:val="center"/>
+                    <w:rPr>
+                      <w:rFonts w:ascii="Times New Roman" w:hAnsi="Times New Roman" w:cs="Times New Roman"/>
+                      <w:color w:val="ED7D31" w:themeColor="accent2"/>
+                      <w:sz w:val="24"/>
+                      <w:szCs w:val="24"/>
+                    </w:rPr>
+                  </w:pPr>
+                  <w:r>
+                    <w:rPr>
+                      <w:rFonts w:ascii="Times New Roman" w:hAnsi="Times New Roman" w:cs="Times New Roman"/>
+                      <w:color w:val="ED7D31" w:themeColor="accent2"/>
+                      <w:sz w:val="24"/>
+                      <w:szCs w:val="24"/>
+                    </w:rPr>
+                    <w:t xml:space="preserve">Iteration 2 </w:t>
+                  </w:r>
+                  <w:r>
+                    <w:rPr>
+                      <w:rFonts w:ascii="Times New Roman" w:hAnsi="Times New Roman" w:cs="Times New Roman"/>
+                      <w:color w:val="70AD47" w:themeColor="accent6"/>
+                      <w:sz w:val="24"/>
+                      <w:szCs w:val="24"/>
+                    </w:rPr>
+                    <w:t>+ iteration 3</w:t>
+                  </w:r>
+                </w:p>
+              </w:tc>
+            </w:tr>
+            <w:tr>
+              <w:tc>
+                <w:tcPr>
+                  <w:tcW w:w="1246" w:type="dxa"/>
+                </w:tcPr>
+                <w:p>
+                  <w:pPr>
+                    <w:jc w:val="center"/>
+                    <w:rPr>
+                      <w:rFonts w:ascii="Times New Roman" w:hAnsi="Times New Roman" w:cs="Times New Roman"/>
+                      <w:color w:val="ED7D31" w:themeColor="accent2"/>
+                      <w:sz w:val="24"/>
+                      <w:szCs w:val="24"/>
+                    </w:rPr>
+                  </w:pPr>
+                  <w:r>
+                    <w:rPr>
+                      <w:rFonts w:ascii="Times New Roman" w:hAnsi="Times New Roman" w:cs="Times New Roman"/>
+                      <w:color w:val="ED7D31" w:themeColor="accent2"/>
+                      <w:sz w:val="24"/>
+                      <w:szCs w:val="24"/>
+                    </w:rPr>
+                    <w:t>11</w:t>
+                  </w:r>
+                </w:p>
+              </w:tc>
+              <w:tc>
+                <w:tcPr>
+                  <w:tcW w:w="1017" w:type="dxa"/>
+                </w:tcPr>
+                <w:p>
+                  <w:pPr>
+                    <w:jc w:val="center"/>
+                    <w:rPr>
+                      <w:rFonts w:ascii="Times New Roman" w:hAnsi="Times New Roman" w:cs="Times New Roman"/>
+                      <w:color w:val="ED7D31" w:themeColor="accent2"/>
+                      <w:sz w:val="24"/>
+                      <w:szCs w:val="24"/>
+                    </w:rPr>
+                  </w:pPr>
+                  <w:r>
+                    <w:rPr>
+                      <w:rFonts w:ascii="Times New Roman" w:hAnsi="Times New Roman" w:cs="Times New Roman"/>
+                      <w:color w:val="ED7D31" w:themeColor="accent2"/>
+                      <w:sz w:val="24"/>
+                      <w:szCs w:val="24"/>
+                    </w:rPr>
+                    <w:t>1</w:t>
+                  </w:r>
+                </w:p>
+              </w:tc>
+              <w:tc>
+                <w:tcPr>
+                  <w:tcW w:w="3289" w:type="dxa"/>
+                </w:tcPr>
+                <w:p>
+                  <w:pPr>
+                    <w:jc w:val="center"/>
+                    <w:rPr>
+                      <w:rFonts w:ascii="Times New Roman" w:hAnsi="Times New Roman" w:cs="Times New Roman"/>
+                      <w:color w:val="ED7D31" w:themeColor="accent2"/>
+                      <w:sz w:val="24"/>
+                      <w:szCs w:val="24"/>
+                    </w:rPr>
+                  </w:pPr>
+                  <w:r>
+                    <w:rPr>
+                      <w:rFonts w:ascii="Times New Roman" w:hAnsi="Times New Roman" w:cs="Times New Roman"/>
+                      <w:color w:val="ED7D31" w:themeColor="accent2"/>
+                      <w:sz w:val="24"/>
+                      <w:szCs w:val="24"/>
+                    </w:rPr>
+                    <w:t>Iteration 2</w:t>
+                  </w:r>
+                </w:p>
+              </w:tc>
+            </w:tr>
+            <w:tr>
+              <w:tc>
+                <w:tcPr>
+                  <w:tcW w:w="1246" w:type="dxa"/>
+                </w:tcPr>
+                <w:p>
+                  <w:pPr>
+                    <w:jc w:val="center"/>
+                    <w:rPr>
+                      <w:rFonts w:ascii="Times New Roman" w:hAnsi="Times New Roman" w:cs="Times New Roman"/>
+                      <w:color w:val="ED7D31" w:themeColor="accent2"/>
+                      <w:sz w:val="24"/>
+                      <w:szCs w:val="24"/>
+                    </w:rPr>
+                  </w:pPr>
+                  <w:r>
+                    <w:rPr>
+                      <w:rFonts w:ascii="Times New Roman" w:hAnsi="Times New Roman" w:cs="Times New Roman"/>
+                      <w:color w:val="ED7D31" w:themeColor="accent2"/>
+                      <w:sz w:val="24"/>
+                      <w:szCs w:val="24"/>
+                    </w:rPr>
+                    <w:t>12</w:t>
+                  </w:r>
+                </w:p>
+              </w:tc>
+              <w:tc>
+                <w:tcPr>
+                  <w:tcW w:w="1017" w:type="dxa"/>
+                </w:tcPr>
+                <w:p>
+                  <w:pPr>
+                    <w:jc w:val="center"/>
+                    <w:rPr>
+                      <w:rFonts w:ascii="Times New Roman" w:hAnsi="Times New Roman" w:cs="Times New Roman"/>
+                      <w:color w:val="ED7D31" w:themeColor="accent2"/>
+                      <w:sz w:val="24"/>
+                      <w:szCs w:val="24"/>
+                    </w:rPr>
+                  </w:pPr>
+                  <w:r>
+                    <w:rPr>
+                      <w:rFonts w:ascii="Times New Roman" w:hAnsi="Times New Roman" w:cs="Times New Roman"/>
+                      <w:color w:val="ED7D31" w:themeColor="accent2"/>
+                      <w:sz w:val="24"/>
+                      <w:szCs w:val="24"/>
+                    </w:rPr>
+                    <w:t>3</w:t>
+                  </w:r>
+                </w:p>
+              </w:tc>
+              <w:tc>
+                <w:tcPr>
+                  <w:tcW w:w="3289" w:type="dxa"/>
+                </w:tcPr>
+                <w:p>
+                  <w:pPr>
+                    <w:jc w:val="center"/>
+                    <w:rPr>
+                      <w:rFonts w:ascii="Times New Roman" w:hAnsi="Times New Roman" w:cs="Times New Roman"/>
+                      <w:color w:val="ED7D31" w:themeColor="accent2"/>
+                      <w:sz w:val="24"/>
+                      <w:szCs w:val="24"/>
+                    </w:rPr>
+                  </w:pPr>
+                  <w:r>
+                    <w:rPr>
+                      <w:rFonts w:ascii="Times New Roman" w:hAnsi="Times New Roman" w:cs="Times New Roman"/>
+                      <w:color w:val="ED7D31" w:themeColor="accent2"/>
+                      <w:sz w:val="24"/>
+                      <w:szCs w:val="24"/>
+                    </w:rPr>
+                    <w:t>Iteration 2</w:t>
+                  </w:r>
+                </w:p>
+              </w:tc>
+            </w:tr>
+            <w:tr>
+              <w:tc>
+                <w:tcPr>
+                  <w:tcW w:w="1246" w:type="dxa"/>
+                </w:tcPr>
+                <w:p>
+                  <w:pPr>
+                    <w:jc w:val="center"/>
+                    <w:rPr>
+                      <w:rFonts w:ascii="Times New Roman" w:hAnsi="Times New Roman" w:cs="Times New Roman"/>
+                      <w:color w:val="ED7D31" w:themeColor="accent2"/>
+                      <w:sz w:val="24"/>
+                      <w:szCs w:val="24"/>
+                    </w:rPr>
+                  </w:pPr>
+                  <w:r>
+                    <w:rPr>
+                      <w:rFonts w:ascii="Times New Roman" w:hAnsi="Times New Roman" w:cs="Times New Roman"/>
+                      <w:color w:val="ED7D31" w:themeColor="accent2"/>
+                      <w:sz w:val="24"/>
+                      <w:szCs w:val="24"/>
+                    </w:rPr>
+                    <w:t>13</w:t>
+                  </w:r>
+                </w:p>
+              </w:tc>
+              <w:tc>
+                <w:tcPr>
+                  <w:tcW w:w="1017" w:type="dxa"/>
+                </w:tcPr>
+                <w:p>
+                  <w:pPr>
+                    <w:jc w:val="center"/>
+                    <w:rPr>
+                      <w:rFonts w:ascii="Times New Roman" w:hAnsi="Times New Roman" w:cs="Times New Roman"/>
+                      <w:color w:val="ED7D31" w:themeColor="accent2"/>
+                      <w:sz w:val="24"/>
+                      <w:szCs w:val="24"/>
+                    </w:rPr>
+                  </w:pPr>
+                  <w:r>
+                    <w:rPr>
+                      <w:rFonts w:ascii="Times New Roman" w:hAnsi="Times New Roman" w:cs="Times New Roman"/>
+                      <w:color w:val="ED7D31" w:themeColor="accent2"/>
+                      <w:sz w:val="24"/>
+                      <w:szCs w:val="24"/>
+                    </w:rPr>
+                    <w:t>1</w:t>
+                  </w:r>
+                </w:p>
+              </w:tc>
+              <w:tc>
+                <w:tcPr>
+                  <w:tcW w:w="3289" w:type="dxa"/>
+                </w:tcPr>
+                <w:p>
+                  <w:pPr>
+                    <w:jc w:val="center"/>
+                    <w:rPr>
+                      <w:rFonts w:ascii="Times New Roman" w:hAnsi="Times New Roman" w:cs="Times New Roman"/>
+                      <w:color w:val="ED7D31" w:themeColor="accent2"/>
+                      <w:sz w:val="24"/>
+                      <w:szCs w:val="24"/>
+                    </w:rPr>
+                  </w:pPr>
+                  <w:r>
+                    <w:rPr>
+                      <w:rFonts w:ascii="Times New Roman" w:hAnsi="Times New Roman" w:cs="Times New Roman"/>
+                      <w:color w:val="ED7D31" w:themeColor="accent2"/>
+                      <w:sz w:val="24"/>
+                      <w:szCs w:val="24"/>
+                    </w:rPr>
+                    <w:t>Iteration 2</w:t>
+                  </w:r>
+                </w:p>
+              </w:tc>
+            </w:tr>
+            <w:tr>
+              <w:tc>
+                <w:tcPr>
+                  <w:tcW w:w="1246" w:type="dxa"/>
+                </w:tcPr>
+                <w:p>
+                  <w:pPr>
+                    <w:jc w:val="center"/>
+                    <w:rPr>
+                      <w:rFonts w:ascii="Times New Roman" w:hAnsi="Times New Roman" w:cs="Times New Roman"/>
+                      <w:color w:val="70AD47" w:themeColor="accent6"/>
+                      <w:sz w:val="24"/>
+                      <w:szCs w:val="24"/>
+                    </w:rPr>
+                  </w:pPr>
+                  <w:r>
+                    <w:rPr>
+                      <w:rFonts w:ascii="Times New Roman" w:hAnsi="Times New Roman" w:cs="Times New Roman"/>
+                      <w:color w:val="70AD47" w:themeColor="accent6"/>
+                      <w:sz w:val="24"/>
+                      <w:szCs w:val="24"/>
+                    </w:rPr>
+                    <w:t>14</w:t>
+                  </w:r>
+                </w:p>
+              </w:tc>
+              <w:tc>
+                <w:tcPr>
+                  <w:tcW w:w="1017" w:type="dxa"/>
+                </w:tcPr>
+                <w:p>
+                  <w:pPr>
+                    <w:jc w:val="center"/>
+                    <w:rPr>
+                      <w:rFonts w:ascii="Times New Roman" w:hAnsi="Times New Roman" w:cs="Times New Roman"/>
+                      <w:color w:val="70AD47" w:themeColor="accent6"/>
+                      <w:sz w:val="24"/>
+                      <w:szCs w:val="24"/>
+                    </w:rPr>
+                  </w:pPr>
+                  <w:r>
+                    <w:rPr>
+                      <w:rFonts w:ascii="Times New Roman" w:hAnsi="Times New Roman" w:cs="Times New Roman"/>
+                      <w:color w:val="70AD47" w:themeColor="accent6"/>
+                      <w:sz w:val="24"/>
+                      <w:szCs w:val="24"/>
+                    </w:rPr>
+                    <w:t>5</w:t>
+                  </w:r>
+                </w:p>
+              </w:tc>
+              <w:tc>
+                <w:tcPr>
+                  <w:tcW w:w="3289" w:type="dxa"/>
+                </w:tcPr>
+                <w:p>
+                  <w:pPr>
+                    <w:jc w:val="center"/>
+                    <w:rPr>
+                      <w:rFonts w:ascii="Times New Roman" w:hAnsi="Times New Roman" w:cs="Times New Roman"/>
+                      <w:color w:val="70AD47" w:themeColor="accent6"/>
+                      <w:sz w:val="24"/>
+                      <w:szCs w:val="24"/>
+                    </w:rPr>
+                  </w:pPr>
+                  <w:r>
+                    <w:rPr>
+                      <w:rFonts w:ascii="Times New Roman" w:hAnsi="Times New Roman" w:cs="Times New Roman"/>
+                      <w:color w:val="70AD47" w:themeColor="accent6"/>
+                      <w:sz w:val="24"/>
+                      <w:szCs w:val="24"/>
+                    </w:rPr>
+                    <w:t>Iteration 3</w:t>
+                  </w:r>
+                </w:p>
+              </w:tc>
+            </w:tr>
+            <w:tr>
+              <w:tc>
+                <w:tcPr>
+                  <w:tcW w:w="1246" w:type="dxa"/>
+                </w:tcPr>
+                <w:p>
+                  <w:pPr>
+                    <w:jc w:val="center"/>
+                    <w:rPr>
+                      <w:rFonts w:ascii="Times New Roman" w:hAnsi="Times New Roman" w:cs="Times New Roman"/>
+                      <w:color w:val="70AD47" w:themeColor="accent6"/>
+                      <w:sz w:val="24"/>
+                      <w:szCs w:val="24"/>
+                    </w:rPr>
+                  </w:pPr>
+                  <w:r>
+                    <w:rPr>
+                      <w:rFonts w:ascii="Times New Roman" w:hAnsi="Times New Roman" w:cs="Times New Roman"/>
+                      <w:color w:val="70AD47" w:themeColor="accent6"/>
+                      <w:sz w:val="24"/>
+                      <w:szCs w:val="24"/>
+                    </w:rPr>
+                    <w:t>15</w:t>
+                  </w:r>
+                </w:p>
+              </w:tc>
+              <w:tc>
+                <w:tcPr>
+                  <w:tcW w:w="1017" w:type="dxa"/>
+                </w:tcPr>
+                <w:p>
+                  <w:pPr>
+                    <w:jc w:val="center"/>
+                    <w:rPr>
+                      <w:rFonts w:ascii="Times New Roman" w:hAnsi="Times New Roman" w:cs="Times New Roman"/>
+                      <w:color w:val="70AD47" w:themeColor="accent6"/>
+                      <w:sz w:val="24"/>
+                      <w:szCs w:val="24"/>
+                    </w:rPr>
+                  </w:pPr>
+                  <w:r>
+                    <w:rPr>
+                      <w:rFonts w:ascii="Times New Roman" w:hAnsi="Times New Roman" w:cs="Times New Roman"/>
+                      <w:color w:val="70AD47" w:themeColor="accent6"/>
+                      <w:sz w:val="24"/>
+                      <w:szCs w:val="24"/>
+                    </w:rPr>
+                    <w:t>2</w:t>
+                  </w:r>
+                </w:p>
+              </w:tc>
+              <w:tc>
+                <w:tcPr>
+                  <w:tcW w:w="3289" w:type="dxa"/>
+                </w:tcPr>
+                <w:p>
+                  <w:pPr>
+                    <w:jc w:val="center"/>
+                    <w:rPr>
+                      <w:rFonts w:ascii="Times New Roman" w:hAnsi="Times New Roman" w:cs="Times New Roman"/>
+                      <w:color w:val="70AD47" w:themeColor="accent6"/>
+                      <w:sz w:val="24"/>
+                      <w:szCs w:val="24"/>
+                    </w:rPr>
+                  </w:pPr>
+                  <w:r>
+                    <w:rPr>
+                      <w:rFonts w:ascii="Times New Roman" w:hAnsi="Times New Roman" w:cs="Times New Roman"/>
+                      <w:color w:val="70AD47" w:themeColor="accent6"/>
+                      <w:sz w:val="24"/>
+                      <w:szCs w:val="24"/>
+                    </w:rPr>
+                    <w:t>Iteration 3</w:t>
+                  </w:r>
+                </w:p>
+              </w:tc>
+            </w:tr>
+            <w:tr>
+              <w:tc>
+                <w:tcPr>
+                  <w:tcW w:w="1246" w:type="dxa"/>
+                </w:tcPr>
+                <w:p>
+                  <w:pPr>
+                    <w:jc w:val="center"/>
+                    <w:rPr>
+                      <w:rFonts w:ascii="Times New Roman" w:hAnsi="Times New Roman" w:cs="Times New Roman"/>
+                      <w:color w:val="70AD47" w:themeColor="accent6"/>
+                      <w:sz w:val="24"/>
+                      <w:szCs w:val="24"/>
+                    </w:rPr>
+                  </w:pPr>
+                  <w:r>
+                    <w:rPr>
+                      <w:rFonts w:ascii="Times New Roman" w:hAnsi="Times New Roman" w:cs="Times New Roman"/>
+                      <w:color w:val="70AD47" w:themeColor="accent6"/>
+                      <w:sz w:val="24"/>
+                      <w:szCs w:val="24"/>
+                    </w:rPr>
+                    <w:t>16</w:t>
+                  </w:r>
+                </w:p>
+              </w:tc>
+              <w:tc>
+                <w:tcPr>
+                  <w:tcW w:w="1017" w:type="dxa"/>
+                </w:tcPr>
+                <w:p>
+                  <w:pPr>
+                    <w:jc w:val="center"/>
+                    <w:rPr>
+                      <w:rFonts w:ascii="Times New Roman" w:hAnsi="Times New Roman" w:cs="Times New Roman"/>
+                      <w:color w:val="70AD47" w:themeColor="accent6"/>
+                      <w:sz w:val="24"/>
+                      <w:szCs w:val="24"/>
+                    </w:rPr>
+                  </w:pPr>
+                  <w:r>
+                    <w:rPr>
+                      <w:rFonts w:ascii="Times New Roman" w:hAnsi="Times New Roman" w:cs="Times New Roman"/>
+                      <w:color w:val="70AD47" w:themeColor="accent6"/>
+                      <w:sz w:val="24"/>
+                      <w:szCs w:val="24"/>
+                    </w:rPr>
+                    <w:t>4</w:t>
+                  </w:r>
+                </w:p>
+              </w:tc>
+              <w:tc>
+                <w:tcPr>
+                  <w:tcW w:w="3289" w:type="dxa"/>
+                </w:tcPr>
+                <w:p>
+                  <w:pPr>
+                    <w:jc w:val="center"/>
+                    <w:rPr>
+                      <w:rFonts w:ascii="Times New Roman" w:hAnsi="Times New Roman" w:cs="Times New Roman"/>
+                      <w:color w:val="70AD47" w:themeColor="accent6"/>
+                      <w:sz w:val="24"/>
+                      <w:szCs w:val="24"/>
+                    </w:rPr>
+                  </w:pPr>
+                  <w:r>
+                    <w:rPr>
+                      <w:rFonts w:ascii="Times New Roman" w:hAnsi="Times New Roman" w:cs="Times New Roman"/>
+                      <w:color w:val="70AD47" w:themeColor="accent6"/>
+                      <w:sz w:val="24"/>
+                      <w:szCs w:val="24"/>
+                    </w:rPr>
+                    <w:t>Iteration 3</w:t>
+                  </w:r>
+                </w:p>
+              </w:tc>
+            </w:tr>
+            <w:tr>
+              <w:tc>
+                <w:tcPr>
+                  <w:tcW w:w="1246" w:type="dxa"/>
+                </w:tcPr>
+                <w:p>
+                  <w:pPr>
+                    <w:jc w:val="center"/>
+                    <w:rPr>
+                      <w:rFonts w:ascii="Times New Roman" w:hAnsi="Times New Roman" w:cs="Times New Roman"/>
+                      <w:color w:val="70AD47" w:themeColor="accent6"/>
+                      <w:sz w:val="24"/>
+                      <w:szCs w:val="24"/>
+                    </w:rPr>
+                  </w:pPr>
+                  <w:r>
+                    <w:rPr>
+                      <w:rFonts w:ascii="Times New Roman" w:hAnsi="Times New Roman" w:cs="Times New Roman"/>
+                      <w:color w:val="70AD47" w:themeColor="accent6"/>
+                      <w:sz w:val="24"/>
+                      <w:szCs w:val="24"/>
+                    </w:rPr>
+                    <w:t>17</w:t>
+                  </w:r>
+                </w:p>
+              </w:tc>
+              <w:tc>
+                <w:tcPr>
+                  <w:tcW w:w="1017" w:type="dxa"/>
+                </w:tcPr>
+                <w:p>
+                  <w:pPr>
+                    <w:jc w:val="center"/>
+                    <w:rPr>
+                      <w:rFonts w:ascii="Times New Roman" w:hAnsi="Times New Roman" w:cs="Times New Roman"/>
+                      <w:color w:val="70AD47" w:themeColor="accent6"/>
+                      <w:sz w:val="24"/>
+                      <w:szCs w:val="24"/>
+                    </w:rPr>
+                  </w:pPr>
+                  <w:r>
+                    <w:rPr>
+                      <w:rFonts w:ascii="Times New Roman" w:hAnsi="Times New Roman" w:cs="Times New Roman"/>
+                      <w:color w:val="70AD47" w:themeColor="accent6"/>
+                      <w:sz w:val="24"/>
+                      <w:szCs w:val="24"/>
+                    </w:rPr>
+                    <w:t>2</w:t>
+                  </w:r>
+                </w:p>
+              </w:tc>
+              <w:tc>
+                <w:tcPr>
+                  <w:tcW w:w="3289" w:type="dxa"/>
+                </w:tcPr>
+                <w:p>
+                  <w:pPr>
+                    <w:jc w:val="center"/>
+                    <w:rPr>
+                      <w:rFonts w:ascii="Times New Roman" w:hAnsi="Times New Roman" w:cs="Times New Roman"/>
+                      <w:color w:val="70AD47" w:themeColor="accent6"/>
+                      <w:sz w:val="24"/>
+                      <w:szCs w:val="24"/>
+                    </w:rPr>
+                  </w:pPr>
+                  <w:r>
+                    <w:rPr>
+                      <w:rFonts w:ascii="Times New Roman" w:hAnsi="Times New Roman" w:cs="Times New Roman"/>
+                      <w:color w:val="70AD47" w:themeColor="accent6"/>
+                      <w:sz w:val="24"/>
+                      <w:szCs w:val="24"/>
+                    </w:rPr>
+                    <w:t>Iteration 3</w:t>
+                  </w:r>
+                </w:p>
+              </w:tc>
+            </w:tr>
+            <w:tr>
+              <w:tc>
+                <w:tcPr>
+                  <w:tcW w:w="1246" w:type="dxa"/>
+                </w:tcPr>
+                <w:p>
+                  <w:pPr>
+                    <w:jc w:val="center"/>
+                    <w:rPr>
+                      <w:rFonts w:ascii="Times New Roman" w:hAnsi="Times New Roman" w:cs="Times New Roman"/>
+                      <w:color w:val="70AD47" w:themeColor="accent6"/>
+                      <w:sz w:val="24"/>
+                      <w:szCs w:val="24"/>
+                    </w:rPr>
+                  </w:pPr>
+                  <w:r>
+                    <w:rPr>
+                      <w:rFonts w:ascii="Times New Roman" w:hAnsi="Times New Roman" w:cs="Times New Roman"/>
+                      <w:color w:val="70AD47" w:themeColor="accent6"/>
+                      <w:sz w:val="24"/>
+                      <w:szCs w:val="24"/>
+                    </w:rPr>
+                    <w:t>18</w:t>
+                  </w:r>
+                </w:p>
+              </w:tc>
+              <w:tc>
+                <w:tcPr>
+                  <w:tcW w:w="1017" w:type="dxa"/>
+                </w:tcPr>
+                <w:p>
+                  <w:pPr>
+                    <w:jc w:val="center"/>
+                    <w:rPr>
+                      <w:rFonts w:ascii="Times New Roman" w:hAnsi="Times New Roman" w:cs="Times New Roman"/>
+                      <w:color w:val="70AD47" w:themeColor="accent6"/>
+                      <w:sz w:val="24"/>
+                      <w:szCs w:val="24"/>
+                    </w:rPr>
+                  </w:pPr>
+                  <w:r>
+                    <w:rPr>
+                      <w:rFonts w:ascii="Times New Roman" w:hAnsi="Times New Roman" w:cs="Times New Roman"/>
+                      <w:color w:val="70AD47" w:themeColor="accent6"/>
+                      <w:sz w:val="24"/>
+                      <w:szCs w:val="24"/>
+                    </w:rPr>
+                    <w:t>1</w:t>
+                  </w:r>
+                </w:p>
+              </w:tc>
+              <w:tc>
+                <w:tcPr>
+                  <w:tcW w:w="3289" w:type="dxa"/>
+                </w:tcPr>
+                <w:p>
+                  <w:pPr>
+                    <w:jc w:val="center"/>
+                    <w:rPr>
+                      <w:rFonts w:ascii="Times New Roman" w:hAnsi="Times New Roman" w:cs="Times New Roman"/>
+                      <w:color w:val="70AD47" w:themeColor="accent6"/>
+                      <w:sz w:val="24"/>
+                      <w:szCs w:val="24"/>
+                    </w:rPr>
+                  </w:pPr>
+                  <w:r>
+                    <w:rPr>
+                      <w:rFonts w:ascii="Times New Roman" w:hAnsi="Times New Roman" w:cs="Times New Roman"/>
+                      <w:color w:val="70AD47" w:themeColor="accent6"/>
+                      <w:sz w:val="24"/>
+                      <w:szCs w:val="24"/>
+                    </w:rPr>
+                    <w:t>Iteration 3</w:t>
+                  </w:r>
+                </w:p>
+              </w:tc>
+            </w:tr>
+            <w:tr>
+              <w:tc>
+                <w:tcPr>
+                  <w:tcW w:w="1246" w:type="dxa"/>
+                </w:tcPr>
+                <w:p>
+                  <w:pPr>
+                    <w:jc w:val="center"/>
+                    <w:rPr>
+                      <w:rFonts w:ascii="Times New Roman" w:hAnsi="Times New Roman" w:cs="Times New Roman"/>
+                      <w:color w:val="70AD47" w:themeColor="accent6"/>
+                      <w:sz w:val="24"/>
+                      <w:szCs w:val="24"/>
+                    </w:rPr>
+                  </w:pPr>
+                  <w:r>
+                    <w:rPr>
+                      <w:rFonts w:ascii="Times New Roman" w:hAnsi="Times New Roman" w:cs="Times New Roman"/>
+                      <w:color w:val="70AD47" w:themeColor="accent6"/>
+                      <w:sz w:val="24"/>
+                      <w:szCs w:val="24"/>
+                    </w:rPr>
+                    <w:t>19</w:t>
+                  </w:r>
+                </w:p>
+              </w:tc>
+              <w:tc>
+                <w:tcPr>
+                  <w:tcW w:w="1017" w:type="dxa"/>
+                </w:tcPr>
+                <w:p>
+                  <w:pPr>
+                    <w:jc w:val="center"/>
+                    <w:rPr>
+                      <w:rFonts w:ascii="Times New Roman" w:hAnsi="Times New Roman" w:cs="Times New Roman"/>
+                      <w:color w:val="70AD47" w:themeColor="accent6"/>
+                      <w:sz w:val="24"/>
+                      <w:szCs w:val="24"/>
+                    </w:rPr>
+                  </w:pPr>
+                  <w:r>
+                    <w:rPr>
+                      <w:rFonts w:ascii="Times New Roman" w:hAnsi="Times New Roman" w:cs="Times New Roman"/>
+                      <w:color w:val="70AD47" w:themeColor="accent6"/>
+                      <w:sz w:val="24"/>
+                      <w:szCs w:val="24"/>
+                    </w:rPr>
+                    <w:t>6</w:t>
+                  </w:r>
+                </w:p>
+              </w:tc>
+              <w:tc>
+                <w:tcPr>
+                  <w:tcW w:w="3289" w:type="dxa"/>
+                </w:tcPr>
+                <w:p>
+                  <w:pPr>
+                    <w:jc w:val="center"/>
+                    <w:rPr>
+                      <w:rFonts w:ascii="Times New Roman" w:hAnsi="Times New Roman" w:cs="Times New Roman"/>
+                      <w:color w:val="70AD47" w:themeColor="accent6"/>
+                      <w:sz w:val="24"/>
+                      <w:szCs w:val="24"/>
+                    </w:rPr>
+                  </w:pPr>
+                  <w:r>
+                    <w:rPr>
+                      <w:rFonts w:ascii="Times New Roman" w:hAnsi="Times New Roman" w:cs="Times New Roman"/>
+                      <w:color w:val="70AD47" w:themeColor="accent6"/>
+                      <w:sz w:val="24"/>
+                      <w:szCs w:val="24"/>
+                    </w:rPr>
+                    <w:t>Iteration 3</w:t>
+                  </w:r>
+                </w:p>
+              </w:tc>
+            </w:tr>
+            <w:tr>
+              <w:tc>
+                <w:tcPr>
+                  <w:tcW w:w="1246" w:type="dxa"/>
+                </w:tcPr>
+                <w:p>
+                  <w:pPr>
+                    <w:jc w:val="center"/>
+                    <w:rPr>
+                      <w:rFonts w:ascii="Times New Roman" w:hAnsi="Times New Roman" w:cs="Times New Roman"/>
+                      <w:color w:val="70AD47" w:themeColor="accent6"/>
+                      <w:sz w:val="24"/>
+                      <w:szCs w:val="24"/>
+                    </w:rPr>
+                  </w:pPr>
+                  <w:r>
+                    <w:rPr>
+                      <w:rFonts w:ascii="Times New Roman" w:hAnsi="Times New Roman" w:cs="Times New Roman"/>
+                      <w:color w:val="70AD47" w:themeColor="accent6"/>
+                      <w:sz w:val="24"/>
+                      <w:szCs w:val="24"/>
+                    </w:rPr>
+                    <w:t>20</w:t>
+                  </w:r>
+                </w:p>
+              </w:tc>
+              <w:tc>
+                <w:tcPr>
+                  <w:tcW w:w="1017" w:type="dxa"/>
+                </w:tcPr>
+                <w:p>
+                  <w:pPr>
+                    <w:jc w:val="center"/>
+                    <w:rPr>
+                      <w:rFonts w:ascii="Times New Roman" w:hAnsi="Times New Roman" w:cs="Times New Roman"/>
+                      <w:color w:val="70AD47" w:themeColor="accent6"/>
+                      <w:sz w:val="24"/>
+                      <w:szCs w:val="24"/>
+                    </w:rPr>
+                  </w:pPr>
+                  <w:r>
+                    <w:rPr>
+                      <w:rFonts w:ascii="Times New Roman" w:hAnsi="Times New Roman" w:cs="Times New Roman"/>
+                      <w:color w:val="70AD47" w:themeColor="accent6"/>
+                      <w:sz w:val="24"/>
+                      <w:szCs w:val="24"/>
+                    </w:rPr>
+                    <w:t>5</w:t>
+                  </w:r>
+                </w:p>
+              </w:tc>
+              <w:tc>
+                <w:tcPr>
+                  <w:tcW w:w="3289" w:type="dxa"/>
+                </w:tcPr>
+                <w:p>
+                  <w:pPr>
+                    <w:jc w:val="center"/>
+                    <w:rPr>
+                      <w:rFonts w:ascii="Times New Roman" w:hAnsi="Times New Roman" w:cs="Times New Roman"/>
+                      <w:color w:val="70AD47" w:themeColor="accent6"/>
+                      <w:sz w:val="24"/>
+                      <w:szCs w:val="24"/>
+                    </w:rPr>
+                  </w:pPr>
+                  <w:r>
+                    <w:rPr>
+                      <w:rFonts w:ascii="Times New Roman" w:hAnsi="Times New Roman" w:cs="Times New Roman"/>
+                      <w:color w:val="70AD47" w:themeColor="accent6"/>
+                      <w:sz w:val="24"/>
+                      <w:szCs w:val="24"/>
+                    </w:rPr>
+                    <w:t>Iteration 3</w:t>
+                  </w:r>
+                </w:p>
+              </w:tc>
+            </w:tr>
+            <w:tr>
+              <w:tc>
+                <w:tcPr>
+                  <w:tcW w:w="1246" w:type="dxa"/>
+                </w:tcPr>
+                <w:p>
+                  <w:pPr>
+                    <w:jc w:val="center"/>
+                    <w:rPr>
+                      <w:rFonts w:ascii="Times New Roman" w:hAnsi="Times New Roman" w:cs="Times New Roman"/>
+                      <w:sz w:val="24"/>
+                      <w:szCs w:val="24"/>
+                    </w:rPr>
+                  </w:pPr>
+                  <w:r>
+                    <w:rPr>
+                      <w:rFonts w:ascii="Times New Roman" w:hAnsi="Times New Roman" w:cs="Times New Roman"/>
+                      <w:sz w:val="24"/>
+                      <w:szCs w:val="24"/>
+                    </w:rPr>
+                    <w:t>21</w:t>
+                  </w:r>
+                </w:p>
+              </w:tc>
+              <w:tc>
+                <w:tcPr>
+                  <w:tcW w:w="1017" w:type="dxa"/>
+                </w:tcPr>
+                <w:p>
+                  <w:pPr>
+                    <w:jc w:val="center"/>
+                    <w:rPr>
+                      <w:rFonts w:ascii="Times New Roman" w:hAnsi="Times New Roman" w:cs="Times New Roman"/>
+                      <w:sz w:val="24"/>
+                      <w:szCs w:val="24"/>
+                    </w:rPr>
+                  </w:pPr>
+                </w:p>
+              </w:tc>
+              <w:tc>
+                <w:tcPr>
+                  <w:tcW w:w="3289" w:type="dxa"/>
+                </w:tcPr>
+                <w:p>
+                  <w:pPr>
+                    <w:jc w:val="center"/>
+                    <w:rPr>
+                      <w:rFonts w:ascii="Times New Roman" w:hAnsi="Times New Roman" w:cs="Times New Roman"/>
+                      <w:sz w:val="24"/>
+                      <w:szCs w:val="24"/>
+                    </w:rPr>
+                  </w:pPr>
+                </w:p>
+              </w:tc>
+            </w:tr>
+            <w:tr>
+              <w:tc>
+                <w:tcPr>
+                  <w:tcW w:w="1246" w:type="dxa"/>
+                </w:tcPr>
+                <w:p>
+                  <w:pPr>
+                    <w:jc w:val="center"/>
+                    <w:rPr>
+                      <w:rFonts w:ascii="Times New Roman" w:hAnsi="Times New Roman" w:cs="Times New Roman"/>
+                      <w:sz w:val="24"/>
+                      <w:szCs w:val="24"/>
+                    </w:rPr>
+                  </w:pPr>
+                  <w:r>
+                    <w:rPr>
+                      <w:rFonts w:ascii="Times New Roman" w:hAnsi="Times New Roman" w:cs="Times New Roman"/>
+                      <w:sz w:val="24"/>
+                      <w:szCs w:val="24"/>
+                    </w:rPr>
+                    <w:t>22</w:t>
+                  </w:r>
+                </w:p>
+              </w:tc>
+              <w:tc>
+                <w:tcPr>
+                  <w:tcW w:w="1017" w:type="dxa"/>
+                </w:tcPr>
+                <w:p>
+                  <w:pPr>
+                    <w:jc w:val="center"/>
+                    <w:rPr>
+                      <w:rFonts w:ascii="Times New Roman" w:hAnsi="Times New Roman" w:cs="Times New Roman"/>
+                      <w:sz w:val="24"/>
+                      <w:szCs w:val="24"/>
+                    </w:rPr>
+                  </w:pPr>
+                </w:p>
+              </w:tc>
+              <w:tc>
+                <w:tcPr>
+                  <w:tcW w:w="3289" w:type="dxa"/>
+                </w:tcPr>
+                <w:p>
+                  <w:pPr>
+                    <w:jc w:val="center"/>
+                    <w:rPr>
+                      <w:rFonts w:ascii="Times New Roman" w:hAnsi="Times New Roman" w:cs="Times New Roman"/>
+                      <w:sz w:val="24"/>
+                      <w:szCs w:val="24"/>
+                    </w:rPr>
+                  </w:pPr>
+                </w:p>
+              </w:tc>
+            </w:tr>
+            <w:tr>
+              <w:tc>
+                <w:tcPr>
+                  <w:tcW w:w="1246" w:type="dxa"/>
+                </w:tcPr>
+                <w:p>
+                  <w:pPr>
+                    <w:jc w:val="center"/>
+                    <w:rPr>
+                      <w:rFonts w:ascii="Times New Roman" w:hAnsi="Times New Roman" w:cs="Times New Roman"/>
+                      <w:sz w:val="24"/>
+                      <w:szCs w:val="24"/>
+                    </w:rPr>
+                  </w:pPr>
+                  <w:r>
+                    <w:rPr>
+                      <w:rFonts w:ascii="Times New Roman" w:hAnsi="Times New Roman" w:cs="Times New Roman"/>
+                      <w:sz w:val="24"/>
+                      <w:szCs w:val="24"/>
+                    </w:rPr>
+                    <w:t>23</w:t>
+                  </w:r>
+                </w:p>
+              </w:tc>
+              <w:tc>
+                <w:tcPr>
+                  <w:tcW w:w="1017" w:type="dxa"/>
+                </w:tcPr>
+                <w:p>
+                  <w:pPr>
+                    <w:jc w:val="center"/>
+                    <w:rPr>
+                      <w:rFonts w:ascii="Times New Roman" w:hAnsi="Times New Roman" w:cs="Times New Roman"/>
+                      <w:sz w:val="24"/>
+                      <w:szCs w:val="24"/>
+                    </w:rPr>
+                  </w:pPr>
+                </w:p>
+              </w:tc>
+              <w:tc>
+                <w:tcPr>
+                  <w:tcW w:w="3289" w:type="dxa"/>
+                </w:tcPr>
+                <w:p>
+                  <w:pPr>
+                    <w:jc w:val="center"/>
+                    <w:rPr>
+                      <w:rFonts w:ascii="Times New Roman" w:hAnsi="Times New Roman" w:cs="Times New Roman"/>
+                      <w:sz w:val="24"/>
+                      <w:szCs w:val="24"/>
+                    </w:rPr>
+                  </w:pPr>
+                </w:p>
+              </w:tc>
+            </w:tr>
+            <w:tr>
+              <w:tc>
+                <w:tcPr>
+                  <w:tcW w:w="1246" w:type="dxa"/>
+                </w:tcPr>
+                <w:p>
+                  <w:pPr>
+                    <w:jc w:val="center"/>
+                    <w:rPr>
+                      <w:rFonts w:ascii="Times New Roman" w:hAnsi="Times New Roman" w:cs="Times New Roman"/>
+                      <w:sz w:val="24"/>
+                      <w:szCs w:val="24"/>
+                    </w:rPr>
+                  </w:pPr>
+                  <w:r>
+                    <w:rPr>
+                      <w:rFonts w:ascii="Times New Roman" w:hAnsi="Times New Roman" w:cs="Times New Roman"/>
+                      <w:sz w:val="24"/>
+                      <w:szCs w:val="24"/>
+                    </w:rPr>
+                    <w:t>24</w:t>
+                  </w:r>
+                </w:p>
+              </w:tc>
+              <w:tc>
+                <w:tcPr>
+                  <w:tcW w:w="1017" w:type="dxa"/>
+                </w:tcPr>
+                <w:p>
+                  <w:pPr>
+                    <w:jc w:val="center"/>
+                    <w:rPr>
+                      <w:rFonts w:ascii="Times New Roman" w:hAnsi="Times New Roman" w:cs="Times New Roman"/>
+                      <w:sz w:val="24"/>
+                      <w:szCs w:val="24"/>
+                    </w:rPr>
+                  </w:pPr>
+                </w:p>
+              </w:tc>
+              <w:tc>
+                <w:tcPr>
+                  <w:tcW w:w="3289" w:type="dxa"/>
+                </w:tcPr>
+                <w:p>
+                  <w:pPr>
+                    <w:jc w:val="center"/>
+                    <w:rPr>
+                      <w:rFonts w:ascii="Times New Roman" w:hAnsi="Times New Roman" w:cs="Times New Roman"/>
+                      <w:sz w:val="24"/>
+                      <w:szCs w:val="24"/>
+                    </w:rPr>
+                  </w:pPr>
+                </w:p>
+              </w:tc>
+            </w:tr>
+            <w:tr>
+              <w:tc>
+                <w:tcPr>
+                  <w:tcW w:w="1246" w:type="dxa"/>
+                </w:tcPr>
+                <w:p>
+                  <w:pPr>
+                    <w:jc w:val="center"/>
+                    <w:rPr>
+                      <w:rFonts w:ascii="Times New Roman" w:hAnsi="Times New Roman" w:cs="Times New Roman"/>
+                      <w:sz w:val="24"/>
+                      <w:szCs w:val="24"/>
+                    </w:rPr>
+                  </w:pPr>
+                  <w:r>
+                    <w:rPr>
+                      <w:rFonts w:ascii="Times New Roman" w:hAnsi="Times New Roman" w:cs="Times New Roman"/>
+                      <w:sz w:val="24"/>
+                      <w:szCs w:val="24"/>
+                    </w:rPr>
+                    <w:t>25</w:t>
+                  </w:r>
+                </w:p>
+              </w:tc>
+              <w:tc>
+                <w:tcPr>
+                  <w:tcW w:w="1017" w:type="dxa"/>
+                </w:tcPr>
+                <w:p>
+                  <w:pPr>
+                    <w:jc w:val="center"/>
+                    <w:rPr>
+                      <w:rFonts w:ascii="Times New Roman" w:hAnsi="Times New Roman" w:cs="Times New Roman"/>
+                      <w:sz w:val="24"/>
+                      <w:szCs w:val="24"/>
+                    </w:rPr>
+                  </w:pPr>
+                </w:p>
+              </w:tc>
+              <w:tc>
+                <w:tcPr>
+                  <w:tcW w:w="3289" w:type="dxa"/>
+                </w:tcPr>
+                <w:p>
+                  <w:pPr>
+                    <w:jc w:val="center"/>
+                    <w:rPr>
+                      <w:rFonts w:ascii="Times New Roman" w:hAnsi="Times New Roman" w:cs="Times New Roman"/>
+                      <w:sz w:val="24"/>
+                      <w:szCs w:val="24"/>
+                    </w:rPr>
+                  </w:pPr>
+                </w:p>
+              </w:tc>
+            </w:tr>
+            <w:tr>
+              <w:tc>
+                <w:tcPr>
+                  <w:tcW w:w="1246" w:type="dxa"/>
+                </w:tcPr>
+                <w:p>
+                  <w:pPr>
+                    <w:jc w:val="center"/>
+                    <w:rPr>
+                      <w:rFonts w:ascii="Times New Roman" w:hAnsi="Times New Roman" w:cs="Times New Roman"/>
+                      <w:sz w:val="24"/>
+                      <w:szCs w:val="24"/>
+                    </w:rPr>
+                  </w:pPr>
+                  <w:r>
+                    <w:rPr>
+                      <w:rFonts w:ascii="Times New Roman" w:hAnsi="Times New Roman" w:cs="Times New Roman"/>
+                      <w:sz w:val="24"/>
+                      <w:szCs w:val="24"/>
+                    </w:rPr>
+                    <w:t>26</w:t>
+                  </w:r>
+                </w:p>
+              </w:tc>
+              <w:tc>
+                <w:tcPr>
+                  <w:tcW w:w="1017" w:type="dxa"/>
+                </w:tcPr>
+                <w:p>
+                  <w:pPr>
+                    <w:jc w:val="center"/>
+                    <w:rPr>
+                      <w:rFonts w:ascii="Times New Roman" w:hAnsi="Times New Roman" w:cs="Times New Roman"/>
+                      <w:sz w:val="24"/>
+                      <w:szCs w:val="24"/>
+                    </w:rPr>
+                  </w:pPr>
+                </w:p>
+              </w:tc>
+              <w:tc>
+                <w:tcPr>
+                  <w:tcW w:w="3289" w:type="dxa"/>
+                </w:tcPr>
+                <w:p>
+                  <w:pPr>
+                    <w:jc w:val="center"/>
+                    <w:rPr>
+                      <w:rFonts w:ascii="Times New Roman" w:hAnsi="Times New Roman" w:cs="Times New Roman"/>
+                      <w:sz w:val="24"/>
+                      <w:szCs w:val="24"/>
+                    </w:rPr>
+                  </w:pPr>
+                </w:p>
+              </w:tc>
+            </w:tr>
+            <w:tr>
+              <w:tc>
+                <w:tcPr>
+                  <w:tcW w:w="1246" w:type="dxa"/>
+                </w:tcPr>
+                <w:p>
+                  <w:pPr>
+                    <w:jc w:val="center"/>
+                    <w:rPr>
+                      <w:rFonts w:ascii="Times New Roman" w:hAnsi="Times New Roman" w:cs="Times New Roman"/>
+                      <w:sz w:val="24"/>
+                      <w:szCs w:val="24"/>
+                    </w:rPr>
+                  </w:pPr>
+                  <w:r>
+                    <w:rPr>
+                      <w:rFonts w:ascii="Times New Roman" w:hAnsi="Times New Roman" w:cs="Times New Roman"/>
+                      <w:sz w:val="24"/>
+                      <w:szCs w:val="24"/>
+                    </w:rPr>
+                    <w:t>27</w:t>
+                  </w:r>
+                </w:p>
+              </w:tc>
+              <w:tc>
+                <w:tcPr>
+                  <w:tcW w:w="1017" w:type="dxa"/>
+                </w:tcPr>
+                <w:p>
+                  <w:pPr>
+                    <w:jc w:val="center"/>
+                    <w:rPr>
+                      <w:rFonts w:ascii="Times New Roman" w:hAnsi="Times New Roman" w:cs="Times New Roman"/>
+                      <w:sz w:val="24"/>
+                      <w:szCs w:val="24"/>
+                    </w:rPr>
+                  </w:pPr>
+                </w:p>
+              </w:tc>
+              <w:tc>
+                <w:tcPr>
+                  <w:tcW w:w="3289" w:type="dxa"/>
+                </w:tcPr>
+                <w:p>
+                  <w:pPr>
+                    <w:jc w:val="center"/>
+                    <w:rPr>
+                      <w:rFonts w:ascii="Times New Roman" w:hAnsi="Times New Roman" w:cs="Times New Roman"/>
+                      <w:sz w:val="24"/>
+                      <w:szCs w:val="24"/>
+                    </w:rPr>
+                  </w:pPr>
+                </w:p>
+              </w:tc>
+            </w:tr>
+            <w:tr>
+              <w:tc>
+                <w:tcPr>
+                  <w:tcW w:w="1246" w:type="dxa"/>
+                </w:tcPr>
+                <w:p>
+                  <w:pPr>
+                    <w:jc w:val="center"/>
+                    <w:rPr>
+                      <w:rFonts w:ascii="Times New Roman" w:hAnsi="Times New Roman" w:cs="Times New Roman"/>
+                      <w:sz w:val="24"/>
+                      <w:szCs w:val="24"/>
+                    </w:rPr>
+                  </w:pPr>
+                  <w:r>
+                    <w:rPr>
+                      <w:rFonts w:ascii="Times New Roman" w:hAnsi="Times New Roman" w:cs="Times New Roman"/>
+                      <w:sz w:val="24"/>
+                      <w:szCs w:val="24"/>
+                    </w:rPr>
+                    <w:t>28</w:t>
+                  </w:r>
+                </w:p>
+              </w:tc>
+              <w:tc>
+                <w:tcPr>
+                  <w:tcW w:w="1017" w:type="dxa"/>
+                </w:tcPr>
+                <w:p>
+                  <w:pPr>
+                    <w:jc w:val="center"/>
+                    <w:rPr>
+                      <w:rFonts w:ascii="Times New Roman" w:hAnsi="Times New Roman" w:cs="Times New Roman"/>
+                      <w:sz w:val="24"/>
+                      <w:szCs w:val="24"/>
+                    </w:rPr>
+                  </w:pPr>
+                </w:p>
+              </w:tc>
+              <w:tc>
+                <w:tcPr>
+                  <w:tcW w:w="3289" w:type="dxa"/>
+                </w:tcPr>
+                <w:p>
+                  <w:pPr>
+                    <w:jc w:val="center"/>
+                    <w:rPr>
+                      <w:rFonts w:ascii="Times New Roman" w:hAnsi="Times New Roman" w:cs="Times New Roman"/>
+                      <w:sz w:val="24"/>
+                      <w:szCs w:val="24"/>
+                    </w:rPr>
+                  </w:pPr>
+                </w:p>
+              </w:tc>
+            </w:tr>
+            <w:tr>
+              <w:tc>
+                <w:tcPr>
+                  <w:tcW w:w="1246" w:type="dxa"/>
+                </w:tcPr>
+                <w:p>
+                  <w:pPr>
+                    <w:jc w:val="center"/>
+                    <w:rPr>
+                      <w:rFonts w:ascii="Times New Roman" w:hAnsi="Times New Roman" w:cs="Times New Roman"/>
+                      <w:sz w:val="24"/>
+                      <w:szCs w:val="24"/>
+                    </w:rPr>
+                  </w:pPr>
+                  <w:r>
+                    <w:rPr>
+                      <w:rFonts w:ascii="Times New Roman" w:hAnsi="Times New Roman" w:cs="Times New Roman"/>
+                      <w:sz w:val="24"/>
+                      <w:szCs w:val="24"/>
+                    </w:rPr>
+                    <w:t>29</w:t>
+                  </w:r>
+                </w:p>
+              </w:tc>
+              <w:tc>
+                <w:tcPr>
+                  <w:tcW w:w="1017" w:type="dxa"/>
+                </w:tcPr>
+                <w:p>
+                  <w:pPr>
+                    <w:jc w:val="center"/>
+                    <w:rPr>
+                      <w:rFonts w:ascii="Times New Roman" w:hAnsi="Times New Roman" w:cs="Times New Roman"/>
+                      <w:sz w:val="24"/>
+                      <w:szCs w:val="24"/>
+                    </w:rPr>
+                  </w:pPr>
+                </w:p>
+              </w:tc>
+              <w:tc>
+                <w:tcPr>
+                  <w:tcW w:w="3289" w:type="dxa"/>
+                </w:tcPr>
+                <w:p>
+                  <w:pPr>
+                    <w:jc w:val="center"/>
+                    <w:rPr>
+                      <w:rFonts w:ascii="Times New Roman" w:hAnsi="Times New Roman" w:cs="Times New Roman"/>
+                      <w:sz w:val="24"/>
+                      <w:szCs w:val="24"/>
+                    </w:rPr>
+                  </w:pPr>
+                </w:p>
+              </w:tc>
+            </w:tr>
+            <w:tr>
+              <w:tc>
+                <w:tcPr>
+                  <w:tcW w:w="1246" w:type="dxa"/>
+                </w:tcPr>
+                <w:p>
+                  <w:pPr>
+                    <w:jc w:val="center"/>
+                    <w:rPr>
+                      <w:rFonts w:ascii="Times New Roman" w:hAnsi="Times New Roman" w:cs="Times New Roman"/>
+                      <w:sz w:val="24"/>
+                      <w:szCs w:val="24"/>
+                    </w:rPr>
+                  </w:pPr>
+                  <w:r>
+                    <w:rPr>
+                      <w:rFonts w:ascii="Times New Roman" w:hAnsi="Times New Roman" w:cs="Times New Roman"/>
+                      <w:sz w:val="24"/>
+                      <w:szCs w:val="24"/>
+                    </w:rPr>
+                    <w:t>30</w:t>
+                  </w:r>
+                </w:p>
+              </w:tc>
+              <w:tc>
+                <w:tcPr>
+                  <w:tcW w:w="1017" w:type="dxa"/>
+                </w:tcPr>
+                <w:p>
+                  <w:pPr>
+                    <w:jc w:val="center"/>
+                    <w:rPr>
+                      <w:rFonts w:ascii="Times New Roman" w:hAnsi="Times New Roman" w:cs="Times New Roman"/>
+                      <w:sz w:val="24"/>
+                      <w:szCs w:val="24"/>
+                    </w:rPr>
+                  </w:pPr>
+                </w:p>
+              </w:tc>
+              <w:tc>
+                <w:tcPr>
+                  <w:tcW w:w="3289" w:type="dxa"/>
+                </w:tcPr>
+                <w:p>
+                  <w:pPr>
+                    <w:jc w:val="center"/>
+                    <w:rPr>
+                      <w:rFonts w:ascii="Times New Roman" w:hAnsi="Times New Roman" w:cs="Times New Roman"/>
+                      <w:sz w:val="24"/>
+                      <w:szCs w:val="24"/>
+                    </w:rPr>
+                  </w:pPr>
+                </w:p>
+              </w:tc>
+            </w:tr>
+            <w:tr>
+              <w:tc>
+                <w:tcPr>
+                  <w:tcW w:w="1246" w:type="dxa"/>
+                </w:tcPr>
+                <w:p>
+                  <w:pPr>
+                    <w:jc w:val="center"/>
+                    <w:rPr>
+                      <w:rFonts w:ascii="Times New Roman" w:hAnsi="Times New Roman" w:cs="Times New Roman"/>
+                      <w:sz w:val="24"/>
+                      <w:szCs w:val="24"/>
+                    </w:rPr>
+                  </w:pPr>
+                  <w:r>
+                    <w:rPr>
+                      <w:rFonts w:ascii="Times New Roman" w:hAnsi="Times New Roman" w:cs="Times New Roman"/>
+                      <w:sz w:val="24"/>
+                      <w:szCs w:val="24"/>
+                    </w:rPr>
+                    <w:t>31</w:t>
+                  </w:r>
+                </w:p>
+              </w:tc>
+              <w:tc>
+                <w:tcPr>
+                  <w:tcW w:w="1017" w:type="dxa"/>
+                </w:tcPr>
+                <w:p>
+                  <w:pPr>
+                    <w:jc w:val="center"/>
+                    <w:rPr>
+                      <w:rFonts w:ascii="Times New Roman" w:hAnsi="Times New Roman" w:cs="Times New Roman"/>
+                      <w:sz w:val="24"/>
+                      <w:szCs w:val="24"/>
+                    </w:rPr>
+                  </w:pPr>
+                </w:p>
+              </w:tc>
+              <w:tc>
+                <w:tcPr>
+                  <w:tcW w:w="3289" w:type="dxa"/>
+                </w:tcPr>
+                <w:p>
+                  <w:pPr>
+                    <w:jc w:val="center"/>
+                    <w:rPr>
+                      <w:rFonts w:ascii="Times New Roman" w:hAnsi="Times New Roman" w:cs="Times New Roman"/>
+                      <w:sz w:val="24"/>
+                      <w:szCs w:val="24"/>
+                    </w:rPr>
+                  </w:pPr>
+                </w:p>
+              </w:tc>
+            </w:tr>
+          </w:tbl>
+          <w:p>
+            <w:pPr>
+              <w:jc w:val="center"/>
+              <w:rPr>
+                <w:rFonts w:ascii="Times New Roman" w:hAnsi="Times New Roman" w:cs="Times New Roman"/>
+                <w:b/>
+                <w:bCs/>
+                <w:sz w:val="28"/>
+                <w:szCs w:val="28"/>
+              </w:rPr>
+            </w:pPr>
+          </w:p>
+        </w:tc>
+        <w:tc>
+          <w:tcPr>
+            <w:tcW w:w="3402" w:type="dxa"/>
+            <w:tcBorders>
+              <w:top w:val="nil"/>
+              <w:left w:val="nil"/>
+              <w:bottom w:val="nil"/>
+              <w:right w:val="nil"/>
+            </w:tcBorders>
+          </w:tcPr>
+          <w:p>
+            <w:pPr>
+              <w:rPr>
+                <w:rFonts w:ascii="Times New Roman" w:hAnsi="Times New Roman" w:cs="Times New Roman"/>
+                <w:b/>
+                <w:bCs/>
+                <w:sz w:val="28"/>
+                <w:szCs w:val="28"/>
+                <w:u w:val="single"/>
+              </w:rPr>
+            </w:pPr>
+            <w:r>
+              <w:rPr>
+                <w:rFonts w:ascii="Times New Roman" w:hAnsi="Times New Roman" w:cs="Times New Roman"/>
+                <w:b/>
+                <w:bCs/>
+                <w:sz w:val="28"/>
+                <w:szCs w:val="28"/>
+                <w:u w:val="single"/>
+              </w:rPr>
+              <w:t>Velocity</w:t>
+            </w:r>
+          </w:p>
+          <w:p>
+            <w:pPr>
+              <w:rPr>
+                <w:rFonts w:ascii="Times New Roman" w:hAnsi="Times New Roman" w:cs="Times New Roman"/>
+                <w:b/>
+                <w:bCs/>
+                <w:sz w:val="28"/>
+                <w:szCs w:val="28"/>
+                <w:u w:val="single"/>
+              </w:rPr>
+            </w:pPr>
+          </w:p>
+          <w:p>
+            <w:pPr>
+              <w:rPr>
+                <w:rFonts w:ascii="Times New Roman" w:hAnsi="Times New Roman" w:cs="Times New Roman"/>
+                <w:sz w:val="28"/>
+                <w:szCs w:val="28"/>
+              </w:rPr>
+            </w:pPr>
+            <w:r>
+              <w:rPr>
+                <w:rFonts w:ascii="Times New Roman" w:hAnsi="Times New Roman" w:cs="Times New Roman"/>
+                <w:color w:val="4472C4" w:themeColor="accent1"/>
+                <w:sz w:val="28"/>
+                <w:szCs w:val="28"/>
+              </w:rPr>
+              <w:t>Iteration 1 points</w:t>
+            </w:r>
+            <w:r>
+              <w:rPr>
+                <w:rFonts w:ascii="Times New Roman" w:hAnsi="Times New Roman" w:cs="Times New Roman"/>
+                <w:sz w:val="28"/>
+                <w:szCs w:val="28"/>
+              </w:rPr>
+              <w:t xml:space="preserve">: </w:t>
+            </w:r>
+          </w:p>
+          <w:p>
+            <w:pPr>
+              <w:ind w:left="601"/>
+              <w:rPr>
+                <w:rFonts w:ascii="Times New Roman" w:hAnsi="Times New Roman" w:cs="Times New Roman"/>
+                <w:sz w:val="28"/>
+                <w:szCs w:val="28"/>
+              </w:rPr>
+            </w:pPr>
+            <w:r>
+              <w:rPr>
+                <w:rFonts w:ascii="Times New Roman" w:hAnsi="Times New Roman" w:cs="Times New Roman"/>
+                <w:sz w:val="28"/>
+                <w:szCs w:val="28"/>
+              </w:rPr>
+              <w:t xml:space="preserve">8 in 2 weeks </w:t>
+            </w:r>
+          </w:p>
+          <w:p>
+            <w:pPr>
+              <w:ind w:left="601"/>
+              <w:rPr>
+                <w:rFonts w:ascii="Times New Roman" w:hAnsi="Times New Roman" w:cs="Times New Roman"/>
+                <w:sz w:val="28"/>
+                <w:szCs w:val="28"/>
+              </w:rPr>
+            </w:pPr>
+            <w:r>
+              <w:rPr>
+                <w:rFonts w:ascii="Times New Roman" w:hAnsi="Times New Roman" w:cs="Times New Roman"/>
+                <w:sz w:val="28"/>
+                <w:szCs w:val="28"/>
+              </w:rPr>
+              <w:t>= 4 points on average</w:t>
+            </w:r>
+          </w:p>
+          <w:p>
+            <w:pPr>
+              <w:ind w:left="601"/>
+              <w:rPr>
+                <w:rFonts w:ascii="Times New Roman" w:hAnsi="Times New Roman" w:cs="Times New Roman"/>
+                <w:sz w:val="28"/>
+                <w:szCs w:val="28"/>
+              </w:rPr>
+            </w:pPr>
+          </w:p>
+          <w:p>
+            <w:pPr>
+              <w:rPr>
+                <w:rFonts w:ascii="Times New Roman" w:hAnsi="Times New Roman" w:cs="Times New Roman"/>
+                <w:sz w:val="28"/>
+                <w:szCs w:val="28"/>
+              </w:rPr>
+            </w:pPr>
+            <w:r>
+              <w:rPr>
+                <w:rFonts w:ascii="Times New Roman" w:hAnsi="Times New Roman" w:cs="Times New Roman"/>
+                <w:color w:val="ED7D31" w:themeColor="accent2"/>
+                <w:sz w:val="28"/>
+                <w:szCs w:val="28"/>
+              </w:rPr>
+              <w:t>Iteration 2 points</w:t>
+            </w:r>
+            <w:r>
+              <w:rPr>
+                <w:rFonts w:ascii="Times New Roman" w:hAnsi="Times New Roman" w:cs="Times New Roman"/>
+                <w:sz w:val="28"/>
+                <w:szCs w:val="28"/>
+              </w:rPr>
+              <w:t xml:space="preserve">: </w:t>
+            </w:r>
+          </w:p>
+          <w:p>
+            <w:pPr>
+              <w:ind w:left="602"/>
+              <w:rPr>
+                <w:rFonts w:ascii="Times New Roman" w:hAnsi="Times New Roman" w:cs="Times New Roman"/>
+                <w:sz w:val="28"/>
+                <w:szCs w:val="28"/>
+              </w:rPr>
+            </w:pPr>
+            <w:r>
+              <w:rPr>
+                <w:rFonts w:ascii="Times New Roman" w:hAnsi="Times New Roman" w:cs="Times New Roman"/>
+                <w:sz w:val="28"/>
+                <w:szCs w:val="28"/>
+              </w:rPr>
+              <w:t>19 in 2 weeks</w:t>
+            </w:r>
+          </w:p>
+          <w:p>
+            <w:pPr>
+              <w:ind w:left="602"/>
+              <w:rPr>
+                <w:rFonts w:ascii="Times New Roman" w:hAnsi="Times New Roman" w:cs="Times New Roman"/>
+                <w:sz w:val="28"/>
+                <w:szCs w:val="28"/>
+              </w:rPr>
+            </w:pPr>
+            <w:r>
+              <w:rPr>
+                <w:rFonts w:ascii="Times New Roman" w:hAnsi="Times New Roman" w:cs="Times New Roman"/>
+                <w:sz w:val="28"/>
+                <w:szCs w:val="28"/>
+              </w:rPr>
+              <w:t>= 9.5 point on average</w:t>
+            </w:r>
+          </w:p>
+          <w:p>
+            <w:pPr>
+              <w:ind w:left="602"/>
+              <w:rPr>
+                <w:rFonts w:ascii="Times New Roman" w:hAnsi="Times New Roman" w:cs="Times New Roman"/>
+                <w:sz w:val="28"/>
+                <w:szCs w:val="28"/>
+              </w:rPr>
+            </w:pPr>
+          </w:p>
+          <w:p>
+            <w:pPr>
+              <w:rPr>
+                <w:rFonts w:ascii="Times New Roman" w:hAnsi="Times New Roman" w:cs="Times New Roman"/>
+                <w:sz w:val="28"/>
+                <w:szCs w:val="28"/>
+              </w:rPr>
+            </w:pPr>
+            <w:r>
+              <w:rPr>
+                <w:rFonts w:ascii="Times New Roman" w:hAnsi="Times New Roman" w:cs="Times New Roman"/>
+                <w:color w:val="70AD47" w:themeColor="accent6"/>
+                <w:sz w:val="28"/>
+                <w:szCs w:val="28"/>
+              </w:rPr>
+              <w:t>Iteration 3 points</w:t>
+            </w:r>
+            <w:r>
+              <w:rPr>
+                <w:rFonts w:ascii="Times New Roman" w:hAnsi="Times New Roman" w:cs="Times New Roman"/>
+                <w:sz w:val="28"/>
+                <w:szCs w:val="28"/>
+              </w:rPr>
+              <w:t>:</w:t>
+            </w:r>
+          </w:p>
+          <w:p>
+            <w:pPr>
+              <w:jc w:val="center"/>
+              <w:rPr>
+                <w:rFonts w:ascii="Times New Roman" w:hAnsi="Times New Roman" w:cs="Times New Roman"/>
+                <w:b/>
+                <w:bCs/>
+                <w:sz w:val="28"/>
+                <w:szCs w:val="28"/>
+              </w:rPr>
+            </w:pPr>
+            <w:bookmarkStart w:id="0" w:name="_GoBack"/>
+            <w:bookmarkEnd w:id="0"/>
+          </w:p>
+        </w:tc>
+      </w:tr>
+    </w:tbl>
+    <w:p>
+      <w:pPr>
+        <w:jc w:val="center"/>
+        <w:rPr>
+          <w:rFonts w:ascii="Times New Roman" w:hAnsi="Times New Roman" w:cs="Times New Roman"/>
+          <w:b/>
+          <w:bCs/>
+          <w:sz w:val="28"/>
+          <w:szCs w:val="28"/>
+        </w:rPr>
+      </w:pPr>
+    </w:p>
+    <w:p>
+      <w:pPr>
+        <w:rPr>
+          <w:rFonts w:ascii="Times New Roman" w:hAnsi="Times New Roman" w:cs="Times New Roman"/>
+          <w:b/>
+          <w:bCs/>
+          <w:sz w:val="28"/>
+          <w:szCs w:val="28"/>
+        </w:rPr>
+      </w:pPr>
+    </w:p>
+    <w:p>
+      <w:pPr>
+        <w:rPr>
+          <w:rFonts w:ascii="Times New Roman" w:hAnsi="Times New Roman" w:cs="Times New Roman"/>
+          <w:sz w:val="24"/>
+          <w:szCs w:val="24"/>
+        </w:rPr>
+      </w:pPr>
+    </w:p>
+    <w:p>
+      <w:pPr>
         <w:rPr>
           <w:rFonts w:ascii="Times New Roman" w:hAnsi="Times New Roman" w:cs="Times New Roman"/>
           <w:b/>
@@ -7530,8 +10012,7 @@
           <w:szCs w:val="32"/>
           <w:u w:val="single"/>
         </w:rPr>
-        <w:t xml:space="preserve"> Plan– Iterations 2</w:t>
-      </w:r>
+      </w:pPr>
       <w:r>
         <w:rPr>
           <w:rFonts w:ascii="Times New Roman" w:hAnsi="Times New Roman" w:cs="Times New Roman"/>
@@ -7541,7 +10022,19 @@
           <w:szCs w:val="32"/>
           <w:u w:val="single"/>
         </w:rPr>
-        <w:t xml:space="preserve"> &amp; 3</w:t>
+        <w:lastRenderedPageBreak/>
+        <w:t>The Database</w:t>
+      </w:r>
+      <w:r>
+        <w:rPr>
+          <w:rFonts w:ascii="Times New Roman" w:hAnsi="Times New Roman" w:cs="Times New Roman"/>
+          <w:b/>
+          <w:bCs/>
+          <w:sz w:val="32"/>
+          <w:szCs w:val="32"/>
+          <w:u w:val="single"/>
+        </w:rPr>
+        <w:t xml:space="preserve"> Plan– Iterations 2 &amp; 3</w:t>
       </w:r>
     </w:p>
     <w:tbl>
@@ -7586,6 +10079,7 @@
                 <w:szCs w:val="28"/>
               </w:rPr>
             </w:pPr>
+            <w:proofErr w:type="spellStart"/>
             <w:r>
               <w:rPr>
                 <w:rFonts w:ascii="Times New Roman" w:hAnsi="Times New Roman" w:cs="Times New Roman"/>
@@ -7596,7 +10090,20 @@
                 <w:sz w:val="28"/>
                 <w:szCs w:val="28"/>
               </w:rPr>
-              <w:t>StudyScapes Database</w:t>
+              <w:t>StudyScapes</w:t>
+            </w:r>
+            <w:proofErr w:type="spellEnd"/>
+            <w:r>
+              <w:rPr>
+                <w:rFonts w:ascii="Times New Roman" w:hAnsi="Times New Roman" w:cs="Times New Roman"/>
+                <w:b/>
+                <w:bCs/>
+                <w:i/>
+                <w:iCs/>
+                <w:sz w:val="28"/>
+                <w:szCs w:val="28"/>
+              </w:rPr>
+              <w:t xml:space="preserve"> Database</w:t>
             </w:r>
           </w:p>
         </w:tc>
@@ -7726,12 +10233,14 @@
                 <w:rFonts w:ascii="Times New Roman" w:hAnsi="Times New Roman" w:cs="Times New Roman"/>
               </w:rPr>
             </w:pPr>
+            <w:proofErr w:type="spellStart"/>
             <w:r>
               <w:rPr>
                 <w:rFonts w:ascii="Times New Roman" w:hAnsi="Times New Roman" w:cs="Times New Roman"/>
               </w:rPr>
               <w:t>uid</w:t>
             </w:r>
+            <w:proofErr w:type="spellEnd"/>
           </w:p>
         </w:tc>
         <w:tc>
@@ -7833,20 +10342,15 @@
                 <w:color w:val="ED7D31" w:themeColor="accent2"/>
               </w:rPr>
             </w:pPr>
+            <w:proofErr w:type="spellStart"/>
             <w:r>
               <w:rPr>
                 <w:rFonts w:ascii="Times New Roman" w:hAnsi="Times New Roman" w:cs="Times New Roman"/>
                 <w:color w:val="ED7D31" w:themeColor="accent2"/>
               </w:rPr>
-              <w:t>e</w:t>
+              <w:t>eid</w:t>
             </w:r>
-            <w:r>
-              <w:rPr>
-                <w:rFonts w:ascii="Times New Roman" w:hAnsi="Times New Roman" w:cs="Times New Roman"/>
-                <w:color w:val="ED7D31" w:themeColor="accent2"/>
-              </w:rPr>
-              <w:t>id</w:t>
-            </w:r>
+            <w:proofErr w:type="spellEnd"/>
           </w:p>
         </w:tc>
         <w:tc>
@@ -7870,28 +10374,7 @@
                 <w:rFonts w:ascii="Times New Roman" w:hAnsi="Times New Roman" w:cs="Times New Roman"/>
                 <w:color w:val="ED7D31" w:themeColor="accent2"/>
               </w:rPr>
-              <w:t>serial</w:t>
-            </w:r>
-            <w:r>
-              <w:rPr>
-                <w:rFonts w:ascii="Times New Roman" w:hAnsi="Times New Roman" w:cs="Times New Roman"/>
-                <w:color w:val="ED7D31" w:themeColor="accent2"/>
-              </w:rPr>
-              <w:t xml:space="preserve"> (</w:t>
-            </w:r>
-            <w:r>
-              <w:rPr>
-                <w:rFonts w:ascii="Times New Roman" w:hAnsi="Times New Roman" w:cs="Times New Roman"/>
-                <w:color w:val="ED7D31" w:themeColor="accent2"/>
-              </w:rPr>
-              <w:t>P</w:t>
-            </w:r>
-            <w:r>
-              <w:rPr>
-                <w:rFonts w:ascii="Times New Roman" w:hAnsi="Times New Roman" w:cs="Times New Roman"/>
-                <w:color w:val="ED7D31" w:themeColor="accent2"/>
-              </w:rPr>
-              <w:t>K)</w:t>
+              <w:t>serial (PK)</w:t>
             </w:r>
           </w:p>
         </w:tc>
@@ -7938,11 +10421,19 @@
                 <w:rFonts w:ascii="Times New Roman" w:hAnsi="Times New Roman" w:cs="Times New Roman"/>
               </w:rPr>
             </w:pPr>
+            <w:proofErr w:type="gramStart"/>
             <w:r>
               <w:rPr>
                 <w:rFonts w:ascii="Times New Roman" w:hAnsi="Times New Roman" w:cs="Times New Roman"/>
               </w:rPr>
-              <w:t>char(20)</w:t>
+              <w:t>char(</w:t>
+            </w:r>
+            <w:proofErr w:type="gramEnd"/>
+            <w:r>
+              <w:rPr>
+                <w:rFonts w:ascii="Times New Roman" w:hAnsi="Times New Roman" w:cs="Times New Roman"/>
+              </w:rPr>
+              <w:t>20)</w:t>
             </w:r>
           </w:p>
         </w:tc>
@@ -7986,11 +10477,19 @@
                 <w:rFonts w:ascii="Times New Roman" w:hAnsi="Times New Roman" w:cs="Times New Roman"/>
               </w:rPr>
             </w:pPr>
+            <w:proofErr w:type="gramStart"/>
             <w:r>
               <w:rPr>
                 <w:rFonts w:ascii="Times New Roman" w:hAnsi="Times New Roman" w:cs="Times New Roman"/>
               </w:rPr>
-              <w:t>int[]</w:t>
+              <w:t>int[</w:t>
+            </w:r>
+            <w:proofErr w:type="gramEnd"/>
+            <w:r>
+              <w:rPr>
+                <w:rFonts w:ascii="Times New Roman" w:hAnsi="Times New Roman" w:cs="Times New Roman"/>
+              </w:rPr>
+              <w:t>]</w:t>
             </w:r>
           </w:p>
         </w:tc>
@@ -8087,11 +10586,19 @@
                 <w:rFonts w:ascii="Times New Roman" w:hAnsi="Times New Roman" w:cs="Times New Roman"/>
               </w:rPr>
             </w:pPr>
+            <w:proofErr w:type="gramStart"/>
             <w:r>
               <w:rPr>
                 <w:rFonts w:ascii="Times New Roman" w:hAnsi="Times New Roman" w:cs="Times New Roman"/>
               </w:rPr>
-              <w:t>char(60)</w:t>
+              <w:t>char(</w:t>
+            </w:r>
+            <w:proofErr w:type="gramEnd"/>
+            <w:r>
+              <w:rPr>
+                <w:rFonts w:ascii="Times New Roman" w:hAnsi="Times New Roman" w:cs="Times New Roman"/>
+              </w:rPr>
+              <w:t>60)</w:t>
             </w:r>
           </w:p>
         </w:tc>
@@ -8109,19 +10616,15 @@
               <w:jc w:val="center"/>
               <w:rPr>
                 <w:rFonts w:ascii="Times New Roman" w:hAnsi="Times New Roman" w:cs="Times New Roman"/>
+                <w:color w:val="70AD47" w:themeColor="accent6"/>
               </w:rPr>
             </w:pPr>
             <w:r>
               <w:rPr>
                 <w:rFonts w:ascii="Times New Roman" w:hAnsi="Times New Roman" w:cs="Times New Roman"/>
+                <w:color w:val="70AD47" w:themeColor="accent6"/>
               </w:rPr>
-              <w:t>date</w:t>
-            </w:r>
-            <w:r>
-              <w:rPr>
-                <w:rFonts w:ascii="Times New Roman" w:hAnsi="Times New Roman" w:cs="Times New Roman"/>
-              </w:rPr>
-              <w:t>time</w:t>
+              <w:t>datetime</w:t>
             </w:r>
           </w:p>
         </w:tc>
@@ -8139,19 +10642,15 @@
               <w:jc w:val="center"/>
               <w:rPr>
                 <w:rFonts w:ascii="Times New Roman" w:hAnsi="Times New Roman" w:cs="Times New Roman"/>
+                <w:color w:val="70AD47" w:themeColor="accent6"/>
               </w:rPr>
             </w:pPr>
             <w:r>
               <w:rPr>
                 <w:rFonts w:ascii="Times New Roman" w:hAnsi="Times New Roman" w:cs="Times New Roman"/>
+                <w:color w:val="70AD47" w:themeColor="accent6"/>
               </w:rPr>
-              <w:t>date</w:t>
-            </w:r>
-            <w:r>
-              <w:rPr>
-                <w:rFonts w:ascii="Times New Roman" w:hAnsi="Times New Roman" w:cs="Times New Roman"/>
-              </w:rPr>
-              <w:t>time</w:t>
+              <w:t>datetime</w:t>
             </w:r>
           </w:p>
         </w:tc>
@@ -8171,6 +10670,7 @@
                 <w:color w:val="ED7D31" w:themeColor="accent2"/>
               </w:rPr>
             </w:pPr>
+            <w:proofErr w:type="spellStart"/>
             <w:r>
               <w:rPr>
                 <w:rFonts w:ascii="Times New Roman" w:hAnsi="Times New Roman" w:cs="Times New Roman"/>
@@ -8178,6 +10678,7 @@
               </w:rPr>
               <w:t>host_name</w:t>
             </w:r>
+            <w:proofErr w:type="spellEnd"/>
           </w:p>
         </w:tc>
         <w:tc>
@@ -8248,11 +10749,19 @@
                 <w:rFonts w:ascii="Times New Roman" w:hAnsi="Times New Roman" w:cs="Times New Roman"/>
               </w:rPr>
             </w:pPr>
+            <w:proofErr w:type="gramStart"/>
             <w:r>
               <w:rPr>
                 <w:rFonts w:ascii="Times New Roman" w:hAnsi="Times New Roman" w:cs="Times New Roman"/>
               </w:rPr>
-              <w:t>char(20)</w:t>
+              <w:t>char(</w:t>
+            </w:r>
+            <w:proofErr w:type="gramEnd"/>
+            <w:r>
+              <w:rPr>
+                <w:rFonts w:ascii="Times New Roman" w:hAnsi="Times New Roman" w:cs="Times New Roman"/>
+              </w:rPr>
+              <w:t>20)</w:t>
             </w:r>
           </w:p>
         </w:tc>
@@ -8270,11 +10779,13 @@
               <w:jc w:val="center"/>
               <w:rPr>
                 <w:rFonts w:ascii="Times New Roman" w:hAnsi="Times New Roman" w:cs="Times New Roman"/>
+                <w:color w:val="70AD47" w:themeColor="accent6"/>
               </w:rPr>
             </w:pPr>
             <w:r>
               <w:rPr>
                 <w:rFonts w:ascii="Times New Roman" w:hAnsi="Times New Roman" w:cs="Times New Roman"/>
+                <w:color w:val="70AD47" w:themeColor="accent6"/>
               </w:rPr>
               <w:t>location</w:t>
             </w:r>
@@ -8294,12 +10805,13 @@
               <w:jc w:val="center"/>
               <w:rPr>
                 <w:rFonts w:ascii="Times New Roman" w:hAnsi="Times New Roman" w:cs="Times New Roman"/>
+                <w:color w:val="70AD47" w:themeColor="accent6"/>
               </w:rPr>
             </w:pPr>
             <w:r>
               <w:rPr>
                 <w:rFonts w:ascii="Times New Roman" w:hAnsi="Times New Roman" w:cs="Times New Roman"/>
-                <w:color w:val="ED7D31" w:themeColor="accent2"/>
+                <w:color w:val="70AD47" w:themeColor="accent6"/>
               </w:rPr>
               <w:t>varchar</w:t>
             </w:r>
@@ -8321,6 +10833,7 @@
                 <w:color w:val="ED7D31" w:themeColor="accent2"/>
               </w:rPr>
             </w:pPr>
+            <w:proofErr w:type="spellStart"/>
             <w:r>
               <w:rPr>
                 <w:rFonts w:ascii="Times New Roman" w:hAnsi="Times New Roman" w:cs="Times New Roman"/>
@@ -8328,6 +10841,7 @@
               </w:rPr>
               <w:t>url</w:t>
             </w:r>
+            <w:proofErr w:type="spellEnd"/>
           </w:p>
         </w:tc>
         <w:tc>
@@ -8410,12 +10924,14 @@
                 <w:rFonts w:ascii="Times New Roman" w:hAnsi="Times New Roman" w:cs="Times New Roman"/>
               </w:rPr>
             </w:pPr>
+            <w:proofErr w:type="spellStart"/>
             <w:r>
               <w:rPr>
                 <w:rFonts w:ascii="Times New Roman" w:hAnsi="Times New Roman" w:cs="Times New Roman"/>
               </w:rPr>
               <w:t>isPending</w:t>
             </w:r>
+            <w:proofErr w:type="spellEnd"/>
           </w:p>
         </w:tc>
         <w:tc>
@@ -8434,12 +10950,14 @@
                 <w:rFonts w:ascii="Times New Roman" w:hAnsi="Times New Roman" w:cs="Times New Roman"/>
               </w:rPr>
             </w:pPr>
+            <w:proofErr w:type="spellStart"/>
             <w:r>
               <w:rPr>
                 <w:rFonts w:ascii="Times New Roman" w:hAnsi="Times New Roman" w:cs="Times New Roman"/>
               </w:rPr>
               <w:t>boolean</w:t>
             </w:r>
+            <w:proofErr w:type="spellEnd"/>
           </w:p>
         </w:tc>
         <w:tc>
@@ -8547,12 +11065,14 @@
                 <w:rFonts w:ascii="Times New Roman" w:hAnsi="Times New Roman" w:cs="Times New Roman"/>
               </w:rPr>
             </w:pPr>
+            <w:proofErr w:type="spellStart"/>
             <w:r>
               <w:rPr>
                 <w:rFonts w:ascii="Times New Roman" w:hAnsi="Times New Roman" w:cs="Times New Roman"/>
               </w:rPr>
               <w:t>isCancelled</w:t>
             </w:r>
+            <w:proofErr w:type="spellEnd"/>
           </w:p>
         </w:tc>
         <w:tc>
@@ -8571,12 +11091,14 @@
                 <w:rFonts w:ascii="Times New Roman" w:hAnsi="Times New Roman" w:cs="Times New Roman"/>
               </w:rPr>
             </w:pPr>
+            <w:proofErr w:type="spellStart"/>
             <w:r>
               <w:rPr>
                 <w:rFonts w:ascii="Times New Roman" w:hAnsi="Times New Roman" w:cs="Times New Roman"/>
               </w:rPr>
               <w:t>boolean</w:t>
             </w:r>
+            <w:proofErr w:type="spellEnd"/>
           </w:p>
         </w:tc>
         <w:tc>
@@ -8595,6 +11117,7 @@
                 <w:color w:val="ED7D31" w:themeColor="accent2"/>
               </w:rPr>
             </w:pPr>
+            <w:proofErr w:type="spellStart"/>
             <w:r>
               <w:rPr>
                 <w:rFonts w:ascii="Times New Roman" w:hAnsi="Times New Roman" w:cs="Times New Roman"/>
@@ -8602,6 +11125,7 @@
               </w:rPr>
               <w:t>start_datetime</w:t>
             </w:r>
+            <w:proofErr w:type="spellEnd"/>
           </w:p>
         </w:tc>
         <w:tc>
@@ -8725,6 +11249,7 @@
                 <w:color w:val="ED7D31" w:themeColor="accent2"/>
               </w:rPr>
             </w:pPr>
+            <w:proofErr w:type="spellStart"/>
             <w:r>
               <w:rPr>
                 <w:rFonts w:ascii="Times New Roman" w:hAnsi="Times New Roman" w:cs="Times New Roman"/>
@@ -8732,6 +11257,7 @@
               </w:rPr>
               <w:t>end_datetime</w:t>
             </w:r>
+            <w:proofErr w:type="spellEnd"/>
           </w:p>
         </w:tc>
         <w:tc>
@@ -8777,23 +11303,484 @@
           <w:rFonts w:ascii="Times New Roman" w:hAnsi="Times New Roman" w:cs="Times New Roman"/>
           <w:b/>
           <w:bCs/>
+          <w:sz w:val="32"/>
+          <w:szCs w:val="32"/>
+          <w:u w:val="single"/>
+        </w:rPr>
+      </w:pPr>
+      <w:r>
+        <w:rPr>
+          <w:rFonts w:ascii="Times New Roman" w:hAnsi="Times New Roman" w:cs="Times New Roman"/>
+          <w:b/>
+          <w:bCs/>
+          <w:sz w:val="32"/>
+          <w:szCs w:val="32"/>
+          <w:u w:val="single"/>
+        </w:rPr>
+        <w:t xml:space="preserve">Meeting </w:t>
+      </w:r>
+      <w:r>
+        <w:rPr>
+          <w:rFonts w:ascii="Times New Roman" w:hAnsi="Times New Roman" w:cs="Times New Roman"/>
+          <w:b/>
+          <w:bCs/>
+          <w:sz w:val="32"/>
+          <w:szCs w:val="32"/>
+          <w:u w:val="single"/>
+        </w:rPr>
+        <w:t>3</w:t>
+      </w:r>
+      <w:r>
+        <w:rPr>
+          <w:rFonts w:ascii="Times New Roman" w:hAnsi="Times New Roman" w:cs="Times New Roman"/>
+          <w:b/>
+          <w:bCs/>
+          <w:sz w:val="32"/>
+          <w:szCs w:val="32"/>
+          <w:u w:val="single"/>
+        </w:rPr>
+        <w:t xml:space="preserve"> Overview</w:t>
+      </w:r>
+    </w:p>
+    <w:p>
+      <w:pPr>
+        <w:rPr>
+          <w:rFonts w:ascii="Times New Roman" w:hAnsi="Times New Roman" w:cs="Times New Roman"/>
+          <w:sz w:val="24"/>
+          <w:szCs w:val="24"/>
+        </w:rPr>
+      </w:pPr>
+      <w:r>
+        <w:rPr>
+          <w:rFonts w:ascii="Times New Roman" w:hAnsi="Times New Roman" w:cs="Times New Roman"/>
+          <w:sz w:val="28"/>
+          <w:szCs w:val="28"/>
+        </w:rPr>
+        <w:tab/>
+      </w:r>
+      <w:r>
+        <w:rPr>
+          <w:rFonts w:ascii="Times New Roman" w:hAnsi="Times New Roman" w:cs="Times New Roman"/>
+          <w:sz w:val="24"/>
+          <w:szCs w:val="24"/>
+        </w:rPr>
+        <w:t>For iteration 3, Celina plans on add</w:t>
+      </w:r>
+      <w:r>
+        <w:rPr>
+          <w:rFonts w:ascii="Times New Roman" w:hAnsi="Times New Roman" w:cs="Times New Roman"/>
+          <w:sz w:val="24"/>
+          <w:szCs w:val="24"/>
+        </w:rPr>
+        <w:t>ing</w:t>
+      </w:r>
+      <w:r>
+        <w:rPr>
+          <w:rFonts w:ascii="Times New Roman" w:hAnsi="Times New Roman" w:cs="Times New Roman"/>
+          <w:sz w:val="24"/>
+          <w:szCs w:val="24"/>
+        </w:rPr>
+        <w:t xml:space="preserve"> a password reset, refactoring cod</w:t>
+      </w:r>
+      <w:r>
+        <w:rPr>
+          <w:rFonts w:ascii="Times New Roman" w:hAnsi="Times New Roman" w:cs="Times New Roman"/>
+          <w:sz w:val="24"/>
+          <w:szCs w:val="24"/>
+        </w:rPr>
+        <w:t>e (including</w:t>
+      </w:r>
+      <w:r>
+        <w:rPr>
+          <w:rFonts w:ascii="Times New Roman" w:hAnsi="Times New Roman" w:cs="Times New Roman"/>
+          <w:sz w:val="24"/>
+          <w:szCs w:val="24"/>
+        </w:rPr>
+        <w:t xml:space="preserve"> altering the meetup database to work with datetime instead of a separate date and time</w:t>
+      </w:r>
+      <w:r>
+        <w:rPr>
+          <w:rFonts w:ascii="Times New Roman" w:hAnsi="Times New Roman" w:cs="Times New Roman"/>
+          <w:sz w:val="24"/>
+          <w:szCs w:val="24"/>
+        </w:rPr>
+        <w:t>)</w:t>
+      </w:r>
+      <w:r>
+        <w:rPr>
+          <w:rFonts w:ascii="Times New Roman" w:hAnsi="Times New Roman" w:cs="Times New Roman"/>
+          <w:sz w:val="24"/>
+          <w:szCs w:val="24"/>
+        </w:rPr>
+        <w:t xml:space="preserve">, </w:t>
+      </w:r>
+      <w:r>
+        <w:rPr>
+          <w:rFonts w:ascii="Times New Roman" w:hAnsi="Times New Roman" w:cs="Times New Roman"/>
+          <w:sz w:val="24"/>
+          <w:szCs w:val="24"/>
+        </w:rPr>
+        <w:t>fixing</w:t>
+      </w:r>
+      <w:r>
+        <w:rPr>
+          <w:rFonts w:ascii="Times New Roman" w:hAnsi="Times New Roman" w:cs="Times New Roman"/>
+          <w:sz w:val="24"/>
+          <w:szCs w:val="24"/>
+        </w:rPr>
+        <w:t xml:space="preserve"> a date display bug in the meetup edit page,</w:t>
+      </w:r>
+      <w:r>
+        <w:rPr>
+          <w:rFonts w:ascii="Times New Roman" w:hAnsi="Times New Roman" w:cs="Times New Roman"/>
+          <w:sz w:val="24"/>
+          <w:szCs w:val="24"/>
+        </w:rPr>
+        <w:t xml:space="preserve"> and </w:t>
+      </w:r>
+      <w:r>
+        <w:rPr>
+          <w:rFonts w:ascii="Times New Roman" w:hAnsi="Times New Roman" w:cs="Times New Roman"/>
+          <w:sz w:val="24"/>
+          <w:szCs w:val="24"/>
+        </w:rPr>
+        <w:t xml:space="preserve">doing </w:t>
+      </w:r>
+      <w:r>
+        <w:rPr>
+          <w:rFonts w:ascii="Times New Roman" w:hAnsi="Times New Roman" w:cs="Times New Roman"/>
+          <w:sz w:val="24"/>
+          <w:szCs w:val="24"/>
+        </w:rPr>
+        <w:t xml:space="preserve">a CSS overhaul of the application. She will also continue work on </w:t>
+      </w:r>
+      <w:r>
+        <w:rPr>
+          <w:rFonts w:ascii="Times New Roman" w:hAnsi="Times New Roman" w:cs="Times New Roman"/>
+          <w:sz w:val="24"/>
+          <w:szCs w:val="24"/>
+        </w:rPr>
+        <w:t>meetups so faculty ahs more use of the feature and will add a minigame</w:t>
+      </w:r>
+      <w:r>
+        <w:rPr>
+          <w:rFonts w:ascii="Times New Roman" w:hAnsi="Times New Roman" w:cs="Times New Roman"/>
+          <w:sz w:val="24"/>
+          <w:szCs w:val="24"/>
+        </w:rPr>
+        <w:t xml:space="preserve"> </w:t>
+      </w:r>
+      <w:r>
+        <w:rPr>
+          <w:rFonts w:ascii="Times New Roman" w:hAnsi="Times New Roman" w:cs="Times New Roman"/>
+          <w:sz w:val="24"/>
+          <w:szCs w:val="24"/>
+        </w:rPr>
+        <w:t xml:space="preserve">as </w:t>
+      </w:r>
+      <w:r>
+        <w:rPr>
+          <w:rFonts w:ascii="Times New Roman" w:hAnsi="Times New Roman" w:cs="Times New Roman"/>
+          <w:sz w:val="24"/>
+          <w:szCs w:val="24"/>
+        </w:rPr>
+        <w:t xml:space="preserve">a </w:t>
+      </w:r>
+      <w:r>
+        <w:rPr>
+          <w:rFonts w:ascii="Times New Roman" w:hAnsi="Times New Roman" w:cs="Times New Roman"/>
+          <w:sz w:val="24"/>
+          <w:szCs w:val="24"/>
+        </w:rPr>
+        <w:t>final feature</w:t>
+      </w:r>
+      <w:r>
+        <w:rPr>
+          <w:rFonts w:ascii="Times New Roman" w:hAnsi="Times New Roman" w:cs="Times New Roman"/>
+          <w:sz w:val="24"/>
+          <w:szCs w:val="24"/>
+        </w:rPr>
+        <w:t xml:space="preserve">. She will also </w:t>
+      </w:r>
+      <w:r>
+        <w:rPr>
+          <w:rFonts w:ascii="Times New Roman" w:hAnsi="Times New Roman" w:cs="Times New Roman"/>
+          <w:sz w:val="24"/>
+          <w:szCs w:val="24"/>
+        </w:rPr>
+        <w:t>do plenty of application testing for bugs</w:t>
+      </w:r>
+      <w:r>
+        <w:rPr>
+          <w:rFonts w:ascii="Times New Roman" w:hAnsi="Times New Roman" w:cs="Times New Roman"/>
+          <w:sz w:val="24"/>
+          <w:szCs w:val="24"/>
+        </w:rPr>
+        <w:t xml:space="preserve"> and</w:t>
+      </w:r>
+      <w:r>
+        <w:rPr>
+          <w:rFonts w:ascii="Times New Roman" w:hAnsi="Times New Roman" w:cs="Times New Roman"/>
+          <w:sz w:val="24"/>
+          <w:szCs w:val="24"/>
+        </w:rPr>
+        <w:t xml:space="preserve"> make sure the meetups feature is as stream-lined as possible.</w:t>
+      </w:r>
+    </w:p>
+    <w:p>
+      <w:pPr>
+        <w:rPr>
+          <w:rFonts w:ascii="Times New Roman" w:hAnsi="Times New Roman" w:cs="Times New Roman"/>
+          <w:sz w:val="24"/>
+          <w:szCs w:val="24"/>
+        </w:rPr>
+      </w:pPr>
+      <w:r>
+        <w:rPr>
+          <w:rFonts w:ascii="Times New Roman" w:hAnsi="Times New Roman" w:cs="Times New Roman"/>
+          <w:sz w:val="24"/>
+          <w:szCs w:val="24"/>
+        </w:rPr>
+        <w:tab/>
+        <w:t xml:space="preserve">Josh plans on refactoring the code (in particular, the page navigation), </w:t>
+      </w:r>
+      <w:r>
+        <w:rPr>
+          <w:rFonts w:ascii="Times New Roman" w:hAnsi="Times New Roman" w:cs="Times New Roman"/>
+          <w:sz w:val="24"/>
+          <w:szCs w:val="24"/>
+        </w:rPr>
+        <w:t xml:space="preserve">adding event markers to the map and working alongside Parth with socket.io, </w:t>
+      </w:r>
+      <w:r>
+        <w:rPr>
+          <w:rFonts w:ascii="Times New Roman" w:hAnsi="Times New Roman" w:cs="Times New Roman"/>
+          <w:sz w:val="24"/>
+          <w:szCs w:val="24"/>
+        </w:rPr>
+        <w:t>reorganizing pages for user convenience (for example, adding an account-specific dropdown)</w:t>
+      </w:r>
+      <w:r>
+        <w:rPr>
+          <w:rFonts w:ascii="Times New Roman" w:hAnsi="Times New Roman" w:cs="Times New Roman"/>
+          <w:sz w:val="24"/>
+          <w:szCs w:val="24"/>
+        </w:rPr>
+        <w:t>, and map filtering options</w:t>
+      </w:r>
+      <w:r>
+        <w:rPr>
+          <w:rFonts w:ascii="Times New Roman" w:hAnsi="Times New Roman" w:cs="Times New Roman"/>
+          <w:sz w:val="24"/>
+          <w:szCs w:val="24"/>
+        </w:rPr>
+        <w:t xml:space="preserve">. </w:t>
+      </w:r>
+      <w:r>
+        <w:rPr>
+          <w:rFonts w:ascii="Times New Roman" w:hAnsi="Times New Roman" w:cs="Times New Roman"/>
+          <w:sz w:val="24"/>
+          <w:szCs w:val="24"/>
+        </w:rPr>
+        <w:t>He also plans to implement user dashboard (schedule timetable, and maybe profile)</w:t>
+      </w:r>
+      <w:r>
+        <w:rPr>
+          <w:rFonts w:ascii="Times New Roman" w:hAnsi="Times New Roman" w:cs="Times New Roman"/>
+          <w:sz w:val="24"/>
+          <w:szCs w:val="24"/>
+        </w:rPr>
+        <w:t>, and adding more to features related to events.</w:t>
+      </w:r>
+    </w:p>
+    <w:p>
+      <w:pPr>
+        <w:ind w:firstLine="720"/>
+        <w:rPr>
+          <w:rFonts w:ascii="Times New Roman" w:hAnsi="Times New Roman" w:cs="Times New Roman"/>
+          <w:iCs/>
+          <w:sz w:val="24"/>
+          <w:szCs w:val="24"/>
+        </w:rPr>
+      </w:pPr>
+      <w:r>
+        <w:rPr>
+          <w:rFonts w:ascii="Times New Roman" w:hAnsi="Times New Roman" w:cs="Times New Roman"/>
+          <w:iCs/>
+          <w:sz w:val="24"/>
+          <w:szCs w:val="24"/>
+        </w:rPr>
+        <w:t xml:space="preserve">In iteration 3, </w:t>
+      </w:r>
+      <w:proofErr w:type="spellStart"/>
+      <w:r>
+        <w:rPr>
+          <w:rFonts w:ascii="Times New Roman" w:hAnsi="Times New Roman" w:cs="Times New Roman"/>
+          <w:iCs/>
+          <w:sz w:val="24"/>
+          <w:szCs w:val="24"/>
+        </w:rPr>
+        <w:t>Parth</w:t>
+      </w:r>
+      <w:proofErr w:type="spellEnd"/>
+      <w:r>
+        <w:rPr>
+          <w:rFonts w:ascii="Times New Roman" w:hAnsi="Times New Roman" w:cs="Times New Roman"/>
+          <w:iCs/>
+          <w:sz w:val="24"/>
+          <w:szCs w:val="24"/>
+        </w:rPr>
+        <w:t xml:space="preserve"> will be working on implementing the ability </w:t>
+      </w:r>
+      <w:r>
+        <w:rPr>
+          <w:rFonts w:ascii="Times New Roman" w:hAnsi="Times New Roman" w:cs="Times New Roman"/>
+          <w:iCs/>
+          <w:sz w:val="24"/>
+          <w:szCs w:val="24"/>
+        </w:rPr>
+        <w:t xml:space="preserve">to </w:t>
+      </w:r>
+      <w:r>
+        <w:rPr>
+          <w:rFonts w:ascii="Times New Roman" w:hAnsi="Times New Roman" w:cs="Times New Roman"/>
+          <w:iCs/>
+          <w:sz w:val="24"/>
+          <w:szCs w:val="24"/>
+        </w:rPr>
+        <w:t xml:space="preserve">view multiple users in the Find My Location Tab. This involves adding each user’s latitude and longitude to the database as well as being able to generate a marker and put that on the map. </w:t>
+      </w:r>
+      <w:r>
+        <w:rPr>
+          <w:rFonts w:ascii="Times New Roman" w:hAnsi="Times New Roman" w:cs="Times New Roman"/>
+          <w:iCs/>
+          <w:sz w:val="24"/>
+          <w:szCs w:val="24"/>
+        </w:rPr>
+        <w:t>He</w:t>
+      </w:r>
+      <w:r>
+        <w:rPr>
+          <w:rFonts w:ascii="Times New Roman" w:hAnsi="Times New Roman" w:cs="Times New Roman"/>
+          <w:iCs/>
+          <w:sz w:val="24"/>
+          <w:szCs w:val="24"/>
+        </w:rPr>
+        <w:t xml:space="preserve"> will also be working on the mini games which includes the creation of the games themselves. </w:t>
+      </w:r>
+      <w:r>
+        <w:rPr>
+          <w:rFonts w:ascii="Times New Roman" w:hAnsi="Times New Roman" w:cs="Times New Roman"/>
+          <w:iCs/>
+          <w:sz w:val="24"/>
+          <w:szCs w:val="24"/>
+        </w:rPr>
+        <w:t>He</w:t>
+      </w:r>
+      <w:r>
+        <w:rPr>
+          <w:rFonts w:ascii="Times New Roman" w:hAnsi="Times New Roman" w:cs="Times New Roman"/>
+          <w:iCs/>
+          <w:sz w:val="24"/>
+          <w:szCs w:val="24"/>
+        </w:rPr>
+        <w:t xml:space="preserve"> will also make sure that games are based on nearby location and ensure that the proper socket connections are created.</w:t>
+      </w:r>
+    </w:p>
+    <w:p>
+      <w:pPr>
+        <w:ind w:firstLine="720"/>
+        <w:rPr>
+          <w:rFonts w:ascii="Times New Roman" w:hAnsi="Times New Roman" w:cs="Times New Roman"/>
+          <w:iCs/>
+          <w:sz w:val="24"/>
+          <w:szCs w:val="24"/>
+        </w:rPr>
+      </w:pPr>
+      <w:proofErr w:type="spellStart"/>
+      <w:r>
+        <w:rPr>
+          <w:rFonts w:ascii="Times New Roman" w:hAnsi="Times New Roman" w:cs="Times New Roman"/>
+          <w:iCs/>
+          <w:sz w:val="24"/>
+          <w:szCs w:val="24"/>
+        </w:rPr>
+        <w:t>Mandeepa</w:t>
+      </w:r>
+      <w:proofErr w:type="spellEnd"/>
+      <w:r>
+        <w:rPr>
+          <w:rFonts w:ascii="Times New Roman" w:hAnsi="Times New Roman" w:cs="Times New Roman"/>
+          <w:iCs/>
+          <w:sz w:val="24"/>
+          <w:szCs w:val="24"/>
+        </w:rPr>
+        <w:t xml:space="preserve"> will be continuing to assist the team in any areas that need help, including CSS, work with socket.io, and implementation of minigames.</w:t>
+      </w:r>
+    </w:p>
+    <w:p>
+      <w:pPr>
+        <w:rPr>
+          <w:rFonts w:ascii="Times New Roman" w:hAnsi="Times New Roman" w:cs="Times New Roman"/>
           <w:sz w:val="28"/>
           <w:szCs w:val="28"/>
           <w:u w:val="single"/>
         </w:rPr>
       </w:pPr>
-      <w:r>
-        <w:rPr>
-          <w:rFonts w:ascii="Times New Roman" w:hAnsi="Times New Roman" w:cs="Times New Roman"/>
-          <w:b/>
-          <w:bCs/>
+    </w:p>
+    <w:p>
+      <w:pPr>
+        <w:rPr>
+          <w:rFonts w:ascii="Times New Roman" w:hAnsi="Times New Roman" w:cs="Times New Roman"/>
+          <w:b/>
+          <w:bCs/>
+          <w:sz w:val="32"/>
+          <w:szCs w:val="32"/>
+          <w:u w:val="single"/>
+        </w:rPr>
+      </w:pPr>
+      <w:r>
+        <w:rPr>
+          <w:rFonts w:ascii="Times New Roman" w:hAnsi="Times New Roman" w:cs="Times New Roman"/>
+          <w:b/>
+          <w:bCs/>
+          <w:sz w:val="32"/>
+          <w:szCs w:val="32"/>
+          <w:u w:val="single"/>
+        </w:rPr>
+        <w:t>Disclaimers</w:t>
+      </w:r>
+    </w:p>
+    <w:p>
+      <w:pPr>
+        <w:rPr>
+          <w:b/>
+        </w:rPr>
+      </w:pPr>
+      <w:r>
+        <w:rPr>
+          <w:rFonts w:ascii="Times New Roman" w:hAnsi="Times New Roman" w:cs="Times New Roman"/>
+          <w:b/>
+          <w:iCs/>
+          <w:sz w:val="24"/>
+          <w:szCs w:val="24"/>
+        </w:rPr>
+        <w:lastRenderedPageBreak/>
+        <w:t>The Room Finder Tab was not created by our team. This was an application created by SFU that we have integrated into our project in order to make it more whole. We obtained permission from Professor Chan to include this in our application.</w:t>
+      </w:r>
+    </w:p>
+    <w:p>
+      <w:pPr>
+        <w:rPr>
+          <w:rFonts w:ascii="Times New Roman" w:hAnsi="Times New Roman" w:cs="Times New Roman"/>
           <w:sz w:val="28"/>
           <w:szCs w:val="28"/>
           <w:u w:val="single"/>
         </w:rPr>
-        <w:t xml:space="preserve">Meeting </w:t>
-      </w:r>
-      <w:r>
+      </w:pPr>
+    </w:p>
+    <w:p>
+      <w:pPr>
         <w:rPr>
           <w:rFonts w:ascii="Times New Roman" w:hAnsi="Times New Roman" w:cs="Times New Roman"/>
           <w:b/>
@@ -8802,8 +11789,7 @@
           <w:szCs w:val="28"/>
           <w:u w:val="single"/>
         </w:rPr>
-        <w:t>3</w:t>
-      </w:r>
+      </w:pPr>
       <w:r>
         <w:rPr>
           <w:rFonts w:ascii="Times New Roman" w:hAnsi="Times New Roman" w:cs="Times New Roman"/>
@@ -8813,274 +11799,6 @@
           <w:szCs w:val="28"/>
           <w:u w:val="single"/>
         </w:rPr>
-        <w:t xml:space="preserve"> Overview</w:t>
-      </w:r>
-    </w:p>
-    <w:p>
-      <w:pPr>
-        <w:rPr>
-          <w:rFonts w:ascii="Times New Roman" w:hAnsi="Times New Roman" w:cs="Times New Roman"/>
-          <w:sz w:val="24"/>
-          <w:szCs w:val="24"/>
-        </w:rPr>
-      </w:pPr>
-      <w:r>
-        <w:rPr>
-          <w:rFonts w:ascii="Times New Roman" w:hAnsi="Times New Roman" w:cs="Times New Roman"/>
-          <w:sz w:val="28"/>
-          <w:szCs w:val="28"/>
-        </w:rPr>
-        <w:tab/>
-      </w:r>
-      <w:r>
-        <w:rPr>
-          <w:rFonts w:ascii="Times New Roman" w:hAnsi="Times New Roman" w:cs="Times New Roman"/>
-          <w:sz w:val="24"/>
-          <w:szCs w:val="24"/>
-        </w:rPr>
-        <w:t>For iteration 3, Celina plans on add</w:t>
-      </w:r>
-      <w:r>
-        <w:rPr>
-          <w:rFonts w:ascii="Times New Roman" w:hAnsi="Times New Roman" w:cs="Times New Roman"/>
-          <w:sz w:val="24"/>
-          <w:szCs w:val="24"/>
-        </w:rPr>
-        <w:t>ing</w:t>
-      </w:r>
-      <w:r>
-        <w:rPr>
-          <w:rFonts w:ascii="Times New Roman" w:hAnsi="Times New Roman" w:cs="Times New Roman"/>
-          <w:sz w:val="24"/>
-          <w:szCs w:val="24"/>
-        </w:rPr>
-        <w:t xml:space="preserve"> a password reset, refactoring cod</w:t>
-      </w:r>
-      <w:r>
-        <w:rPr>
-          <w:rFonts w:ascii="Times New Roman" w:hAnsi="Times New Roman" w:cs="Times New Roman"/>
-          <w:sz w:val="24"/>
-          <w:szCs w:val="24"/>
-        </w:rPr>
-        <w:t>e (including</w:t>
-      </w:r>
-      <w:r>
-        <w:rPr>
-          <w:rFonts w:ascii="Times New Roman" w:hAnsi="Times New Roman" w:cs="Times New Roman"/>
-          <w:sz w:val="24"/>
-          <w:szCs w:val="24"/>
-        </w:rPr>
-        <w:t xml:space="preserve"> altering the meetup database to work with datetime instead of a separate date and time</w:t>
-      </w:r>
-      <w:r>
-        <w:rPr>
-          <w:rFonts w:ascii="Times New Roman" w:hAnsi="Times New Roman" w:cs="Times New Roman"/>
-          <w:sz w:val="24"/>
-          <w:szCs w:val="24"/>
-        </w:rPr>
-        <w:t>)</w:t>
-      </w:r>
-      <w:r>
-        <w:rPr>
-          <w:rFonts w:ascii="Times New Roman" w:hAnsi="Times New Roman" w:cs="Times New Roman"/>
-          <w:sz w:val="24"/>
-          <w:szCs w:val="24"/>
-        </w:rPr>
-        <w:t xml:space="preserve">, </w:t>
-      </w:r>
-      <w:r>
-        <w:rPr>
-          <w:rFonts w:ascii="Times New Roman" w:hAnsi="Times New Roman" w:cs="Times New Roman"/>
-          <w:sz w:val="24"/>
-          <w:szCs w:val="24"/>
-        </w:rPr>
-        <w:t>fixing</w:t>
-      </w:r>
-      <w:r>
-        <w:rPr>
-          <w:rFonts w:ascii="Times New Roman" w:hAnsi="Times New Roman" w:cs="Times New Roman"/>
-          <w:sz w:val="24"/>
-          <w:szCs w:val="24"/>
-        </w:rPr>
-        <w:t xml:space="preserve"> a date display bug in the meetup edit page,</w:t>
-      </w:r>
-      <w:r>
-        <w:rPr>
-          <w:rFonts w:ascii="Times New Roman" w:hAnsi="Times New Roman" w:cs="Times New Roman"/>
-          <w:sz w:val="24"/>
-          <w:szCs w:val="24"/>
-        </w:rPr>
-        <w:t xml:space="preserve"> and </w:t>
-      </w:r>
-      <w:r>
-        <w:rPr>
-          <w:rFonts w:ascii="Times New Roman" w:hAnsi="Times New Roman" w:cs="Times New Roman"/>
-          <w:sz w:val="24"/>
-          <w:szCs w:val="24"/>
-        </w:rPr>
-        <w:t xml:space="preserve">doing </w:t>
-      </w:r>
-      <w:r>
-        <w:rPr>
-          <w:rFonts w:ascii="Times New Roman" w:hAnsi="Times New Roman" w:cs="Times New Roman"/>
-          <w:sz w:val="24"/>
-          <w:szCs w:val="24"/>
-        </w:rPr>
-        <w:t xml:space="preserve">a CSS overhaul of the application. She will also continue work on </w:t>
-      </w:r>
-      <w:r>
-        <w:rPr>
-          <w:rFonts w:ascii="Times New Roman" w:hAnsi="Times New Roman" w:cs="Times New Roman"/>
-          <w:sz w:val="24"/>
-          <w:szCs w:val="24"/>
-        </w:rPr>
-        <w:t>meetups so faculty ahs more use of the feature and will add a minigame</w:t>
-      </w:r>
-      <w:r>
-        <w:rPr>
-          <w:rFonts w:ascii="Times New Roman" w:hAnsi="Times New Roman" w:cs="Times New Roman"/>
-          <w:sz w:val="24"/>
-          <w:szCs w:val="24"/>
-        </w:rPr>
-        <w:t xml:space="preserve"> </w:t>
-      </w:r>
-      <w:r>
-        <w:rPr>
-          <w:rFonts w:ascii="Times New Roman" w:hAnsi="Times New Roman" w:cs="Times New Roman"/>
-          <w:sz w:val="24"/>
-          <w:szCs w:val="24"/>
-        </w:rPr>
-        <w:t xml:space="preserve">as </w:t>
-      </w:r>
-      <w:r>
-        <w:rPr>
-          <w:rFonts w:ascii="Times New Roman" w:hAnsi="Times New Roman" w:cs="Times New Roman"/>
-          <w:sz w:val="24"/>
-          <w:szCs w:val="24"/>
-        </w:rPr>
-        <w:t xml:space="preserve">a </w:t>
-      </w:r>
-      <w:r>
-        <w:rPr>
-          <w:rFonts w:ascii="Times New Roman" w:hAnsi="Times New Roman" w:cs="Times New Roman"/>
-          <w:sz w:val="24"/>
-          <w:szCs w:val="24"/>
-        </w:rPr>
-        <w:t>final feature</w:t>
-      </w:r>
-      <w:r>
-        <w:rPr>
-          <w:rFonts w:ascii="Times New Roman" w:hAnsi="Times New Roman" w:cs="Times New Roman"/>
-          <w:sz w:val="24"/>
-          <w:szCs w:val="24"/>
-        </w:rPr>
-        <w:t xml:space="preserve">. She will also </w:t>
-      </w:r>
-      <w:r>
-        <w:rPr>
-          <w:rFonts w:ascii="Times New Roman" w:hAnsi="Times New Roman" w:cs="Times New Roman"/>
-          <w:sz w:val="24"/>
-          <w:szCs w:val="24"/>
-        </w:rPr>
-        <w:t>do plenty of application testing for bugs</w:t>
-      </w:r>
-      <w:r>
-        <w:rPr>
-          <w:rFonts w:ascii="Times New Roman" w:hAnsi="Times New Roman" w:cs="Times New Roman"/>
-          <w:sz w:val="24"/>
-          <w:szCs w:val="24"/>
-        </w:rPr>
-        <w:t xml:space="preserve"> and</w:t>
-      </w:r>
-      <w:r>
-        <w:rPr>
-          <w:rFonts w:ascii="Times New Roman" w:hAnsi="Times New Roman" w:cs="Times New Roman"/>
-          <w:sz w:val="24"/>
-          <w:szCs w:val="24"/>
-        </w:rPr>
-        <w:t xml:space="preserve"> make sure the meetups feature is as stream-lined as possible.</w:t>
-      </w:r>
-    </w:p>
-    <w:p>
-      <w:pPr>
-        <w:rPr>
-          <w:rFonts w:ascii="Times New Roman" w:hAnsi="Times New Roman" w:cs="Times New Roman"/>
-          <w:sz w:val="24"/>
-          <w:szCs w:val="24"/>
-        </w:rPr>
-      </w:pPr>
-      <w:r>
-        <w:rPr>
-          <w:rFonts w:ascii="Times New Roman" w:hAnsi="Times New Roman" w:cs="Times New Roman"/>
-          <w:sz w:val="24"/>
-          <w:szCs w:val="24"/>
-        </w:rPr>
-        <w:tab/>
-        <w:t xml:space="preserve">Josh plans on refactoring the code (in particular, the page navigation), </w:t>
-      </w:r>
-      <w:r>
-        <w:rPr>
-          <w:rFonts w:ascii="Times New Roman" w:hAnsi="Times New Roman" w:cs="Times New Roman"/>
-          <w:sz w:val="24"/>
-          <w:szCs w:val="24"/>
-        </w:rPr>
-        <w:t xml:space="preserve">adding event markers to the map and working alongside Parth with socket.io, </w:t>
-      </w:r>
-      <w:r>
-        <w:rPr>
-          <w:rFonts w:ascii="Times New Roman" w:hAnsi="Times New Roman" w:cs="Times New Roman"/>
-          <w:sz w:val="24"/>
-          <w:szCs w:val="24"/>
-        </w:rPr>
-        <w:t>reorganizing pages for user convenience (for example, adding an account-specific dropdown)</w:t>
-      </w:r>
-      <w:r>
-        <w:rPr>
-          <w:rFonts w:ascii="Times New Roman" w:hAnsi="Times New Roman" w:cs="Times New Roman"/>
-          <w:sz w:val="24"/>
-          <w:szCs w:val="24"/>
-        </w:rPr>
-        <w:t>, and map filtering options</w:t>
-      </w:r>
-      <w:r>
-        <w:rPr>
-          <w:rFonts w:ascii="Times New Roman" w:hAnsi="Times New Roman" w:cs="Times New Roman"/>
-          <w:sz w:val="24"/>
-          <w:szCs w:val="24"/>
-        </w:rPr>
-        <w:t xml:space="preserve">. </w:t>
-      </w:r>
-    </w:p>
-    <w:p>
-      <w:pPr>
-        <w:rPr>
-          <w:rFonts w:ascii="Times New Roman" w:hAnsi="Times New Roman" w:cs="Times New Roman"/>
-          <w:sz w:val="28"/>
-          <w:szCs w:val="28"/>
-          <w:u w:val="single"/>
-        </w:rPr>
-      </w:pPr>
-    </w:p>
-    <w:p>
-      <w:pPr>
-        <w:rPr>
-          <w:rFonts w:ascii="Times New Roman" w:hAnsi="Times New Roman" w:cs="Times New Roman"/>
-          <w:b/>
-          <w:bCs/>
-          <w:sz w:val="28"/>
-          <w:szCs w:val="28"/>
-          <w:u w:val="single"/>
-        </w:rPr>
-      </w:pPr>
-      <w:r>
-        <w:rPr>
-          <w:rFonts w:ascii="Times New Roman" w:hAnsi="Times New Roman" w:cs="Times New Roman"/>
-          <w:b/>
-          <w:bCs/>
-          <w:sz w:val="28"/>
-          <w:szCs w:val="28"/>
-          <w:u w:val="single"/>
-        </w:rPr>
         <w:t>URLs</w:t>
       </w:r>
     </w:p>
@@ -9174,68 +11892,8 @@
           <w:sz w:val="24"/>
           <w:szCs w:val="24"/>
         </w:rPr>
-        <w:t>https://git.heroku.com/cmpt276proj-jlguo.git</w:t>
-      </w:r>
-    </w:p>
-    <w:p>
-      <w:pPr>
-        <w:rPr>
-          <w:rFonts w:ascii="Times New Roman" w:hAnsi="Times New Roman" w:cs="Times New Roman"/>
-          <w:sz w:val="28"/>
-          <w:szCs w:val="28"/>
-          <w:u w:val="single"/>
-        </w:rPr>
-      </w:pPr>
-    </w:p>
-    <w:p>
-      <w:pPr>
-        <w:rPr>
-          <w:rFonts w:ascii="Times New Roman" w:hAnsi="Times New Roman" w:cs="Times New Roman"/>
-          <w:sz w:val="28"/>
-          <w:szCs w:val="28"/>
-          <w:u w:val="single"/>
-        </w:rPr>
-      </w:pPr>
-    </w:p>
-    <w:p>
-      <w:pPr>
-        <w:rPr>
-          <w:rFonts w:ascii="Times New Roman" w:hAnsi="Times New Roman" w:cs="Times New Roman"/>
-          <w:sz w:val="28"/>
-          <w:szCs w:val="28"/>
-          <w:u w:val="single"/>
-        </w:rPr>
-      </w:pPr>
-    </w:p>
-    <w:p>
-      <w:pPr>
-        <w:rPr>
-          <w:rFonts w:ascii="Times New Roman" w:hAnsi="Times New Roman" w:cs="Times New Roman"/>
-          <w:sz w:val="28"/>
-          <w:szCs w:val="28"/>
-          <w:u w:val="single"/>
-        </w:rPr>
-      </w:pPr>
-    </w:p>
-    <w:p>
-      <w:pPr>
-        <w:rPr>
-          <w:rFonts w:ascii="Times New Roman" w:hAnsi="Times New Roman" w:cs="Times New Roman"/>
-          <w:sz w:val="28"/>
-          <w:szCs w:val="28"/>
-          <w:u w:val="single"/>
-        </w:rPr>
-      </w:pPr>
-    </w:p>
-    <w:p>
-      <w:pPr>
-        <w:rPr>
-          <w:rFonts w:ascii="Times New Roman" w:hAnsi="Times New Roman" w:cs="Times New Roman"/>
-          <w:sz w:val="28"/>
-          <w:szCs w:val="28"/>
-          <w:u w:val="single"/>
-        </w:rPr>
-      </w:pPr>
+        <w:t>https://git.heroku.com/cmpt276proj-jlguo.gi</w:t>
+      </w:r>
     </w:p>
     <w:p>
       <w:pPr>
@@ -9831,7 +12489,7 @@
 </file>
 
 <file path=word/endnotes.xml><?xml version="1.0" encoding="utf-8"?>
-<w:endnotes xmlns:wpc="http://schemas.microsoft.com/office/word/2010/wordprocessingCanvas" xmlns:cx="http://schemas.microsoft.com/office/drawing/2014/chartex" xmlns:cx1="http://schemas.microsoft.com/office/drawing/2015/9/8/chartex" xmlns:cx2="http://schemas.microsoft.com/office/drawing/2015/10/21/chartex" xmlns:cx3="http://schemas.microsoft.com/office/drawing/2016/5/9/chartex" xmlns:cx4="http://schemas.microsoft.com/office/drawing/2016/5/10/chartex" xmlns:cx5="http://schemas.microsoft.com/office/drawing/2016/5/11/chartex" xmlns:cx6="http://schemas.microsoft.com/office/drawing/2016/5/12/chartex" xmlns:cx7="http://schemas.microsoft.com/office/drawing/2016/5/13/chartex" xmlns:cx8="http://schemas.microsoft.com/office/drawing/2016/5/14/chartex" xmlns:mc="http://schemas.openxmlformats.org/markup-compatibility/2006" xmlns:aink="http://schemas.microsoft.com/office/drawing/2016/ink" xmlns:am3d="http://schemas.microsoft.com/office/drawing/2017/model3d" xmlns:o="urn:schemas-microsoft-com:office:office" xmlns:r="http://schemas.openxmlformats.org/officeDocument/2006/relationships" xmlns:m="http://schemas.openxmlformats.org/officeDocument/2006/math" xmlns:v="urn:schemas-microsoft-com:vml" xmlns:wp14="http://schemas.microsoft.com/office/word/2010/wordprocessingDrawing" xmlns:wp="http://schemas.openxmlformats.org/drawingml/2006/wordprocessingDrawing" xmlns:w10="urn:schemas-microsoft-com:office:word" xmlns:w="http://schemas.openxmlformats.org/wordprocessingml/2006/main" xmlns:w14="http://schemas.microsoft.com/office/word/2010/wordml" xmlns:w15="http://schemas.microsoft.com/office/word/2012/wordml" xmlns:w16cex="http://schemas.microsoft.com/office/word/2018/wordml/cex" xmlns:w16cid="http://schemas.microsoft.com/office/word/2016/wordml/cid" xmlns:w16="http://schemas.microsoft.com/office/word/2018/wordml" xmlns:w16se="http://schemas.microsoft.com/office/word/2015/wordml/symex" xmlns:wpg="http://schemas.microsoft.com/office/word/2010/wordprocessingGroup" xmlns:wpi="http://schemas.microsoft.com/office/word/2010/wordprocessingInk" xmlns:wne="http://schemas.microsoft.com/office/word/2006/wordml" xmlns:wps="http://schemas.microsoft.com/office/word/2010/wordprocessingShape" mc:Ignorable="w14 w15 w16se w16cid w16 w16cex wp14">
+<w:endnotes xmlns:wpc="http://schemas.microsoft.com/office/word/2010/wordprocessingCanvas" xmlns:cx="http://schemas.microsoft.com/office/drawing/2014/chartex" xmlns:cx1="http://schemas.microsoft.com/office/drawing/2015/9/8/chartex" xmlns:cx2="http://schemas.microsoft.com/office/drawing/2015/10/21/chartex" xmlns:cx3="http://schemas.microsoft.com/office/drawing/2016/5/9/chartex" xmlns:cx4="http://schemas.microsoft.com/office/drawing/2016/5/10/chartex" xmlns:cx5="http://schemas.microsoft.com/office/drawing/2016/5/11/chartex" xmlns:cx6="http://schemas.microsoft.com/office/drawing/2016/5/12/chartex" xmlns:cx7="http://schemas.microsoft.com/office/drawing/2016/5/13/chartex" xmlns:cx8="http://schemas.microsoft.com/office/drawing/2016/5/14/chartex" xmlns:mc="http://schemas.openxmlformats.org/markup-compatibility/2006" xmlns:aink="http://schemas.microsoft.com/office/drawing/2016/ink" xmlns:am3d="http://schemas.microsoft.com/office/drawing/2017/model3d" xmlns:o="urn:schemas-microsoft-com:office:office" xmlns:r="http://schemas.openxmlformats.org/officeDocument/2006/relationships" xmlns:m="http://schemas.openxmlformats.org/officeDocument/2006/math" xmlns:v="urn:schemas-microsoft-com:vml" xmlns:wp14="http://schemas.microsoft.com/office/word/2010/wordprocessingDrawing" xmlns:wp="http://schemas.openxmlformats.org/drawingml/2006/wordprocessingDrawing" xmlns:w10="urn:schemas-microsoft-com:office:word" xmlns:w="http://schemas.openxmlformats.org/wordprocessingml/2006/main" xmlns:w14="http://schemas.microsoft.com/office/word/2010/wordml" xmlns:w15="http://schemas.microsoft.com/office/word/2012/wordml" xmlns:w16cid="http://schemas.microsoft.com/office/word/2016/wordml/cid" xmlns:w16se="http://schemas.microsoft.com/office/word/2015/wordml/symex" xmlns:wpg="http://schemas.microsoft.com/office/word/2010/wordprocessingGroup" xmlns:wpi="http://schemas.microsoft.com/office/word/2010/wordprocessingInk" xmlns:wne="http://schemas.microsoft.com/office/word/2006/wordml" xmlns:wps="http://schemas.microsoft.com/office/word/2010/wordprocessingShape" mc:Ignorable="w14 w15 w16se w16cid wp14">
   <w:endnote w:type="separator" w:id="-1">
     <w:p>
       <w:pPr>
@@ -9856,7 +12514,7 @@
 </file>
 
 <file path=word/footnotes.xml><?xml version="1.0" encoding="utf-8"?>
-<w:footnotes xmlns:wpc="http://schemas.microsoft.com/office/word/2010/wordprocessingCanvas" xmlns:cx="http://schemas.microsoft.com/office/drawing/2014/chartex" xmlns:cx1="http://schemas.microsoft.com/office/drawing/2015/9/8/chartex" xmlns:cx2="http://schemas.microsoft.com/office/drawing/2015/10/21/chartex" xmlns:cx3="http://schemas.microsoft.com/office/drawing/2016/5/9/chartex" xmlns:cx4="http://schemas.microsoft.com/office/drawing/2016/5/10/chartex" xmlns:cx5="http://schemas.microsoft.com/office/drawing/2016/5/11/chartex" xmlns:cx6="http://schemas.microsoft.com/office/drawing/2016/5/12/chartex" xmlns:cx7="http://schemas.microsoft.com/office/drawing/2016/5/13/chartex" xmlns:cx8="http://schemas.microsoft.com/office/drawing/2016/5/14/chartex" xmlns:mc="http://schemas.openxmlformats.org/markup-compatibility/2006" xmlns:aink="http://schemas.microsoft.com/office/drawing/2016/ink" xmlns:am3d="http://schemas.microsoft.com/office/drawing/2017/model3d" xmlns:o="urn:schemas-microsoft-com:office:office" xmlns:r="http://schemas.openxmlformats.org/officeDocument/2006/relationships" xmlns:m="http://schemas.openxmlformats.org/officeDocument/2006/math" xmlns:v="urn:schemas-microsoft-com:vml" xmlns:wp14="http://schemas.microsoft.com/office/word/2010/wordprocessingDrawing" xmlns:wp="http://schemas.openxmlformats.org/drawingml/2006/wordprocessingDrawing" xmlns:w10="urn:schemas-microsoft-com:office:word" xmlns:w="http://schemas.openxmlformats.org/wordprocessingml/2006/main" xmlns:w14="http://schemas.microsoft.com/office/word/2010/wordml" xmlns:w15="http://schemas.microsoft.com/office/word/2012/wordml" xmlns:w16cex="http://schemas.microsoft.com/office/word/2018/wordml/cex" xmlns:w16cid="http://schemas.microsoft.com/office/word/2016/wordml/cid" xmlns:w16="http://schemas.microsoft.com/office/word/2018/wordml" xmlns:w16se="http://schemas.microsoft.com/office/word/2015/wordml/symex" xmlns:wpg="http://schemas.microsoft.com/office/word/2010/wordprocessingGroup" xmlns:wpi="http://schemas.microsoft.com/office/word/2010/wordprocessingInk" xmlns:wne="http://schemas.microsoft.com/office/word/2006/wordml" xmlns:wps="http://schemas.microsoft.com/office/word/2010/wordprocessingShape" mc:Ignorable="w14 w15 w16se w16cid w16 w16cex wp14">
+<w:footnotes xmlns:wpc="http://schemas.microsoft.com/office/word/2010/wordprocessingCanvas" xmlns:cx="http://schemas.microsoft.com/office/drawing/2014/chartex" xmlns:cx1="http://schemas.microsoft.com/office/drawing/2015/9/8/chartex" xmlns:cx2="http://schemas.microsoft.com/office/drawing/2015/10/21/chartex" xmlns:cx3="http://schemas.microsoft.com/office/drawing/2016/5/9/chartex" xmlns:cx4="http://schemas.microsoft.com/office/drawing/2016/5/10/chartex" xmlns:cx5="http://schemas.microsoft.com/office/drawing/2016/5/11/chartex" xmlns:cx6="http://schemas.microsoft.com/office/drawing/2016/5/12/chartex" xmlns:cx7="http://schemas.microsoft.com/office/drawing/2016/5/13/chartex" xmlns:cx8="http://schemas.microsoft.com/office/drawing/2016/5/14/chartex" xmlns:mc="http://schemas.openxmlformats.org/markup-compatibility/2006" xmlns:aink="http://schemas.microsoft.com/office/drawing/2016/ink" xmlns:am3d="http://schemas.microsoft.com/office/drawing/2017/model3d" xmlns:o="urn:schemas-microsoft-com:office:office" xmlns:r="http://schemas.openxmlformats.org/officeDocument/2006/relationships" xmlns:m="http://schemas.openxmlformats.org/officeDocument/2006/math" xmlns:v="urn:schemas-microsoft-com:vml" xmlns:wp14="http://schemas.microsoft.com/office/word/2010/wordprocessingDrawing" xmlns:wp="http://schemas.openxmlformats.org/drawingml/2006/wordprocessingDrawing" xmlns:w10="urn:schemas-microsoft-com:office:word" xmlns:w="http://schemas.openxmlformats.org/wordprocessingml/2006/main" xmlns:w14="http://schemas.microsoft.com/office/word/2010/wordml" xmlns:w15="http://schemas.microsoft.com/office/word/2012/wordml" xmlns:w16cid="http://schemas.microsoft.com/office/word/2016/wordml/cid" xmlns:w16se="http://schemas.microsoft.com/office/word/2015/wordml/symex" xmlns:wpg="http://schemas.microsoft.com/office/word/2010/wordprocessingGroup" xmlns:wpi="http://schemas.microsoft.com/office/word/2010/wordprocessingInk" xmlns:wne="http://schemas.microsoft.com/office/word/2006/wordml" xmlns:wps="http://schemas.microsoft.com/office/word/2010/wordprocessingShape" mc:Ignorable="w14 w15 w16se w16cid wp14">
   <w:footnote w:type="separator" w:id="-1">
     <w:p>
       <w:pPr>
@@ -9881,7 +12539,7 @@
 </file>
 
 <file path=word/header1.xml><?xml version="1.0" encoding="utf-8"?>
-<w:hdr xmlns:wpc="http://schemas.microsoft.com/office/word/2010/wordprocessingCanvas" xmlns:cx="http://schemas.microsoft.com/office/drawing/2014/chartex" xmlns:cx1="http://schemas.microsoft.com/office/drawing/2015/9/8/chartex" xmlns:cx2="http://schemas.microsoft.com/office/drawing/2015/10/21/chartex" xmlns:cx3="http://schemas.microsoft.com/office/drawing/2016/5/9/chartex" xmlns:cx4="http://schemas.microsoft.com/office/drawing/2016/5/10/chartex" xmlns:cx5="http://schemas.microsoft.com/office/drawing/2016/5/11/chartex" xmlns:cx6="http://schemas.microsoft.com/office/drawing/2016/5/12/chartex" xmlns:cx7="http://schemas.microsoft.com/office/drawing/2016/5/13/chartex" xmlns:cx8="http://schemas.microsoft.com/office/drawing/2016/5/14/chartex" xmlns:mc="http://schemas.openxmlformats.org/markup-compatibility/2006" xmlns:aink="http://schemas.microsoft.com/office/drawing/2016/ink" xmlns:am3d="http://schemas.microsoft.com/office/drawing/2017/model3d" xmlns:o="urn:schemas-microsoft-com:office:office" xmlns:r="http://schemas.openxmlformats.org/officeDocument/2006/relationships" xmlns:m="http://schemas.openxmlformats.org/officeDocument/2006/math" xmlns:v="urn:schemas-microsoft-com:vml" xmlns:wp14="http://schemas.microsoft.com/office/word/2010/wordprocessingDrawing" xmlns:wp="http://schemas.openxmlformats.org/drawingml/2006/wordprocessingDrawing" xmlns:w10="urn:schemas-microsoft-com:office:word" xmlns:w="http://schemas.openxmlformats.org/wordprocessingml/2006/main" xmlns:w14="http://schemas.microsoft.com/office/word/2010/wordml" xmlns:w15="http://schemas.microsoft.com/office/word/2012/wordml" xmlns:w16cex="http://schemas.microsoft.com/office/word/2018/wordml/cex" xmlns:w16cid="http://schemas.microsoft.com/office/word/2016/wordml/cid" xmlns:w16="http://schemas.microsoft.com/office/word/2018/wordml" xmlns:w16se="http://schemas.microsoft.com/office/word/2015/wordml/symex" xmlns:wpg="http://schemas.microsoft.com/office/word/2010/wordprocessingGroup" xmlns:wpi="http://schemas.microsoft.com/office/word/2010/wordprocessingInk" xmlns:wne="http://schemas.microsoft.com/office/word/2006/wordml" xmlns:wps="http://schemas.microsoft.com/office/word/2010/wordprocessingShape" mc:Ignorable="w14 w15 w16se w16cid w16 w16cex wp14">
+<w:hdr xmlns:wpc="http://schemas.microsoft.com/office/word/2010/wordprocessingCanvas" xmlns:cx="http://schemas.microsoft.com/office/drawing/2014/chartex" xmlns:cx1="http://schemas.microsoft.com/office/drawing/2015/9/8/chartex" xmlns:cx2="http://schemas.microsoft.com/office/drawing/2015/10/21/chartex" xmlns:cx3="http://schemas.microsoft.com/office/drawing/2016/5/9/chartex" xmlns:cx4="http://schemas.microsoft.com/office/drawing/2016/5/10/chartex" xmlns:cx5="http://schemas.microsoft.com/office/drawing/2016/5/11/chartex" xmlns:cx6="http://schemas.microsoft.com/office/drawing/2016/5/12/chartex" xmlns:cx7="http://schemas.microsoft.com/office/drawing/2016/5/13/chartex" xmlns:cx8="http://schemas.microsoft.com/office/drawing/2016/5/14/chartex" xmlns:mc="http://schemas.openxmlformats.org/markup-compatibility/2006" xmlns:aink="http://schemas.microsoft.com/office/drawing/2016/ink" xmlns:am3d="http://schemas.microsoft.com/office/drawing/2017/model3d" xmlns:o="urn:schemas-microsoft-com:office:office" xmlns:r="http://schemas.openxmlformats.org/officeDocument/2006/relationships" xmlns:m="http://schemas.openxmlformats.org/officeDocument/2006/math" xmlns:v="urn:schemas-microsoft-com:vml" xmlns:wp14="http://schemas.microsoft.com/office/word/2010/wordprocessingDrawing" xmlns:wp="http://schemas.openxmlformats.org/drawingml/2006/wordprocessingDrawing" xmlns:w10="urn:schemas-microsoft-com:office:word" xmlns:w="http://schemas.openxmlformats.org/wordprocessingml/2006/main" xmlns:w14="http://schemas.microsoft.com/office/word/2010/wordml" xmlns:w15="http://schemas.microsoft.com/office/word/2012/wordml" xmlns:w16cid="http://schemas.microsoft.com/office/word/2016/wordml/cid" xmlns:w16se="http://schemas.microsoft.com/office/word/2015/wordml/symex" xmlns:wpg="http://schemas.microsoft.com/office/word/2010/wordprocessingGroup" xmlns:wpi="http://schemas.microsoft.com/office/word/2010/wordprocessingInk" xmlns:wne="http://schemas.microsoft.com/office/word/2006/wordml" xmlns:wps="http://schemas.microsoft.com/office/word/2010/wordprocessingShape" mc:Ignorable="w14 w15 w16se w16cid wp14">
   <w:p>
     <w:pPr>
       <w:pStyle w:val="Header"/>
@@ -9892,6 +12550,7 @@
         <w:color w:val="44546A" w:themeColor="text2"/>
       </w:rPr>
     </w:pPr>
+    <w:proofErr w:type="spellStart"/>
     <w:r>
       <w:rPr>
         <w:rFonts w:ascii="Times New Roman" w:hAnsi="Times New Roman" w:cs="Times New Roman"/>
@@ -9900,6 +12559,7 @@
       </w:rPr>
       <w:t>StudyScapes</w:t>
     </w:r>
+    <w:proofErr w:type="spellEnd"/>
     <w:r>
       <w:rPr>
         <w:rFonts w:ascii="Times New Roman" w:hAnsi="Times New Roman" w:cs="Times New Roman"/>
@@ -10037,7 +12697,7 @@
 </file>
 
 <file path=word/numbering.xml><?xml version="1.0" encoding="utf-8"?>
-<w:numbering xmlns:wpc="http://schemas.microsoft.com/office/word/2010/wordprocessingCanvas" xmlns:cx="http://schemas.microsoft.com/office/drawing/2014/chartex" xmlns:cx1="http://schemas.microsoft.com/office/drawing/2015/9/8/chartex" xmlns:cx2="http://schemas.microsoft.com/office/drawing/2015/10/21/chartex" xmlns:cx3="http://schemas.microsoft.com/office/drawing/2016/5/9/chartex" xmlns:cx4="http://schemas.microsoft.com/office/drawing/2016/5/10/chartex" xmlns:cx5="http://schemas.microsoft.com/office/drawing/2016/5/11/chartex" xmlns:cx6="http://schemas.microsoft.com/office/drawing/2016/5/12/chartex" xmlns:cx7="http://schemas.microsoft.com/office/drawing/2016/5/13/chartex" xmlns:cx8="http://schemas.microsoft.com/office/drawing/2016/5/14/chartex" xmlns:mc="http://schemas.openxmlformats.org/markup-compatibility/2006" xmlns:aink="http://schemas.microsoft.com/office/drawing/2016/ink" xmlns:am3d="http://schemas.microsoft.com/office/drawing/2017/model3d" xmlns:o="urn:schemas-microsoft-com:office:office" xmlns:r="http://schemas.openxmlformats.org/officeDocument/2006/relationships" xmlns:m="http://schemas.openxmlformats.org/officeDocument/2006/math" xmlns:v="urn:schemas-microsoft-com:vml" xmlns:wp14="http://schemas.microsoft.com/office/word/2010/wordprocessingDrawing" xmlns:wp="http://schemas.openxmlformats.org/drawingml/2006/wordprocessingDrawing" xmlns:w10="urn:schemas-microsoft-com:office:word" xmlns:w="http://schemas.openxmlformats.org/wordprocessingml/2006/main" xmlns:w14="http://schemas.microsoft.com/office/word/2010/wordml" xmlns:w15="http://schemas.microsoft.com/office/word/2012/wordml" xmlns:w16cex="http://schemas.microsoft.com/office/word/2018/wordml/cex" xmlns:w16cid="http://schemas.microsoft.com/office/word/2016/wordml/cid" xmlns:w16="http://schemas.microsoft.com/office/word/2018/wordml" xmlns:w16se="http://schemas.microsoft.com/office/word/2015/wordml/symex" xmlns:wpg="http://schemas.microsoft.com/office/word/2010/wordprocessingGroup" xmlns:wpi="http://schemas.microsoft.com/office/word/2010/wordprocessingInk" xmlns:wne="http://schemas.microsoft.com/office/word/2006/wordml" xmlns:wps="http://schemas.microsoft.com/office/word/2010/wordprocessingShape" mc:Ignorable="w14 w15 w16se w16cid w16 w16cex wp14">
+<w:numbering xmlns:wpc="http://schemas.microsoft.com/office/word/2010/wordprocessingCanvas" xmlns:cx="http://schemas.microsoft.com/office/drawing/2014/chartex" xmlns:cx1="http://schemas.microsoft.com/office/drawing/2015/9/8/chartex" xmlns:cx2="http://schemas.microsoft.com/office/drawing/2015/10/21/chartex" xmlns:cx3="http://schemas.microsoft.com/office/drawing/2016/5/9/chartex" xmlns:cx4="http://schemas.microsoft.com/office/drawing/2016/5/10/chartex" xmlns:cx5="http://schemas.microsoft.com/office/drawing/2016/5/11/chartex" xmlns:cx6="http://schemas.microsoft.com/office/drawing/2016/5/12/chartex" xmlns:cx7="http://schemas.microsoft.com/office/drawing/2016/5/13/chartex" xmlns:cx8="http://schemas.microsoft.com/office/drawing/2016/5/14/chartex" xmlns:mc="http://schemas.openxmlformats.org/markup-compatibility/2006" xmlns:aink="http://schemas.microsoft.com/office/drawing/2016/ink" xmlns:am3d="http://schemas.microsoft.com/office/drawing/2017/model3d" xmlns:o="urn:schemas-microsoft-com:office:office" xmlns:r="http://schemas.openxmlformats.org/officeDocument/2006/relationships" xmlns:m="http://schemas.openxmlformats.org/officeDocument/2006/math" xmlns:v="urn:schemas-microsoft-com:vml" xmlns:wp14="http://schemas.microsoft.com/office/word/2010/wordprocessingDrawing" xmlns:wp="http://schemas.openxmlformats.org/drawingml/2006/wordprocessingDrawing" xmlns:w10="urn:schemas-microsoft-com:office:word" xmlns:w="http://schemas.openxmlformats.org/wordprocessingml/2006/main" xmlns:w14="http://schemas.microsoft.com/office/word/2010/wordml" xmlns:w15="http://schemas.microsoft.com/office/word/2012/wordml" xmlns:w16cid="http://schemas.microsoft.com/office/word/2016/wordml/cid" xmlns:w16se="http://schemas.microsoft.com/office/word/2015/wordml/symex" xmlns:wpg="http://schemas.microsoft.com/office/word/2010/wordprocessingGroup" xmlns:wpi="http://schemas.microsoft.com/office/word/2010/wordprocessingInk" xmlns:wne="http://schemas.microsoft.com/office/word/2006/wordml" xmlns:wps="http://schemas.microsoft.com/office/word/2010/wordprocessingShape" mc:Ignorable="w14 w15 w16se w16cid wp14">
   <w:abstractNum w:abstractNumId="0" w15:restartNumberingAfterBreak="0">
     <w:nsid w:val="08F833E5"/>
     <w:multiLevelType w:val="hybridMultilevel"/>
@@ -10810,21 +13470,12 @@
   </w:num>
   <w:num w:numId="7">
     <w:abstractNumId w:val="4"/>
-    <w:lvlOverride w:ilvl="0"/>
-    <w:lvlOverride w:ilvl="1"/>
-    <w:lvlOverride w:ilvl="2"/>
-    <w:lvlOverride w:ilvl="3"/>
-    <w:lvlOverride w:ilvl="4"/>
-    <w:lvlOverride w:ilvl="5"/>
-    <w:lvlOverride w:ilvl="6"/>
-    <w:lvlOverride w:ilvl="7"/>
-    <w:lvlOverride w:ilvl="8"/>
   </w:num>
 </w:numbering>
 </file>
 
 <file path=word/styles.xml><?xml version="1.0" encoding="utf-8"?>
-<w:styles xmlns:mc="http://schemas.openxmlformats.org/markup-compatibility/2006" xmlns:r="http://schemas.openxmlformats.org/officeDocument/2006/relationships" xmlns:w="http://schemas.openxmlformats.org/wordprocessingml/2006/main" xmlns:w14="http://schemas.microsoft.com/office/word/2010/wordml" xmlns:w15="http://schemas.microsoft.com/office/word/2012/wordml" xmlns:w16cex="http://schemas.microsoft.com/office/word/2018/wordml/cex" xmlns:w16cid="http://schemas.microsoft.com/office/word/2016/wordml/cid" xmlns:w16="http://schemas.microsoft.com/office/word/2018/wordml" xmlns:w16se="http://schemas.microsoft.com/office/word/2015/wordml/symex" mc:Ignorable="w14 w15 w16se w16cid w16 w16cex">
+<w:styles xmlns:mc="http://schemas.openxmlformats.org/markup-compatibility/2006" xmlns:r="http://schemas.openxmlformats.org/officeDocument/2006/relationships" xmlns:w="http://schemas.openxmlformats.org/wordprocessingml/2006/main" xmlns:w14="http://schemas.microsoft.com/office/word/2010/wordml" xmlns:w15="http://schemas.microsoft.com/office/word/2012/wordml" xmlns:w16cid="http://schemas.microsoft.com/office/word/2016/wordml/cid" xmlns:w16se="http://schemas.microsoft.com/office/word/2015/wordml/symex" mc:Ignorable="w14 w15 w16se w16cid">
   <w:docDefaults>
     <w:rPrDefault>
       <w:rPr>
@@ -11364,7 +14015,7 @@
 </file>
 
 <file path=word/glossary/document.xml><?xml version="1.0" encoding="utf-8"?>
-<w:glossaryDocument xmlns:wpc="http://schemas.microsoft.com/office/word/2010/wordprocessingCanvas" xmlns:cx="http://schemas.microsoft.com/office/drawing/2014/chartex" xmlns:cx1="http://schemas.microsoft.com/office/drawing/2015/9/8/chartex" xmlns:cx2="http://schemas.microsoft.com/office/drawing/2015/10/21/chartex" xmlns:cx3="http://schemas.microsoft.com/office/drawing/2016/5/9/chartex" xmlns:cx4="http://schemas.microsoft.com/office/drawing/2016/5/10/chartex" xmlns:cx5="http://schemas.microsoft.com/office/drawing/2016/5/11/chartex" xmlns:cx6="http://schemas.microsoft.com/office/drawing/2016/5/12/chartex" xmlns:cx7="http://schemas.microsoft.com/office/drawing/2016/5/13/chartex" xmlns:cx8="http://schemas.microsoft.com/office/drawing/2016/5/14/chartex" xmlns:mc="http://schemas.openxmlformats.org/markup-compatibility/2006" xmlns:aink="http://schemas.microsoft.com/office/drawing/2016/ink" xmlns:am3d="http://schemas.microsoft.com/office/drawing/2017/model3d" xmlns:o="urn:schemas-microsoft-com:office:office" xmlns:r="http://schemas.openxmlformats.org/officeDocument/2006/relationships" xmlns:m="http://schemas.openxmlformats.org/officeDocument/2006/math" xmlns:v="urn:schemas-microsoft-com:vml" xmlns:wp14="http://schemas.microsoft.com/office/word/2010/wordprocessingDrawing" xmlns:wp="http://schemas.openxmlformats.org/drawingml/2006/wordprocessingDrawing" xmlns:w10="urn:schemas-microsoft-com:office:word" xmlns:w="http://schemas.openxmlformats.org/wordprocessingml/2006/main" xmlns:w14="http://schemas.microsoft.com/office/word/2010/wordml" xmlns:w15="http://schemas.microsoft.com/office/word/2012/wordml" xmlns:w16cex="http://schemas.microsoft.com/office/word/2018/wordml/cex" xmlns:w16cid="http://schemas.microsoft.com/office/word/2016/wordml/cid" xmlns:w16="http://schemas.microsoft.com/office/word/2018/wordml" xmlns:w16se="http://schemas.microsoft.com/office/word/2015/wordml/symex" xmlns:wpg="http://schemas.microsoft.com/office/word/2010/wordprocessingGroup" xmlns:wpi="http://schemas.microsoft.com/office/word/2010/wordprocessingInk" xmlns:wne="http://schemas.microsoft.com/office/word/2006/wordml" xmlns:wps="http://schemas.microsoft.com/office/word/2010/wordprocessingShape" mc:Ignorable="w14 w15 w16se w16cid w16 w16cex wp14">
+<w:glossaryDocument xmlns:wpc="http://schemas.microsoft.com/office/word/2010/wordprocessingCanvas" xmlns:cx="http://schemas.microsoft.com/office/drawing/2014/chartex" xmlns:cx1="http://schemas.microsoft.com/office/drawing/2015/9/8/chartex" xmlns:cx2="http://schemas.microsoft.com/office/drawing/2015/10/21/chartex" xmlns:cx3="http://schemas.microsoft.com/office/drawing/2016/5/9/chartex" xmlns:cx4="http://schemas.microsoft.com/office/drawing/2016/5/10/chartex" xmlns:cx5="http://schemas.microsoft.com/office/drawing/2016/5/11/chartex" xmlns:cx6="http://schemas.microsoft.com/office/drawing/2016/5/12/chartex" xmlns:cx7="http://schemas.microsoft.com/office/drawing/2016/5/13/chartex" xmlns:cx8="http://schemas.microsoft.com/office/drawing/2016/5/14/chartex" xmlns:mc="http://schemas.openxmlformats.org/markup-compatibility/2006" xmlns:aink="http://schemas.microsoft.com/office/drawing/2016/ink" xmlns:am3d="http://schemas.microsoft.com/office/drawing/2017/model3d" xmlns:o="urn:schemas-microsoft-com:office:office" xmlns:r="http://schemas.openxmlformats.org/officeDocument/2006/relationships" xmlns:m="http://schemas.openxmlformats.org/officeDocument/2006/math" xmlns:v="urn:schemas-microsoft-com:vml" xmlns:wp14="http://schemas.microsoft.com/office/word/2010/wordprocessingDrawing" xmlns:wp="http://schemas.openxmlformats.org/drawingml/2006/wordprocessingDrawing" xmlns:w10="urn:schemas-microsoft-com:office:word" xmlns:w="http://schemas.openxmlformats.org/wordprocessingml/2006/main" xmlns:w14="http://schemas.microsoft.com/office/word/2010/wordml" xmlns:w15="http://schemas.microsoft.com/office/word/2012/wordml" xmlns:w16cid="http://schemas.microsoft.com/office/word/2016/wordml/cid" xmlns:w16se="http://schemas.microsoft.com/office/word/2015/wordml/symex" xmlns:wpg="http://schemas.microsoft.com/office/word/2010/wordprocessingGroup" xmlns:wpi="http://schemas.microsoft.com/office/word/2010/wordprocessingInk" xmlns:wne="http://schemas.microsoft.com/office/word/2006/wordml" xmlns:wps="http://schemas.microsoft.com/office/word/2010/wordprocessingShape" mc:Ignorable="w14 w15 w16se w16cid wp14">
   <w:docParts>
     <w:docPart>
       <w:docPartPr>
@@ -11431,7 +14082,7 @@
 </file>
 
 <file path=word/glossary/fontTable.xml><?xml version="1.0" encoding="utf-8"?>
-<w:fonts xmlns:mc="http://schemas.openxmlformats.org/markup-compatibility/2006" xmlns:r="http://schemas.openxmlformats.org/officeDocument/2006/relationships" xmlns:w="http://schemas.openxmlformats.org/wordprocessingml/2006/main" xmlns:w14="http://schemas.microsoft.com/office/word/2010/wordml" xmlns:w15="http://schemas.microsoft.com/office/word/2012/wordml" xmlns:w16cex="http://schemas.microsoft.com/office/word/2018/wordml/cex" xmlns:w16cid="http://schemas.microsoft.com/office/word/2016/wordml/cid" xmlns:w16="http://schemas.microsoft.com/office/word/2018/wordml" xmlns:w16se="http://schemas.microsoft.com/office/word/2015/wordml/symex" mc:Ignorable="w14 w15 w16se w16cid w16 w16cex">
+<w:fonts xmlns:mc="http://schemas.openxmlformats.org/markup-compatibility/2006" xmlns:r="http://schemas.openxmlformats.org/officeDocument/2006/relationships" xmlns:w="http://schemas.openxmlformats.org/wordprocessingml/2006/main" xmlns:w14="http://schemas.microsoft.com/office/word/2010/wordml" xmlns:w15="http://schemas.microsoft.com/office/word/2012/wordml" xmlns:w16cid="http://schemas.microsoft.com/office/word/2016/wordml/cid" xmlns:w16se="http://schemas.microsoft.com/office/word/2015/wordml/symex" mc:Ignorable="w14 w15 w16se w16cid">
   <w:font w:name="Symbol">
     <w:panose1 w:val="05050102010706020507"/>
     <w:charset w:val="02"/>
@@ -11444,7 +14095,7 @@
     <w:charset w:val="00"/>
     <w:family w:val="roman"/>
     <w:pitch w:val="variable"/>
-    <w:sig w:usb0="E0002EFF" w:usb1="C000785B" w:usb2="00000009" w:usb3="00000000" w:csb0="000001FF" w:csb1="00000000"/>
+    <w:sig w:usb0="E0002AFF" w:usb1="C0007843" w:usb2="00000009" w:usb3="00000000" w:csb0="000001FF" w:csb1="00000000"/>
   </w:font>
   <w:font w:name="Courier New">
     <w:panose1 w:val="02070309020205020404"/>
@@ -11472,20 +14123,20 @@
     <w:charset w:val="00"/>
     <w:family w:val="swiss"/>
     <w:pitch w:val="variable"/>
-    <w:sig w:usb0="E4002EFF" w:usb1="C000247B" w:usb2="00000009" w:usb3="00000000" w:csb0="000001FF" w:csb1="00000000"/>
+    <w:sig w:usb0="E00002FF" w:usb1="4000ACFF" w:usb2="00000001" w:usb3="00000000" w:csb0="0000019F" w:csb1="00000000"/>
   </w:font>
   <w:font w:name="Calibri Light">
     <w:panose1 w:val="020F0302020204030204"/>
     <w:charset w:val="00"/>
     <w:family w:val="swiss"/>
     <w:pitch w:val="variable"/>
-    <w:sig w:usb0="E4002EFF" w:usb1="C000247B" w:usb2="00000009" w:usb3="00000000" w:csb0="000001FF" w:csb1="00000000"/>
+    <w:sig w:usb0="A00002EF" w:usb1="4000207B" w:usb2="00000000" w:usb3="00000000" w:csb0="0000009F" w:csb1="00000000"/>
   </w:font>
 </w:fonts>
 </file>
 
 <file path=word/glossary/settings.xml><?xml version="1.0" encoding="utf-8"?>
-<w:settings xmlns:mc="http://schemas.openxmlformats.org/markup-compatibility/2006" xmlns:o="urn:schemas-microsoft-com:office:office" xmlns:r="http://schemas.openxmlformats.org/officeDocument/2006/relationships" xmlns:m="http://schemas.openxmlformats.org/officeDocument/2006/math" xmlns:v="urn:schemas-microsoft-com:vml" xmlns:w10="urn:schemas-microsoft-com:office:word" xmlns:w="http://schemas.openxmlformats.org/wordprocessingml/2006/main" xmlns:w14="http://schemas.microsoft.com/office/word/2010/wordml" xmlns:w15="http://schemas.microsoft.com/office/word/2012/wordml" xmlns:w16cex="http://schemas.microsoft.com/office/word/2018/wordml/cex" xmlns:w16cid="http://schemas.microsoft.com/office/word/2016/wordml/cid" xmlns:w16="http://schemas.microsoft.com/office/word/2018/wordml" xmlns:w16se="http://schemas.microsoft.com/office/word/2015/wordml/symex" xmlns:sl="http://schemas.openxmlformats.org/schemaLibrary/2006/main" mc:Ignorable="w14 w15 w16se w16cid w16 w16cex">
+<w:settings xmlns:mc="http://schemas.openxmlformats.org/markup-compatibility/2006" xmlns:o="urn:schemas-microsoft-com:office:office" xmlns:r="http://schemas.openxmlformats.org/officeDocument/2006/relationships" xmlns:m="http://schemas.openxmlformats.org/officeDocument/2006/math" xmlns:v="urn:schemas-microsoft-com:vml" xmlns:w10="urn:schemas-microsoft-com:office:word" xmlns:w="http://schemas.openxmlformats.org/wordprocessingml/2006/main" xmlns:w14="http://schemas.microsoft.com/office/word/2010/wordml" xmlns:w15="http://schemas.microsoft.com/office/word/2012/wordml" xmlns:w16cid="http://schemas.microsoft.com/office/word/2016/wordml/cid" xmlns:w16se="http://schemas.microsoft.com/office/word/2015/wordml/symex" xmlns:sl="http://schemas.openxmlformats.org/schemaLibrary/2006/main" mc:Ignorable="w14 w15 w16se w16cid">
   <w:view w:val="normal"/>
   <w:defaultTabStop w:val="720"/>
   <w:characterSpacingControl w:val="doNotCompress"/>
@@ -11509,6 +14160,7 @@
     <w:rsid w:val="004E1BC0"/>
     <w:rsid w:val="008F415A"/>
     <w:rsid w:val="00917FE4"/>
+    <w:rsid w:val="0093187F"/>
     <w:rsid w:val="00D80CD1"/>
     <w:rsid w:val="00EE2920"/>
   </w:rsids>
@@ -11534,7 +14186,7 @@
 </file>
 
 <file path=word/glossary/styles.xml><?xml version="1.0" encoding="utf-8"?>
-<w:styles xmlns:mc="http://schemas.openxmlformats.org/markup-compatibility/2006" xmlns:r="http://schemas.openxmlformats.org/officeDocument/2006/relationships" xmlns:w="http://schemas.openxmlformats.org/wordprocessingml/2006/main" xmlns:w14="http://schemas.microsoft.com/office/word/2010/wordml" xmlns:w15="http://schemas.microsoft.com/office/word/2012/wordml" xmlns:w16cex="http://schemas.microsoft.com/office/word/2018/wordml/cex" xmlns:w16cid="http://schemas.microsoft.com/office/word/2016/wordml/cid" xmlns:w16="http://schemas.microsoft.com/office/word/2018/wordml" xmlns:w16se="http://schemas.microsoft.com/office/word/2015/wordml/symex" mc:Ignorable="w14 w15 w16se w16cid w16 w16cex">
+<w:styles xmlns:mc="http://schemas.openxmlformats.org/markup-compatibility/2006" xmlns:r="http://schemas.openxmlformats.org/officeDocument/2006/relationships" xmlns:w="http://schemas.openxmlformats.org/wordprocessingml/2006/main" xmlns:w14="http://schemas.microsoft.com/office/word/2010/wordml" xmlns:w15="http://schemas.microsoft.com/office/word/2012/wordml" xmlns:w16cid="http://schemas.microsoft.com/office/word/2016/wordml/cid" xmlns:w16se="http://schemas.microsoft.com/office/word/2015/wordml/symex" mc:Ignorable="w14 w15 w16se w16cid">
   <w:docDefaults>
     <w:rPrDefault>
       <w:rPr>
@@ -11989,7 +14641,7 @@
 </file>
 
 <file path=word/glossary/webSettings.xml><?xml version="1.0" encoding="utf-8"?>
-<w:webSettings xmlns:mc="http://schemas.openxmlformats.org/markup-compatibility/2006" xmlns:r="http://schemas.openxmlformats.org/officeDocument/2006/relationships" xmlns:w="http://schemas.openxmlformats.org/wordprocessingml/2006/main" xmlns:w14="http://schemas.microsoft.com/office/word/2010/wordml" xmlns:w15="http://schemas.microsoft.com/office/word/2012/wordml" xmlns:w16cex="http://schemas.microsoft.com/office/word/2018/wordml/cex" xmlns:w16cid="http://schemas.microsoft.com/office/word/2016/wordml/cid" xmlns:w16="http://schemas.microsoft.com/office/word/2018/wordml" xmlns:w16se="http://schemas.microsoft.com/office/word/2015/wordml/symex" mc:Ignorable="w14 w15 w16se w16cid w16 w16cex">
+<w:webSettings xmlns:mc="http://schemas.openxmlformats.org/markup-compatibility/2006" xmlns:r="http://schemas.openxmlformats.org/officeDocument/2006/relationships" xmlns:w="http://schemas.openxmlformats.org/wordprocessingml/2006/main" xmlns:w14="http://schemas.microsoft.com/office/word/2010/wordml" xmlns:w15="http://schemas.microsoft.com/office/word/2012/wordml" xmlns:w16cid="http://schemas.microsoft.com/office/word/2016/wordml/cid" xmlns:w16se="http://schemas.microsoft.com/office/word/2015/wordml/symex" mc:Ignorable="w14 w15 w16se w16cid">
   <w:optimizeForBrowser/>
   <w:allowPNG/>
 </w:webSettings>

</xml_diff>

<commit_message>
iteration2 completion test push
</commit_message>
<xml_diff>
--- a/CMPT276Iteration2_ckwright.docx
+++ b/CMPT276Iteration2_ckwright.docx
@@ -9964,8 +9964,6 @@
                 <w:szCs w:val="28"/>
               </w:rPr>
             </w:pPr>
-            <w:bookmarkStart w:id="0" w:name="_GoBack"/>
-            <w:bookmarkEnd w:id="0"/>
           </w:p>
         </w:tc>
       </w:tr>
@@ -10079,7 +10077,6 @@
                 <w:szCs w:val="28"/>
               </w:rPr>
             </w:pPr>
-            <w:proofErr w:type="spellStart"/>
             <w:r>
               <w:rPr>
                 <w:rFonts w:ascii="Times New Roman" w:hAnsi="Times New Roman" w:cs="Times New Roman"/>
@@ -10090,20 +10087,7 @@
                 <w:sz w:val="28"/>
                 <w:szCs w:val="28"/>
               </w:rPr>
-              <w:t>StudyScapes</w:t>
-            </w:r>
-            <w:proofErr w:type="spellEnd"/>
-            <w:r>
-              <w:rPr>
-                <w:rFonts w:ascii="Times New Roman" w:hAnsi="Times New Roman" w:cs="Times New Roman"/>
-                <w:b/>
-                <w:bCs/>
-                <w:i/>
-                <w:iCs/>
-                <w:sz w:val="28"/>
-                <w:szCs w:val="28"/>
-              </w:rPr>
-              <w:t xml:space="preserve"> Database</w:t>
+              <w:t>StudyScapes Database</w:t>
             </w:r>
           </w:p>
         </w:tc>
@@ -10233,14 +10217,12 @@
                 <w:rFonts w:ascii="Times New Roman" w:hAnsi="Times New Roman" w:cs="Times New Roman"/>
               </w:rPr>
             </w:pPr>
-            <w:proofErr w:type="spellStart"/>
             <w:r>
               <w:rPr>
                 <w:rFonts w:ascii="Times New Roman" w:hAnsi="Times New Roman" w:cs="Times New Roman"/>
               </w:rPr>
               <w:t>uid</w:t>
             </w:r>
-            <w:proofErr w:type="spellEnd"/>
           </w:p>
         </w:tc>
         <w:tc>
@@ -10342,7 +10324,6 @@
                 <w:color w:val="ED7D31" w:themeColor="accent2"/>
               </w:rPr>
             </w:pPr>
-            <w:proofErr w:type="spellStart"/>
             <w:r>
               <w:rPr>
                 <w:rFonts w:ascii="Times New Roman" w:hAnsi="Times New Roman" w:cs="Times New Roman"/>
@@ -10350,7 +10331,6 @@
               </w:rPr>
               <w:t>eid</w:t>
             </w:r>
-            <w:proofErr w:type="spellEnd"/>
           </w:p>
         </w:tc>
         <w:tc>
@@ -10421,19 +10401,11 @@
                 <w:rFonts w:ascii="Times New Roman" w:hAnsi="Times New Roman" w:cs="Times New Roman"/>
               </w:rPr>
             </w:pPr>
-            <w:proofErr w:type="gramStart"/>
             <w:r>
               <w:rPr>
                 <w:rFonts w:ascii="Times New Roman" w:hAnsi="Times New Roman" w:cs="Times New Roman"/>
               </w:rPr>
-              <w:t>char(</w:t>
-            </w:r>
-            <w:proofErr w:type="gramEnd"/>
-            <w:r>
-              <w:rPr>
-                <w:rFonts w:ascii="Times New Roman" w:hAnsi="Times New Roman" w:cs="Times New Roman"/>
-              </w:rPr>
-              <w:t>20)</w:t>
+              <w:t>char(20)</w:t>
             </w:r>
           </w:p>
         </w:tc>
@@ -10477,19 +10449,11 @@
                 <w:rFonts w:ascii="Times New Roman" w:hAnsi="Times New Roman" w:cs="Times New Roman"/>
               </w:rPr>
             </w:pPr>
-            <w:proofErr w:type="gramStart"/>
             <w:r>
               <w:rPr>
                 <w:rFonts w:ascii="Times New Roman" w:hAnsi="Times New Roman" w:cs="Times New Roman"/>
               </w:rPr>
-              <w:t>int[</w:t>
-            </w:r>
-            <w:proofErr w:type="gramEnd"/>
-            <w:r>
-              <w:rPr>
-                <w:rFonts w:ascii="Times New Roman" w:hAnsi="Times New Roman" w:cs="Times New Roman"/>
-              </w:rPr>
-              <w:t>]</w:t>
+              <w:t>int[]</w:t>
             </w:r>
           </w:p>
         </w:tc>
@@ -10586,19 +10550,11 @@
                 <w:rFonts w:ascii="Times New Roman" w:hAnsi="Times New Roman" w:cs="Times New Roman"/>
               </w:rPr>
             </w:pPr>
-            <w:proofErr w:type="gramStart"/>
             <w:r>
               <w:rPr>
                 <w:rFonts w:ascii="Times New Roman" w:hAnsi="Times New Roman" w:cs="Times New Roman"/>
               </w:rPr>
-              <w:t>char(</w:t>
-            </w:r>
-            <w:proofErr w:type="gramEnd"/>
-            <w:r>
-              <w:rPr>
-                <w:rFonts w:ascii="Times New Roman" w:hAnsi="Times New Roman" w:cs="Times New Roman"/>
-              </w:rPr>
-              <w:t>60)</w:t>
+              <w:t>char(60)</w:t>
             </w:r>
           </w:p>
         </w:tc>
@@ -10670,7 +10626,6 @@
                 <w:color w:val="ED7D31" w:themeColor="accent2"/>
               </w:rPr>
             </w:pPr>
-            <w:proofErr w:type="spellStart"/>
             <w:r>
               <w:rPr>
                 <w:rFonts w:ascii="Times New Roman" w:hAnsi="Times New Roman" w:cs="Times New Roman"/>
@@ -10678,7 +10633,6 @@
               </w:rPr>
               <w:t>host_name</w:t>
             </w:r>
-            <w:proofErr w:type="spellEnd"/>
           </w:p>
         </w:tc>
         <w:tc>
@@ -10749,19 +10703,11 @@
                 <w:rFonts w:ascii="Times New Roman" w:hAnsi="Times New Roman" w:cs="Times New Roman"/>
               </w:rPr>
             </w:pPr>
-            <w:proofErr w:type="gramStart"/>
             <w:r>
               <w:rPr>
                 <w:rFonts w:ascii="Times New Roman" w:hAnsi="Times New Roman" w:cs="Times New Roman"/>
               </w:rPr>
-              <w:t>char(</w:t>
-            </w:r>
-            <w:proofErr w:type="gramEnd"/>
-            <w:r>
-              <w:rPr>
-                <w:rFonts w:ascii="Times New Roman" w:hAnsi="Times New Roman" w:cs="Times New Roman"/>
-              </w:rPr>
-              <w:t>20)</w:t>
+              <w:t>char(20)</w:t>
             </w:r>
           </w:p>
         </w:tc>
@@ -10833,7 +10779,6 @@
                 <w:color w:val="ED7D31" w:themeColor="accent2"/>
               </w:rPr>
             </w:pPr>
-            <w:proofErr w:type="spellStart"/>
             <w:r>
               <w:rPr>
                 <w:rFonts w:ascii="Times New Roman" w:hAnsi="Times New Roman" w:cs="Times New Roman"/>
@@ -10841,7 +10786,6 @@
               </w:rPr>
               <w:t>url</w:t>
             </w:r>
-            <w:proofErr w:type="spellEnd"/>
           </w:p>
         </w:tc>
         <w:tc>
@@ -10924,14 +10868,12 @@
                 <w:rFonts w:ascii="Times New Roman" w:hAnsi="Times New Roman" w:cs="Times New Roman"/>
               </w:rPr>
             </w:pPr>
-            <w:proofErr w:type="spellStart"/>
             <w:r>
               <w:rPr>
                 <w:rFonts w:ascii="Times New Roman" w:hAnsi="Times New Roman" w:cs="Times New Roman"/>
               </w:rPr>
               <w:t>isPending</w:t>
             </w:r>
-            <w:proofErr w:type="spellEnd"/>
           </w:p>
         </w:tc>
         <w:tc>
@@ -10950,14 +10892,12 @@
                 <w:rFonts w:ascii="Times New Roman" w:hAnsi="Times New Roman" w:cs="Times New Roman"/>
               </w:rPr>
             </w:pPr>
-            <w:proofErr w:type="spellStart"/>
             <w:r>
               <w:rPr>
                 <w:rFonts w:ascii="Times New Roman" w:hAnsi="Times New Roman" w:cs="Times New Roman"/>
               </w:rPr>
               <w:t>boolean</w:t>
             </w:r>
-            <w:proofErr w:type="spellEnd"/>
           </w:p>
         </w:tc>
         <w:tc>
@@ -11065,14 +11005,12 @@
                 <w:rFonts w:ascii="Times New Roman" w:hAnsi="Times New Roman" w:cs="Times New Roman"/>
               </w:rPr>
             </w:pPr>
-            <w:proofErr w:type="spellStart"/>
             <w:r>
               <w:rPr>
                 <w:rFonts w:ascii="Times New Roman" w:hAnsi="Times New Roman" w:cs="Times New Roman"/>
               </w:rPr>
               <w:t>isCancelled</w:t>
             </w:r>
-            <w:proofErr w:type="spellEnd"/>
           </w:p>
         </w:tc>
         <w:tc>
@@ -11091,14 +11029,12 @@
                 <w:rFonts w:ascii="Times New Roman" w:hAnsi="Times New Roman" w:cs="Times New Roman"/>
               </w:rPr>
             </w:pPr>
-            <w:proofErr w:type="spellStart"/>
             <w:r>
               <w:rPr>
                 <w:rFonts w:ascii="Times New Roman" w:hAnsi="Times New Roman" w:cs="Times New Roman"/>
               </w:rPr>
               <w:t>boolean</w:t>
             </w:r>
-            <w:proofErr w:type="spellEnd"/>
           </w:p>
         </w:tc>
         <w:tc>
@@ -11117,7 +11053,6 @@
                 <w:color w:val="ED7D31" w:themeColor="accent2"/>
               </w:rPr>
             </w:pPr>
-            <w:proofErr w:type="spellStart"/>
             <w:r>
               <w:rPr>
                 <w:rFonts w:ascii="Times New Roman" w:hAnsi="Times New Roman" w:cs="Times New Roman"/>
@@ -11125,7 +11060,6 @@
               </w:rPr>
               <w:t>start_datetime</w:t>
             </w:r>
-            <w:proofErr w:type="spellEnd"/>
           </w:p>
         </w:tc>
         <w:tc>
@@ -11249,7 +11183,6 @@
                 <w:color w:val="ED7D31" w:themeColor="accent2"/>
               </w:rPr>
             </w:pPr>
-            <w:proofErr w:type="spellStart"/>
             <w:r>
               <w:rPr>
                 <w:rFonts w:ascii="Times New Roman" w:hAnsi="Times New Roman" w:cs="Times New Roman"/>
@@ -11257,7 +11190,6 @@
               </w:rPr>
               <w:t>end_datetime</w:t>
             </w:r>
-            <w:proofErr w:type="spellEnd"/>
           </w:p>
         </w:tc>
         <w:tc>
@@ -11610,19 +11542,19 @@
           <w:sz w:val="24"/>
           <w:szCs w:val="24"/>
         </w:rPr>
-        <w:t xml:space="preserve">In iteration 3, </w:t>
-      </w:r>
-      <w:proofErr w:type="spellStart"/>
-      <w:r>
+        <w:t>In iteration 3, Parth will be working on implementing the ability to view multiple users in the Find My Location Tab. This involves adding each user’s latitude and longitude to the database as well as being able to generate a marker and put that on the map. He will also be working on the mini games which includes the creation of the games themselves. He will also make sure that games are based on nearby location and ensure that the proper socket connections are created.</w:t>
+      </w:r>
+    </w:p>
+    <w:p>
+      <w:pPr>
+        <w:ind w:firstLine="720"/>
         <w:rPr>
           <w:rFonts w:ascii="Times New Roman" w:hAnsi="Times New Roman" w:cs="Times New Roman"/>
           <w:iCs/>
           <w:sz w:val="24"/>
           <w:szCs w:val="24"/>
         </w:rPr>
-        <w:t>Parth</w:t>
-      </w:r>
-      <w:proofErr w:type="spellEnd"/>
+      </w:pPr>
       <w:r>
         <w:rPr>
           <w:rFonts w:ascii="Times New Roman" w:hAnsi="Times New Roman" w:cs="Times New Roman"/>
@@ -11630,92 +11562,49 @@
           <w:sz w:val="24"/>
           <w:szCs w:val="24"/>
         </w:rPr>
-        <w:t xml:space="preserve"> will be working on implementing the ability </w:t>
-      </w:r>
-      <w:r>
-        <w:rPr>
-          <w:rFonts w:ascii="Times New Roman" w:hAnsi="Times New Roman" w:cs="Times New Roman"/>
+        <w:t>Mandeepa will be continuing to assist the team in any areas that need help, including CSS, work with socket.io, and implementation of minigames.</w:t>
+      </w:r>
+    </w:p>
+    <w:p>
+      <w:pPr>
+        <w:rPr>
+          <w:rFonts w:ascii="Times New Roman" w:hAnsi="Times New Roman" w:cs="Times New Roman"/>
+          <w:b/>
+          <w:bCs/>
+          <w:sz w:val="32"/>
+          <w:szCs w:val="32"/>
+          <w:u w:val="single"/>
+        </w:rPr>
+      </w:pPr>
+      <w:bookmarkStart w:id="0" w:name="_GoBack"/>
+      <w:bookmarkEnd w:id="0"/>
+      <w:r>
+        <w:rPr>
+          <w:rFonts w:ascii="Times New Roman" w:hAnsi="Times New Roman" w:cs="Times New Roman"/>
+          <w:b/>
+          <w:bCs/>
+          <w:sz w:val="32"/>
+          <w:szCs w:val="32"/>
+          <w:u w:val="single"/>
+        </w:rPr>
+        <w:t>Disclaimers</w:t>
+      </w:r>
+    </w:p>
+    <w:p>
+      <w:pPr>
+        <w:rPr>
+          <w:b/>
+        </w:rPr>
+      </w:pPr>
+      <w:r>
+        <w:rPr>
+          <w:rFonts w:ascii="Times New Roman" w:hAnsi="Times New Roman" w:cs="Times New Roman"/>
+          <w:b/>
           <w:iCs/>
           <w:sz w:val="24"/>
           <w:szCs w:val="24"/>
         </w:rPr>
-        <w:t xml:space="preserve">to </w:t>
-      </w:r>
-      <w:r>
-        <w:rPr>
-          <w:rFonts w:ascii="Times New Roman" w:hAnsi="Times New Roman" w:cs="Times New Roman"/>
-          <w:iCs/>
-          <w:sz w:val="24"/>
-          <w:szCs w:val="24"/>
-        </w:rPr>
-        <w:t xml:space="preserve">view multiple users in the Find My Location Tab. This involves adding each user’s latitude and longitude to the database as well as being able to generate a marker and put that on the map. </w:t>
-      </w:r>
-      <w:r>
-        <w:rPr>
-          <w:rFonts w:ascii="Times New Roman" w:hAnsi="Times New Roman" w:cs="Times New Roman"/>
-          <w:iCs/>
-          <w:sz w:val="24"/>
-          <w:szCs w:val="24"/>
-        </w:rPr>
-        <w:t>He</w:t>
-      </w:r>
-      <w:r>
-        <w:rPr>
-          <w:rFonts w:ascii="Times New Roman" w:hAnsi="Times New Roman" w:cs="Times New Roman"/>
-          <w:iCs/>
-          <w:sz w:val="24"/>
-          <w:szCs w:val="24"/>
-        </w:rPr>
-        <w:t xml:space="preserve"> will also be working on the mini games which includes the creation of the games themselves. </w:t>
-      </w:r>
-      <w:r>
-        <w:rPr>
-          <w:rFonts w:ascii="Times New Roman" w:hAnsi="Times New Roman" w:cs="Times New Roman"/>
-          <w:iCs/>
-          <w:sz w:val="24"/>
-          <w:szCs w:val="24"/>
-        </w:rPr>
-        <w:t>He</w:t>
-      </w:r>
-      <w:r>
-        <w:rPr>
-          <w:rFonts w:ascii="Times New Roman" w:hAnsi="Times New Roman" w:cs="Times New Roman"/>
-          <w:iCs/>
-          <w:sz w:val="24"/>
-          <w:szCs w:val="24"/>
-        </w:rPr>
-        <w:t xml:space="preserve"> will also make sure that games are based on nearby location and ensure that the proper socket connections are created.</w:t>
-      </w:r>
-    </w:p>
-    <w:p>
-      <w:pPr>
-        <w:ind w:firstLine="720"/>
-        <w:rPr>
-          <w:rFonts w:ascii="Times New Roman" w:hAnsi="Times New Roman" w:cs="Times New Roman"/>
-          <w:iCs/>
-          <w:sz w:val="24"/>
-          <w:szCs w:val="24"/>
-        </w:rPr>
-      </w:pPr>
-      <w:proofErr w:type="spellStart"/>
-      <w:r>
-        <w:rPr>
-          <w:rFonts w:ascii="Times New Roman" w:hAnsi="Times New Roman" w:cs="Times New Roman"/>
-          <w:iCs/>
-          <w:sz w:val="24"/>
-          <w:szCs w:val="24"/>
-        </w:rPr>
-        <w:t>Mandeepa</w:t>
-      </w:r>
-      <w:proofErr w:type="spellEnd"/>
-      <w:r>
-        <w:rPr>
-          <w:rFonts w:ascii="Times New Roman" w:hAnsi="Times New Roman" w:cs="Times New Roman"/>
-          <w:iCs/>
-          <w:sz w:val="24"/>
-          <w:szCs w:val="24"/>
-        </w:rPr>
-        <w:t xml:space="preserve"> will be continuing to assist the team in any areas that need help, including CSS, work with socket.io, and implementation of minigames.</w:t>
+        <w:t>The Room Finder Tab was not created by our team. This was an application created by SFU that we have integrated into our project in order to make it more whole. We obtained permission from Professor Chan to include this in our application.</w:t>
       </w:r>
     </w:p>
     <w:p>
@@ -11734,53 +11623,12 @@
           <w:rFonts w:ascii="Times New Roman" w:hAnsi="Times New Roman" w:cs="Times New Roman"/>
           <w:b/>
           <w:bCs/>
-          <w:sz w:val="32"/>
-          <w:szCs w:val="32"/>
-          <w:u w:val="single"/>
-        </w:rPr>
-      </w:pPr>
-      <w:r>
-        <w:rPr>
-          <w:rFonts w:ascii="Times New Roman" w:hAnsi="Times New Roman" w:cs="Times New Roman"/>
-          <w:b/>
-          <w:bCs/>
-          <w:sz w:val="32"/>
-          <w:szCs w:val="32"/>
-          <w:u w:val="single"/>
-        </w:rPr>
-        <w:t>Disclaimers</w:t>
-      </w:r>
-    </w:p>
-    <w:p>
-      <w:pPr>
-        <w:rPr>
-          <w:b/>
-        </w:rPr>
-      </w:pPr>
-      <w:r>
-        <w:rPr>
-          <w:rFonts w:ascii="Times New Roman" w:hAnsi="Times New Roman" w:cs="Times New Roman"/>
-          <w:b/>
-          <w:iCs/>
-          <w:sz w:val="24"/>
-          <w:szCs w:val="24"/>
-        </w:rPr>
-        <w:lastRenderedPageBreak/>
-        <w:t>The Room Finder Tab was not created by our team. This was an application created by SFU that we have integrated into our project in order to make it more whole. We obtained permission from Professor Chan to include this in our application.</w:t>
-      </w:r>
-    </w:p>
-    <w:p>
-      <w:pPr>
-        <w:rPr>
-          <w:rFonts w:ascii="Times New Roman" w:hAnsi="Times New Roman" w:cs="Times New Roman"/>
           <w:sz w:val="28"/>
           <w:szCs w:val="28"/>
           <w:u w:val="single"/>
         </w:rPr>
       </w:pPr>
-    </w:p>
-    <w:p>
-      <w:pPr>
+      <w:r>
         <w:rPr>
           <w:rFonts w:ascii="Times New Roman" w:hAnsi="Times New Roman" w:cs="Times New Roman"/>
           <w:b/>
@@ -11789,8 +11637,104 @@
           <w:szCs w:val="28"/>
           <w:u w:val="single"/>
         </w:rPr>
-      </w:pPr>
-      <w:r>
+        <w:t>URLs</w:t>
+      </w:r>
+    </w:p>
+    <w:p>
+      <w:pPr>
+        <w:rPr>
+          <w:rFonts w:ascii="Times New Roman" w:hAnsi="Times New Roman" w:cs="Times New Roman"/>
+          <w:b/>
+          <w:bCs/>
+          <w:sz w:val="24"/>
+          <w:szCs w:val="24"/>
+        </w:rPr>
+      </w:pPr>
+      <w:r>
+        <w:rPr>
+          <w:rFonts w:ascii="Times New Roman" w:hAnsi="Times New Roman" w:cs="Times New Roman"/>
+          <w:b/>
+          <w:bCs/>
+          <w:sz w:val="24"/>
+          <w:szCs w:val="24"/>
+        </w:rPr>
+        <w:t>GitHub Repository:</w:t>
+      </w:r>
+      <w:r>
+        <w:rPr>
+          <w:rFonts w:ascii="Times New Roman" w:hAnsi="Times New Roman" w:cs="Times New Roman"/>
+          <w:i/>
+          <w:iCs/>
+          <w:sz w:val="24"/>
+          <w:szCs w:val="24"/>
+        </w:rPr>
+        <w:t xml:space="preserve"> https://github.com/Guojiaxi/sfu-cmpt276proj.git</w:t>
+      </w:r>
+    </w:p>
+    <w:p>
+      <w:pPr>
+        <w:rPr>
+          <w:rFonts w:ascii="Times New Roman" w:hAnsi="Times New Roman" w:cs="Times New Roman"/>
+          <w:b/>
+          <w:bCs/>
+          <w:sz w:val="24"/>
+          <w:szCs w:val="24"/>
+        </w:rPr>
+      </w:pPr>
+      <w:r>
+        <w:rPr>
+          <w:rFonts w:ascii="Times New Roman" w:hAnsi="Times New Roman" w:cs="Times New Roman"/>
+          <w:b/>
+          <w:bCs/>
+          <w:sz w:val="24"/>
+          <w:szCs w:val="24"/>
+        </w:rPr>
+        <w:t xml:space="preserve">Heroku link: </w:t>
+      </w:r>
+      <w:r>
+        <w:rPr>
+          <w:rFonts w:ascii="Times New Roman" w:hAnsi="Times New Roman" w:cs="Times New Roman"/>
+          <w:i/>
+          <w:iCs/>
+          <w:sz w:val="24"/>
+          <w:szCs w:val="24"/>
+        </w:rPr>
+        <w:t>https://cmpt276proj-jlguo.herokuapp.com/</w:t>
+      </w:r>
+    </w:p>
+    <w:p>
+      <w:pPr>
+        <w:rPr>
+          <w:rFonts w:ascii="Times New Roman" w:hAnsi="Times New Roman" w:cs="Times New Roman"/>
+          <w:b/>
+          <w:bCs/>
+          <w:sz w:val="24"/>
+          <w:szCs w:val="24"/>
+        </w:rPr>
+      </w:pPr>
+      <w:r>
+        <w:rPr>
+          <w:rFonts w:ascii="Times New Roman" w:hAnsi="Times New Roman" w:cs="Times New Roman"/>
+          <w:b/>
+          <w:bCs/>
+          <w:sz w:val="24"/>
+          <w:szCs w:val="24"/>
+        </w:rPr>
+        <w:t xml:space="preserve">Heroku Git Link: </w:t>
+      </w:r>
+      <w:r>
+        <w:rPr>
+          <w:rFonts w:ascii="Times New Roman" w:hAnsi="Times New Roman" w:cs="Times New Roman"/>
+          <w:i/>
+          <w:iCs/>
+          <w:sz w:val="24"/>
+          <w:szCs w:val="24"/>
+        </w:rPr>
+        <w:t>https://git.heroku.com/cmpt276proj-jlguo.gi</w:t>
+      </w:r>
+    </w:p>
+    <w:p>
+      <w:pPr>
         <w:rPr>
           <w:rFonts w:ascii="Times New Roman" w:hAnsi="Times New Roman" w:cs="Times New Roman"/>
           <w:b/>
@@ -11799,101 +11743,7 @@
           <w:szCs w:val="28"/>
           <w:u w:val="single"/>
         </w:rPr>
-        <w:t>URLs</w:t>
-      </w:r>
-    </w:p>
-    <w:p>
-      <w:pPr>
-        <w:rPr>
-          <w:rFonts w:ascii="Times New Roman" w:hAnsi="Times New Roman" w:cs="Times New Roman"/>
-          <w:b/>
-          <w:bCs/>
-          <w:sz w:val="24"/>
-          <w:szCs w:val="24"/>
-        </w:rPr>
-      </w:pPr>
-      <w:r>
-        <w:rPr>
-          <w:rFonts w:ascii="Times New Roman" w:hAnsi="Times New Roman" w:cs="Times New Roman"/>
-          <w:b/>
-          <w:bCs/>
-          <w:sz w:val="24"/>
-          <w:szCs w:val="24"/>
-        </w:rPr>
-        <w:t>GitHub Repository:</w:t>
-      </w:r>
-      <w:r>
-        <w:rPr>
-          <w:rFonts w:ascii="Times New Roman" w:hAnsi="Times New Roman" w:cs="Times New Roman"/>
-          <w:i/>
-          <w:iCs/>
-          <w:sz w:val="24"/>
-          <w:szCs w:val="24"/>
-        </w:rPr>
-        <w:t xml:space="preserve"> https://github.com/Guojiaxi/sfu-cmpt276proj.git</w:t>
-      </w:r>
-    </w:p>
-    <w:p>
-      <w:pPr>
-        <w:rPr>
-          <w:rFonts w:ascii="Times New Roman" w:hAnsi="Times New Roman" w:cs="Times New Roman"/>
-          <w:b/>
-          <w:bCs/>
-          <w:sz w:val="24"/>
-          <w:szCs w:val="24"/>
-        </w:rPr>
-      </w:pPr>
-      <w:r>
-        <w:rPr>
-          <w:rFonts w:ascii="Times New Roman" w:hAnsi="Times New Roman" w:cs="Times New Roman"/>
-          <w:b/>
-          <w:bCs/>
-          <w:sz w:val="24"/>
-          <w:szCs w:val="24"/>
-        </w:rPr>
-        <w:t xml:space="preserve">Heroku link: </w:t>
-      </w:r>
-      <w:r>
-        <w:rPr>
-          <w:rFonts w:ascii="Times New Roman" w:hAnsi="Times New Roman" w:cs="Times New Roman"/>
-          <w:i/>
-          <w:iCs/>
-          <w:sz w:val="24"/>
-          <w:szCs w:val="24"/>
-        </w:rPr>
-        <w:t>https://cmpt276proj-jlguo.herokuapp.com/</w:t>
-      </w:r>
-    </w:p>
-    <w:p>
-      <w:pPr>
-        <w:rPr>
-          <w:rFonts w:ascii="Times New Roman" w:hAnsi="Times New Roman" w:cs="Times New Roman"/>
-          <w:b/>
-          <w:bCs/>
-          <w:sz w:val="24"/>
-          <w:szCs w:val="24"/>
-        </w:rPr>
-      </w:pPr>
-      <w:r>
-        <w:rPr>
-          <w:rFonts w:ascii="Times New Roman" w:hAnsi="Times New Roman" w:cs="Times New Roman"/>
-          <w:b/>
-          <w:bCs/>
-          <w:sz w:val="24"/>
-          <w:szCs w:val="24"/>
-        </w:rPr>
-        <w:t xml:space="preserve">Heroku Git Link: </w:t>
-      </w:r>
-      <w:r>
-        <w:rPr>
-          <w:rFonts w:ascii="Times New Roman" w:hAnsi="Times New Roman" w:cs="Times New Roman"/>
-          <w:i/>
-          <w:iCs/>
-          <w:sz w:val="24"/>
-          <w:szCs w:val="24"/>
-        </w:rPr>
-        <w:t>https://git.heroku.com/cmpt276proj-jlguo.gi</w:t>
-      </w:r>
+      </w:pPr>
     </w:p>
     <w:p>
       <w:pPr>
@@ -11928,16 +11778,6 @@
         </w:rPr>
         <w:t>eatures Board</w:t>
       </w:r>
-    </w:p>
-    <w:p/>
-    <w:p>
-      <w:pPr>
-        <w:rPr>
-          <w:rFonts w:ascii="Times New Roman" w:hAnsi="Times New Roman" w:cs="Times New Roman"/>
-          <w:sz w:val="24"/>
-          <w:szCs w:val="24"/>
-        </w:rPr>
-      </w:pPr>
     </w:p>
     <w:tbl>
       <w:tblPr>
@@ -12550,7 +12390,6 @@
         <w:color w:val="44546A" w:themeColor="text2"/>
       </w:rPr>
     </w:pPr>
-    <w:proofErr w:type="spellStart"/>
     <w:r>
       <w:rPr>
         <w:rFonts w:ascii="Times New Roman" w:hAnsi="Times New Roman" w:cs="Times New Roman"/>
@@ -12559,7 +12398,6 @@
       </w:rPr>
       <w:t>StudyScapes</w:t>
     </w:r>
-    <w:proofErr w:type="spellEnd"/>
     <w:r>
       <w:rPr>
         <w:rFonts w:ascii="Times New Roman" w:hAnsi="Times New Roman" w:cs="Times New Roman"/>
@@ -14095,7 +13933,7 @@
     <w:charset w:val="00"/>
     <w:family w:val="roman"/>
     <w:pitch w:val="variable"/>
-    <w:sig w:usb0="E0002AFF" w:usb1="C0007843" w:usb2="00000009" w:usb3="00000000" w:csb0="000001FF" w:csb1="00000000"/>
+    <w:sig w:usb0="E0002EFF" w:usb1="C000785B" w:usb2="00000009" w:usb3="00000000" w:csb0="000001FF" w:csb1="00000000"/>
   </w:font>
   <w:font w:name="Courier New">
     <w:panose1 w:val="02070309020205020404"/>
@@ -14123,14 +13961,14 @@
     <w:charset w:val="00"/>
     <w:family w:val="swiss"/>
     <w:pitch w:val="variable"/>
-    <w:sig w:usb0="E00002FF" w:usb1="4000ACFF" w:usb2="00000001" w:usb3="00000000" w:csb0="0000019F" w:csb1="00000000"/>
+    <w:sig w:usb0="E4002EFF" w:usb1="C000247B" w:usb2="00000009" w:usb3="00000000" w:csb0="000001FF" w:csb1="00000000"/>
   </w:font>
   <w:font w:name="Calibri Light">
     <w:panose1 w:val="020F0302020204030204"/>
     <w:charset w:val="00"/>
     <w:family w:val="swiss"/>
     <w:pitch w:val="variable"/>
-    <w:sig w:usb0="A00002EF" w:usb1="4000207B" w:usb2="00000000" w:usb3="00000000" w:csb0="0000009F" w:csb1="00000000"/>
+    <w:sig w:usb0="E4002EFF" w:usb1="C000247B" w:usb2="00000009" w:usb3="00000000" w:csb0="000001FF" w:csb1="00000000"/>
   </w:font>
 </w:fonts>
 </file>
@@ -14154,6 +13992,7 @@
     <w:rsid w:val="00137816"/>
     <w:rsid w:val="001D3A14"/>
     <w:rsid w:val="002814A0"/>
+    <w:rsid w:val="00284310"/>
     <w:rsid w:val="003228CB"/>
     <w:rsid w:val="0044026E"/>
     <w:rsid w:val="00465F9B"/>

</xml_diff>